<commit_message>
Finishing EF Core exercise document
</commit_message>
<xml_diff>
--- a/Courses/Software-Sciences/Module-3-Databases-New/12-Connection-Between-C#-and-Database/12-Connection-Between-C#-and-Database-Exercise.docx
+++ b/Courses/Software-Sciences/Module-3-Databases-New/12-Connection-Between-C#-and-Database/12-Connection-Between-C#-and-Database-Exercise.docx
@@ -67,13 +67,8 @@
       </w:r>
       <w:proofErr w:type="spellEnd"/>
       <w:r>
-        <w:t xml:space="preserve"> </w:t>
-      </w:r>
-      <w:proofErr w:type="spellStart"/>
-      <w:r>
-        <w:t>SoftUni</w:t>
-      </w:r>
-      <w:proofErr w:type="spellEnd"/>
+        <w:t xml:space="preserve"> SoftUni</w:t>
+      </w:r>
     </w:p>
     <w:p>
       <w:pPr>
@@ -155,7 +150,7 @@
                     <a:blip r:embed="rId8" cstate="print">
                       <a:extLst>
                         <a:ext uri="{28A0092B-C50C-407E-A947-70E740481C1C}">
-                          <a14:useLocalDpi xmlns:a14="http://schemas.microsoft.com/office/drawing/2010/main" xmlns:wps="http://schemas.microsoft.com/office/word/2010/wordprocessingShape" xmlns:wpi="http://schemas.microsoft.com/office/word/2010/wordprocessingInk" xmlns:wpg="http://schemas.microsoft.com/office/word/2010/wordprocessingGroup" xmlns:w16se="http://schemas.microsoft.com/office/word/2015/wordml/symex" xmlns:w15="http://schemas.microsoft.com/office/word/2012/wordml" xmlns:w14="http://schemas.microsoft.com/office/word/2010/wordml" xmlns:w="http://schemas.openxmlformats.org/wordprocessingml/2006/main" xmlns:w10="urn:schemas-microsoft-com:office:word" xmlns:wp14="http://schemas.microsoft.com/office/word/2010/wordprocessingDrawing" xmlns:v="urn:schemas-microsoft-com:vml" xmlns:o="urn:schemas-microsoft-com:office:office" xmlns:mc="http://schemas.openxmlformats.org/markup-compatibility/2006" xmlns:cx1="http://schemas.microsoft.com/office/drawing/2015/9/8/chartex" xmlns:cx="http://schemas.microsoft.com/office/drawing/2014/chartex" xmlns:wpc="http://schemas.microsoft.com/office/word/2010/wordprocessingCanvas" xmlns="" val="0"/>
+                          <a14:useLocalDpi xmlns="" xmlns:wpc="http://schemas.microsoft.com/office/word/2010/wordprocessingCanvas" xmlns:cx="http://schemas.microsoft.com/office/drawing/2014/chartex" xmlns:cx1="http://schemas.microsoft.com/office/drawing/2015/9/8/chartex" xmlns:mc="http://schemas.openxmlformats.org/markup-compatibility/2006" xmlns:o="urn:schemas-microsoft-com:office:office" xmlns:v="urn:schemas-microsoft-com:vml" xmlns:wp14="http://schemas.microsoft.com/office/word/2010/wordprocessingDrawing" xmlns:w10="urn:schemas-microsoft-com:office:word" xmlns:w="http://schemas.openxmlformats.org/wordprocessingml/2006/main" xmlns:w14="http://schemas.microsoft.com/office/word/2010/wordml" xmlns:w15="http://schemas.microsoft.com/office/word/2012/wordml" xmlns:w16se="http://schemas.microsoft.com/office/word/2015/wordml/symex" xmlns:wpg="http://schemas.microsoft.com/office/word/2010/wordprocessingGroup" xmlns:wpi="http://schemas.microsoft.com/office/word/2010/wordprocessingInk" xmlns:wps="http://schemas.microsoft.com/office/word/2010/wordprocessingShape" xmlns:a14="http://schemas.microsoft.com/office/drawing/2010/main" val="0"/>
                         </a:ext>
                       </a:extLst>
                     </a:blip>
@@ -495,7 +490,7 @@
                     <a:blip r:embed="rId9" cstate="print">
                       <a:extLst>
                         <a:ext uri="{28A0092B-C50C-407E-A947-70E740481C1C}">
-                          <a14:useLocalDpi xmlns:a14="http://schemas.microsoft.com/office/drawing/2010/main" xmlns:wps="http://schemas.microsoft.com/office/word/2010/wordprocessingShape" xmlns:wpi="http://schemas.microsoft.com/office/word/2010/wordprocessingInk" xmlns:wpg="http://schemas.microsoft.com/office/word/2010/wordprocessingGroup" xmlns:w16se="http://schemas.microsoft.com/office/word/2015/wordml/symex" xmlns:w15="http://schemas.microsoft.com/office/word/2012/wordml" xmlns:w14="http://schemas.microsoft.com/office/word/2010/wordml" xmlns:w="http://schemas.openxmlformats.org/wordprocessingml/2006/main" xmlns:w10="urn:schemas-microsoft-com:office:word" xmlns:wp14="http://schemas.microsoft.com/office/word/2010/wordprocessingDrawing" xmlns:v="urn:schemas-microsoft-com:vml" xmlns:o="urn:schemas-microsoft-com:office:office" xmlns:mc="http://schemas.openxmlformats.org/markup-compatibility/2006" xmlns:cx1="http://schemas.microsoft.com/office/drawing/2015/9/8/chartex" xmlns:cx="http://schemas.microsoft.com/office/drawing/2014/chartex" xmlns:wpc="http://schemas.microsoft.com/office/word/2010/wordprocessingCanvas" xmlns="" val="0"/>
+                          <a14:useLocalDpi xmlns="" xmlns:wpc="http://schemas.microsoft.com/office/word/2010/wordprocessingCanvas" xmlns:cx="http://schemas.microsoft.com/office/drawing/2014/chartex" xmlns:cx1="http://schemas.microsoft.com/office/drawing/2015/9/8/chartex" xmlns:mc="http://schemas.openxmlformats.org/markup-compatibility/2006" xmlns:o="urn:schemas-microsoft-com:office:office" xmlns:v="urn:schemas-microsoft-com:vml" xmlns:wp14="http://schemas.microsoft.com/office/word/2010/wordprocessingDrawing" xmlns:w10="urn:schemas-microsoft-com:office:word" xmlns:w="http://schemas.openxmlformats.org/wordprocessingml/2006/main" xmlns:w14="http://schemas.microsoft.com/office/word/2010/wordml" xmlns:w15="http://schemas.microsoft.com/office/word/2012/wordml" xmlns:w16se="http://schemas.microsoft.com/office/word/2015/wordml/symex" xmlns:wpg="http://schemas.microsoft.com/office/word/2010/wordprocessingGroup" xmlns:wpi="http://schemas.microsoft.com/office/word/2010/wordprocessingInk" xmlns:wps="http://schemas.microsoft.com/office/word/2010/wordprocessingShape" xmlns:a14="http://schemas.microsoft.com/office/drawing/2010/main" val="0"/>
                         </a:ext>
                       </a:extLst>
                     </a:blip>
@@ -576,7 +571,7 @@
                     <a:blip r:embed="rId10" cstate="print">
                       <a:extLst>
                         <a:ext uri="{28A0092B-C50C-407E-A947-70E740481C1C}">
-                          <a14:useLocalDpi xmlns:a14="http://schemas.microsoft.com/office/drawing/2010/main" xmlns:wps="http://schemas.microsoft.com/office/word/2010/wordprocessingShape" xmlns:wpi="http://schemas.microsoft.com/office/word/2010/wordprocessingInk" xmlns:wpg="http://schemas.microsoft.com/office/word/2010/wordprocessingGroup" xmlns:w16se="http://schemas.microsoft.com/office/word/2015/wordml/symex" xmlns:w15="http://schemas.microsoft.com/office/word/2012/wordml" xmlns:w14="http://schemas.microsoft.com/office/word/2010/wordml" xmlns:w="http://schemas.openxmlformats.org/wordprocessingml/2006/main" xmlns:w10="urn:schemas-microsoft-com:office:word" xmlns:wp14="http://schemas.microsoft.com/office/word/2010/wordprocessingDrawing" xmlns:v="urn:schemas-microsoft-com:vml" xmlns:o="urn:schemas-microsoft-com:office:office" xmlns:mc="http://schemas.openxmlformats.org/markup-compatibility/2006" xmlns:cx1="http://schemas.microsoft.com/office/drawing/2015/9/8/chartex" xmlns:cx="http://schemas.microsoft.com/office/drawing/2014/chartex" xmlns:wpc="http://schemas.microsoft.com/office/word/2010/wordprocessingCanvas" xmlns="" val="0"/>
+                          <a14:useLocalDpi xmlns="" xmlns:wpc="http://schemas.microsoft.com/office/word/2010/wordprocessingCanvas" xmlns:cx="http://schemas.microsoft.com/office/drawing/2014/chartex" xmlns:cx1="http://schemas.microsoft.com/office/drawing/2015/9/8/chartex" xmlns:mc="http://schemas.openxmlformats.org/markup-compatibility/2006" xmlns:o="urn:schemas-microsoft-com:office:office" xmlns:v="urn:schemas-microsoft-com:vml" xmlns:wp14="http://schemas.microsoft.com/office/word/2010/wordprocessingDrawing" xmlns:w10="urn:schemas-microsoft-com:office:word" xmlns:w="http://schemas.openxmlformats.org/wordprocessingml/2006/main" xmlns:w14="http://schemas.microsoft.com/office/word/2010/wordml" xmlns:w15="http://schemas.microsoft.com/office/word/2012/wordml" xmlns:w16se="http://schemas.microsoft.com/office/word/2015/wordml/symex" xmlns:wpg="http://schemas.microsoft.com/office/word/2010/wordprocessingGroup" xmlns:wpi="http://schemas.microsoft.com/office/word/2010/wordprocessingInk" xmlns:wps="http://schemas.microsoft.com/office/word/2010/wordprocessingShape" xmlns:a14="http://schemas.microsoft.com/office/drawing/2010/main" val="0"/>
                         </a:ext>
                       </a:extLst>
                     </a:blip>
@@ -931,7 +926,7 @@
                     </a:ln>
                     <a:extLst>
                       <a:ext uri="{53640926-AAD7-44D8-BBD7-CCE9431645EC}">
-                        <a14:shadowObscured xmlns:a14="http://schemas.microsoft.com/office/drawing/2010/main" xmlns:wps="http://schemas.microsoft.com/office/word/2010/wordprocessingShape" xmlns:wpi="http://schemas.microsoft.com/office/word/2010/wordprocessingInk" xmlns:wpg="http://schemas.microsoft.com/office/word/2010/wordprocessingGroup" xmlns:w16se="http://schemas.microsoft.com/office/word/2015/wordml/symex" xmlns:w15="http://schemas.microsoft.com/office/word/2012/wordml" xmlns:w14="http://schemas.microsoft.com/office/word/2010/wordml" xmlns:w="http://schemas.openxmlformats.org/wordprocessingml/2006/main" xmlns:w10="urn:schemas-microsoft-com:office:word" xmlns:wp14="http://schemas.microsoft.com/office/word/2010/wordprocessingDrawing" xmlns:v="urn:schemas-microsoft-com:vml" xmlns:o="urn:schemas-microsoft-com:office:office" xmlns:mc="http://schemas.openxmlformats.org/markup-compatibility/2006" xmlns:cx1="http://schemas.microsoft.com/office/drawing/2015/9/8/chartex" xmlns:cx="http://schemas.microsoft.com/office/drawing/2014/chartex" xmlns:wpc="http://schemas.microsoft.com/office/word/2010/wordprocessingCanvas" xmlns=""/>
+                        <a14:shadowObscured xmlns="" xmlns:wpc="http://schemas.microsoft.com/office/word/2010/wordprocessingCanvas" xmlns:cx="http://schemas.microsoft.com/office/drawing/2014/chartex" xmlns:cx1="http://schemas.microsoft.com/office/drawing/2015/9/8/chartex" xmlns:mc="http://schemas.openxmlformats.org/markup-compatibility/2006" xmlns:o="urn:schemas-microsoft-com:office:office" xmlns:v="urn:schemas-microsoft-com:vml" xmlns:wp14="http://schemas.microsoft.com/office/word/2010/wordprocessingDrawing" xmlns:w10="urn:schemas-microsoft-com:office:word" xmlns:w="http://schemas.openxmlformats.org/wordprocessingml/2006/main" xmlns:w14="http://schemas.microsoft.com/office/word/2010/wordml" xmlns:w15="http://schemas.microsoft.com/office/word/2012/wordml" xmlns:w16se="http://schemas.microsoft.com/office/word/2015/wordml/symex" xmlns:wpg="http://schemas.microsoft.com/office/word/2010/wordprocessingGroup" xmlns:wpi="http://schemas.microsoft.com/office/word/2010/wordprocessingInk" xmlns:wps="http://schemas.microsoft.com/office/word/2010/wordprocessingShape" xmlns:a14="http://schemas.microsoft.com/office/drawing/2010/main"/>
                       </a:ext>
                     </a:extLst>
                   </pic:spPr>
@@ -1589,7 +1584,7 @@
             <wp:docPr id="39" name="Picture 5">
               <a:extLst xmlns:a="http://schemas.openxmlformats.org/drawingml/2006/main">
                 <a:ext uri="{FF2B5EF4-FFF2-40B4-BE49-F238E27FC236}">
-                  <a16:creationId xmlns:a16="http://schemas.microsoft.com/office/drawing/2014/main" xmlns:wps="http://schemas.microsoft.com/office/word/2010/wordprocessingShape" xmlns:wpi="http://schemas.microsoft.com/office/word/2010/wordprocessingInk" xmlns:wpg="http://schemas.microsoft.com/office/word/2010/wordprocessingGroup" xmlns:w16se="http://schemas.microsoft.com/office/word/2015/wordml/symex" xmlns:w15="http://schemas.microsoft.com/office/word/2012/wordml" xmlns:w14="http://schemas.microsoft.com/office/word/2010/wordml" xmlns:w="http://schemas.openxmlformats.org/wordprocessingml/2006/main" xmlns:w10="urn:schemas-microsoft-com:office:word" xmlns:wp14="http://schemas.microsoft.com/office/word/2010/wordprocessingDrawing" xmlns:v="urn:schemas-microsoft-com:vml" xmlns:o="urn:schemas-microsoft-com:office:office" xmlns:mc="http://schemas.openxmlformats.org/markup-compatibility/2006" xmlns:cx1="http://schemas.microsoft.com/office/drawing/2015/9/8/chartex" xmlns:cx="http://schemas.microsoft.com/office/drawing/2014/chartex" xmlns:wpc="http://schemas.microsoft.com/office/word/2010/wordprocessingCanvas" xmlns="" id="{7EADA717-A05B-473B-9E5D-EE9DFFCC2B04}"/>
+                  <a16:creationId xmlns="" xmlns:wpc="http://schemas.microsoft.com/office/word/2010/wordprocessingCanvas" xmlns:cx="http://schemas.microsoft.com/office/drawing/2014/chartex" xmlns:cx1="http://schemas.microsoft.com/office/drawing/2015/9/8/chartex" xmlns:mc="http://schemas.openxmlformats.org/markup-compatibility/2006" xmlns:o="urn:schemas-microsoft-com:office:office" xmlns:v="urn:schemas-microsoft-com:vml" xmlns:wp14="http://schemas.microsoft.com/office/word/2010/wordprocessingDrawing" xmlns:w10="urn:schemas-microsoft-com:office:word" xmlns:w="http://schemas.openxmlformats.org/wordprocessingml/2006/main" xmlns:w14="http://schemas.microsoft.com/office/word/2010/wordml" xmlns:w15="http://schemas.microsoft.com/office/word/2012/wordml" xmlns:w16se="http://schemas.microsoft.com/office/word/2015/wordml/symex" xmlns:wpg="http://schemas.microsoft.com/office/word/2010/wordprocessingGroup" xmlns:wpi="http://schemas.microsoft.com/office/word/2010/wordprocessingInk" xmlns:wps="http://schemas.microsoft.com/office/word/2010/wordprocessingShape" xmlns:a16="http://schemas.microsoft.com/office/drawing/2014/main" id="{7EADA717-A05B-473B-9E5D-EE9DFFCC2B04}"/>
                 </a:ext>
               </a:extLst>
             </wp:docPr>
@@ -1603,7 +1598,7 @@
                     <pic:cNvPr id="6" name="Picture 5">
                       <a:extLst>
                         <a:ext uri="{FF2B5EF4-FFF2-40B4-BE49-F238E27FC236}">
-                          <a16:creationId xmlns:a16="http://schemas.microsoft.com/office/drawing/2014/main" xmlns:wps="http://schemas.microsoft.com/office/word/2010/wordprocessingShape" xmlns:wpi="http://schemas.microsoft.com/office/word/2010/wordprocessingInk" xmlns:wpg="http://schemas.microsoft.com/office/word/2010/wordprocessingGroup" xmlns:w16se="http://schemas.microsoft.com/office/word/2015/wordml/symex" xmlns:w15="http://schemas.microsoft.com/office/word/2012/wordml" xmlns:w14="http://schemas.microsoft.com/office/word/2010/wordml" xmlns:w="http://schemas.openxmlformats.org/wordprocessingml/2006/main" xmlns:w10="urn:schemas-microsoft-com:office:word" xmlns:wp14="http://schemas.microsoft.com/office/word/2010/wordprocessingDrawing" xmlns:v="urn:schemas-microsoft-com:vml" xmlns:o="urn:schemas-microsoft-com:office:office" xmlns:mc="http://schemas.openxmlformats.org/markup-compatibility/2006" xmlns:cx1="http://schemas.microsoft.com/office/drawing/2015/9/8/chartex" xmlns:cx="http://schemas.microsoft.com/office/drawing/2014/chartex" xmlns:wpc="http://schemas.microsoft.com/office/word/2010/wordprocessingCanvas" xmlns="" id="{7EADA717-A05B-473B-9E5D-EE9DFFCC2B04}"/>
+                          <a16:creationId xmlns="" xmlns:wpc="http://schemas.microsoft.com/office/word/2010/wordprocessingCanvas" xmlns:cx="http://schemas.microsoft.com/office/drawing/2014/chartex" xmlns:cx1="http://schemas.microsoft.com/office/drawing/2015/9/8/chartex" xmlns:mc="http://schemas.openxmlformats.org/markup-compatibility/2006" xmlns:o="urn:schemas-microsoft-com:office:office" xmlns:v="urn:schemas-microsoft-com:vml" xmlns:wp14="http://schemas.microsoft.com/office/word/2010/wordprocessingDrawing" xmlns:w10="urn:schemas-microsoft-com:office:word" xmlns:w="http://schemas.openxmlformats.org/wordprocessingml/2006/main" xmlns:w14="http://schemas.microsoft.com/office/word/2010/wordml" xmlns:w15="http://schemas.microsoft.com/office/word/2012/wordml" xmlns:w16se="http://schemas.microsoft.com/office/word/2015/wordml/symex" xmlns:wpg="http://schemas.microsoft.com/office/word/2010/wordprocessingGroup" xmlns:wpi="http://schemas.microsoft.com/office/word/2010/wordprocessingInk" xmlns:wps="http://schemas.microsoft.com/office/word/2010/wordprocessingShape" xmlns:a16="http://schemas.microsoft.com/office/drawing/2014/main" id="{7EADA717-A05B-473B-9E5D-EE9DFFCC2B04}"/>
                         </a:ext>
                       </a:extLst>
                     </pic:cNvPr>
@@ -2124,7 +2119,7 @@
                     <a:blip r:embed="rId13" cstate="print">
                       <a:extLst>
                         <a:ext uri="{28A0092B-C50C-407E-A947-70E740481C1C}">
-                          <a14:useLocalDpi xmlns:a14="http://schemas.microsoft.com/office/drawing/2010/main" xmlns:wps="http://schemas.microsoft.com/office/word/2010/wordprocessingShape" xmlns:wpi="http://schemas.microsoft.com/office/word/2010/wordprocessingInk" xmlns:wpg="http://schemas.microsoft.com/office/word/2010/wordprocessingGroup" xmlns:w16se="http://schemas.microsoft.com/office/word/2015/wordml/symex" xmlns:w15="http://schemas.microsoft.com/office/word/2012/wordml" xmlns:w14="http://schemas.microsoft.com/office/word/2010/wordml" xmlns:w="http://schemas.openxmlformats.org/wordprocessingml/2006/main" xmlns:w10="urn:schemas-microsoft-com:office:word" xmlns:wp14="http://schemas.microsoft.com/office/word/2010/wordprocessingDrawing" xmlns:v="urn:schemas-microsoft-com:vml" xmlns:o="urn:schemas-microsoft-com:office:office" xmlns:mc="http://schemas.openxmlformats.org/markup-compatibility/2006" xmlns:cx1="http://schemas.microsoft.com/office/drawing/2015/9/8/chartex" xmlns:cx="http://schemas.microsoft.com/office/drawing/2014/chartex" xmlns:wpc="http://schemas.microsoft.com/office/word/2010/wordprocessingCanvas" xmlns="" val="0"/>
+                          <a14:useLocalDpi xmlns="" xmlns:wpc="http://schemas.microsoft.com/office/word/2010/wordprocessingCanvas" xmlns:cx="http://schemas.microsoft.com/office/drawing/2014/chartex" xmlns:cx1="http://schemas.microsoft.com/office/drawing/2015/9/8/chartex" xmlns:mc="http://schemas.openxmlformats.org/markup-compatibility/2006" xmlns:o="urn:schemas-microsoft-com:office:office" xmlns:v="urn:schemas-microsoft-com:vml" xmlns:wp14="http://schemas.microsoft.com/office/word/2010/wordprocessingDrawing" xmlns:w10="urn:schemas-microsoft-com:office:word" xmlns:w="http://schemas.openxmlformats.org/wordprocessingml/2006/main" xmlns:w14="http://schemas.microsoft.com/office/word/2010/wordml" xmlns:w15="http://schemas.microsoft.com/office/word/2012/wordml" xmlns:w16se="http://schemas.microsoft.com/office/word/2015/wordml/symex" xmlns:wpg="http://schemas.microsoft.com/office/word/2010/wordprocessingGroup" xmlns:wpi="http://schemas.microsoft.com/office/word/2010/wordprocessingInk" xmlns:wps="http://schemas.microsoft.com/office/word/2010/wordprocessingShape" xmlns:a14="http://schemas.microsoft.com/office/drawing/2010/main" val="0"/>
                         </a:ext>
                       </a:extLst>
                     </a:blip>
@@ -2153,7 +2148,7 @@
                     </a:ln>
                     <a:extLst>
                       <a:ext uri="{53640926-AAD7-44D8-BBD7-CCE9431645EC}">
-                        <a14:shadowObscured xmlns:a14="http://schemas.microsoft.com/office/drawing/2010/main" xmlns:wps="http://schemas.microsoft.com/office/word/2010/wordprocessingShape" xmlns:wpi="http://schemas.microsoft.com/office/word/2010/wordprocessingInk" xmlns:wpg="http://schemas.microsoft.com/office/word/2010/wordprocessingGroup" xmlns:w16se="http://schemas.microsoft.com/office/word/2015/wordml/symex" xmlns:w15="http://schemas.microsoft.com/office/word/2012/wordml" xmlns:w14="http://schemas.microsoft.com/office/word/2010/wordml" xmlns:w="http://schemas.openxmlformats.org/wordprocessingml/2006/main" xmlns:w10="urn:schemas-microsoft-com:office:word" xmlns:wp14="http://schemas.microsoft.com/office/word/2010/wordprocessingDrawing" xmlns:v="urn:schemas-microsoft-com:vml" xmlns:o="urn:schemas-microsoft-com:office:office" xmlns:mc="http://schemas.openxmlformats.org/markup-compatibility/2006" xmlns:cx1="http://schemas.microsoft.com/office/drawing/2015/9/8/chartex" xmlns:cx="http://schemas.microsoft.com/office/drawing/2014/chartex" xmlns:wpc="http://schemas.microsoft.com/office/word/2010/wordprocessingCanvas" xmlns=""/>
+                        <a14:shadowObscured xmlns="" xmlns:wpc="http://schemas.microsoft.com/office/word/2010/wordprocessingCanvas" xmlns:cx="http://schemas.microsoft.com/office/drawing/2014/chartex" xmlns:cx1="http://schemas.microsoft.com/office/drawing/2015/9/8/chartex" xmlns:mc="http://schemas.openxmlformats.org/markup-compatibility/2006" xmlns:o="urn:schemas-microsoft-com:office:office" xmlns:v="urn:schemas-microsoft-com:vml" xmlns:wp14="http://schemas.microsoft.com/office/word/2010/wordprocessingDrawing" xmlns:w10="urn:schemas-microsoft-com:office:word" xmlns:w="http://schemas.openxmlformats.org/wordprocessingml/2006/main" xmlns:w14="http://schemas.microsoft.com/office/word/2010/wordml" xmlns:w15="http://schemas.microsoft.com/office/word/2012/wordml" xmlns:w16se="http://schemas.microsoft.com/office/word/2015/wordml/symex" xmlns:wpg="http://schemas.microsoft.com/office/word/2010/wordprocessingGroup" xmlns:wpi="http://schemas.microsoft.com/office/word/2010/wordprocessingInk" xmlns:wps="http://schemas.microsoft.com/office/word/2010/wordprocessingShape" xmlns:a14="http://schemas.microsoft.com/office/drawing/2010/main"/>
                       </a:ext>
                     </a:extLst>
                   </pic:spPr>
@@ -2279,7 +2274,7 @@
                       <a:tailEnd type="none" w="med" len="med"/>
                       <a:extLst>
                         <a:ext uri="{C807C97D-BFC1-408E-A445-0C87EB9F89A2}">
-                          <ask:lineSketchStyleProps xmlns="" xmlns:cx2="http://schemas.microsoft.com/office/drawing/2015/10/21/chartex" xmlns:cx3="http://schemas.microsoft.com/office/drawing/2016/5/9/chartex" xmlns:cx4="http://schemas.microsoft.com/office/drawing/2016/5/10/chartex" xmlns:cx5="http://schemas.microsoft.com/office/drawing/2016/5/11/chartex" xmlns:cx6="http://schemas.microsoft.com/office/drawing/2016/5/12/chartex" xmlns:cx7="http://schemas.microsoft.com/office/drawing/2016/5/13/chartex" xmlns:cx8="http://schemas.microsoft.com/office/drawing/2016/5/14/chartex" xmlns:aink="http://schemas.microsoft.com/office/drawing/2016/ink" xmlns:am3d="http://schemas.microsoft.com/office/drawing/2017/model3d" xmlns:o="urn:schemas-microsoft-com:office:office" xmlns:v="urn:schemas-microsoft-com:vml" xmlns:w10="urn:schemas-microsoft-com:office:word" xmlns:w="http://schemas.openxmlformats.org/wordprocessingml/2006/main" xmlns:w16cex="http://schemas.microsoft.com/office/word/2018/wordml/cex" xmlns:w16cid="http://schemas.microsoft.com/office/word/2016/wordml/cid" xmlns:w16="http://schemas.microsoft.com/office/word/2018/wordml" xmlns:w16sdtdh="http://schemas.microsoft.com/office/word/2020/wordml/sdtdatahash" xmlns:ask="http://schemas.microsoft.com/office/drawing/2018/sketchyshapes" xmlns:wps="http://schemas.microsoft.com/office/word/2010/wordprocessingShape" xmlns:wpi="http://schemas.microsoft.com/office/word/2010/wordprocessingInk" xmlns:wpg="http://schemas.microsoft.com/office/word/2010/wordprocessingGroup" xmlns:w16se="http://schemas.microsoft.com/office/word/2015/wordml/symex" xmlns:w15="http://schemas.microsoft.com/office/word/2012/wordml" xmlns:w14="http://schemas.microsoft.com/office/word/2010/wordml" xmlns:wp14="http://schemas.microsoft.com/office/word/2010/wordprocessingDrawing" xmlns:mc="http://schemas.openxmlformats.org/markup-compatibility/2006" xmlns:cx1="http://schemas.microsoft.com/office/drawing/2015/9/8/chartex" xmlns:cx="http://schemas.microsoft.com/office/drawing/2014/chartex" xmlns:wpc="http://schemas.microsoft.com/office/word/2010/wordprocessingCanvas" sd="0">
+                          <ask:lineSketchStyleProps xmlns:wpc="http://schemas.microsoft.com/office/word/2010/wordprocessingCanvas" xmlns:cx="http://schemas.microsoft.com/office/drawing/2014/chartex" xmlns:cx1="http://schemas.microsoft.com/office/drawing/2015/9/8/chartex" xmlns:mc="http://schemas.openxmlformats.org/markup-compatibility/2006" xmlns:wp14="http://schemas.microsoft.com/office/word/2010/wordprocessingDrawing" xmlns:w14="http://schemas.microsoft.com/office/word/2010/wordml" xmlns:w15="http://schemas.microsoft.com/office/word/2012/wordml" xmlns:w16se="http://schemas.microsoft.com/office/word/2015/wordml/symex" xmlns:wpg="http://schemas.microsoft.com/office/word/2010/wordprocessingGroup" xmlns:wpi="http://schemas.microsoft.com/office/word/2010/wordprocessingInk" xmlns:wps="http://schemas.microsoft.com/office/word/2010/wordprocessingShape" xmlns:ask="http://schemas.microsoft.com/office/drawing/2018/sketchyshapes" xmlns:w16sdtdh="http://schemas.microsoft.com/office/word/2020/wordml/sdtdatahash" xmlns:w16="http://schemas.microsoft.com/office/word/2018/wordml" xmlns:w16cid="http://schemas.microsoft.com/office/word/2016/wordml/cid" xmlns:w16cex="http://schemas.microsoft.com/office/word/2018/wordml/cex" xmlns:w="http://schemas.openxmlformats.org/wordprocessingml/2006/main" xmlns:w10="urn:schemas-microsoft-com:office:word" xmlns:v="urn:schemas-microsoft-com:vml" xmlns:o="urn:schemas-microsoft-com:office:office" xmlns:am3d="http://schemas.microsoft.com/office/drawing/2017/model3d" xmlns:aink="http://schemas.microsoft.com/office/drawing/2016/ink" xmlns:cx8="http://schemas.microsoft.com/office/drawing/2016/5/14/chartex" xmlns:cx7="http://schemas.microsoft.com/office/drawing/2016/5/13/chartex" xmlns:cx6="http://schemas.microsoft.com/office/drawing/2016/5/12/chartex" xmlns:cx5="http://schemas.microsoft.com/office/drawing/2016/5/11/chartex" xmlns:cx4="http://schemas.microsoft.com/office/drawing/2016/5/10/chartex" xmlns:cx3="http://schemas.microsoft.com/office/drawing/2016/5/9/chartex" xmlns:cx2="http://schemas.microsoft.com/office/drawing/2015/10/21/chartex" xmlns="" sd="0">
                             <a:custGeom>
                               <a:avLst/>
                               <a:gdLst/>
@@ -2295,7 +2290,7 @@
                     </a:ln>
                     <a:extLst>
                       <a:ext uri="{53640926-AAD7-44D8-BBD7-CCE9431645EC}">
-                        <a14:shadowObscured xmlns:a14="http://schemas.microsoft.com/office/drawing/2010/main" xmlns:wps="http://schemas.microsoft.com/office/word/2010/wordprocessingShape" xmlns:wpi="http://schemas.microsoft.com/office/word/2010/wordprocessingInk" xmlns:wpg="http://schemas.microsoft.com/office/word/2010/wordprocessingGroup" xmlns:w16se="http://schemas.microsoft.com/office/word/2015/wordml/symex" xmlns:w15="http://schemas.microsoft.com/office/word/2012/wordml" xmlns:w14="http://schemas.microsoft.com/office/word/2010/wordml" xmlns:w="http://schemas.openxmlformats.org/wordprocessingml/2006/main" xmlns:w10="urn:schemas-microsoft-com:office:word" xmlns:wp14="http://schemas.microsoft.com/office/word/2010/wordprocessingDrawing" xmlns:v="urn:schemas-microsoft-com:vml" xmlns:o="urn:schemas-microsoft-com:office:office" xmlns:mc="http://schemas.openxmlformats.org/markup-compatibility/2006" xmlns:cx1="http://schemas.microsoft.com/office/drawing/2015/9/8/chartex" xmlns:cx="http://schemas.microsoft.com/office/drawing/2014/chartex" xmlns:wpc="http://schemas.microsoft.com/office/word/2010/wordprocessingCanvas" xmlns=""/>
+                        <a14:shadowObscured xmlns="" xmlns:wpc="http://schemas.microsoft.com/office/word/2010/wordprocessingCanvas" xmlns:cx="http://schemas.microsoft.com/office/drawing/2014/chartex" xmlns:cx1="http://schemas.microsoft.com/office/drawing/2015/9/8/chartex" xmlns:mc="http://schemas.openxmlformats.org/markup-compatibility/2006" xmlns:o="urn:schemas-microsoft-com:office:office" xmlns:v="urn:schemas-microsoft-com:vml" xmlns:wp14="http://schemas.microsoft.com/office/word/2010/wordprocessingDrawing" xmlns:w10="urn:schemas-microsoft-com:office:word" xmlns:w="http://schemas.openxmlformats.org/wordprocessingml/2006/main" xmlns:w14="http://schemas.microsoft.com/office/word/2010/wordml" xmlns:w15="http://schemas.microsoft.com/office/word/2012/wordml" xmlns:w16se="http://schemas.microsoft.com/office/word/2015/wordml/symex" xmlns:wpg="http://schemas.microsoft.com/office/word/2010/wordprocessingGroup" xmlns:wpi="http://schemas.microsoft.com/office/word/2010/wordprocessingInk" xmlns:wps="http://schemas.microsoft.com/office/word/2010/wordprocessingShape" xmlns:a14="http://schemas.microsoft.com/office/drawing/2010/main"/>
                       </a:ext>
                     </a:extLst>
                   </pic:spPr>
@@ -2548,13 +2543,8 @@
         <w:spacing w:before="80" w:after="120" w:line="240" w:lineRule="auto"/>
         <w:ind w:left="360" w:hanging="360"/>
       </w:pPr>
-      <w:proofErr w:type="spellStart"/>
-      <w:r>
-        <w:t>Намерете</w:t>
-      </w:r>
-      <w:proofErr w:type="spellEnd"/>
-      <w:r>
-        <w:t xml:space="preserve"> </w:t>
+      <w:r>
+        <w:t xml:space="preserve">Намерете </w:t>
       </w:r>
       <w:proofErr w:type="spellStart"/>
       <w:r>
@@ -2739,7 +2729,7 @@
             <wp:docPr id="11" name="Picture 10">
               <a:extLst xmlns:a="http://schemas.openxmlformats.org/drawingml/2006/main">
                 <a:ext uri="{FF2B5EF4-FFF2-40B4-BE49-F238E27FC236}">
-                  <a16:creationId xmlns:a16="http://schemas.microsoft.com/office/drawing/2014/main" xmlns:wps="http://schemas.microsoft.com/office/word/2010/wordprocessingShape" xmlns:wpi="http://schemas.microsoft.com/office/word/2010/wordprocessingInk" xmlns:wpg="http://schemas.microsoft.com/office/word/2010/wordprocessingGroup" xmlns:w16se="http://schemas.microsoft.com/office/word/2015/wordml/symex" xmlns:w15="http://schemas.microsoft.com/office/word/2012/wordml" xmlns:w14="http://schemas.microsoft.com/office/word/2010/wordml" xmlns:w="http://schemas.openxmlformats.org/wordprocessingml/2006/main" xmlns:w10="urn:schemas-microsoft-com:office:word" xmlns:wp14="http://schemas.microsoft.com/office/word/2010/wordprocessingDrawing" xmlns:v="urn:schemas-microsoft-com:vml" xmlns:o="urn:schemas-microsoft-com:office:office" xmlns:mc="http://schemas.openxmlformats.org/markup-compatibility/2006" xmlns:cx1="http://schemas.microsoft.com/office/drawing/2015/9/8/chartex" xmlns:cx="http://schemas.microsoft.com/office/drawing/2014/chartex" xmlns:wpc="http://schemas.microsoft.com/office/word/2010/wordprocessingCanvas" xmlns="" id="{B7111A12-0D45-4A72-BB22-DE923598D9E0}"/>
+                  <a16:creationId xmlns="" xmlns:wpc="http://schemas.microsoft.com/office/word/2010/wordprocessingCanvas" xmlns:cx="http://schemas.microsoft.com/office/drawing/2014/chartex" xmlns:cx1="http://schemas.microsoft.com/office/drawing/2015/9/8/chartex" xmlns:mc="http://schemas.openxmlformats.org/markup-compatibility/2006" xmlns:o="urn:schemas-microsoft-com:office:office" xmlns:v="urn:schemas-microsoft-com:vml" xmlns:wp14="http://schemas.microsoft.com/office/word/2010/wordprocessingDrawing" xmlns:w10="urn:schemas-microsoft-com:office:word" xmlns:w="http://schemas.openxmlformats.org/wordprocessingml/2006/main" xmlns:w14="http://schemas.microsoft.com/office/word/2010/wordml" xmlns:w15="http://schemas.microsoft.com/office/word/2012/wordml" xmlns:w16se="http://schemas.microsoft.com/office/word/2015/wordml/symex" xmlns:wpg="http://schemas.microsoft.com/office/word/2010/wordprocessingGroup" xmlns:wpi="http://schemas.microsoft.com/office/word/2010/wordprocessingInk" xmlns:wps="http://schemas.microsoft.com/office/word/2010/wordprocessingShape" xmlns:a16="http://schemas.microsoft.com/office/drawing/2014/main" id="{B7111A12-0D45-4A72-BB22-DE923598D9E0}"/>
                 </a:ext>
               </a:extLst>
             </wp:docPr>
@@ -2753,7 +2743,7 @@
                     <pic:cNvPr id="11" name="Picture 10">
                       <a:extLst>
                         <a:ext uri="{FF2B5EF4-FFF2-40B4-BE49-F238E27FC236}">
-                          <a16:creationId xmlns:a16="http://schemas.microsoft.com/office/drawing/2014/main" xmlns:wps="http://schemas.microsoft.com/office/word/2010/wordprocessingShape" xmlns:wpi="http://schemas.microsoft.com/office/word/2010/wordprocessingInk" xmlns:wpg="http://schemas.microsoft.com/office/word/2010/wordprocessingGroup" xmlns:w16se="http://schemas.microsoft.com/office/word/2015/wordml/symex" xmlns:w15="http://schemas.microsoft.com/office/word/2012/wordml" xmlns:w14="http://schemas.microsoft.com/office/word/2010/wordml" xmlns:w="http://schemas.openxmlformats.org/wordprocessingml/2006/main" xmlns:w10="urn:schemas-microsoft-com:office:word" xmlns:wp14="http://schemas.microsoft.com/office/word/2010/wordprocessingDrawing" xmlns:v="urn:schemas-microsoft-com:vml" xmlns:o="urn:schemas-microsoft-com:office:office" xmlns:mc="http://schemas.openxmlformats.org/markup-compatibility/2006" xmlns:cx1="http://schemas.microsoft.com/office/drawing/2015/9/8/chartex" xmlns:cx="http://schemas.microsoft.com/office/drawing/2014/chartex" xmlns:wpc="http://schemas.microsoft.com/office/word/2010/wordprocessingCanvas" xmlns="" id="{B7111A12-0D45-4A72-BB22-DE923598D9E0}"/>
+                          <a16:creationId xmlns="" xmlns:wpc="http://schemas.microsoft.com/office/word/2010/wordprocessingCanvas" xmlns:cx="http://schemas.microsoft.com/office/drawing/2014/chartex" xmlns:cx1="http://schemas.microsoft.com/office/drawing/2015/9/8/chartex" xmlns:mc="http://schemas.openxmlformats.org/markup-compatibility/2006" xmlns:o="urn:schemas-microsoft-com:office:office" xmlns:v="urn:schemas-microsoft-com:vml" xmlns:wp14="http://schemas.microsoft.com/office/word/2010/wordprocessingDrawing" xmlns:w10="urn:schemas-microsoft-com:office:word" xmlns:w="http://schemas.openxmlformats.org/wordprocessingml/2006/main" xmlns:w14="http://schemas.microsoft.com/office/word/2010/wordml" xmlns:w15="http://schemas.microsoft.com/office/word/2012/wordml" xmlns:w16se="http://schemas.microsoft.com/office/word/2015/wordml/symex" xmlns:wpg="http://schemas.microsoft.com/office/word/2010/wordprocessingGroup" xmlns:wpi="http://schemas.microsoft.com/office/word/2010/wordprocessingInk" xmlns:wps="http://schemas.microsoft.com/office/word/2010/wordprocessingShape" xmlns:a16="http://schemas.microsoft.com/office/drawing/2014/main" id="{B7111A12-0D45-4A72-BB22-DE923598D9E0}"/>
                         </a:ext>
                       </a:extLst>
                     </pic:cNvPr>
@@ -2803,43 +2793,6 @@
           <w:lang w:val="bg-BG"/>
         </w:rPr>
         <w:t>Подсказка</w:t>
-      </w:r>
-    </w:p>
-    <w:p>
-      <w:pPr>
-        <w:spacing w:line="240" w:lineRule="auto"/>
-        <w:rPr>
-          <w:lang w:val="bg-BG"/>
-        </w:rPr>
-      </w:pPr>
-      <w:r>
-        <w:t xml:space="preserve">Your </w:t>
-      </w:r>
-      <w:r>
-        <w:rPr>
-          <w:b/>
-          <w:bCs/>
-        </w:rPr>
-        <w:t>class structure</w:t>
-      </w:r>
-      <w:r>
-        <w:t xml:space="preserve"> should follow the</w:t>
-      </w:r>
-      <w:r>
-        <w:t xml:space="preserve"> provided</w:t>
-      </w:r>
-      <w:r>
-        <w:t xml:space="preserve"> </w:t>
-      </w:r>
-      <w:r>
-        <w:rPr>
-          <w:b/>
-          <w:bCs/>
-        </w:rPr>
-        <w:t>project skeleton</w:t>
-      </w:r>
-      <w:r>
-        <w:t>, like this:</w:t>
       </w:r>
     </w:p>
     <w:p>
@@ -3270,7 +3223,7 @@
             <wp:docPr id="40" name="Picture 10">
               <a:extLst xmlns:a="http://schemas.openxmlformats.org/drawingml/2006/main">
                 <a:ext uri="{FF2B5EF4-FFF2-40B4-BE49-F238E27FC236}">
-                  <a16:creationId xmlns:a16="http://schemas.microsoft.com/office/drawing/2014/main" xmlns:wps="http://schemas.microsoft.com/office/word/2010/wordprocessingShape" xmlns:wpi="http://schemas.microsoft.com/office/word/2010/wordprocessingInk" xmlns:wpg="http://schemas.microsoft.com/office/word/2010/wordprocessingGroup" xmlns:w16se="http://schemas.microsoft.com/office/word/2015/wordml/symex" xmlns:w15="http://schemas.microsoft.com/office/word/2012/wordml" xmlns:w14="http://schemas.microsoft.com/office/word/2010/wordml" xmlns:w="http://schemas.openxmlformats.org/wordprocessingml/2006/main" xmlns:w10="urn:schemas-microsoft-com:office:word" xmlns:wp14="http://schemas.microsoft.com/office/word/2010/wordprocessingDrawing" xmlns:v="urn:schemas-microsoft-com:vml" xmlns:o="urn:schemas-microsoft-com:office:office" xmlns:mc="http://schemas.openxmlformats.org/markup-compatibility/2006" xmlns:cx1="http://schemas.microsoft.com/office/drawing/2015/9/8/chartex" xmlns:cx="http://schemas.microsoft.com/office/drawing/2014/chartex" xmlns:wpc="http://schemas.microsoft.com/office/word/2010/wordprocessingCanvas" xmlns="" id="{B7111A12-0D45-4A72-BB22-DE923598D9E0}"/>
+                  <a16:creationId xmlns="" xmlns:wpc="http://schemas.microsoft.com/office/word/2010/wordprocessingCanvas" xmlns:cx="http://schemas.microsoft.com/office/drawing/2014/chartex" xmlns:cx1="http://schemas.microsoft.com/office/drawing/2015/9/8/chartex" xmlns:mc="http://schemas.openxmlformats.org/markup-compatibility/2006" xmlns:o="urn:schemas-microsoft-com:office:office" xmlns:v="urn:schemas-microsoft-com:vml" xmlns:wp14="http://schemas.microsoft.com/office/word/2010/wordprocessingDrawing" xmlns:w10="urn:schemas-microsoft-com:office:word" xmlns:w="http://schemas.openxmlformats.org/wordprocessingml/2006/main" xmlns:w14="http://schemas.microsoft.com/office/word/2010/wordml" xmlns:w15="http://schemas.microsoft.com/office/word/2012/wordml" xmlns:w16se="http://schemas.microsoft.com/office/word/2015/wordml/symex" xmlns:wpg="http://schemas.microsoft.com/office/word/2010/wordprocessingGroup" xmlns:wpi="http://schemas.microsoft.com/office/word/2010/wordprocessingInk" xmlns:wps="http://schemas.microsoft.com/office/word/2010/wordprocessingShape" xmlns:a16="http://schemas.microsoft.com/office/drawing/2014/main" id="{B7111A12-0D45-4A72-BB22-DE923598D9E0}"/>
                 </a:ext>
               </a:extLst>
             </wp:docPr>
@@ -3284,7 +3237,7 @@
                     <pic:cNvPr id="11" name="Picture 10">
                       <a:extLst>
                         <a:ext uri="{FF2B5EF4-FFF2-40B4-BE49-F238E27FC236}">
-                          <a16:creationId xmlns:a16="http://schemas.microsoft.com/office/drawing/2014/main" xmlns:wps="http://schemas.microsoft.com/office/word/2010/wordprocessingShape" xmlns:wpi="http://schemas.microsoft.com/office/word/2010/wordprocessingInk" xmlns:wpg="http://schemas.microsoft.com/office/word/2010/wordprocessingGroup" xmlns:w16se="http://schemas.microsoft.com/office/word/2015/wordml/symex" xmlns:w15="http://schemas.microsoft.com/office/word/2012/wordml" xmlns:w14="http://schemas.microsoft.com/office/word/2010/wordml" xmlns:w="http://schemas.openxmlformats.org/wordprocessingml/2006/main" xmlns:w10="urn:schemas-microsoft-com:office:word" xmlns:wp14="http://schemas.microsoft.com/office/word/2010/wordprocessingDrawing" xmlns:v="urn:schemas-microsoft-com:vml" xmlns:o="urn:schemas-microsoft-com:office:office" xmlns:mc="http://schemas.openxmlformats.org/markup-compatibility/2006" xmlns:cx1="http://schemas.microsoft.com/office/drawing/2015/9/8/chartex" xmlns:cx="http://schemas.microsoft.com/office/drawing/2014/chartex" xmlns:wpc="http://schemas.microsoft.com/office/word/2010/wordprocessingCanvas" xmlns="" id="{B7111A12-0D45-4A72-BB22-DE923598D9E0}"/>
+                          <a16:creationId xmlns="" xmlns:wpc="http://schemas.microsoft.com/office/word/2010/wordprocessingCanvas" xmlns:cx="http://schemas.microsoft.com/office/drawing/2014/chartex" xmlns:cx1="http://schemas.microsoft.com/office/drawing/2015/9/8/chartex" xmlns:mc="http://schemas.openxmlformats.org/markup-compatibility/2006" xmlns:o="urn:schemas-microsoft-com:office:office" xmlns:v="urn:schemas-microsoft-com:vml" xmlns:wp14="http://schemas.microsoft.com/office/word/2010/wordprocessingDrawing" xmlns:w10="urn:schemas-microsoft-com:office:word" xmlns:w="http://schemas.openxmlformats.org/wordprocessingml/2006/main" xmlns:w14="http://schemas.microsoft.com/office/word/2010/wordml" xmlns:w15="http://schemas.microsoft.com/office/word/2012/wordml" xmlns:w16se="http://schemas.microsoft.com/office/word/2015/wordml/symex" xmlns:wpg="http://schemas.microsoft.com/office/word/2010/wordprocessingGroup" xmlns:wpi="http://schemas.microsoft.com/office/word/2010/wordprocessingInk" xmlns:wps="http://schemas.microsoft.com/office/word/2010/wordprocessingShape" xmlns:a16="http://schemas.microsoft.com/office/drawing/2014/main" id="{B7111A12-0D45-4A72-BB22-DE923598D9E0}"/>
                         </a:ext>
                       </a:extLst>
                     </pic:cNvPr>
@@ -3465,7 +3418,10 @@
         </w:rPr>
       </w:pPr>
       <w:r>
-        <w:t xml:space="preserve">Delete the </w:t>
+        <w:rPr>
+          <w:lang w:val="bg-BG"/>
+        </w:rPr>
+        <w:t xml:space="preserve">Изтрийте папките </w:t>
       </w:r>
       <w:r>
         <w:rPr>
@@ -3488,7 +3444,16 @@
         <w:t>”</w:t>
       </w:r>
       <w:r>
-        <w:t xml:space="preserve"> and </w:t>
+        <w:t xml:space="preserve"> </w:t>
+      </w:r>
+      <w:r>
+        <w:rPr>
+          <w:lang w:val="bg-BG"/>
+        </w:rPr>
+        <w:t>и</w:t>
+      </w:r>
+      <w:r>
+        <w:t xml:space="preserve"> </w:t>
       </w:r>
       <w:r>
         <w:rPr>
@@ -3513,7 +3478,13 @@
         <w:t>”</w:t>
       </w:r>
       <w:r>
-        <w:t xml:space="preserve"> folders from the </w:t>
+        <w:t xml:space="preserve"> </w:t>
+      </w:r>
+      <w:r>
+        <w:rPr>
+          <w:lang w:val="bg-BG"/>
+        </w:rPr>
+        <w:t xml:space="preserve">от папката на </w:t>
       </w:r>
       <w:r>
         <w:rPr>
@@ -3524,7 +3495,10 @@
         <w:t xml:space="preserve">SoftUni </w:t>
       </w:r>
       <w:r>
-        <w:t xml:space="preserve">folder and create a </w:t>
+        <w:rPr>
+          <w:lang w:val="bg-BG"/>
+        </w:rPr>
+        <w:t xml:space="preserve">и създайте </w:t>
       </w:r>
       <w:r>
         <w:rPr>
@@ -3537,12 +3511,15 @@
       <w:r>
         <w:rPr>
           <w:b/>
-          <w:bCs/>
-        </w:rPr>
-        <w:t>archive</w:t>
-      </w:r>
-      <w:r>
-        <w:t xml:space="preserve"> of your solution:</w:t>
+          <w:lang w:val="bg-BG"/>
+        </w:rPr>
+        <w:t>архив</w:t>
+      </w:r>
+      <w:r>
+        <w:rPr>
+          <w:lang w:val="bg-BG"/>
+        </w:rPr>
+        <w:t xml:space="preserve"> на вашето решение:</w:t>
       </w:r>
     </w:p>
     <w:p>
@@ -3694,16 +3671,37 @@
       <w:r>
         <w:t xml:space="preserve">file in </w:t>
       </w:r>
-      <w:proofErr w:type="spellStart"/>
-      <w:r>
-        <w:t>SoftUni</w:t>
-      </w:r>
-      <w:proofErr w:type="spellEnd"/>
-      <w:r>
-        <w:t xml:space="preserve"> j</w:t>
+      <w:r>
+        <w:t>SoftUni j</w:t>
       </w:r>
       <w:r>
         <w:t>udge:</w:t>
+      </w:r>
+    </w:p>
+    <w:p>
+      <w:pPr>
+        <w:spacing w:line="240" w:lineRule="auto"/>
+        <w:rPr>
+          <w:lang w:val="bg-BG"/>
+        </w:rPr>
+      </w:pPr>
+      <w:r>
+        <w:rPr>
+          <w:lang w:val="bg-BG"/>
+        </w:rPr>
+        <w:t xml:space="preserve">Изпратете ZIP архивния файл в </w:t>
+      </w:r>
+      <w:r>
+        <w:rPr>
+          <w:b/>
+        </w:rPr>
+        <w:t>SoftUni Judge</w:t>
+      </w:r>
+      <w:r>
+        <w:rPr>
+          <w:lang w:val="bg-BG"/>
+        </w:rPr>
+        <w:t>:</w:t>
       </w:r>
     </w:p>
     <w:p>
@@ -3738,7 +3736,7 @@
                     <a:blip r:embed="rId22" cstate="print">
                       <a:extLst>
                         <a:ext uri="{28A0092B-C50C-407E-A947-70E740481C1C}">
-                          <a14:useLocalDpi xmlns:a14="http://schemas.microsoft.com/office/drawing/2010/main" xmlns:wps="http://schemas.microsoft.com/office/word/2010/wordprocessingShape" xmlns:wpi="http://schemas.microsoft.com/office/word/2010/wordprocessingInk" xmlns:wpg="http://schemas.microsoft.com/office/word/2010/wordprocessingGroup" xmlns:w16se="http://schemas.microsoft.com/office/word/2015/wordml/symex" xmlns:w15="http://schemas.microsoft.com/office/word/2012/wordml" xmlns:w14="http://schemas.microsoft.com/office/word/2010/wordml" xmlns:w="http://schemas.openxmlformats.org/wordprocessingml/2006/main" xmlns:w10="urn:schemas-microsoft-com:office:word" xmlns:wp14="http://schemas.microsoft.com/office/word/2010/wordprocessingDrawing" xmlns:v="urn:schemas-microsoft-com:vml" xmlns:o="urn:schemas-microsoft-com:office:office" xmlns:mc="http://schemas.openxmlformats.org/markup-compatibility/2006" xmlns:cx1="http://schemas.microsoft.com/office/drawing/2015/9/8/chartex" xmlns:cx="http://schemas.microsoft.com/office/drawing/2014/chartex" xmlns:wpc="http://schemas.microsoft.com/office/word/2010/wordprocessingCanvas" xmlns="" val="0"/>
+                          <a14:useLocalDpi xmlns="" xmlns:wpc="http://schemas.microsoft.com/office/word/2010/wordprocessingCanvas" xmlns:cx="http://schemas.microsoft.com/office/drawing/2014/chartex" xmlns:cx1="http://schemas.microsoft.com/office/drawing/2015/9/8/chartex" xmlns:mc="http://schemas.openxmlformats.org/markup-compatibility/2006" xmlns:o="urn:schemas-microsoft-com:office:office" xmlns:v="urn:schemas-microsoft-com:vml" xmlns:wp14="http://schemas.microsoft.com/office/word/2010/wordprocessingDrawing" xmlns:w10="urn:schemas-microsoft-com:office:word" xmlns:w="http://schemas.openxmlformats.org/wordprocessingml/2006/main" xmlns:w14="http://schemas.microsoft.com/office/word/2010/wordml" xmlns:w15="http://schemas.microsoft.com/office/word/2012/wordml" xmlns:w16se="http://schemas.microsoft.com/office/word/2015/wordml/symex" xmlns:wpg="http://schemas.microsoft.com/office/word/2010/wordprocessingGroup" xmlns:wpi="http://schemas.microsoft.com/office/word/2010/wordprocessingInk" xmlns:wps="http://schemas.microsoft.com/office/word/2010/wordprocessingShape" xmlns:a14="http://schemas.microsoft.com/office/drawing/2010/main" val="0"/>
                         </a:ext>
                       </a:extLst>
                     </a:blip>
@@ -3767,7 +3765,7 @@
                     </a:ln>
                     <a:extLst>
                       <a:ext uri="{53640926-AAD7-44D8-BBD7-CCE9431645EC}">
-                        <a14:shadowObscured xmlns:a14="http://schemas.microsoft.com/office/drawing/2010/main" xmlns:wps="http://schemas.microsoft.com/office/word/2010/wordprocessingShape" xmlns:wpi="http://schemas.microsoft.com/office/word/2010/wordprocessingInk" xmlns:wpg="http://schemas.microsoft.com/office/word/2010/wordprocessingGroup" xmlns:w16se="http://schemas.microsoft.com/office/word/2015/wordml/symex" xmlns:w15="http://schemas.microsoft.com/office/word/2012/wordml" xmlns:w14="http://schemas.microsoft.com/office/word/2010/wordml" xmlns:w="http://schemas.openxmlformats.org/wordprocessingml/2006/main" xmlns:w10="urn:schemas-microsoft-com:office:word" xmlns:wp14="http://schemas.microsoft.com/office/word/2010/wordprocessingDrawing" xmlns:v="urn:schemas-microsoft-com:vml" xmlns:o="urn:schemas-microsoft-com:office:office" xmlns:mc="http://schemas.openxmlformats.org/markup-compatibility/2006" xmlns:cx1="http://schemas.microsoft.com/office/drawing/2015/9/8/chartex" xmlns:cx="http://schemas.microsoft.com/office/drawing/2014/chartex" xmlns:wpc="http://schemas.microsoft.com/office/word/2010/wordprocessingCanvas" xmlns=""/>
+                        <a14:shadowObscured xmlns="" xmlns:wpc="http://schemas.microsoft.com/office/word/2010/wordprocessingCanvas" xmlns:cx="http://schemas.microsoft.com/office/drawing/2014/chartex" xmlns:cx1="http://schemas.microsoft.com/office/drawing/2015/9/8/chartex" xmlns:mc="http://schemas.openxmlformats.org/markup-compatibility/2006" xmlns:o="urn:schemas-microsoft-com:office:office" xmlns:v="urn:schemas-microsoft-com:vml" xmlns:wp14="http://schemas.microsoft.com/office/word/2010/wordprocessingDrawing" xmlns:w10="urn:schemas-microsoft-com:office:word" xmlns:w="http://schemas.openxmlformats.org/wordprocessingml/2006/main" xmlns:w14="http://schemas.microsoft.com/office/word/2010/wordml" xmlns:w15="http://schemas.microsoft.com/office/word/2012/wordml" xmlns:w16se="http://schemas.microsoft.com/office/word/2015/wordml/symex" xmlns:wpg="http://schemas.microsoft.com/office/word/2010/wordprocessingGroup" xmlns:wpi="http://schemas.microsoft.com/office/word/2010/wordprocessingInk" xmlns:wps="http://schemas.microsoft.com/office/word/2010/wordprocessingShape" xmlns:a14="http://schemas.microsoft.com/office/drawing/2010/main"/>
                       </a:ext>
                     </a:extLst>
                   </pic:spPr>
@@ -3786,7 +3784,10 @@
         </w:rPr>
       </w:pPr>
       <w:r>
-        <w:t>You should get 100 / 100 score:</w:t>
+        <w:rPr>
+          <w:lang w:val="bg-BG"/>
+        </w:rPr>
+        <w:t>Трябва да получите 100/100 резултат:</w:t>
       </w:r>
     </w:p>
     <w:p>
@@ -3852,13 +3853,7 @@
         <w:ind w:left="360" w:hanging="360"/>
       </w:pPr>
       <w:r>
-        <w:t xml:space="preserve">Find Project with </w:t>
-      </w:r>
-      <w:r>
-        <w:rPr>
-          <w:noProof/>
-        </w:rPr>
-        <w:t>ID</w:t>
+        <w:t>Намерете проект с ID</w:t>
       </w:r>
     </w:p>
     <w:p>
@@ -3869,7 +3864,10 @@
         </w:rPr>
       </w:pPr>
       <w:r>
-        <w:t xml:space="preserve">Again, use the </w:t>
+        <w:rPr>
+          <w:lang w:val="bg-BG"/>
+        </w:rPr>
+        <w:t xml:space="preserve">Отново използвайте </w:t>
       </w:r>
       <w:r>
         <w:rPr>
@@ -3887,63 +3885,57 @@
         <w:t xml:space="preserve"> </w:t>
       </w:r>
       <w:r>
-        <w:t xml:space="preserve">and get all </w:t>
-      </w:r>
-      <w:r>
-        <w:rPr>
+        <w:rPr>
+          <w:lang w:val="bg-BG"/>
+        </w:rPr>
+        <w:t xml:space="preserve">и вземете всички проекти от </w:t>
+      </w:r>
+      <w:r>
+        <w:rPr>
+          <w:lang w:val="bg-BG"/>
+        </w:rPr>
+        <w:t xml:space="preserve">него. Използвайте метода </w:t>
+      </w:r>
+      <w:r>
+        <w:rPr>
+          <w:rFonts w:ascii="Consolas" w:hAnsi="Consolas"/>
           <w:b/>
           <w:bCs/>
-        </w:rPr>
-        <w:t>Projects</w:t>
-      </w:r>
-      <w:r>
-        <w:t xml:space="preserve"> from it. Use </w:t>
-      </w:r>
-      <w:r>
-        <w:rPr>
-          <w:rFonts w:ascii="Consolas" w:hAnsi="Consolas"/>
-          <w:b/>
-          <w:bCs/>
           <w:noProof/>
         </w:rPr>
         <w:t>.Find()</w:t>
       </w:r>
       <w:r>
         <w:rPr>
-          <w:noProof/>
-        </w:rPr>
-        <w:t xml:space="preserve"> </w:t>
-      </w:r>
-      <w:r>
-        <w:t xml:space="preserve">method to find the project with </w:t>
-      </w:r>
-      <w:r>
-        <w:rPr>
-          <w:b/>
-          <w:bCs/>
-          <w:noProof/>
-        </w:rPr>
-        <w:t xml:space="preserve">ID </w:t>
-      </w:r>
-      <w:r>
-        <w:rPr>
-          <w:b/>
-          <w:bCs/>
-        </w:rPr>
-        <w:t>2</w:t>
-      </w:r>
-      <w:r>
-        <w:t xml:space="preserve"> and return the </w:t>
-      </w:r>
-      <w:r>
-        <w:rPr>
-          <w:b/>
-          <w:bCs/>
-        </w:rPr>
-        <w:t>Name</w:t>
-      </w:r>
-      <w:r>
-        <w:t xml:space="preserve"> of the project.</w:t>
+          <w:lang w:val="bg-BG"/>
+        </w:rPr>
+        <w:t xml:space="preserve">, за да намерите проекта с </w:t>
+      </w:r>
+      <w:r>
+        <w:rPr>
+          <w:b/>
+          <w:lang w:val="bg-BG"/>
+        </w:rPr>
+        <w:t>ID 2</w:t>
+      </w:r>
+      <w:r>
+        <w:rPr>
+          <w:lang w:val="bg-BG"/>
+        </w:rPr>
+        <w:t xml:space="preserve"> и да върнете </w:t>
+      </w:r>
+      <w:r>
+        <w:rPr>
+          <w:b/>
+          <w:lang w:val="bg-BG"/>
+        </w:rPr>
+        <w:t>името</w:t>
+      </w:r>
+      <w:r>
+        <w:rPr>
+          <w:lang w:val="bg-BG"/>
+        </w:rPr>
+        <w:t xml:space="preserve"> на проекта.</w:t>
       </w:r>
     </w:p>
     <w:p>
@@ -3998,7 +3990,7 @@
                     </a:ln>
                     <a:extLst>
                       <a:ext uri="{53640926-AAD7-44D8-BBD7-CCE9431645EC}">
-                        <a14:shadowObscured xmlns:a14="http://schemas.microsoft.com/office/drawing/2010/main" xmlns:wps="http://schemas.microsoft.com/office/word/2010/wordprocessingShape" xmlns:wpi="http://schemas.microsoft.com/office/word/2010/wordprocessingInk" xmlns:wpg="http://schemas.microsoft.com/office/word/2010/wordprocessingGroup" xmlns:w16se="http://schemas.microsoft.com/office/word/2015/wordml/symex" xmlns:w15="http://schemas.microsoft.com/office/word/2012/wordml" xmlns:w14="http://schemas.microsoft.com/office/word/2010/wordml" xmlns:w="http://schemas.openxmlformats.org/wordprocessingml/2006/main" xmlns:w10="urn:schemas-microsoft-com:office:word" xmlns:wp14="http://schemas.microsoft.com/office/word/2010/wordprocessingDrawing" xmlns:v="urn:schemas-microsoft-com:vml" xmlns:o="urn:schemas-microsoft-com:office:office" xmlns:mc="http://schemas.openxmlformats.org/markup-compatibility/2006" xmlns:cx1="http://schemas.microsoft.com/office/drawing/2015/9/8/chartex" xmlns:cx="http://schemas.microsoft.com/office/drawing/2014/chartex" xmlns:wpc="http://schemas.microsoft.com/office/word/2010/wordprocessingCanvas" xmlns=""/>
+                        <a14:shadowObscured xmlns="" xmlns:wpc="http://schemas.microsoft.com/office/word/2010/wordprocessingCanvas" xmlns:cx="http://schemas.microsoft.com/office/drawing/2014/chartex" xmlns:cx1="http://schemas.microsoft.com/office/drawing/2015/9/8/chartex" xmlns:mc="http://schemas.openxmlformats.org/markup-compatibility/2006" xmlns:o="urn:schemas-microsoft-com:office:office" xmlns:v="urn:schemas-microsoft-com:vml" xmlns:wp14="http://schemas.microsoft.com/office/word/2010/wordprocessingDrawing" xmlns:w10="urn:schemas-microsoft-com:office:word" xmlns:w="http://schemas.openxmlformats.org/wordprocessingml/2006/main" xmlns:w14="http://schemas.microsoft.com/office/word/2010/wordml" xmlns:w15="http://schemas.microsoft.com/office/word/2012/wordml" xmlns:w16se="http://schemas.microsoft.com/office/word/2015/wordml/symex" xmlns:wpg="http://schemas.microsoft.com/office/word/2010/wordprocessingGroup" xmlns:wpi="http://schemas.microsoft.com/office/word/2010/wordprocessingInk" xmlns:wps="http://schemas.microsoft.com/office/word/2010/wordprocessingShape" xmlns:a14="http://schemas.microsoft.com/office/drawing/2010/main"/>
                       </a:ext>
                     </a:extLst>
                   </pic:spPr>
@@ -4018,7 +4010,10 @@
         </w:rPr>
       </w:pPr>
       <w:r>
-        <w:t>Hints</w:t>
+        <w:rPr>
+          <w:lang w:val="bg-BG"/>
+        </w:rPr>
+        <w:t>Подсказка</w:t>
       </w:r>
     </w:p>
     <w:p>
@@ -4073,7 +4068,7 @@
                     </a:ln>
                     <a:extLst>
                       <a:ext uri="{53640926-AAD7-44D8-BBD7-CCE9431645EC}">
-                        <a14:shadowObscured xmlns:a14="http://schemas.microsoft.com/office/drawing/2010/main" xmlns:wps="http://schemas.microsoft.com/office/word/2010/wordprocessingShape" xmlns:wpi="http://schemas.microsoft.com/office/word/2010/wordprocessingInk" xmlns:wpg="http://schemas.microsoft.com/office/word/2010/wordprocessingGroup" xmlns:w16se="http://schemas.microsoft.com/office/word/2015/wordml/symex" xmlns:w15="http://schemas.microsoft.com/office/word/2012/wordml" xmlns:w14="http://schemas.microsoft.com/office/word/2010/wordml" xmlns:w="http://schemas.openxmlformats.org/wordprocessingml/2006/main" xmlns:w10="urn:schemas-microsoft-com:office:word" xmlns:wp14="http://schemas.microsoft.com/office/word/2010/wordprocessingDrawing" xmlns:v="urn:schemas-microsoft-com:vml" xmlns:o="urn:schemas-microsoft-com:office:office" xmlns:mc="http://schemas.openxmlformats.org/markup-compatibility/2006" xmlns:cx1="http://schemas.microsoft.com/office/drawing/2015/9/8/chartex" xmlns:cx="http://schemas.microsoft.com/office/drawing/2014/chartex" xmlns:wpc="http://schemas.microsoft.com/office/word/2010/wordprocessingCanvas" xmlns=""/>
+                        <a14:shadowObscured xmlns="" xmlns:wpc="http://schemas.microsoft.com/office/word/2010/wordprocessingCanvas" xmlns:cx="http://schemas.microsoft.com/office/drawing/2014/chartex" xmlns:cx1="http://schemas.microsoft.com/office/drawing/2015/9/8/chartex" xmlns:mc="http://schemas.openxmlformats.org/markup-compatibility/2006" xmlns:o="urn:schemas-microsoft-com:office:office" xmlns:v="urn:schemas-microsoft-com:vml" xmlns:wp14="http://schemas.microsoft.com/office/word/2010/wordprocessingDrawing" xmlns:w10="urn:schemas-microsoft-com:office:word" xmlns:w="http://schemas.openxmlformats.org/wordprocessingml/2006/main" xmlns:w14="http://schemas.microsoft.com/office/word/2010/wordml" xmlns:w15="http://schemas.microsoft.com/office/word/2012/wordml" xmlns:w16se="http://schemas.microsoft.com/office/word/2015/wordml/symex" xmlns:wpg="http://schemas.microsoft.com/office/word/2010/wordprocessingGroup" xmlns:wpi="http://schemas.microsoft.com/office/word/2010/wordprocessingInk" xmlns:wps="http://schemas.microsoft.com/office/word/2010/wordprocessingShape" xmlns:a14="http://schemas.microsoft.com/office/drawing/2010/main"/>
                       </a:ext>
                     </a:extLst>
                   </pic:spPr>
@@ -4091,7 +4086,10 @@
         <w:ind w:left="360" w:hanging="360"/>
       </w:pPr>
       <w:r>
-        <w:t>Create New Project</w:t>
+        <w:rPr>
+          <w:lang w:val="bg-BG"/>
+        </w:rPr>
+        <w:t>Създайте нов проект</w:t>
       </w:r>
     </w:p>
     <w:p>
@@ -4102,27 +4100,36 @@
         </w:rPr>
       </w:pPr>
       <w:r>
-        <w:t xml:space="preserve">Your task is to create a </w:t>
+        <w:rPr>
+          <w:lang w:val="bg-BG"/>
+        </w:rPr>
+        <w:t xml:space="preserve">Вашата задача е да създадете </w:t>
+      </w:r>
+      <w:r>
+        <w:rPr>
+          <w:b/>
+          <w:lang w:val="bg-BG"/>
+        </w:rPr>
+        <w:t>нов проект</w:t>
+      </w:r>
+      <w:r>
+        <w:rPr>
+          <w:lang w:val="bg-BG"/>
+        </w:rPr>
+        <w:t xml:space="preserve"> в таблицата с </w:t>
       </w:r>
       <w:r>
         <w:rPr>
           <w:b/>
           <w:bCs/>
         </w:rPr>
-        <w:t>new Project</w:t>
-      </w:r>
-      <w:r>
-        <w:t xml:space="preserve"> in the </w:t>
-      </w:r>
-      <w:r>
-        <w:rPr>
-          <w:b/>
-          <w:bCs/>
-        </w:rPr>
         <w:t>Projects</w:t>
       </w:r>
       <w:r>
-        <w:t xml:space="preserve"> table.</w:t>
+        <w:rPr>
+          <w:lang w:val="bg-BG"/>
+        </w:rPr>
+        <w:t>.</w:t>
       </w:r>
     </w:p>
     <w:p>
@@ -4134,7 +4141,10 @@
         </w:rPr>
       </w:pPr>
       <w:r>
-        <w:t>Hints</w:t>
+        <w:rPr>
+          <w:lang w:val="bg-BG"/>
+        </w:rPr>
+        <w:t>Подсказка</w:t>
       </w:r>
     </w:p>
     <w:p>
@@ -4145,97 +4155,136 @@
         </w:rPr>
       </w:pPr>
       <w:r>
-        <w:t xml:space="preserve">To create a new database </w:t>
-      </w:r>
-      <w:r>
-        <w:rPr>
+        <w:rPr>
+          <w:lang w:val="bg-BG"/>
+        </w:rPr>
+        <w:t xml:space="preserve">За да създадете нов </w:t>
+      </w:r>
+      <w:r>
+        <w:rPr>
+          <w:b/>
+          <w:lang w:val="bg-BG"/>
+        </w:rPr>
+        <w:t>ред</w:t>
+      </w:r>
+      <w:r>
+        <w:rPr>
+          <w:lang w:val="bg-BG"/>
+        </w:rPr>
+        <w:t xml:space="preserve"> </w:t>
+      </w:r>
+      <w:r>
+        <w:rPr>
+          <w:lang w:val="bg-BG"/>
+        </w:rPr>
+        <w:t>в</w:t>
+      </w:r>
+      <w:r>
+        <w:rPr>
+          <w:lang w:val="bg-BG"/>
+        </w:rPr>
+        <w:t xml:space="preserve"> база данни, изпо</w:t>
+      </w:r>
+      <w:r>
+        <w:rPr>
+          <w:lang w:val="bg-BG"/>
+        </w:rPr>
+        <w:t xml:space="preserve">лзвайте метода </w:t>
+      </w:r>
+      <w:r>
+        <w:rPr>
+          <w:rFonts w:ascii="Consolas" w:hAnsi="Consolas"/>
           <w:b/>
           <w:bCs/>
           <w:noProof/>
         </w:rPr>
-        <w:t>row</w:t>
-      </w:r>
-      <w:r>
-        <w:t xml:space="preserve"> use the </w:t>
+        <w:t>.Add()</w:t>
+      </w:r>
+      <w:r>
+        <w:rPr>
+          <w:lang w:val="bg-BG"/>
+        </w:rPr>
+        <w:t xml:space="preserve"> на съответния </w:t>
       </w:r>
       <w:r>
         <w:rPr>
           <w:rFonts w:ascii="Consolas" w:hAnsi="Consolas"/>
           <w:b/>
-          <w:bCs/>
-          <w:noProof/>
-        </w:rPr>
-        <w:t>.Add()</w:t>
-      </w:r>
-      <w:r>
-        <w:rPr>
-          <w:b/>
-          <w:bCs/>
-          <w:noProof/>
+          <w:lang w:val="bg-BG"/>
+        </w:rPr>
+        <w:t>DbSet</w:t>
+      </w:r>
+      <w:r>
+        <w:rPr>
+          <w:lang w:val="bg-BG"/>
+        </w:rPr>
+        <w:t xml:space="preserve">. Първо създайте нов </w:t>
+      </w:r>
+      <w:r>
+        <w:rPr>
+          <w:b/>
+          <w:lang w:val="bg-BG"/>
+        </w:rPr>
+        <w:t>обект</w:t>
+      </w:r>
+      <w:r>
+        <w:rPr>
+          <w:lang w:val="bg-BG"/>
+        </w:rPr>
+        <w:t xml:space="preserve"> на </w:t>
+      </w:r>
+      <w:r>
+        <w:rPr>
+          <w:b/>
+          <w:lang w:val="bg-BG"/>
+        </w:rPr>
+        <w:t>проекта</w:t>
+      </w:r>
+      <w:r>
+        <w:rPr>
+          <w:lang w:val="bg-BG"/>
+        </w:rPr>
+        <w:t xml:space="preserve"> и дайте стойности на </w:t>
+      </w:r>
+      <w:r>
+        <w:rPr>
+          <w:lang w:val="bg-BG"/>
+        </w:rPr>
+        <w:t>пропъртитата</w:t>
+      </w:r>
+      <w:r>
+        <w:rPr>
+          <w:lang w:val="bg-BG"/>
         </w:rPr>
         <w:t xml:space="preserve"> </w:t>
       </w:r>
       <w:r>
-        <w:t xml:space="preserve">method of the corresponding </w:t>
-      </w:r>
-      <w:r>
         <w:rPr>
           <w:rFonts w:ascii="Consolas" w:hAnsi="Consolas"/>
           <w:b/>
-          <w:bCs/>
-          <w:noProof/>
-        </w:rPr>
-        <w:t>DbSet</w:t>
-      </w:r>
-      <w:r>
-        <w:t xml:space="preserve">. First, create a new </w:t>
-      </w:r>
-      <w:r>
-        <w:rPr>
-          <w:b/>
-          <w:bCs/>
-        </w:rPr>
-        <w:t>Project</w:t>
-      </w:r>
-      <w:r>
-        <w:t xml:space="preserve"> </w:t>
-      </w:r>
-      <w:r>
-        <w:rPr>
-          <w:b/>
-          <w:bCs/>
-        </w:rPr>
-        <w:t>object</w:t>
-      </w:r>
-      <w:r>
-        <w:t xml:space="preserve"> and give values to </w:t>
-      </w:r>
-      <w:r>
-        <w:rPr>
-          <w:b/>
-          <w:bCs/>
+          <w:lang w:val="bg-BG"/>
         </w:rPr>
         <w:t>Name</w:t>
       </w:r>
       <w:r>
-        <w:t xml:space="preserve"> and </w:t>
-      </w:r>
-      <w:r>
-        <w:rPr>
-          <w:b/>
-          <w:bCs/>
-          <w:noProof/>
+        <w:rPr>
+          <w:lang w:val="bg-BG"/>
+        </w:rPr>
+        <w:t xml:space="preserve"> и </w:t>
+      </w:r>
+      <w:r>
+        <w:rPr>
+          <w:rFonts w:ascii="Consolas" w:hAnsi="Consolas"/>
+          <w:b/>
+          <w:lang w:val="bg-BG"/>
         </w:rPr>
         <w:t>StartDate</w:t>
       </w:r>
       <w:r>
         <w:rPr>
-          <w:noProof/>
-        </w:rPr>
-        <w:t xml:space="preserve"> </w:t>
-      </w:r>
-      <w:r>
-        <w:t>properties.</w:t>
+          <w:lang w:val="bg-BG"/>
+        </w:rPr>
+        <w:t>.</w:t>
       </w:r>
     </w:p>
     <w:p>
@@ -4290,7 +4339,7 @@
                     </a:ln>
                     <a:extLst>
                       <a:ext uri="{53640926-AAD7-44D8-BBD7-CCE9431645EC}">
-                        <a14:shadowObscured xmlns:a14="http://schemas.microsoft.com/office/drawing/2010/main" xmlns:wps="http://schemas.microsoft.com/office/word/2010/wordprocessingShape" xmlns:wpi="http://schemas.microsoft.com/office/word/2010/wordprocessingInk" xmlns:wpg="http://schemas.microsoft.com/office/word/2010/wordprocessingGroup" xmlns:w16se="http://schemas.microsoft.com/office/word/2015/wordml/symex" xmlns:w15="http://schemas.microsoft.com/office/word/2012/wordml" xmlns:w14="http://schemas.microsoft.com/office/word/2010/wordml" xmlns:w="http://schemas.openxmlformats.org/wordprocessingml/2006/main" xmlns:w10="urn:schemas-microsoft-com:office:word" xmlns:wp14="http://schemas.microsoft.com/office/word/2010/wordprocessingDrawing" xmlns:v="urn:schemas-microsoft-com:vml" xmlns:o="urn:schemas-microsoft-com:office:office" xmlns:mc="http://schemas.openxmlformats.org/markup-compatibility/2006" xmlns:cx1="http://schemas.microsoft.com/office/drawing/2015/9/8/chartex" xmlns:cx="http://schemas.microsoft.com/office/drawing/2014/chartex" xmlns:wpc="http://schemas.microsoft.com/office/word/2010/wordprocessingCanvas" xmlns=""/>
+                        <a14:shadowObscured xmlns="" xmlns:wpc="http://schemas.microsoft.com/office/word/2010/wordprocessingCanvas" xmlns:cx="http://schemas.microsoft.com/office/drawing/2014/chartex" xmlns:cx1="http://schemas.microsoft.com/office/drawing/2015/9/8/chartex" xmlns:mc="http://schemas.openxmlformats.org/markup-compatibility/2006" xmlns:o="urn:schemas-microsoft-com:office:office" xmlns:v="urn:schemas-microsoft-com:vml" xmlns:wp14="http://schemas.microsoft.com/office/word/2010/wordprocessingDrawing" xmlns:w10="urn:schemas-microsoft-com:office:word" xmlns:w="http://schemas.openxmlformats.org/wordprocessingml/2006/main" xmlns:w14="http://schemas.microsoft.com/office/word/2010/wordml" xmlns:w15="http://schemas.microsoft.com/office/word/2012/wordml" xmlns:w16se="http://schemas.microsoft.com/office/word/2015/wordml/symex" xmlns:wpg="http://schemas.microsoft.com/office/word/2010/wordprocessingGroup" xmlns:wpi="http://schemas.microsoft.com/office/word/2010/wordprocessingInk" xmlns:wps="http://schemas.microsoft.com/office/word/2010/wordprocessingShape" xmlns:a14="http://schemas.microsoft.com/office/drawing/2010/main"/>
                       </a:ext>
                     </a:extLst>
                   </pic:spPr>
@@ -4309,10 +4358,14 @@
         </w:rPr>
       </w:pPr>
       <w:r>
-        <w:t xml:space="preserve">Then, add the object to the </w:t>
-      </w:r>
-      <w:r>
-        <w:rPr>
+        <w:rPr>
+          <w:lang w:val="bg-BG"/>
+        </w:rPr>
+        <w:t xml:space="preserve">След това добавете обекта към </w:t>
+      </w:r>
+      <w:r>
+        <w:rPr>
+          <w:rFonts w:ascii="Consolas" w:hAnsi="Consolas"/>
           <w:b/>
           <w:bCs/>
           <w:noProof/>
@@ -4326,17 +4379,23 @@
         <w:t xml:space="preserve"> </w:t>
       </w:r>
       <w:r>
-        <w:t xml:space="preserve">and do not forget to </w:t>
-      </w:r>
-      <w:r>
-        <w:rPr>
-          <w:b/>
-          <w:bCs/>
-        </w:rPr>
-        <w:t>save changes</w:t>
-      </w:r>
-      <w:r>
-        <w:t xml:space="preserve"> the following way:</w:t>
+        <w:rPr>
+          <w:lang w:val="bg-BG"/>
+        </w:rPr>
+        <w:t xml:space="preserve">и не забравяйте да </w:t>
+      </w:r>
+      <w:r>
+        <w:rPr>
+          <w:b/>
+          <w:lang w:val="bg-BG"/>
+        </w:rPr>
+        <w:t>запазите промените</w:t>
+      </w:r>
+      <w:r>
+        <w:rPr>
+          <w:lang w:val="bg-BG"/>
+        </w:rPr>
+        <w:t xml:space="preserve"> по следния начин:</w:t>
       </w:r>
     </w:p>
     <w:p>
@@ -4391,7 +4450,7 @@
                     </a:ln>
                     <a:extLst>
                       <a:ext uri="{53640926-AAD7-44D8-BBD7-CCE9431645EC}">
-                        <a14:shadowObscured xmlns:a14="http://schemas.microsoft.com/office/drawing/2010/main" xmlns:wps="http://schemas.microsoft.com/office/word/2010/wordprocessingShape" xmlns:wpi="http://schemas.microsoft.com/office/word/2010/wordprocessingInk" xmlns:wpg="http://schemas.microsoft.com/office/word/2010/wordprocessingGroup" xmlns:w16se="http://schemas.microsoft.com/office/word/2015/wordml/symex" xmlns:w15="http://schemas.microsoft.com/office/word/2012/wordml" xmlns:w14="http://schemas.microsoft.com/office/word/2010/wordml" xmlns:w="http://schemas.openxmlformats.org/wordprocessingml/2006/main" xmlns:w10="urn:schemas-microsoft-com:office:word" xmlns:wp14="http://schemas.microsoft.com/office/word/2010/wordprocessingDrawing" xmlns:v="urn:schemas-microsoft-com:vml" xmlns:o="urn:schemas-microsoft-com:office:office" xmlns:mc="http://schemas.openxmlformats.org/markup-compatibility/2006" xmlns:cx1="http://schemas.microsoft.com/office/drawing/2015/9/8/chartex" xmlns:cx="http://schemas.microsoft.com/office/drawing/2014/chartex" xmlns:wpc="http://schemas.microsoft.com/office/word/2010/wordprocessingCanvas" xmlns=""/>
+                        <a14:shadowObscured xmlns="" xmlns:wpc="http://schemas.microsoft.com/office/word/2010/wordprocessingCanvas" xmlns:cx="http://schemas.microsoft.com/office/drawing/2014/chartex" xmlns:cx1="http://schemas.microsoft.com/office/drawing/2015/9/8/chartex" xmlns:mc="http://schemas.openxmlformats.org/markup-compatibility/2006" xmlns:o="urn:schemas-microsoft-com:office:office" xmlns:v="urn:schemas-microsoft-com:vml" xmlns:wp14="http://schemas.microsoft.com/office/word/2010/wordprocessingDrawing" xmlns:w10="urn:schemas-microsoft-com:office:word" xmlns:w="http://schemas.openxmlformats.org/wordprocessingml/2006/main" xmlns:w14="http://schemas.microsoft.com/office/word/2010/wordml" xmlns:w15="http://schemas.microsoft.com/office/word/2012/wordml" xmlns:w16se="http://schemas.microsoft.com/office/word/2015/wordml/symex" xmlns:wpg="http://schemas.microsoft.com/office/word/2010/wordprocessingGroup" xmlns:wpi="http://schemas.microsoft.com/office/word/2010/wordprocessingInk" xmlns:wps="http://schemas.microsoft.com/office/word/2010/wordprocessingShape" xmlns:a14="http://schemas.microsoft.com/office/drawing/2010/main"/>
                       </a:ext>
                     </a:extLst>
                   </pic:spPr>
@@ -4412,31 +4471,41 @@
       <w:r>
         <w:rPr>
           <w:b/>
-          <w:bCs/>
-        </w:rPr>
-        <w:t>Run</w:t>
-      </w:r>
-      <w:r>
-        <w:t xml:space="preserve"> the app. There is no result displayed on the console. </w:t>
+          <w:lang w:val="bg-BG"/>
+        </w:rPr>
+        <w:t>Стартирайте</w:t>
+      </w:r>
+      <w:r>
+        <w:rPr>
+          <w:lang w:val="bg-BG"/>
+        </w:rPr>
+        <w:t xml:space="preserve"> приложението. На конзолата </w:t>
+      </w:r>
+      <w:r>
+        <w:rPr>
+          <w:b/>
+          <w:lang w:val="bg-BG"/>
+        </w:rPr>
+        <w:t>не се показва</w:t>
+      </w:r>
+      <w:r>
+        <w:rPr>
+          <w:lang w:val="bg-BG"/>
+        </w:rPr>
+        <w:t xml:space="preserve"> резултат.</w:t>
       </w:r>
     </w:p>
     <w:p>
       <w:pPr>
         <w:pStyle w:val="Heading3"/>
         <w:spacing w:before="80" w:after="120" w:line="240" w:lineRule="auto"/>
-        <w:rPr>
-          <w:lang w:val="bg-BG"/>
-        </w:rPr>
-      </w:pPr>
-      <w:r>
+      </w:pPr>
+      <w:r>
+        <w:rPr>
+          <w:lang w:val="bg-BG"/>
+        </w:rPr>
         <w:lastRenderedPageBreak/>
-        <w:t xml:space="preserve">Check the Result in the </w:t>
-      </w:r>
-      <w:r>
-        <w:rPr>
-          <w:noProof/>
-        </w:rPr>
-        <w:t>DB</w:t>
+        <w:t>Проверете резултата в БД</w:t>
       </w:r>
     </w:p>
     <w:p>
@@ -4447,7 +4516,10 @@
         </w:rPr>
       </w:pPr>
       <w:r>
-        <w:t xml:space="preserve">In order to check the result, go to </w:t>
+        <w:rPr>
+          <w:lang w:val="bg-BG"/>
+        </w:rPr>
+        <w:t xml:space="preserve">За да проверите резултата, отидете на </w:t>
       </w:r>
       <w:r>
         <w:rPr>
@@ -4459,28 +4531,49 @@
         <w:t>SQL Server Management Studio -&gt; Object Explorer -&gt; Databases -&gt; SoftUni -&gt; dbo.Projects</w:t>
       </w:r>
       <w:r>
+        <w:rPr>
+          <w:lang w:val="bg-BG"/>
+        </w:rPr>
         <w:t xml:space="preserve">. </w:t>
       </w:r>
       <w:r>
         <w:rPr>
+          <w:lang w:val="bg-BG"/>
+        </w:rPr>
+        <w:t>Натиснете</w:t>
+      </w:r>
+      <w:r>
+        <w:rPr>
+          <w:lang w:val="bg-BG"/>
+        </w:rPr>
+        <w:t xml:space="preserve"> с </w:t>
+      </w:r>
+      <w:r>
+        <w:rPr>
+          <w:b/>
+          <w:lang w:val="bg-BG"/>
+        </w:rPr>
+        <w:t>десния бутон</w:t>
+      </w:r>
+      <w:r>
+        <w:rPr>
+          <w:lang w:val="bg-BG"/>
+        </w:rPr>
+        <w:t xml:space="preserve"> върху него и изберете </w:t>
+      </w:r>
+      <w:r>
+        <w:rPr>
+          <w:rFonts w:ascii="Consolas" w:hAnsi="Consolas"/>
           <w:b/>
           <w:bCs/>
-        </w:rPr>
-        <w:t>Right-click</w:t>
-      </w:r>
-      <w:r>
-        <w:t xml:space="preserve"> on it and choose </w:t>
-      </w:r>
-      <w:r>
-        <w:rPr>
-          <w:rFonts w:ascii="Consolas" w:hAnsi="Consolas"/>
-          <w:b/>
-          <w:bCs/>
           <w:noProof/>
         </w:rPr>
         <w:t>Select Top 1000 Rows</w:t>
       </w:r>
       <w:r>
+        <w:rPr>
+          <w:lang w:val="bg-BG"/>
+        </w:rPr>
         <w:t>.</w:t>
       </w:r>
     </w:p>
@@ -4519,7 +4612,7 @@
                   <pic:spPr>
                     <a:xfrm>
                       <a:off x="0" y="0"/>
-                      <a:ext cx="3344043" cy="3886539"/>
+                      <a:ext cx="3306640" cy="3841115"/>
                     </a:xfrm>
                     <a:prstGeom prst="rect">
                       <a:avLst/>
@@ -4547,17 +4640,41 @@
         </w:rPr>
       </w:pPr>
       <w:r>
-        <w:t xml:space="preserve">Scroll down to the </w:t>
-      </w:r>
-      <w:r>
-        <w:rPr>
-          <w:b/>
-          <w:bCs/>
-        </w:rPr>
-        <w:t>last entity</w:t>
-      </w:r>
-      <w:r>
-        <w:t>. It should be the one we added using a C# command in Visual Studio.</w:t>
+        <w:rPr>
+          <w:lang w:val="bg-BG"/>
+        </w:rPr>
+        <w:t>Скролнете</w:t>
+      </w:r>
+      <w:r>
+        <w:rPr>
+          <w:lang w:val="bg-BG"/>
+        </w:rPr>
+        <w:t xml:space="preserve"> надолу до </w:t>
+      </w:r>
+      <w:r>
+        <w:rPr>
+          <w:b/>
+          <w:lang w:val="bg-BG"/>
+        </w:rPr>
+        <w:t>последния обект</w:t>
+      </w:r>
+      <w:r>
+        <w:rPr>
+          <w:lang w:val="bg-BG"/>
+        </w:rPr>
+        <w:t>. Трябва да е този, който добавихме с помощта на C#</w:t>
+      </w:r>
+      <w:r>
+        <w:rPr>
+          <w:lang w:val="bg-BG"/>
+        </w:rPr>
+        <w:t xml:space="preserve"> </w:t>
+      </w:r>
+      <w:r>
+        <w:rPr>
+          <w:lang w:val="bg-BG"/>
+        </w:rPr>
+        <w:t>команда във Visual Studio.</w:t>
       </w:r>
     </w:p>
     <w:p>
@@ -4622,7 +4739,16 @@
         <w:ind w:left="360" w:hanging="360"/>
       </w:pPr>
       <w:r>
-        <w:t>Update First Employee</w:t>
+        <w:rPr>
+          <w:lang w:val="bg-BG"/>
+        </w:rPr>
+        <w:t xml:space="preserve">Променете </w:t>
+      </w:r>
+      <w:r>
+        <w:rPr>
+          <w:lang w:val="bg-BG"/>
+        </w:rPr>
+        <w:t>първия служител</w:t>
       </w:r>
     </w:p>
     <w:p>
@@ -4633,75 +4759,106 @@
         </w:rPr>
       </w:pPr>
       <w:r>
-        <w:t xml:space="preserve">Get the </w:t>
-      </w:r>
-      <w:r>
-        <w:rPr>
+        <w:rPr>
+          <w:lang w:val="bg-BG"/>
+        </w:rPr>
+        <w:t xml:space="preserve">Вземете </w:t>
+      </w:r>
+      <w:r>
+        <w:rPr>
+          <w:b/>
+          <w:lang w:val="bg-BG"/>
+        </w:rPr>
+        <w:t>първия служител</w:t>
+      </w:r>
+      <w:r>
+        <w:rPr>
+          <w:lang w:val="bg-BG"/>
+        </w:rPr>
+        <w:t xml:space="preserve"> с помощта на метода </w:t>
+      </w:r>
+      <w:r>
+        <w:rPr>
+          <w:rFonts w:ascii="Consolas" w:hAnsi="Consolas"/>
           <w:b/>
           <w:bCs/>
-        </w:rPr>
-        <w:t>first employee</w:t>
-      </w:r>
-      <w:r>
-        <w:t xml:space="preserve"> using </w:t>
-      </w:r>
-      <w:r>
-        <w:rPr>
-          <w:rFonts w:ascii="Consolas" w:hAnsi="Consolas"/>
+          <w:noProof/>
+        </w:rPr>
+        <w:t>.FirstOrDefault()</w:t>
+      </w:r>
+      <w:r>
+        <w:rPr>
+          <w:lang w:val="bg-BG"/>
+        </w:rPr>
+        <w:t xml:space="preserve"> </w:t>
+      </w:r>
+      <w:r>
+        <w:rPr>
+          <w:lang w:val="bg-BG"/>
+        </w:rPr>
+        <w:t xml:space="preserve">и променете </w:t>
+      </w:r>
+      <w:r>
+        <w:rPr>
+          <w:b/>
+          <w:lang w:val="bg-BG"/>
+        </w:rPr>
+        <w:t>първото му име</w:t>
+      </w:r>
+      <w:r>
+        <w:rPr>
+          <w:lang w:val="bg-BG"/>
+        </w:rPr>
+        <w:t xml:space="preserve"> на </w:t>
+      </w:r>
+      <w:r>
+        <w:rPr>
           <w:b/>
           <w:bCs/>
-          <w:noProof/>
-        </w:rPr>
-        <w:t>.FirstOrDefault()</w:t>
-      </w:r>
-      <w:r>
-        <w:rPr>
-          <w:noProof/>
-        </w:rPr>
-        <w:t xml:space="preserve"> </w:t>
-      </w:r>
-      <w:r>
-        <w:t xml:space="preserve">method and change their </w:t>
-      </w:r>
-      <w:r>
-        <w:rPr>
-          <w:b/>
-          <w:bCs/>
-        </w:rPr>
-        <w:t>First Name</w:t>
-      </w:r>
-      <w:r>
-        <w:t xml:space="preserve"> to </w:t>
-      </w:r>
-      <w:r>
-        <w:rPr>
-          <w:b/>
-          <w:bCs/>
         </w:rPr>
         <w:t>“Alex”</w:t>
       </w:r>
       <w:r>
-        <w:t xml:space="preserve">. Do not forget to </w:t>
-      </w:r>
-      <w:r>
-        <w:rPr>
-          <w:b/>
-          <w:bCs/>
-        </w:rPr>
-        <w:t>save changes</w:t>
-      </w:r>
-      <w:r>
-        <w:t xml:space="preserve">! In case there are no employees, return </w:t>
-      </w:r>
-      <w:r>
-        <w:rPr>
-          <w:b/>
-          <w:bCs/>
-        </w:rPr>
-        <w:t>empty string</w:t>
-      </w:r>
-      <w:r>
-        <w:t xml:space="preserve"> to the method, else return the changed employee’s first name.</w:t>
+        <w:t xml:space="preserve">. </w:t>
+      </w:r>
+      <w:r>
+        <w:rPr>
+          <w:lang w:val="bg-BG"/>
+        </w:rPr>
+        <w:t xml:space="preserve">Не забравяйте да </w:t>
+      </w:r>
+      <w:r>
+        <w:rPr>
+          <w:b/>
+          <w:lang w:val="bg-BG"/>
+        </w:rPr>
+        <w:t>запазите промените</w:t>
+      </w:r>
+      <w:r>
+        <w:rPr>
+          <w:lang w:val="bg-BG"/>
+        </w:rPr>
+        <w:t xml:space="preserve">! В случай, че няма служители, върнете </w:t>
+      </w:r>
+      <w:r>
+        <w:rPr>
+          <w:b/>
+          <w:lang w:val="bg-BG"/>
+        </w:rPr>
+        <w:t xml:space="preserve">празен </w:t>
+      </w:r>
+      <w:r>
+        <w:rPr>
+          <w:b/>
+          <w:lang w:val="bg-BG"/>
+        </w:rPr>
+        <w:t>стринг</w:t>
+      </w:r>
+      <w:r>
+        <w:rPr>
+          <w:lang w:val="bg-BG"/>
+        </w:rPr>
+        <w:t xml:space="preserve"> към метода, в противен случай върнете промененото име на служителя.</w:t>
       </w:r>
     </w:p>
     <w:p>
@@ -4713,7 +4870,10 @@
         </w:rPr>
       </w:pPr>
       <w:r>
-        <w:t>Hints</w:t>
+        <w:rPr>
+          <w:lang w:val="bg-BG"/>
+        </w:rPr>
+        <w:t>Подсказка</w:t>
       </w:r>
     </w:p>
     <w:p>
@@ -4780,13 +4940,11 @@
         </w:rPr>
       </w:pPr>
       <w:r>
-        <w:t xml:space="preserve">Check result in the </w:t>
-      </w:r>
-      <w:r>
-        <w:rPr>
-          <w:noProof/>
-        </w:rPr>
-        <w:t>DB</w:t>
+        <w:rPr>
+          <w:lang w:val="bg-BG"/>
+        </w:rPr>
+        <w:lastRenderedPageBreak/>
+        <w:t>Проверете резултатите в БД</w:t>
       </w:r>
     </w:p>
     <w:p>
@@ -4797,17 +4955,23 @@
         </w:rPr>
       </w:pPr>
       <w:r>
-        <w:t xml:space="preserve">This is the database entity </w:t>
-      </w:r>
-      <w:r>
-        <w:rPr>
-          <w:b/>
-          <w:bCs/>
-        </w:rPr>
-        <w:t>before</w:t>
-      </w:r>
-      <w:r>
-        <w:t xml:space="preserve"> the code execution:</w:t>
+        <w:rPr>
+          <w:lang w:val="bg-BG"/>
+        </w:rPr>
+        <w:t xml:space="preserve">Това е обектът на базата данни </w:t>
+      </w:r>
+      <w:r>
+        <w:rPr>
+          <w:b/>
+          <w:lang w:val="bg-BG"/>
+        </w:rPr>
+        <w:t>преди</w:t>
+      </w:r>
+      <w:r>
+        <w:rPr>
+          <w:lang w:val="bg-BG"/>
+        </w:rPr>
+        <w:t xml:space="preserve"> изпълнението на кода:</w:t>
       </w:r>
     </w:p>
     <w:p>
@@ -4821,7 +4985,6 @@
         <w:rPr>
           <w:noProof/>
         </w:rPr>
-        <w:lastRenderedPageBreak/>
         <w:drawing>
           <wp:inline distT="0" distB="0" distL="0" distR="0">
             <wp:extent cx="5055870" cy="445492"/>
@@ -4862,7 +5025,7 @@
                       <a:tailEnd type="none" w="med" len="med"/>
                       <a:extLst>
                         <a:ext uri="{C807C97D-BFC1-408E-A445-0C87EB9F89A2}">
-                          <ask:lineSketchStyleProps xmlns="" xmlns:cx2="http://schemas.microsoft.com/office/drawing/2015/10/21/chartex" xmlns:cx3="http://schemas.microsoft.com/office/drawing/2016/5/9/chartex" xmlns:cx4="http://schemas.microsoft.com/office/drawing/2016/5/10/chartex" xmlns:cx5="http://schemas.microsoft.com/office/drawing/2016/5/11/chartex" xmlns:cx6="http://schemas.microsoft.com/office/drawing/2016/5/12/chartex" xmlns:cx7="http://schemas.microsoft.com/office/drawing/2016/5/13/chartex" xmlns:cx8="http://schemas.microsoft.com/office/drawing/2016/5/14/chartex" xmlns:aink="http://schemas.microsoft.com/office/drawing/2016/ink" xmlns:am3d="http://schemas.microsoft.com/office/drawing/2017/model3d" xmlns:o="urn:schemas-microsoft-com:office:office" xmlns:v="urn:schemas-microsoft-com:vml" xmlns:w10="urn:schemas-microsoft-com:office:word" xmlns:w="http://schemas.openxmlformats.org/wordprocessingml/2006/main" xmlns:w16cex="http://schemas.microsoft.com/office/word/2018/wordml/cex" xmlns:w16cid="http://schemas.microsoft.com/office/word/2016/wordml/cid" xmlns:w16="http://schemas.microsoft.com/office/word/2018/wordml" xmlns:w16sdtdh="http://schemas.microsoft.com/office/word/2020/wordml/sdtdatahash" xmlns:ask="http://schemas.microsoft.com/office/drawing/2018/sketchyshapes" xmlns:wps="http://schemas.microsoft.com/office/word/2010/wordprocessingShape" xmlns:wpi="http://schemas.microsoft.com/office/word/2010/wordprocessingInk" xmlns:wpg="http://schemas.microsoft.com/office/word/2010/wordprocessingGroup" xmlns:w16se="http://schemas.microsoft.com/office/word/2015/wordml/symex" xmlns:w15="http://schemas.microsoft.com/office/word/2012/wordml" xmlns:w14="http://schemas.microsoft.com/office/word/2010/wordml" xmlns:wp14="http://schemas.microsoft.com/office/word/2010/wordprocessingDrawing" xmlns:mc="http://schemas.openxmlformats.org/markup-compatibility/2006" xmlns:cx1="http://schemas.microsoft.com/office/drawing/2015/9/8/chartex" xmlns:cx="http://schemas.microsoft.com/office/drawing/2014/chartex" xmlns:wpc="http://schemas.microsoft.com/office/word/2010/wordprocessingCanvas" sd="0">
+                          <ask:lineSketchStyleProps xmlns:wpc="http://schemas.microsoft.com/office/word/2010/wordprocessingCanvas" xmlns:cx="http://schemas.microsoft.com/office/drawing/2014/chartex" xmlns:cx1="http://schemas.microsoft.com/office/drawing/2015/9/8/chartex" xmlns:mc="http://schemas.openxmlformats.org/markup-compatibility/2006" xmlns:wp14="http://schemas.microsoft.com/office/word/2010/wordprocessingDrawing" xmlns:w14="http://schemas.microsoft.com/office/word/2010/wordml" xmlns:w15="http://schemas.microsoft.com/office/word/2012/wordml" xmlns:w16se="http://schemas.microsoft.com/office/word/2015/wordml/symex" xmlns:wpg="http://schemas.microsoft.com/office/word/2010/wordprocessingGroup" xmlns:wpi="http://schemas.microsoft.com/office/word/2010/wordprocessingInk" xmlns:wps="http://schemas.microsoft.com/office/word/2010/wordprocessingShape" xmlns:ask="http://schemas.microsoft.com/office/drawing/2018/sketchyshapes" xmlns:w16sdtdh="http://schemas.microsoft.com/office/word/2020/wordml/sdtdatahash" xmlns:w16="http://schemas.microsoft.com/office/word/2018/wordml" xmlns:w16cid="http://schemas.microsoft.com/office/word/2016/wordml/cid" xmlns:w16cex="http://schemas.microsoft.com/office/word/2018/wordml/cex" xmlns:w="http://schemas.openxmlformats.org/wordprocessingml/2006/main" xmlns:w10="urn:schemas-microsoft-com:office:word" xmlns:v="urn:schemas-microsoft-com:vml" xmlns:o="urn:schemas-microsoft-com:office:office" xmlns:am3d="http://schemas.microsoft.com/office/drawing/2017/model3d" xmlns:aink="http://schemas.microsoft.com/office/drawing/2016/ink" xmlns:cx8="http://schemas.microsoft.com/office/drawing/2016/5/14/chartex" xmlns:cx7="http://schemas.microsoft.com/office/drawing/2016/5/13/chartex" xmlns:cx6="http://schemas.microsoft.com/office/drawing/2016/5/12/chartex" xmlns:cx5="http://schemas.microsoft.com/office/drawing/2016/5/11/chartex" xmlns:cx4="http://schemas.microsoft.com/office/drawing/2016/5/10/chartex" xmlns:cx3="http://schemas.microsoft.com/office/drawing/2016/5/9/chartex" xmlns:cx2="http://schemas.microsoft.com/office/drawing/2015/10/21/chartex" xmlns="" sd="0">
                             <a:custGeom>
                               <a:avLst/>
                               <a:gdLst/>
@@ -4878,7 +5041,7 @@
                     </a:ln>
                     <a:extLst>
                       <a:ext uri="{53640926-AAD7-44D8-BBD7-CCE9431645EC}">
-                        <a14:shadowObscured xmlns:a14="http://schemas.microsoft.com/office/drawing/2010/main" xmlns:wps="http://schemas.microsoft.com/office/word/2010/wordprocessingShape" xmlns:wpi="http://schemas.microsoft.com/office/word/2010/wordprocessingInk" xmlns:wpg="http://schemas.microsoft.com/office/word/2010/wordprocessingGroup" xmlns:w16se="http://schemas.microsoft.com/office/word/2015/wordml/symex" xmlns:w15="http://schemas.microsoft.com/office/word/2012/wordml" xmlns:w14="http://schemas.microsoft.com/office/word/2010/wordml" xmlns:w="http://schemas.openxmlformats.org/wordprocessingml/2006/main" xmlns:w10="urn:schemas-microsoft-com:office:word" xmlns:wp14="http://schemas.microsoft.com/office/word/2010/wordprocessingDrawing" xmlns:v="urn:schemas-microsoft-com:vml" xmlns:o="urn:schemas-microsoft-com:office:office" xmlns:mc="http://schemas.openxmlformats.org/markup-compatibility/2006" xmlns:cx1="http://schemas.microsoft.com/office/drawing/2015/9/8/chartex" xmlns:cx="http://schemas.microsoft.com/office/drawing/2014/chartex" xmlns:wpc="http://schemas.microsoft.com/office/word/2010/wordprocessingCanvas" xmlns=""/>
+                        <a14:shadowObscured xmlns="" xmlns:wpc="http://schemas.microsoft.com/office/word/2010/wordprocessingCanvas" xmlns:cx="http://schemas.microsoft.com/office/drawing/2014/chartex" xmlns:cx1="http://schemas.microsoft.com/office/drawing/2015/9/8/chartex" xmlns:mc="http://schemas.openxmlformats.org/markup-compatibility/2006" xmlns:o="urn:schemas-microsoft-com:office:office" xmlns:v="urn:schemas-microsoft-com:vml" xmlns:wp14="http://schemas.microsoft.com/office/word/2010/wordprocessingDrawing" xmlns:w10="urn:schemas-microsoft-com:office:word" xmlns:w="http://schemas.openxmlformats.org/wordprocessingml/2006/main" xmlns:w14="http://schemas.microsoft.com/office/word/2010/wordml" xmlns:w15="http://schemas.microsoft.com/office/word/2012/wordml" xmlns:w16se="http://schemas.microsoft.com/office/word/2015/wordml/symex" xmlns:wpg="http://schemas.microsoft.com/office/word/2010/wordprocessingGroup" xmlns:wpi="http://schemas.microsoft.com/office/word/2010/wordprocessingInk" xmlns:wps="http://schemas.microsoft.com/office/word/2010/wordprocessingShape" xmlns:a14="http://schemas.microsoft.com/office/drawing/2010/main"/>
                       </a:ext>
                     </a:extLst>
                   </pic:spPr>
@@ -4897,16 +5060,35 @@
         </w:rPr>
       </w:pPr>
       <w:r>
-        <w:t xml:space="preserve">After the code execution, the entity </w:t>
-      </w:r>
-      <w:r>
-        <w:rPr>
-          <w:b/>
-          <w:bCs/>
-        </w:rPr>
-        <w:t>should be changed</w:t>
-      </w:r>
-      <w:r>
+        <w:rPr>
+          <w:lang w:val="bg-BG"/>
+        </w:rPr>
+        <w:t xml:space="preserve">След изпълнението на кода обектът </w:t>
+      </w:r>
+      <w:r>
+        <w:rPr>
+          <w:b/>
+          <w:lang w:val="bg-BG"/>
+        </w:rPr>
+        <w:t>трябва да бъде</w:t>
+      </w:r>
+      <w:r>
+        <w:rPr>
+          <w:lang w:val="bg-BG"/>
+        </w:rPr>
+        <w:t xml:space="preserve"> </w:t>
+      </w:r>
+      <w:r>
+        <w:rPr>
+          <w:b/>
+          <w:lang w:val="bg-BG"/>
+        </w:rPr>
+        <w:t>променен</w:t>
+      </w:r>
+      <w:r>
+        <w:rPr>
+          <w:lang w:val="bg-BG"/>
+        </w:rPr>
         <w:t>:</w:t>
       </w:r>
     </w:p>
@@ -4958,7 +5140,7 @@
                     </a:ln>
                     <a:extLst>
                       <a:ext uri="{53640926-AAD7-44D8-BBD7-CCE9431645EC}">
-                        <a14:shadowObscured xmlns:a14="http://schemas.microsoft.com/office/drawing/2010/main" xmlns:wps="http://schemas.microsoft.com/office/word/2010/wordprocessingShape" xmlns:wpi="http://schemas.microsoft.com/office/word/2010/wordprocessingInk" xmlns:wpg="http://schemas.microsoft.com/office/word/2010/wordprocessingGroup" xmlns:w16se="http://schemas.microsoft.com/office/word/2015/wordml/symex" xmlns:w15="http://schemas.microsoft.com/office/word/2012/wordml" xmlns:w14="http://schemas.microsoft.com/office/word/2010/wordml" xmlns:w="http://schemas.openxmlformats.org/wordprocessingml/2006/main" xmlns:w10="urn:schemas-microsoft-com:office:word" xmlns:wp14="http://schemas.microsoft.com/office/word/2010/wordprocessingDrawing" xmlns:v="urn:schemas-microsoft-com:vml" xmlns:o="urn:schemas-microsoft-com:office:office" xmlns:mc="http://schemas.openxmlformats.org/markup-compatibility/2006" xmlns:cx1="http://schemas.microsoft.com/office/drawing/2015/9/8/chartex" xmlns:cx="http://schemas.microsoft.com/office/drawing/2014/chartex" xmlns:wpc="http://schemas.microsoft.com/office/word/2010/wordprocessingCanvas" xmlns=""/>
+                        <a14:shadowObscured xmlns="" xmlns:wpc="http://schemas.microsoft.com/office/word/2010/wordprocessingCanvas" xmlns:cx="http://schemas.microsoft.com/office/drawing/2014/chartex" xmlns:cx1="http://schemas.microsoft.com/office/drawing/2015/9/8/chartex" xmlns:mc="http://schemas.openxmlformats.org/markup-compatibility/2006" xmlns:o="urn:schemas-microsoft-com:office:office" xmlns:v="urn:schemas-microsoft-com:vml" xmlns:wp14="http://schemas.microsoft.com/office/word/2010/wordprocessingDrawing" xmlns:w10="urn:schemas-microsoft-com:office:word" xmlns:w="http://schemas.openxmlformats.org/wordprocessingml/2006/main" xmlns:w14="http://schemas.microsoft.com/office/word/2010/wordml" xmlns:w15="http://schemas.microsoft.com/office/word/2012/wordml" xmlns:w16se="http://schemas.microsoft.com/office/word/2015/wordml/symex" xmlns:wpg="http://schemas.microsoft.com/office/word/2010/wordprocessingGroup" xmlns:wpi="http://schemas.microsoft.com/office/word/2010/wordprocessingInk" xmlns:wps="http://schemas.microsoft.com/office/word/2010/wordprocessingShape" xmlns:a14="http://schemas.microsoft.com/office/drawing/2010/main"/>
                       </a:ext>
                     </a:extLst>
                   </pic:spPr>
@@ -4976,7 +5158,10 @@
         <w:ind w:left="360" w:hanging="360"/>
       </w:pPr>
       <w:r>
-        <w:t>Delete First Project</w:t>
+        <w:rPr>
+          <w:lang w:val="bg-BG"/>
+        </w:rPr>
+        <w:t>Изтрийте първия проект</w:t>
       </w:r>
     </w:p>
     <w:p>
@@ -4987,23 +5172,29 @@
         </w:rPr>
       </w:pPr>
       <w:r>
-        <w:t xml:space="preserve">Get the </w:t>
-      </w:r>
-      <w:r>
-        <w:rPr>
+        <w:rPr>
+          <w:lang w:val="bg-BG"/>
+        </w:rPr>
+        <w:t xml:space="preserve">Вземете </w:t>
+      </w:r>
+      <w:r>
+        <w:rPr>
+          <w:b/>
+          <w:lang w:val="bg-BG"/>
+        </w:rPr>
+        <w:t>първия проект</w:t>
+      </w:r>
+      <w:r>
+        <w:rPr>
+          <w:lang w:val="bg-BG"/>
+        </w:rPr>
+        <w:t xml:space="preserve"> и го изтрийте с помощта на метода </w:t>
+      </w:r>
+      <w:r>
+        <w:rPr>
+          <w:rFonts w:ascii="Consolas" w:hAnsi="Consolas"/>
           <w:b/>
           <w:bCs/>
-        </w:rPr>
-        <w:t>first project</w:t>
-      </w:r>
-      <w:r>
-        <w:t xml:space="preserve"> and delete it using the </w:t>
-      </w:r>
-      <w:r>
-        <w:rPr>
-          <w:rFonts w:ascii="Consolas" w:hAnsi="Consolas"/>
-          <w:b/>
-          <w:bCs/>
           <w:noProof/>
         </w:rPr>
         <w:t>.Remove()</w:t>
@@ -5011,21 +5202,28 @@
       <w:r>
         <w:rPr>
           <w:noProof/>
-        </w:rPr>
-        <w:t xml:space="preserve"> </w:t>
-      </w:r>
-      <w:r>
-        <w:t xml:space="preserve">method. Do not forget to </w:t>
-      </w:r>
-      <w:r>
-        <w:rPr>
-          <w:b/>
-          <w:bCs/>
-        </w:rPr>
-        <w:t>save changes</w:t>
-      </w:r>
-      <w:r>
-        <w:t>! The entity we should remove is the following:</w:t>
+          <w:lang w:val="bg-BG"/>
+        </w:rPr>
+        <w:t xml:space="preserve">. </w:t>
+      </w:r>
+      <w:r>
+        <w:rPr>
+          <w:lang w:val="bg-BG"/>
+        </w:rPr>
+        <w:t xml:space="preserve">Не забравяйте да </w:t>
+      </w:r>
+      <w:r>
+        <w:rPr>
+          <w:b/>
+          <w:lang w:val="bg-BG"/>
+        </w:rPr>
+        <w:t>запазите промените</w:t>
+      </w:r>
+      <w:r>
+        <w:rPr>
+          <w:lang w:val="bg-BG"/>
+        </w:rPr>
+        <w:t>! Обектът, който трябва да премахнем, е следният:</w:t>
       </w:r>
     </w:p>
     <w:p>
@@ -5092,7 +5290,10 @@
         </w:rPr>
       </w:pPr>
       <w:r>
-        <w:t>Hints</w:t>
+        <w:rPr>
+          <w:lang w:val="bg-BG"/>
+        </w:rPr>
+        <w:t>Подсказка</w:t>
       </w:r>
     </w:p>
     <w:p>
@@ -5158,17 +5359,49 @@
         </w:rPr>
       </w:pPr>
       <w:r>
-        <w:t xml:space="preserve">However, when the program is executed an </w:t>
-      </w:r>
-      <w:r>
-        <w:rPr>
-          <w:b/>
-          <w:bCs/>
-        </w:rPr>
-        <w:t>error message</w:t>
-      </w:r>
-      <w:r>
-        <w:t xml:space="preserve"> appears. </w:t>
+        <w:rPr>
+          <w:lang w:val="bg-BG"/>
+        </w:rPr>
+        <w:t xml:space="preserve">Въпреки това, когато програмата се изпълни, се появява </w:t>
+      </w:r>
+      <w:r>
+        <w:rPr>
+          <w:b/>
+          <w:lang w:val="bg-BG"/>
+        </w:rPr>
+        <w:t>съобщение</w:t>
+      </w:r>
+      <w:r>
+        <w:rPr>
+          <w:lang w:val="bg-BG"/>
+        </w:rPr>
+        <w:t xml:space="preserve"> </w:t>
+      </w:r>
+      <w:r>
+        <w:rPr>
+          <w:b/>
+          <w:lang w:val="bg-BG"/>
+        </w:rPr>
+        <w:t>за</w:t>
+      </w:r>
+      <w:r>
+        <w:rPr>
+          <w:lang w:val="bg-BG"/>
+        </w:rPr>
+        <w:t xml:space="preserve"> </w:t>
+      </w:r>
+      <w:r>
+        <w:rPr>
+          <w:b/>
+          <w:lang w:val="bg-BG"/>
+        </w:rPr>
+        <w:t>грешка</w:t>
+      </w:r>
+      <w:r>
+        <w:rPr>
+          <w:lang w:val="bg-BG"/>
+        </w:rPr>
+        <w:t>.</w:t>
       </w:r>
     </w:p>
     <w:p>
@@ -5230,8 +5463,9 @@
       <w:r>
         <w:rPr>
           <w:noProof/>
-        </w:rPr>
-        <w:t xml:space="preserve">The reason for the error is that the </w:t>
+          <w:lang w:val="bg-BG"/>
+        </w:rPr>
+        <w:t xml:space="preserve">Причината за грешката е, че таблицата </w:t>
       </w:r>
       <w:r>
         <w:rPr>
@@ -5239,13 +5473,28 @@
           <w:bCs/>
           <w:noProof/>
         </w:rPr>
-        <w:t>EmployeesProjects table</w:t>
-      </w:r>
-      <w:r>
-        <w:rPr>
-          <w:noProof/>
-        </w:rPr>
-        <w:t xml:space="preserve"> in the SoftUni DB contains a </w:t>
+        <w:t xml:space="preserve">EmployeesProjects </w:t>
+      </w:r>
+      <w:r>
+        <w:rPr>
+          <w:noProof/>
+          <w:lang w:val="bg-BG"/>
+        </w:rPr>
+        <w:t xml:space="preserve">в SoftUni </w:t>
+      </w:r>
+      <w:r>
+        <w:rPr>
+          <w:noProof/>
+          <w:lang w:val="bg-BG"/>
+        </w:rPr>
+        <w:t>БД</w:t>
+      </w:r>
+      <w:r>
+        <w:rPr>
+          <w:noProof/>
+          <w:lang w:val="bg-BG"/>
+        </w:rPr>
+        <w:t xml:space="preserve"> съдържа колона </w:t>
       </w:r>
       <w:r>
         <w:rPr>
@@ -5253,83 +5502,118 @@
           <w:bCs/>
           <w:noProof/>
         </w:rPr>
-        <w:t>ProjectID column</w:t>
-      </w:r>
-      <w:r>
-        <w:rPr>
-          <w:noProof/>
-        </w:rPr>
-        <w:t xml:space="preserve">. So, entities from the Projects table </w:t>
-      </w:r>
-      <w:r>
-        <w:rPr>
-          <w:b/>
-          <w:bCs/>
-          <w:noProof/>
-        </w:rPr>
-        <w:t>cannot be deleted</w:t>
-      </w:r>
-      <w:r>
-        <w:rPr>
-          <w:noProof/>
-        </w:rPr>
-        <w:t xml:space="preserve"> that way because some entities in the EmployeesProjects table contain the id of the project entity we want to delete. To solve that issue we may </w:t>
-      </w:r>
-      <w:r>
-        <w:rPr>
-          <w:b/>
-          <w:bCs/>
-          <w:noProof/>
-        </w:rPr>
-        <w:t>first delete all enities</w:t>
-      </w:r>
-      <w:r>
-        <w:rPr>
-          <w:noProof/>
-        </w:rPr>
-        <w:t xml:space="preserve"> from the </w:t>
-      </w:r>
-      <w:r>
-        <w:rPr>
-          <w:b/>
-          <w:bCs/>
-          <w:noProof/>
+        <w:t>ProjectID</w:t>
+      </w:r>
+      <w:r>
+        <w:rPr>
+          <w:noProof/>
+          <w:lang w:val="bg-BG"/>
+        </w:rPr>
+        <w:t xml:space="preserve">. Така че обектите от таблицата Projects </w:t>
+      </w:r>
+      <w:r>
+        <w:rPr>
+          <w:b/>
+          <w:noProof/>
+          <w:lang w:val="bg-BG"/>
+        </w:rPr>
+        <w:t>не могат да бъдат изтрити</w:t>
+      </w:r>
+      <w:r>
+        <w:rPr>
+          <w:noProof/>
+          <w:lang w:val="bg-BG"/>
+        </w:rPr>
+        <w:t xml:space="preserve"> по този начин, тъй като някои обекти в таблицата </w:t>
+      </w:r>
+      <w:r>
+        <w:rPr>
+          <w:b/>
+          <w:noProof/>
+          <w:lang w:val="bg-BG"/>
         </w:rPr>
         <w:t>EmployeesProjects</w:t>
       </w:r>
       <w:r>
         <w:rPr>
           <w:noProof/>
-        </w:rPr>
-        <w:t xml:space="preserve"> table, which contain our </w:t>
-      </w:r>
-      <w:r>
-        <w:rPr>
-          <w:b/>
-          <w:bCs/>
-          <w:noProof/>
+          <w:lang w:val="bg-BG"/>
+        </w:rPr>
+        <w:t xml:space="preserve"> съдържат </w:t>
+      </w:r>
+      <w:r>
+        <w:rPr>
+          <w:b/>
+          <w:noProof/>
+        </w:rPr>
+        <w:t>Id</w:t>
+      </w:r>
+      <w:r>
+        <w:rPr>
+          <w:noProof/>
+          <w:lang w:val="bg-BG"/>
+        </w:rPr>
+        <w:t xml:space="preserve"> на обекта на проекта, който искаме да изтрием. За да разрешим този проблем, можем първо да </w:t>
+      </w:r>
+      <w:r>
+        <w:rPr>
+          <w:b/>
+          <w:noProof/>
+          <w:lang w:val="bg-BG"/>
+        </w:rPr>
+        <w:t>изтрием</w:t>
+      </w:r>
+      <w:r>
+        <w:rPr>
+          <w:noProof/>
+          <w:lang w:val="bg-BG"/>
+        </w:rPr>
+        <w:t xml:space="preserve"> всички обекти от таблицата </w:t>
+      </w:r>
+      <w:r>
+        <w:rPr>
+          <w:b/>
+          <w:noProof/>
+          <w:lang w:val="bg-BG"/>
+        </w:rPr>
+        <w:t>EmployeesProjects</w:t>
+      </w:r>
+      <w:r>
+        <w:rPr>
+          <w:noProof/>
+          <w:lang w:val="bg-BG"/>
+        </w:rPr>
+        <w:t xml:space="preserve">, които съдържат нашия </w:t>
+      </w:r>
+      <w:r>
+        <w:rPr>
+          <w:b/>
+          <w:noProof/>
+          <w:lang w:val="bg-BG"/>
         </w:rPr>
         <w:t>ProjectId</w:t>
       </w:r>
       <w:r>
         <w:rPr>
           <w:noProof/>
-        </w:rPr>
-        <w:t xml:space="preserve"> (in our case with ProjectId=</w:t>
-      </w:r>
-      <w:r>
-        <w:rPr>
-          <w:b/>
-          <w:bCs/>
-          <w:noProof/>
+          <w:lang w:val="bg-BG"/>
+        </w:rPr>
+        <w:t xml:space="preserve"> (в нашия случай с ProjectId=</w:t>
+      </w:r>
+      <w:r>
+        <w:rPr>
+          <w:b/>
+          <w:noProof/>
+          <w:lang w:val="bg-BG"/>
         </w:rPr>
         <w:t>1</w:t>
       </w:r>
       <w:r>
         <w:rPr>
           <w:noProof/>
-        </w:rPr>
-        <w:t>). The command is the following:</w:t>
+          <w:lang w:val="bg-BG"/>
+        </w:rPr>
+        <w:t>). Командата е следната:</w:t>
       </w:r>
     </w:p>
     <w:p>
@@ -5381,7 +5665,7 @@
                     </a:ln>
                     <a:extLst>
                       <a:ext uri="{53640926-AAD7-44D8-BBD7-CCE9431645EC}">
-                        <a14:shadowObscured xmlns:a14="http://schemas.microsoft.com/office/drawing/2010/main" xmlns:wps="http://schemas.microsoft.com/office/word/2010/wordprocessingShape" xmlns:wpi="http://schemas.microsoft.com/office/word/2010/wordprocessingInk" xmlns:wpg="http://schemas.microsoft.com/office/word/2010/wordprocessingGroup" xmlns:w16se="http://schemas.microsoft.com/office/word/2015/wordml/symex" xmlns:w15="http://schemas.microsoft.com/office/word/2012/wordml" xmlns:w14="http://schemas.microsoft.com/office/word/2010/wordml" xmlns:w="http://schemas.openxmlformats.org/wordprocessingml/2006/main" xmlns:w10="urn:schemas-microsoft-com:office:word" xmlns:wp14="http://schemas.microsoft.com/office/word/2010/wordprocessingDrawing" xmlns:v="urn:schemas-microsoft-com:vml" xmlns:o="urn:schemas-microsoft-com:office:office" xmlns:mc="http://schemas.openxmlformats.org/markup-compatibility/2006" xmlns:cx1="http://schemas.microsoft.com/office/drawing/2015/9/8/chartex" xmlns:cx="http://schemas.microsoft.com/office/drawing/2014/chartex" xmlns:wpc="http://schemas.microsoft.com/office/word/2010/wordprocessingCanvas" xmlns=""/>
+                        <a14:shadowObscured xmlns="" xmlns:wpc="http://schemas.microsoft.com/office/word/2010/wordprocessingCanvas" xmlns:cx="http://schemas.microsoft.com/office/drawing/2014/chartex" xmlns:cx1="http://schemas.microsoft.com/office/drawing/2015/9/8/chartex" xmlns:mc="http://schemas.openxmlformats.org/markup-compatibility/2006" xmlns:o="urn:schemas-microsoft-com:office:office" xmlns:v="urn:schemas-microsoft-com:vml" xmlns:wp14="http://schemas.microsoft.com/office/word/2010/wordprocessingDrawing" xmlns:w10="urn:schemas-microsoft-com:office:word" xmlns:w="http://schemas.openxmlformats.org/wordprocessingml/2006/main" xmlns:w14="http://schemas.microsoft.com/office/word/2010/wordml" xmlns:w15="http://schemas.microsoft.com/office/word/2012/wordml" xmlns:w16se="http://schemas.microsoft.com/office/word/2015/wordml/symex" xmlns:wpg="http://schemas.microsoft.com/office/word/2010/wordprocessingGroup" xmlns:wpi="http://schemas.microsoft.com/office/word/2010/wordprocessingInk" xmlns:wps="http://schemas.microsoft.com/office/word/2010/wordprocessingShape" xmlns:a14="http://schemas.microsoft.com/office/drawing/2010/main"/>
                       </a:ext>
                     </a:extLst>
                   </pic:spPr>
@@ -5401,13 +5685,10 @@
         </w:rPr>
       </w:pPr>
       <w:r>
-        <w:t xml:space="preserve">Check result in the </w:t>
-      </w:r>
-      <w:r>
-        <w:rPr>
-          <w:noProof/>
-        </w:rPr>
-        <w:t>DB</w:t>
+        <w:rPr>
+          <w:lang w:val="bg-BG"/>
+        </w:rPr>
+        <w:t>Проверете резултатите в БД</w:t>
       </w:r>
     </w:p>
     <w:p>
@@ -5421,8 +5702,9 @@
       <w:r>
         <w:rPr>
           <w:noProof/>
-        </w:rPr>
-        <w:t xml:space="preserve">Execute the program and see the result in the </w:t>
+          <w:lang w:val="bg-BG"/>
+        </w:rPr>
+        <w:t xml:space="preserve">Изпълнете програмата и вижте резултата в таблицата </w:t>
       </w:r>
       <w:r>
         <w:rPr>
@@ -5436,7 +5718,34 @@
         <w:rPr>
           <w:noProof/>
         </w:rPr>
-        <w:t xml:space="preserve"> table in the SoftUni DB. </w:t>
+        <w:t xml:space="preserve"> </w:t>
+      </w:r>
+      <w:r>
+        <w:rPr>
+          <w:noProof/>
+          <w:lang w:val="bg-BG"/>
+        </w:rPr>
+        <w:t xml:space="preserve">в </w:t>
+      </w:r>
+      <w:r>
+        <w:rPr>
+          <w:noProof/>
+          <w:lang w:val="bg-BG"/>
+        </w:rPr>
+        <w:t xml:space="preserve">базата данни </w:t>
+      </w:r>
+      <w:r>
+        <w:rPr>
+          <w:noProof/>
+        </w:rPr>
+        <w:t>SoftUni</w:t>
+      </w:r>
+      <w:r>
+        <w:rPr>
+          <w:noProof/>
+          <w:lang w:val="bg-BG"/>
+        </w:rPr>
+        <w:t>.</w:t>
       </w:r>
     </w:p>
     <w:p>
@@ -5506,8 +5815,9 @@
       <w:r>
         <w:rPr>
           <w:noProof/>
-        </w:rPr>
-        <w:t xml:space="preserve">You can also check the </w:t>
+          <w:lang w:val="bg-BG"/>
+        </w:rPr>
+        <w:t xml:space="preserve">Можете също да проверите таблицата </w:t>
       </w:r>
       <w:r>
         <w:rPr>
@@ -5520,8 +5830,23 @@
       <w:r>
         <w:rPr>
           <w:noProof/>
-        </w:rPr>
-        <w:t xml:space="preserve"> table. Now it does not contain entities with </w:t>
+          <w:lang w:val="bg-BG"/>
+        </w:rPr>
+        <w:t xml:space="preserve">. Сега </w:t>
+      </w:r>
+      <w:r>
+        <w:rPr>
+          <w:noProof/>
+          <w:lang w:val="bg-BG"/>
+        </w:rPr>
+        <w:t>тя</w:t>
+      </w:r>
+      <w:r>
+        <w:rPr>
+          <w:noProof/>
+          <w:lang w:val="bg-BG"/>
+        </w:rPr>
+        <w:t xml:space="preserve"> не съдържа обекти с </w:t>
       </w:r>
       <w:r>
         <w:rPr>
@@ -5586,7 +5911,7 @@
                     </a:ln>
                     <a:extLst>
                       <a:ext uri="{53640926-AAD7-44D8-BBD7-CCE9431645EC}">
-                        <a14:shadowObscured xmlns:a14="http://schemas.microsoft.com/office/drawing/2010/main" xmlns:wps="http://schemas.microsoft.com/office/word/2010/wordprocessingShape" xmlns:wpi="http://schemas.microsoft.com/office/word/2010/wordprocessingInk" xmlns:wpg="http://schemas.microsoft.com/office/word/2010/wordprocessingGroup" xmlns:w16se="http://schemas.microsoft.com/office/word/2015/wordml/symex" xmlns:w15="http://schemas.microsoft.com/office/word/2012/wordml" xmlns:w14="http://schemas.microsoft.com/office/word/2010/wordml" xmlns:w="http://schemas.openxmlformats.org/wordprocessingml/2006/main" xmlns:w10="urn:schemas-microsoft-com:office:word" xmlns:wp14="http://schemas.microsoft.com/office/word/2010/wordprocessingDrawing" xmlns:v="urn:schemas-microsoft-com:vml" xmlns:o="urn:schemas-microsoft-com:office:office" xmlns:mc="http://schemas.openxmlformats.org/markup-compatibility/2006" xmlns:cx1="http://schemas.microsoft.com/office/drawing/2015/9/8/chartex" xmlns:cx="http://schemas.microsoft.com/office/drawing/2014/chartex" xmlns:wpc="http://schemas.microsoft.com/office/word/2010/wordprocessingCanvas" xmlns=""/>
+                        <a14:shadowObscured xmlns="" xmlns:wpc="http://schemas.microsoft.com/office/word/2010/wordprocessingCanvas" xmlns:cx="http://schemas.microsoft.com/office/drawing/2014/chartex" xmlns:cx1="http://schemas.microsoft.com/office/drawing/2015/9/8/chartex" xmlns:mc="http://schemas.openxmlformats.org/markup-compatibility/2006" xmlns:o="urn:schemas-microsoft-com:office:office" xmlns:v="urn:schemas-microsoft-com:vml" xmlns:wp14="http://schemas.microsoft.com/office/word/2010/wordprocessingDrawing" xmlns:w10="urn:schemas-microsoft-com:office:word" xmlns:w="http://schemas.openxmlformats.org/wordprocessingml/2006/main" xmlns:w14="http://schemas.microsoft.com/office/word/2010/wordml" xmlns:w15="http://schemas.microsoft.com/office/word/2012/wordml" xmlns:w16se="http://schemas.microsoft.com/office/word/2015/wordml/symex" xmlns:wpg="http://schemas.microsoft.com/office/word/2010/wordprocessingGroup" xmlns:wpi="http://schemas.microsoft.com/office/word/2010/wordprocessingInk" xmlns:wps="http://schemas.microsoft.com/office/word/2010/wordprocessingShape" xmlns:a14="http://schemas.microsoft.com/office/drawing/2010/main"/>
                       </a:ext>
                     </a:extLst>
                   </pic:spPr>
@@ -5604,7 +5929,10 @@
         <w:ind w:left="360" w:hanging="360"/>
       </w:pPr>
       <w:r>
-        <w:t>Update Addresses</w:t>
+        <w:rPr>
+          <w:lang w:val="bg-BG"/>
+        </w:rPr>
+        <w:t>Променете адресите</w:t>
       </w:r>
     </w:p>
     <w:p>
@@ -5615,65 +5943,99 @@
         </w:rPr>
       </w:pPr>
       <w:r>
-        <w:t xml:space="preserve">Write a </w:t>
-      </w:r>
-      <w:r>
-        <w:rPr>
-          <w:b/>
-          <w:bCs/>
-        </w:rPr>
-        <w:t>method</w:t>
-      </w:r>
-      <w:r>
-        <w:t xml:space="preserve"> to update </w:t>
-      </w:r>
-      <w:r>
-        <w:rPr>
-          <w:b/>
-          <w:bCs/>
-          <w:noProof/>
+        <w:rPr>
+          <w:lang w:val="bg-BG"/>
+        </w:rPr>
+        <w:t xml:space="preserve">Напишете </w:t>
+      </w:r>
+      <w:r>
+        <w:rPr>
+          <w:b/>
+          <w:lang w:val="bg-BG"/>
+        </w:rPr>
+        <w:t>метод</w:t>
+      </w:r>
+      <w:r>
+        <w:rPr>
+          <w:lang w:val="bg-BG"/>
+        </w:rPr>
+        <w:t xml:space="preserve"> за </w:t>
+      </w:r>
+      <w:r>
+        <w:rPr>
+          <w:lang w:val="bg-BG"/>
+        </w:rPr>
+        <w:t>променяне</w:t>
+      </w:r>
+      <w:r>
+        <w:rPr>
+          <w:lang w:val="bg-BG"/>
+        </w:rPr>
+        <w:t xml:space="preserve"> на </w:t>
+      </w:r>
+      <w:r>
+        <w:rPr>
+          <w:b/>
+          <w:lang w:val="bg-BG"/>
         </w:rPr>
         <w:t>TownId</w:t>
       </w:r>
       <w:r>
         <w:rPr>
-          <w:noProof/>
+          <w:lang w:val="bg-BG"/>
         </w:rPr>
         <w:t xml:space="preserve"> </w:t>
       </w:r>
       <w:r>
-        <w:t xml:space="preserve">to </w:t>
-      </w:r>
-      <w:r>
-        <w:rPr>
-          <w:b/>
-          <w:bCs/>
+        <w:rPr>
+          <w:lang w:val="bg-BG"/>
+        </w:rPr>
+        <w:t>на</w:t>
+      </w:r>
+      <w:r>
+        <w:rPr>
+          <w:lang w:val="bg-BG"/>
+        </w:rPr>
+        <w:t xml:space="preserve"> </w:t>
+      </w:r>
+      <w:r>
+        <w:rPr>
+          <w:b/>
+          <w:lang w:val="bg-BG"/>
         </w:rPr>
         <w:t>2</w:t>
       </w:r>
       <w:r>
-        <w:t xml:space="preserve"> for all </w:t>
-      </w:r>
-      <w:r>
-        <w:rPr>
-          <w:b/>
-          <w:bCs/>
-        </w:rPr>
-        <w:t>Addresses</w:t>
-      </w:r>
-      <w:r>
-        <w:t xml:space="preserve"> with </w:t>
-      </w:r>
-      <w:r>
-        <w:rPr>
-          <w:b/>
-          <w:bCs/>
-          <w:noProof/>
+        <w:rPr>
+          <w:lang w:val="bg-BG"/>
+        </w:rPr>
+        <w:t xml:space="preserve"> за всички </w:t>
+      </w:r>
+      <w:r>
+        <w:rPr>
+          <w:b/>
+          <w:lang w:val="bg-BG"/>
+        </w:rPr>
+        <w:t>адреси</w:t>
+      </w:r>
+      <w:r>
+        <w:rPr>
+          <w:lang w:val="bg-BG"/>
+        </w:rPr>
+        <w:t xml:space="preserve"> с </w:t>
+      </w:r>
+      <w:r>
+        <w:rPr>
+          <w:b/>
+          <w:lang w:val="bg-BG"/>
         </w:rPr>
         <w:t>AddressText</w:t>
       </w:r>
       <w:r>
-        <w:t xml:space="preserve">, containing the word </w:t>
+        <w:rPr>
+          <w:lang w:val="bg-BG"/>
+        </w:rPr>
+        <w:t xml:space="preserve">, съдържащ думата </w:t>
       </w:r>
       <w:r>
         <w:rPr>
@@ -5742,7 +6104,7 @@
                     <a:blip r:embed="rId39" cstate="print">
                       <a:extLst>
                         <a:ext uri="{28A0092B-C50C-407E-A947-70E740481C1C}">
-                          <a14:useLocalDpi xmlns:a14="http://schemas.microsoft.com/office/drawing/2010/main" xmlns:wps="http://schemas.microsoft.com/office/word/2010/wordprocessingShape" xmlns:wpi="http://schemas.microsoft.com/office/word/2010/wordprocessingInk" xmlns:wpg="http://schemas.microsoft.com/office/word/2010/wordprocessingGroup" xmlns:w16se="http://schemas.microsoft.com/office/word/2015/wordml/symex" xmlns:w15="http://schemas.microsoft.com/office/word/2012/wordml" xmlns:w14="http://schemas.microsoft.com/office/word/2010/wordml" xmlns:w="http://schemas.openxmlformats.org/wordprocessingml/2006/main" xmlns:w10="urn:schemas-microsoft-com:office:word" xmlns:wp14="http://schemas.microsoft.com/office/word/2010/wordprocessingDrawing" xmlns:v="urn:schemas-microsoft-com:vml" xmlns:o="urn:schemas-microsoft-com:office:office" xmlns:mc="http://schemas.openxmlformats.org/markup-compatibility/2006" xmlns:cx1="http://schemas.microsoft.com/office/drawing/2015/9/8/chartex" xmlns:cx="http://schemas.microsoft.com/office/drawing/2014/chartex" xmlns:wpc="http://schemas.microsoft.com/office/word/2010/wordprocessingCanvas" xmlns="" val="0"/>
+                          <a14:useLocalDpi xmlns="" xmlns:wpc="http://schemas.microsoft.com/office/word/2010/wordprocessingCanvas" xmlns:cx="http://schemas.microsoft.com/office/drawing/2014/chartex" xmlns:cx1="http://schemas.microsoft.com/office/drawing/2015/9/8/chartex" xmlns:mc="http://schemas.openxmlformats.org/markup-compatibility/2006" xmlns:o="urn:schemas-microsoft-com:office:office" xmlns:v="urn:schemas-microsoft-com:vml" xmlns:wp14="http://schemas.microsoft.com/office/word/2010/wordprocessingDrawing" xmlns:w10="urn:schemas-microsoft-com:office:word" xmlns:w="http://schemas.openxmlformats.org/wordprocessingml/2006/main" xmlns:w14="http://schemas.microsoft.com/office/word/2010/wordml" xmlns:w15="http://schemas.microsoft.com/office/word/2012/wordml" xmlns:w16se="http://schemas.microsoft.com/office/word/2015/wordml/symex" xmlns:wpg="http://schemas.microsoft.com/office/word/2010/wordprocessingGroup" xmlns:wpi="http://schemas.microsoft.com/office/word/2010/wordprocessingInk" xmlns:wps="http://schemas.microsoft.com/office/word/2010/wordprocessingShape" xmlns:a14="http://schemas.microsoft.com/office/drawing/2010/main" val="0"/>
                         </a:ext>
                       </a:extLst>
                     </a:blip>
@@ -5814,7 +6176,7 @@
                     <a:blip r:embed="rId40" cstate="print">
                       <a:extLst>
                         <a:ext uri="{28A0092B-C50C-407E-A947-70E740481C1C}">
-                          <a14:useLocalDpi xmlns:a14="http://schemas.microsoft.com/office/drawing/2010/main" xmlns:wps="http://schemas.microsoft.com/office/word/2010/wordprocessingShape" xmlns:wpi="http://schemas.microsoft.com/office/word/2010/wordprocessingInk" xmlns:wpg="http://schemas.microsoft.com/office/word/2010/wordprocessingGroup" xmlns:w16se="http://schemas.microsoft.com/office/word/2015/wordml/symex" xmlns:w15="http://schemas.microsoft.com/office/word/2012/wordml" xmlns:w14="http://schemas.microsoft.com/office/word/2010/wordml" xmlns:w="http://schemas.openxmlformats.org/wordprocessingml/2006/main" xmlns:w10="urn:schemas-microsoft-com:office:word" xmlns:wp14="http://schemas.microsoft.com/office/word/2010/wordprocessingDrawing" xmlns:v="urn:schemas-microsoft-com:vml" xmlns:o="urn:schemas-microsoft-com:office:office" xmlns:mc="http://schemas.openxmlformats.org/markup-compatibility/2006" xmlns:cx1="http://schemas.microsoft.com/office/drawing/2015/9/8/chartex" xmlns:cx="http://schemas.microsoft.com/office/drawing/2014/chartex" xmlns:wpc="http://schemas.microsoft.com/office/word/2010/wordprocessingCanvas" xmlns="" val="0"/>
+                          <a14:useLocalDpi xmlns="" xmlns:wpc="http://schemas.microsoft.com/office/word/2010/wordprocessingCanvas" xmlns:cx="http://schemas.microsoft.com/office/drawing/2014/chartex" xmlns:cx1="http://schemas.microsoft.com/office/drawing/2015/9/8/chartex" xmlns:mc="http://schemas.openxmlformats.org/markup-compatibility/2006" xmlns:o="urn:schemas-microsoft-com:office:office" xmlns:v="urn:schemas-microsoft-com:vml" xmlns:wp14="http://schemas.microsoft.com/office/word/2010/wordprocessingDrawing" xmlns:w10="urn:schemas-microsoft-com:office:word" xmlns:w="http://schemas.openxmlformats.org/wordprocessingml/2006/main" xmlns:w14="http://schemas.microsoft.com/office/word/2010/wordml" xmlns:w15="http://schemas.microsoft.com/office/word/2012/wordml" xmlns:w16se="http://schemas.microsoft.com/office/word/2015/wordml/symex" xmlns:wpg="http://schemas.microsoft.com/office/word/2010/wordprocessingGroup" xmlns:wpi="http://schemas.microsoft.com/office/word/2010/wordprocessingInk" xmlns:wps="http://schemas.microsoft.com/office/word/2010/wordprocessingShape" xmlns:a14="http://schemas.microsoft.com/office/drawing/2010/main" val="0"/>
                         </a:ext>
                       </a:extLst>
                     </a:blip>
@@ -5855,7 +6217,10 @@
         </w:rPr>
       </w:pPr>
       <w:r>
-        <w:t xml:space="preserve">You can check the result in the </w:t>
+        <w:rPr>
+          <w:lang w:val="bg-BG"/>
+        </w:rPr>
+        <w:t xml:space="preserve">Можете да проверите резултата в </w:t>
       </w:r>
       <w:r>
         <w:rPr>
@@ -5863,7 +6228,16 @@
           <w:bCs/>
           <w:noProof/>
         </w:rPr>
-        <w:t>SoftUni DB</w:t>
+        <w:t xml:space="preserve">SoftUni </w:t>
+      </w:r>
+      <w:r>
+        <w:rPr>
+          <w:b/>
+          <w:bCs/>
+          <w:noProof/>
+          <w:lang w:val="bg-BG"/>
+        </w:rPr>
+        <w:t>БД</w:t>
       </w:r>
       <w:r>
         <w:rPr>
@@ -5872,7 +6246,10 @@
         <w:t xml:space="preserve"> </w:t>
       </w:r>
       <w:r>
-        <w:t>with this command:</w:t>
+        <w:rPr>
+          <w:lang w:val="bg-BG"/>
+        </w:rPr>
+        <w:t>с тази команда:</w:t>
       </w:r>
     </w:p>
     <w:p>
@@ -5907,7 +6284,7 @@
                     <a:blip r:embed="rId41" cstate="print">
                       <a:extLst>
                         <a:ext uri="{28A0092B-C50C-407E-A947-70E740481C1C}">
-                          <a14:useLocalDpi xmlns:a14="http://schemas.microsoft.com/office/drawing/2010/main" xmlns:wps="http://schemas.microsoft.com/office/word/2010/wordprocessingShape" xmlns:wpi="http://schemas.microsoft.com/office/word/2010/wordprocessingInk" xmlns:wpg="http://schemas.microsoft.com/office/word/2010/wordprocessingGroup" xmlns:w16se="http://schemas.microsoft.com/office/word/2015/wordml/symex" xmlns:w15="http://schemas.microsoft.com/office/word/2012/wordml" xmlns:w14="http://schemas.microsoft.com/office/word/2010/wordml" xmlns:w="http://schemas.openxmlformats.org/wordprocessingml/2006/main" xmlns:w10="urn:schemas-microsoft-com:office:word" xmlns:wp14="http://schemas.microsoft.com/office/word/2010/wordprocessingDrawing" xmlns:v="urn:schemas-microsoft-com:vml" xmlns:o="urn:schemas-microsoft-com:office:office" xmlns:mc="http://schemas.openxmlformats.org/markup-compatibility/2006" xmlns:cx1="http://schemas.microsoft.com/office/drawing/2015/9/8/chartex" xmlns:cx="http://schemas.microsoft.com/office/drawing/2014/chartex" xmlns:wpc="http://schemas.microsoft.com/office/word/2010/wordprocessingCanvas" xmlns="" val="0"/>
+                          <a14:useLocalDpi xmlns="" xmlns:wpc="http://schemas.microsoft.com/office/word/2010/wordprocessingCanvas" xmlns:cx="http://schemas.microsoft.com/office/drawing/2014/chartex" xmlns:cx1="http://schemas.microsoft.com/office/drawing/2015/9/8/chartex" xmlns:mc="http://schemas.openxmlformats.org/markup-compatibility/2006" xmlns:o="urn:schemas-microsoft-com:office:office" xmlns:v="urn:schemas-microsoft-com:vml" xmlns:wp14="http://schemas.microsoft.com/office/word/2010/wordprocessingDrawing" xmlns:w10="urn:schemas-microsoft-com:office:word" xmlns:w="http://schemas.openxmlformats.org/wordprocessingml/2006/main" xmlns:w14="http://schemas.microsoft.com/office/word/2010/wordml" xmlns:w15="http://schemas.microsoft.com/office/word/2012/wordml" xmlns:w16se="http://schemas.microsoft.com/office/word/2015/wordml/symex" xmlns:wpg="http://schemas.microsoft.com/office/word/2010/wordprocessingGroup" xmlns:wpi="http://schemas.microsoft.com/office/word/2010/wordprocessingInk" xmlns:wps="http://schemas.microsoft.com/office/word/2010/wordprocessingShape" xmlns:a14="http://schemas.microsoft.com/office/drawing/2010/main" val="0"/>
                         </a:ext>
                       </a:extLst>
                     </a:blip>
@@ -5949,7 +6326,11 @@
         </w:rPr>
       </w:pPr>
       <w:r>
-        <w:t xml:space="preserve">The method </w:t>
+        <w:rPr>
+          <w:rFonts w:cstheme="minorHAnsi"/>
+          <w:lang w:val="bg-BG"/>
+        </w:rPr>
+        <w:t xml:space="preserve">Методът </w:t>
       </w:r>
       <w:r>
         <w:rPr>
@@ -5976,9 +6357,39 @@
       <w:r>
         <w:rPr>
           <w:rFonts w:cstheme="minorHAnsi"/>
-          <w:color w:val="000000"/>
-        </w:rPr>
-        <w:t xml:space="preserve">should return the </w:t>
+          <w:lang w:val="bg-BG"/>
+        </w:rPr>
+        <w:t xml:space="preserve">трябва да върне </w:t>
+      </w:r>
+      <w:r>
+        <w:rPr>
+          <w:rFonts w:cstheme="minorHAnsi"/>
+          <w:b/>
+          <w:lang w:val="bg-BG"/>
+        </w:rPr>
+        <w:t>броя</w:t>
+      </w:r>
+      <w:r>
+        <w:rPr>
+          <w:rFonts w:cstheme="minorHAnsi"/>
+          <w:lang w:val="bg-BG"/>
+        </w:rPr>
+        <w:t xml:space="preserve"> на </w:t>
+      </w:r>
+      <w:r>
+        <w:rPr>
+          <w:rFonts w:cstheme="minorHAnsi"/>
+          <w:b/>
+          <w:lang w:val="bg-BG"/>
+        </w:rPr>
+        <w:t>променените</w:t>
+      </w:r>
+      <w:r>
+        <w:rPr>
+          <w:rFonts w:cstheme="minorHAnsi"/>
+          <w:lang w:val="bg-BG"/>
+        </w:rPr>
+        <w:t xml:space="preserve"> адреси, преобразувани в </w:t>
       </w:r>
       <w:r>
         <w:rPr>
@@ -5987,44 +6398,12 @@
           <w:bCs/>
           <w:color w:val="000000"/>
         </w:rPr>
-        <w:t>count</w:t>
+        <w:t>string</w:t>
       </w:r>
       <w:r>
         <w:rPr>
           <w:rFonts w:cstheme="minorHAnsi"/>
-          <w:color w:val="000000"/>
-        </w:rPr>
-        <w:t xml:space="preserve"> of </w:t>
-      </w:r>
-      <w:r>
-        <w:rPr>
-          <w:rFonts w:cstheme="minorHAnsi"/>
-          <w:b/>
-          <w:bCs/>
-          <w:color w:val="000000"/>
-        </w:rPr>
-        <w:t>changed</w:t>
-      </w:r>
-      <w:r>
-        <w:rPr>
-          <w:rFonts w:cstheme="minorHAnsi"/>
-          <w:color w:val="000000"/>
-        </w:rPr>
-        <w:t xml:space="preserve"> addresses, converted to </w:t>
-      </w:r>
-      <w:r>
-        <w:rPr>
-          <w:rFonts w:cstheme="minorHAnsi"/>
-          <w:b/>
-          <w:bCs/>
-          <w:color w:val="000000"/>
-        </w:rPr>
-        <w:t>string</w:t>
-      </w:r>
-      <w:r>
-        <w:rPr>
-          <w:rFonts w:cstheme="minorHAnsi"/>
-          <w:color w:val="000000"/>
+          <w:lang w:val="bg-BG"/>
         </w:rPr>
         <w:t>.</w:t>
       </w:r>
@@ -6081,7 +6460,7 @@
                       <a:tailEnd type="none" w="med" len="med"/>
                       <a:extLst>
                         <a:ext uri="{C807C97D-BFC1-408E-A445-0C87EB9F89A2}">
-                          <ask:lineSketchStyleProps xmlns="" xmlns:cx2="http://schemas.microsoft.com/office/drawing/2015/10/21/chartex" xmlns:cx3="http://schemas.microsoft.com/office/drawing/2016/5/9/chartex" xmlns:cx4="http://schemas.microsoft.com/office/drawing/2016/5/10/chartex" xmlns:cx5="http://schemas.microsoft.com/office/drawing/2016/5/11/chartex" xmlns:cx6="http://schemas.microsoft.com/office/drawing/2016/5/12/chartex" xmlns:cx7="http://schemas.microsoft.com/office/drawing/2016/5/13/chartex" xmlns:cx8="http://schemas.microsoft.com/office/drawing/2016/5/14/chartex" xmlns:aink="http://schemas.microsoft.com/office/drawing/2016/ink" xmlns:am3d="http://schemas.microsoft.com/office/drawing/2017/model3d" xmlns:o="urn:schemas-microsoft-com:office:office" xmlns:v="urn:schemas-microsoft-com:vml" xmlns:w10="urn:schemas-microsoft-com:office:word" xmlns:w="http://schemas.openxmlformats.org/wordprocessingml/2006/main" xmlns:w16cex="http://schemas.microsoft.com/office/word/2018/wordml/cex" xmlns:w16cid="http://schemas.microsoft.com/office/word/2016/wordml/cid" xmlns:w16="http://schemas.microsoft.com/office/word/2018/wordml" xmlns:w16sdtdh="http://schemas.microsoft.com/office/word/2020/wordml/sdtdatahash" xmlns:ask="http://schemas.microsoft.com/office/drawing/2018/sketchyshapes" xmlns:wps="http://schemas.microsoft.com/office/word/2010/wordprocessingShape" xmlns:wpi="http://schemas.microsoft.com/office/word/2010/wordprocessingInk" xmlns:wpg="http://schemas.microsoft.com/office/word/2010/wordprocessingGroup" xmlns:w16se="http://schemas.microsoft.com/office/word/2015/wordml/symex" xmlns:w15="http://schemas.microsoft.com/office/word/2012/wordml" xmlns:w14="http://schemas.microsoft.com/office/word/2010/wordml" xmlns:wp14="http://schemas.microsoft.com/office/word/2010/wordprocessingDrawing" xmlns:mc="http://schemas.openxmlformats.org/markup-compatibility/2006" xmlns:cx1="http://schemas.microsoft.com/office/drawing/2015/9/8/chartex" xmlns:cx="http://schemas.microsoft.com/office/drawing/2014/chartex" xmlns:wpc="http://schemas.microsoft.com/office/word/2010/wordprocessingCanvas" sd="0">
+                          <ask:lineSketchStyleProps xmlns:wpc="http://schemas.microsoft.com/office/word/2010/wordprocessingCanvas" xmlns:cx="http://schemas.microsoft.com/office/drawing/2014/chartex" xmlns:cx1="http://schemas.microsoft.com/office/drawing/2015/9/8/chartex" xmlns:mc="http://schemas.openxmlformats.org/markup-compatibility/2006" xmlns:wp14="http://schemas.microsoft.com/office/word/2010/wordprocessingDrawing" xmlns:w14="http://schemas.microsoft.com/office/word/2010/wordml" xmlns:w15="http://schemas.microsoft.com/office/word/2012/wordml" xmlns:w16se="http://schemas.microsoft.com/office/word/2015/wordml/symex" xmlns:wpg="http://schemas.microsoft.com/office/word/2010/wordprocessingGroup" xmlns:wpi="http://schemas.microsoft.com/office/word/2010/wordprocessingInk" xmlns:wps="http://schemas.microsoft.com/office/word/2010/wordprocessingShape" xmlns:ask="http://schemas.microsoft.com/office/drawing/2018/sketchyshapes" xmlns:w16sdtdh="http://schemas.microsoft.com/office/word/2020/wordml/sdtdatahash" xmlns:w16="http://schemas.microsoft.com/office/word/2018/wordml" xmlns:w16cid="http://schemas.microsoft.com/office/word/2016/wordml/cid" xmlns:w16cex="http://schemas.microsoft.com/office/word/2018/wordml/cex" xmlns:w="http://schemas.openxmlformats.org/wordprocessingml/2006/main" xmlns:w10="urn:schemas-microsoft-com:office:word" xmlns:v="urn:schemas-microsoft-com:vml" xmlns:o="urn:schemas-microsoft-com:office:office" xmlns:am3d="http://schemas.microsoft.com/office/drawing/2017/model3d" xmlns:aink="http://schemas.microsoft.com/office/drawing/2016/ink" xmlns:cx8="http://schemas.microsoft.com/office/drawing/2016/5/14/chartex" xmlns:cx7="http://schemas.microsoft.com/office/drawing/2016/5/13/chartex" xmlns:cx6="http://schemas.microsoft.com/office/drawing/2016/5/12/chartex" xmlns:cx5="http://schemas.microsoft.com/office/drawing/2016/5/11/chartex" xmlns:cx4="http://schemas.microsoft.com/office/drawing/2016/5/10/chartex" xmlns:cx3="http://schemas.microsoft.com/office/drawing/2016/5/9/chartex" xmlns:cx2="http://schemas.microsoft.com/office/drawing/2015/10/21/chartex" xmlns="" sd="0">
                             <a:custGeom>
                               <a:avLst/>
                               <a:gdLst/>
@@ -6097,7 +6476,7 @@
                     </a:ln>
                     <a:extLst>
                       <a:ext uri="{53640926-AAD7-44D8-BBD7-CCE9431645EC}">
-                        <a14:shadowObscured xmlns:a14="http://schemas.microsoft.com/office/drawing/2010/main" xmlns:wps="http://schemas.microsoft.com/office/word/2010/wordprocessingShape" xmlns:wpi="http://schemas.microsoft.com/office/word/2010/wordprocessingInk" xmlns:wpg="http://schemas.microsoft.com/office/word/2010/wordprocessingGroup" xmlns:w16se="http://schemas.microsoft.com/office/word/2015/wordml/symex" xmlns:w15="http://schemas.microsoft.com/office/word/2012/wordml" xmlns:w14="http://schemas.microsoft.com/office/word/2010/wordml" xmlns:w="http://schemas.openxmlformats.org/wordprocessingml/2006/main" xmlns:w10="urn:schemas-microsoft-com:office:word" xmlns:wp14="http://schemas.microsoft.com/office/word/2010/wordprocessingDrawing" xmlns:v="urn:schemas-microsoft-com:vml" xmlns:o="urn:schemas-microsoft-com:office:office" xmlns:mc="http://schemas.openxmlformats.org/markup-compatibility/2006" xmlns:cx1="http://schemas.microsoft.com/office/drawing/2015/9/8/chartex" xmlns:cx="http://schemas.microsoft.com/office/drawing/2014/chartex" xmlns:wpc="http://schemas.microsoft.com/office/word/2010/wordprocessingCanvas" xmlns=""/>
+                        <a14:shadowObscured xmlns="" xmlns:wpc="http://schemas.microsoft.com/office/word/2010/wordprocessingCanvas" xmlns:cx="http://schemas.microsoft.com/office/drawing/2014/chartex" xmlns:cx1="http://schemas.microsoft.com/office/drawing/2015/9/8/chartex" xmlns:mc="http://schemas.openxmlformats.org/markup-compatibility/2006" xmlns:o="urn:schemas-microsoft-com:office:office" xmlns:v="urn:schemas-microsoft-com:vml" xmlns:wp14="http://schemas.microsoft.com/office/word/2010/wordprocessingDrawing" xmlns:w10="urn:schemas-microsoft-com:office:word" xmlns:w="http://schemas.openxmlformats.org/wordprocessingml/2006/main" xmlns:w14="http://schemas.microsoft.com/office/word/2010/wordml" xmlns:w15="http://schemas.microsoft.com/office/word/2012/wordml" xmlns:w16se="http://schemas.microsoft.com/office/word/2015/wordml/symex" xmlns:wpg="http://schemas.microsoft.com/office/word/2010/wordprocessingGroup" xmlns:wpi="http://schemas.microsoft.com/office/word/2010/wordprocessingInk" xmlns:wps="http://schemas.microsoft.com/office/word/2010/wordprocessingShape" xmlns:a14="http://schemas.microsoft.com/office/drawing/2010/main"/>
                       </a:ext>
                     </a:extLst>
                   </pic:spPr>
@@ -6216,21 +6595,12 @@
                   </w:rPr>
                   <w:t xml:space="preserve">© </w:t>
                 </w:r>
-                <w:proofErr w:type="spellStart"/>
                 <w:r>
                   <w:rPr>
                     <w:sz w:val="17"/>
                     <w:szCs w:val="17"/>
                   </w:rPr>
-                  <w:t>SoftUni</w:t>
-                </w:r>
-                <w:proofErr w:type="spellEnd"/>
-                <w:r>
-                  <w:rPr>
-                    <w:sz w:val="17"/>
-                    <w:szCs w:val="17"/>
-                  </w:rPr>
-                  <w:t xml:space="preserve"> – </w:t>
+                  <w:t xml:space="preserve">SoftUni – </w:t>
                 </w:r>
                 <w:hyperlink r:id="rId1" w:history="1">
                   <w:r>
@@ -6385,7 +6755,7 @@
                               <a:blip r:embed="rId2">
                                 <a:extLst>
                                   <a:ext uri="{28A0092B-C50C-407E-A947-70E740481C1C}">
-                                    <a14:useLocalDpi xmlns="" xmlns:wpc="http://schemas.microsoft.com/office/word/2010/wordprocessingCanvas" xmlns:cx="http://schemas.microsoft.com/office/drawing/2014/chartex" xmlns:cx1="http://schemas.microsoft.com/office/drawing/2015/9/8/chartex" xmlns:cx2="http://schemas.microsoft.com/office/drawing/2015/10/21/chartex" xmlns:cx3="http://schemas.microsoft.com/office/drawing/2016/5/9/chartex" xmlns:cx4="http://schemas.microsoft.com/office/drawing/2016/5/10/chartex" xmlns:cx5="http://schemas.microsoft.com/office/drawing/2016/5/11/chartex" xmlns:cx6="http://schemas.microsoft.com/office/drawing/2016/5/12/chartex" xmlns:cx7="http://schemas.microsoft.com/office/drawing/2016/5/13/chartex" xmlns:cx8="http://schemas.microsoft.com/office/drawing/2016/5/14/chartex" xmlns:mc="http://schemas.openxmlformats.org/markup-compatibility/2006" xmlns:aink="http://schemas.microsoft.com/office/drawing/2016/ink" xmlns:am3d="http://schemas.microsoft.com/office/drawing/2017/model3d" xmlns:o="urn:schemas-microsoft-com:office:office" xmlns:oel="http://schemas.microsoft.com/office/2019/extlst" xmlns:v="urn:schemas-microsoft-com:vml" xmlns:wp14="http://schemas.microsoft.com/office/word/2010/wordprocessingDrawing" xmlns:w10="urn:schemas-microsoft-com:office:word" xmlns:w="http://schemas.openxmlformats.org/wordprocessingml/2006/main" xmlns:w14="http://schemas.microsoft.com/office/word/2010/wordml" xmlns:w15="http://schemas.microsoft.com/office/word/2012/wordml" xmlns:w16cex="http://schemas.microsoft.com/office/word/2018/wordml/cex" xmlns:w16cid="http://schemas.microsoft.com/office/word/2016/wordml/cid" xmlns:w16="http://schemas.microsoft.com/office/word/2018/wordml" xmlns:w16sdtdh="http://schemas.microsoft.com/office/word/2020/wordml/sdtdatahash" xmlns:w16se="http://schemas.microsoft.com/office/word/2015/wordml/symex" xmlns:wpg="http://schemas.microsoft.com/office/word/2010/wordprocessingGroup" xmlns:wpi="http://schemas.microsoft.com/office/word/2010/wordprocessingInk" xmlns:wps="http://schemas.microsoft.com/office/word/2010/wordprocessingShape" xmlns:a14="http://schemas.microsoft.com/office/drawing/2010/main" val="0"/>
+                                    <a14:useLocalDpi xmlns:a14="http://schemas.microsoft.com/office/drawing/2010/main" xmlns:wps="http://schemas.microsoft.com/office/word/2010/wordprocessingShape" xmlns:wpi="http://schemas.microsoft.com/office/word/2010/wordprocessingInk" xmlns:wpg="http://schemas.microsoft.com/office/word/2010/wordprocessingGroup" xmlns:w16se="http://schemas.microsoft.com/office/word/2015/wordml/symex" xmlns:w16sdtdh="http://schemas.microsoft.com/office/word/2020/wordml/sdtdatahash" xmlns:w16="http://schemas.microsoft.com/office/word/2018/wordml" xmlns:w16cid="http://schemas.microsoft.com/office/word/2016/wordml/cid" xmlns:w16cex="http://schemas.microsoft.com/office/word/2018/wordml/cex" xmlns:w15="http://schemas.microsoft.com/office/word/2012/wordml" xmlns:w14="http://schemas.microsoft.com/office/word/2010/wordml" xmlns:w="http://schemas.openxmlformats.org/wordprocessingml/2006/main" xmlns:w10="urn:schemas-microsoft-com:office:word" xmlns:wp14="http://schemas.microsoft.com/office/word/2010/wordprocessingDrawing" xmlns:v="urn:schemas-microsoft-com:vml" xmlns:oel="http://schemas.microsoft.com/office/2019/extlst" xmlns:o="urn:schemas-microsoft-com:office:office" xmlns:am3d="http://schemas.microsoft.com/office/drawing/2017/model3d" xmlns:aink="http://schemas.microsoft.com/office/drawing/2016/ink" xmlns:mc="http://schemas.openxmlformats.org/markup-compatibility/2006" xmlns:cx8="http://schemas.microsoft.com/office/drawing/2016/5/14/chartex" xmlns:cx7="http://schemas.microsoft.com/office/drawing/2016/5/13/chartex" xmlns:cx6="http://schemas.microsoft.com/office/drawing/2016/5/12/chartex" xmlns:cx5="http://schemas.microsoft.com/office/drawing/2016/5/11/chartex" xmlns:cx4="http://schemas.microsoft.com/office/drawing/2016/5/10/chartex" xmlns:cx3="http://schemas.microsoft.com/office/drawing/2016/5/9/chartex" xmlns:cx2="http://schemas.microsoft.com/office/drawing/2015/10/21/chartex" xmlns:cx1="http://schemas.microsoft.com/office/drawing/2015/9/8/chartex" xmlns:cx="http://schemas.microsoft.com/office/drawing/2014/chartex" xmlns:wpc="http://schemas.microsoft.com/office/word/2010/wordprocessingCanvas" xmlns="" val="0"/>
                                   </a:ext>
                                 </a:extLst>
                               </a:blip>
@@ -6451,7 +6821,7 @@
                               <a:blip r:embed="rId4">
                                 <a:extLst>
                                   <a:ext uri="{28A0092B-C50C-407E-A947-70E740481C1C}">
-                                    <a14:useLocalDpi xmlns="" xmlns:wpc="http://schemas.microsoft.com/office/word/2010/wordprocessingCanvas" xmlns:cx="http://schemas.microsoft.com/office/drawing/2014/chartex" xmlns:cx1="http://schemas.microsoft.com/office/drawing/2015/9/8/chartex" xmlns:cx2="http://schemas.microsoft.com/office/drawing/2015/10/21/chartex" xmlns:cx3="http://schemas.microsoft.com/office/drawing/2016/5/9/chartex" xmlns:cx4="http://schemas.microsoft.com/office/drawing/2016/5/10/chartex" xmlns:cx5="http://schemas.microsoft.com/office/drawing/2016/5/11/chartex" xmlns:cx6="http://schemas.microsoft.com/office/drawing/2016/5/12/chartex" xmlns:cx7="http://schemas.microsoft.com/office/drawing/2016/5/13/chartex" xmlns:cx8="http://schemas.microsoft.com/office/drawing/2016/5/14/chartex" xmlns:mc="http://schemas.openxmlformats.org/markup-compatibility/2006" xmlns:aink="http://schemas.microsoft.com/office/drawing/2016/ink" xmlns:am3d="http://schemas.microsoft.com/office/drawing/2017/model3d" xmlns:o="urn:schemas-microsoft-com:office:office" xmlns:oel="http://schemas.microsoft.com/office/2019/extlst" xmlns:v="urn:schemas-microsoft-com:vml" xmlns:wp14="http://schemas.microsoft.com/office/word/2010/wordprocessingDrawing" xmlns:w10="urn:schemas-microsoft-com:office:word" xmlns:w="http://schemas.openxmlformats.org/wordprocessingml/2006/main" xmlns:w14="http://schemas.microsoft.com/office/word/2010/wordml" xmlns:w15="http://schemas.microsoft.com/office/word/2012/wordml" xmlns:w16cex="http://schemas.microsoft.com/office/word/2018/wordml/cex" xmlns:w16cid="http://schemas.microsoft.com/office/word/2016/wordml/cid" xmlns:w16="http://schemas.microsoft.com/office/word/2018/wordml" xmlns:w16sdtdh="http://schemas.microsoft.com/office/word/2020/wordml/sdtdatahash" xmlns:w16se="http://schemas.microsoft.com/office/word/2015/wordml/symex" xmlns:wpg="http://schemas.microsoft.com/office/word/2010/wordprocessingGroup" xmlns:wpi="http://schemas.microsoft.com/office/word/2010/wordprocessingInk" xmlns:wps="http://schemas.microsoft.com/office/word/2010/wordprocessingShape" xmlns:a14="http://schemas.microsoft.com/office/drawing/2010/main" val="0"/>
+                                    <a14:useLocalDpi xmlns:a14="http://schemas.microsoft.com/office/drawing/2010/main" xmlns:wps="http://schemas.microsoft.com/office/word/2010/wordprocessingShape" xmlns:wpi="http://schemas.microsoft.com/office/word/2010/wordprocessingInk" xmlns:wpg="http://schemas.microsoft.com/office/word/2010/wordprocessingGroup" xmlns:w16se="http://schemas.microsoft.com/office/word/2015/wordml/symex" xmlns:w16sdtdh="http://schemas.microsoft.com/office/word/2020/wordml/sdtdatahash" xmlns:w16="http://schemas.microsoft.com/office/word/2018/wordml" xmlns:w16cid="http://schemas.microsoft.com/office/word/2016/wordml/cid" xmlns:w16cex="http://schemas.microsoft.com/office/word/2018/wordml/cex" xmlns:w15="http://schemas.microsoft.com/office/word/2012/wordml" xmlns:w14="http://schemas.microsoft.com/office/word/2010/wordml" xmlns:w="http://schemas.openxmlformats.org/wordprocessingml/2006/main" xmlns:w10="urn:schemas-microsoft-com:office:word" xmlns:wp14="http://schemas.microsoft.com/office/word/2010/wordprocessingDrawing" xmlns:v="urn:schemas-microsoft-com:vml" xmlns:oel="http://schemas.microsoft.com/office/2019/extlst" xmlns:o="urn:schemas-microsoft-com:office:office" xmlns:am3d="http://schemas.microsoft.com/office/drawing/2017/model3d" xmlns:aink="http://schemas.microsoft.com/office/drawing/2016/ink" xmlns:mc="http://schemas.openxmlformats.org/markup-compatibility/2006" xmlns:cx8="http://schemas.microsoft.com/office/drawing/2016/5/14/chartex" xmlns:cx7="http://schemas.microsoft.com/office/drawing/2016/5/13/chartex" xmlns:cx6="http://schemas.microsoft.com/office/drawing/2016/5/12/chartex" xmlns:cx5="http://schemas.microsoft.com/office/drawing/2016/5/11/chartex" xmlns:cx4="http://schemas.microsoft.com/office/drawing/2016/5/10/chartex" xmlns:cx3="http://schemas.microsoft.com/office/drawing/2016/5/9/chartex" xmlns:cx2="http://schemas.microsoft.com/office/drawing/2015/10/21/chartex" xmlns:cx1="http://schemas.microsoft.com/office/drawing/2015/9/8/chartex" xmlns:cx="http://schemas.microsoft.com/office/drawing/2014/chartex" xmlns:wpc="http://schemas.microsoft.com/office/word/2010/wordprocessingCanvas" xmlns="" val="0"/>
                                   </a:ext>
                                 </a:extLst>
                               </a:blip>
@@ -6570,10 +6940,10 @@
                               <a:blip r:embed="rId8">
                                 <a:extLst>
                                   <a:ext uri="{28A0092B-C50C-407E-A947-70E740481C1C}">
-                                    <a14:useLocalDpi xmlns="" xmlns:wpc="http://schemas.microsoft.com/office/word/2010/wordprocessingCanvas" xmlns:cx="http://schemas.microsoft.com/office/drawing/2014/chartex" xmlns:cx1="http://schemas.microsoft.com/office/drawing/2015/9/8/chartex" xmlns:cx2="http://schemas.microsoft.com/office/drawing/2015/10/21/chartex" xmlns:cx3="http://schemas.microsoft.com/office/drawing/2016/5/9/chartex" xmlns:cx4="http://schemas.microsoft.com/office/drawing/2016/5/10/chartex" xmlns:cx5="http://schemas.microsoft.com/office/drawing/2016/5/11/chartex" xmlns:cx6="http://schemas.microsoft.com/office/drawing/2016/5/12/chartex" xmlns:cx7="http://schemas.microsoft.com/office/drawing/2016/5/13/chartex" xmlns:cx8="http://schemas.microsoft.com/office/drawing/2016/5/14/chartex" xmlns:mc="http://schemas.openxmlformats.org/markup-compatibility/2006" xmlns:aink="http://schemas.microsoft.com/office/drawing/2016/ink" xmlns:am3d="http://schemas.microsoft.com/office/drawing/2017/model3d" xmlns:o="urn:schemas-microsoft-com:office:office" xmlns:oel="http://schemas.microsoft.com/office/2019/extlst" xmlns:v="urn:schemas-microsoft-com:vml" xmlns:wp14="http://schemas.microsoft.com/office/word/2010/wordprocessingDrawing" xmlns:w10="urn:schemas-microsoft-com:office:word" xmlns:w="http://schemas.openxmlformats.org/wordprocessingml/2006/main" xmlns:w14="http://schemas.microsoft.com/office/word/2010/wordml" xmlns:w15="http://schemas.microsoft.com/office/word/2012/wordml" xmlns:w16cex="http://schemas.microsoft.com/office/word/2018/wordml/cex" xmlns:w16cid="http://schemas.microsoft.com/office/word/2016/wordml/cid" xmlns:w16="http://schemas.microsoft.com/office/word/2018/wordml" xmlns:w16sdtdh="http://schemas.microsoft.com/office/word/2020/wordml/sdtdatahash" xmlns:w16se="http://schemas.microsoft.com/office/word/2015/wordml/symex" xmlns:wpg="http://schemas.microsoft.com/office/word/2010/wordprocessingGroup" xmlns:wpi="http://schemas.microsoft.com/office/word/2010/wordprocessingInk" xmlns:wps="http://schemas.microsoft.com/office/word/2010/wordprocessingShape" xmlns:a14="http://schemas.microsoft.com/office/drawing/2010/main" val="0"/>
+                                    <a14:useLocalDpi xmlns:a14="http://schemas.microsoft.com/office/drawing/2010/main" xmlns:wps="http://schemas.microsoft.com/office/word/2010/wordprocessingShape" xmlns:wpi="http://schemas.microsoft.com/office/word/2010/wordprocessingInk" xmlns:wpg="http://schemas.microsoft.com/office/word/2010/wordprocessingGroup" xmlns:w16se="http://schemas.microsoft.com/office/word/2015/wordml/symex" xmlns:w16sdtdh="http://schemas.microsoft.com/office/word/2020/wordml/sdtdatahash" xmlns:w16="http://schemas.microsoft.com/office/word/2018/wordml" xmlns:w16cid="http://schemas.microsoft.com/office/word/2016/wordml/cid" xmlns:w16cex="http://schemas.microsoft.com/office/word/2018/wordml/cex" xmlns:w15="http://schemas.microsoft.com/office/word/2012/wordml" xmlns:w14="http://schemas.microsoft.com/office/word/2010/wordml" xmlns:w="http://schemas.openxmlformats.org/wordprocessingml/2006/main" xmlns:w10="urn:schemas-microsoft-com:office:word" xmlns:wp14="http://schemas.microsoft.com/office/word/2010/wordprocessingDrawing" xmlns:v="urn:schemas-microsoft-com:vml" xmlns:oel="http://schemas.microsoft.com/office/2019/extlst" xmlns:o="urn:schemas-microsoft-com:office:office" xmlns:am3d="http://schemas.microsoft.com/office/drawing/2017/model3d" xmlns:aink="http://schemas.microsoft.com/office/drawing/2016/ink" xmlns:mc="http://schemas.openxmlformats.org/markup-compatibility/2006" xmlns:cx8="http://schemas.microsoft.com/office/drawing/2016/5/14/chartex" xmlns:cx7="http://schemas.microsoft.com/office/drawing/2016/5/13/chartex" xmlns:cx6="http://schemas.microsoft.com/office/drawing/2016/5/12/chartex" xmlns:cx5="http://schemas.microsoft.com/office/drawing/2016/5/11/chartex" xmlns:cx4="http://schemas.microsoft.com/office/drawing/2016/5/10/chartex" xmlns:cx3="http://schemas.microsoft.com/office/drawing/2016/5/9/chartex" xmlns:cx2="http://schemas.microsoft.com/office/drawing/2015/10/21/chartex" xmlns:cx1="http://schemas.microsoft.com/office/drawing/2015/9/8/chartex" xmlns:cx="http://schemas.microsoft.com/office/drawing/2014/chartex" xmlns:wpc="http://schemas.microsoft.com/office/word/2010/wordprocessingCanvas" xmlns="" val="0"/>
                                   </a:ext>
                                   <a:ext uri="{837473B0-CC2E-450A-ABE3-18F120FF3D39}">
-                                    <a1611:picAttrSrcUrl xmlns="" xmlns:wpc="http://schemas.microsoft.com/office/word/2010/wordprocessingCanvas" xmlns:cx="http://schemas.microsoft.com/office/drawing/2014/chartex" xmlns:cx1="http://schemas.microsoft.com/office/drawing/2015/9/8/chartex" xmlns:cx2="http://schemas.microsoft.com/office/drawing/2015/10/21/chartex" xmlns:cx3="http://schemas.microsoft.com/office/drawing/2016/5/9/chartex" xmlns:cx4="http://schemas.microsoft.com/office/drawing/2016/5/10/chartex" xmlns:cx5="http://schemas.microsoft.com/office/drawing/2016/5/11/chartex" xmlns:cx6="http://schemas.microsoft.com/office/drawing/2016/5/12/chartex" xmlns:cx7="http://schemas.microsoft.com/office/drawing/2016/5/13/chartex" xmlns:cx8="http://schemas.microsoft.com/office/drawing/2016/5/14/chartex" xmlns:mc="http://schemas.openxmlformats.org/markup-compatibility/2006" xmlns:aink="http://schemas.microsoft.com/office/drawing/2016/ink" xmlns:am3d="http://schemas.microsoft.com/office/drawing/2017/model3d" xmlns:o="urn:schemas-microsoft-com:office:office" xmlns:oel="http://schemas.microsoft.com/office/2019/extlst" xmlns:v="urn:schemas-microsoft-com:vml" xmlns:wp14="http://schemas.microsoft.com/office/word/2010/wordprocessingDrawing" xmlns:w10="urn:schemas-microsoft-com:office:word" xmlns:w="http://schemas.openxmlformats.org/wordprocessingml/2006/main" xmlns:w14="http://schemas.microsoft.com/office/word/2010/wordml" xmlns:w15="http://schemas.microsoft.com/office/word/2012/wordml" xmlns:w16cex="http://schemas.microsoft.com/office/word/2018/wordml/cex" xmlns:w16cid="http://schemas.microsoft.com/office/word/2016/wordml/cid" xmlns:w16="http://schemas.microsoft.com/office/word/2018/wordml" xmlns:w16sdtdh="http://schemas.microsoft.com/office/word/2020/wordml/sdtdatahash" xmlns:w16se="http://schemas.microsoft.com/office/word/2015/wordml/symex" xmlns:wpg="http://schemas.microsoft.com/office/word/2010/wordprocessingGroup" xmlns:wpi="http://schemas.microsoft.com/office/word/2010/wordprocessingInk" xmlns:wps="http://schemas.microsoft.com/office/word/2010/wordprocessingShape" xmlns:a1611="http://schemas.microsoft.com/office/drawing/2016/11/main" r:id="rId9"/>
+                                    <a1611:picAttrSrcUrl xmlns:a1611="http://schemas.microsoft.com/office/drawing/2016/11/main" xmlns:wps="http://schemas.microsoft.com/office/word/2010/wordprocessingShape" xmlns:wpi="http://schemas.microsoft.com/office/word/2010/wordprocessingInk" xmlns:wpg="http://schemas.microsoft.com/office/word/2010/wordprocessingGroup" xmlns:w16se="http://schemas.microsoft.com/office/word/2015/wordml/symex" xmlns:w16sdtdh="http://schemas.microsoft.com/office/word/2020/wordml/sdtdatahash" xmlns:w16="http://schemas.microsoft.com/office/word/2018/wordml" xmlns:w16cid="http://schemas.microsoft.com/office/word/2016/wordml/cid" xmlns:w16cex="http://schemas.microsoft.com/office/word/2018/wordml/cex" xmlns:w15="http://schemas.microsoft.com/office/word/2012/wordml" xmlns:w14="http://schemas.microsoft.com/office/word/2010/wordml" xmlns:w="http://schemas.openxmlformats.org/wordprocessingml/2006/main" xmlns:w10="urn:schemas-microsoft-com:office:word" xmlns:wp14="http://schemas.microsoft.com/office/word/2010/wordprocessingDrawing" xmlns:v="urn:schemas-microsoft-com:vml" xmlns:oel="http://schemas.microsoft.com/office/2019/extlst" xmlns:o="urn:schemas-microsoft-com:office:office" xmlns:am3d="http://schemas.microsoft.com/office/drawing/2017/model3d" xmlns:aink="http://schemas.microsoft.com/office/drawing/2016/ink" xmlns:mc="http://schemas.openxmlformats.org/markup-compatibility/2006" xmlns:cx8="http://schemas.microsoft.com/office/drawing/2016/5/14/chartex" xmlns:cx7="http://schemas.microsoft.com/office/drawing/2016/5/13/chartex" xmlns:cx6="http://schemas.microsoft.com/office/drawing/2016/5/12/chartex" xmlns:cx5="http://schemas.microsoft.com/office/drawing/2016/5/11/chartex" xmlns:cx4="http://schemas.microsoft.com/office/drawing/2016/5/10/chartex" xmlns:cx3="http://schemas.microsoft.com/office/drawing/2016/5/9/chartex" xmlns:cx2="http://schemas.microsoft.com/office/drawing/2015/10/21/chartex" xmlns:cx1="http://schemas.microsoft.com/office/drawing/2015/9/8/chartex" xmlns:cx="http://schemas.microsoft.com/office/drawing/2014/chartex" xmlns:wpc="http://schemas.microsoft.com/office/word/2010/wordprocessingCanvas" xmlns="" r:id="rId9"/>
                                   </a:ext>
                                 </a:extLst>
                               </a:blip>
@@ -6745,7 +7115,7 @@
                               <a:blip r:embed="rId15">
                                 <a:extLst>
                                   <a:ext uri="{28A0092B-C50C-407E-A947-70E740481C1C}">
-                                    <a14:useLocalDpi xmlns="" xmlns:wpc="http://schemas.microsoft.com/office/word/2010/wordprocessingCanvas" xmlns:cx="http://schemas.microsoft.com/office/drawing/2014/chartex" xmlns:cx1="http://schemas.microsoft.com/office/drawing/2015/9/8/chartex" xmlns:cx2="http://schemas.microsoft.com/office/drawing/2015/10/21/chartex" xmlns:cx3="http://schemas.microsoft.com/office/drawing/2016/5/9/chartex" xmlns:cx4="http://schemas.microsoft.com/office/drawing/2016/5/10/chartex" xmlns:cx5="http://schemas.microsoft.com/office/drawing/2016/5/11/chartex" xmlns:cx6="http://schemas.microsoft.com/office/drawing/2016/5/12/chartex" xmlns:cx7="http://schemas.microsoft.com/office/drawing/2016/5/13/chartex" xmlns:cx8="http://schemas.microsoft.com/office/drawing/2016/5/14/chartex" xmlns:mc="http://schemas.openxmlformats.org/markup-compatibility/2006" xmlns:aink="http://schemas.microsoft.com/office/drawing/2016/ink" xmlns:am3d="http://schemas.microsoft.com/office/drawing/2017/model3d" xmlns:o="urn:schemas-microsoft-com:office:office" xmlns:oel="http://schemas.microsoft.com/office/2019/extlst" xmlns:v="urn:schemas-microsoft-com:vml" xmlns:wp14="http://schemas.microsoft.com/office/word/2010/wordprocessingDrawing" xmlns:w10="urn:schemas-microsoft-com:office:word" xmlns:w="http://schemas.openxmlformats.org/wordprocessingml/2006/main" xmlns:w14="http://schemas.microsoft.com/office/word/2010/wordml" xmlns:w15="http://schemas.microsoft.com/office/word/2012/wordml" xmlns:w16cex="http://schemas.microsoft.com/office/word/2018/wordml/cex" xmlns:w16cid="http://schemas.microsoft.com/office/word/2016/wordml/cid" xmlns:w16="http://schemas.microsoft.com/office/word/2018/wordml" xmlns:w16sdtdh="http://schemas.microsoft.com/office/word/2020/wordml/sdtdatahash" xmlns:w16se="http://schemas.microsoft.com/office/word/2015/wordml/symex" xmlns:wpg="http://schemas.microsoft.com/office/word/2010/wordprocessingGroup" xmlns:wpi="http://schemas.microsoft.com/office/word/2010/wordprocessingInk" xmlns:wps="http://schemas.microsoft.com/office/word/2010/wordprocessingShape" xmlns:a14="http://schemas.microsoft.com/office/drawing/2010/main" val="0"/>
+                                    <a14:useLocalDpi xmlns:a14="http://schemas.microsoft.com/office/drawing/2010/main" xmlns:wps="http://schemas.microsoft.com/office/word/2010/wordprocessingShape" xmlns:wpi="http://schemas.microsoft.com/office/word/2010/wordprocessingInk" xmlns:wpg="http://schemas.microsoft.com/office/word/2010/wordprocessingGroup" xmlns:w16se="http://schemas.microsoft.com/office/word/2015/wordml/symex" xmlns:w16sdtdh="http://schemas.microsoft.com/office/word/2020/wordml/sdtdatahash" xmlns:w16="http://schemas.microsoft.com/office/word/2018/wordml" xmlns:w16cid="http://schemas.microsoft.com/office/word/2016/wordml/cid" xmlns:w16cex="http://schemas.microsoft.com/office/word/2018/wordml/cex" xmlns:w15="http://schemas.microsoft.com/office/word/2012/wordml" xmlns:w14="http://schemas.microsoft.com/office/word/2010/wordml" xmlns:w="http://schemas.openxmlformats.org/wordprocessingml/2006/main" xmlns:w10="urn:schemas-microsoft-com:office:word" xmlns:wp14="http://schemas.microsoft.com/office/word/2010/wordprocessingDrawing" xmlns:v="urn:schemas-microsoft-com:vml" xmlns:oel="http://schemas.microsoft.com/office/2019/extlst" xmlns:o="urn:schemas-microsoft-com:office:office" xmlns:am3d="http://schemas.microsoft.com/office/drawing/2017/model3d" xmlns:aink="http://schemas.microsoft.com/office/drawing/2016/ink" xmlns:mc="http://schemas.openxmlformats.org/markup-compatibility/2006" xmlns:cx8="http://schemas.microsoft.com/office/drawing/2016/5/14/chartex" xmlns:cx7="http://schemas.microsoft.com/office/drawing/2016/5/13/chartex" xmlns:cx6="http://schemas.microsoft.com/office/drawing/2016/5/12/chartex" xmlns:cx5="http://schemas.microsoft.com/office/drawing/2016/5/11/chartex" xmlns:cx4="http://schemas.microsoft.com/office/drawing/2016/5/10/chartex" xmlns:cx3="http://schemas.microsoft.com/office/drawing/2016/5/9/chartex" xmlns:cx2="http://schemas.microsoft.com/office/drawing/2015/10/21/chartex" xmlns:cx1="http://schemas.microsoft.com/office/drawing/2015/9/8/chartex" xmlns:cx="http://schemas.microsoft.com/office/drawing/2014/chartex" xmlns:wpc="http://schemas.microsoft.com/office/word/2010/wordprocessingCanvas" xmlns="" val="0"/>
                                   </a:ext>
                                 </a:extLst>
                               </a:blip>
@@ -6766,7 +7136,7 @@
                               </a:ln>
                               <a:extLst>
                                 <a:ext uri="{53640926-AAD7-44D8-BBD7-CCE9431645EC}">
-                                  <a14:shadowObscured xmlns="" xmlns:wpc="http://schemas.microsoft.com/office/word/2010/wordprocessingCanvas" xmlns:cx="http://schemas.microsoft.com/office/drawing/2014/chartex" xmlns:cx1="http://schemas.microsoft.com/office/drawing/2015/9/8/chartex" xmlns:cx2="http://schemas.microsoft.com/office/drawing/2015/10/21/chartex" xmlns:cx3="http://schemas.microsoft.com/office/drawing/2016/5/9/chartex" xmlns:cx4="http://schemas.microsoft.com/office/drawing/2016/5/10/chartex" xmlns:cx5="http://schemas.microsoft.com/office/drawing/2016/5/11/chartex" xmlns:cx6="http://schemas.microsoft.com/office/drawing/2016/5/12/chartex" xmlns:cx7="http://schemas.microsoft.com/office/drawing/2016/5/13/chartex" xmlns:cx8="http://schemas.microsoft.com/office/drawing/2016/5/14/chartex" xmlns:mc="http://schemas.openxmlformats.org/markup-compatibility/2006" xmlns:aink="http://schemas.microsoft.com/office/drawing/2016/ink" xmlns:am3d="http://schemas.microsoft.com/office/drawing/2017/model3d" xmlns:o="urn:schemas-microsoft-com:office:office" xmlns:oel="http://schemas.microsoft.com/office/2019/extlst" xmlns:v="urn:schemas-microsoft-com:vml" xmlns:wp14="http://schemas.microsoft.com/office/word/2010/wordprocessingDrawing" xmlns:w10="urn:schemas-microsoft-com:office:word" xmlns:w="http://schemas.openxmlformats.org/wordprocessingml/2006/main" xmlns:w14="http://schemas.microsoft.com/office/word/2010/wordml" xmlns:w15="http://schemas.microsoft.com/office/word/2012/wordml" xmlns:w16cex="http://schemas.microsoft.com/office/word/2018/wordml/cex" xmlns:w16cid="http://schemas.microsoft.com/office/word/2016/wordml/cid" xmlns:w16="http://schemas.microsoft.com/office/word/2018/wordml" xmlns:w16sdtdh="http://schemas.microsoft.com/office/word/2020/wordml/sdtdatahash" xmlns:w16se="http://schemas.microsoft.com/office/word/2015/wordml/symex" xmlns:wpg="http://schemas.microsoft.com/office/word/2010/wordprocessingGroup" xmlns:wpi="http://schemas.microsoft.com/office/word/2010/wordprocessingInk" xmlns:wps="http://schemas.microsoft.com/office/word/2010/wordprocessingShape" xmlns:a14="http://schemas.microsoft.com/office/drawing/2010/main"/>
+                                  <a14:shadowObscured xmlns:a14="http://schemas.microsoft.com/office/drawing/2010/main" xmlns:wps="http://schemas.microsoft.com/office/word/2010/wordprocessingShape" xmlns:wpi="http://schemas.microsoft.com/office/word/2010/wordprocessingInk" xmlns:wpg="http://schemas.microsoft.com/office/word/2010/wordprocessingGroup" xmlns:w16se="http://schemas.microsoft.com/office/word/2015/wordml/symex" xmlns:w16sdtdh="http://schemas.microsoft.com/office/word/2020/wordml/sdtdatahash" xmlns:w16="http://schemas.microsoft.com/office/word/2018/wordml" xmlns:w16cid="http://schemas.microsoft.com/office/word/2016/wordml/cid" xmlns:w16cex="http://schemas.microsoft.com/office/word/2018/wordml/cex" xmlns:w15="http://schemas.microsoft.com/office/word/2012/wordml" xmlns:w14="http://schemas.microsoft.com/office/word/2010/wordml" xmlns:w="http://schemas.openxmlformats.org/wordprocessingml/2006/main" xmlns:w10="urn:schemas-microsoft-com:office:word" xmlns:wp14="http://schemas.microsoft.com/office/word/2010/wordprocessingDrawing" xmlns:v="urn:schemas-microsoft-com:vml" xmlns:oel="http://schemas.microsoft.com/office/2019/extlst" xmlns:o="urn:schemas-microsoft-com:office:office" xmlns:am3d="http://schemas.microsoft.com/office/drawing/2017/model3d" xmlns:aink="http://schemas.microsoft.com/office/drawing/2016/ink" xmlns:mc="http://schemas.openxmlformats.org/markup-compatibility/2006" xmlns:cx8="http://schemas.microsoft.com/office/drawing/2016/5/14/chartex" xmlns:cx7="http://schemas.microsoft.com/office/drawing/2016/5/13/chartex" xmlns:cx6="http://schemas.microsoft.com/office/drawing/2016/5/12/chartex" xmlns:cx5="http://schemas.microsoft.com/office/drawing/2016/5/11/chartex" xmlns:cx4="http://schemas.microsoft.com/office/drawing/2016/5/10/chartex" xmlns:cx3="http://schemas.microsoft.com/office/drawing/2016/5/9/chartex" xmlns:cx2="http://schemas.microsoft.com/office/drawing/2015/10/21/chartex" xmlns:cx1="http://schemas.microsoft.com/office/drawing/2015/9/8/chartex" xmlns:cx="http://schemas.microsoft.com/office/drawing/2014/chartex" xmlns:wpc="http://schemas.microsoft.com/office/word/2010/wordprocessingCanvas" xmlns=""/>
                                 </a:ext>
                               </a:extLst>
                             </pic:spPr>
@@ -6814,7 +7184,7 @@
                               <a:blip r:embed="rId17">
                                 <a:extLst>
                                   <a:ext uri="{28A0092B-C50C-407E-A947-70E740481C1C}">
-                                    <a14:useLocalDpi xmlns="" xmlns:wpc="http://schemas.microsoft.com/office/word/2010/wordprocessingCanvas" xmlns:cx="http://schemas.microsoft.com/office/drawing/2014/chartex" xmlns:cx1="http://schemas.microsoft.com/office/drawing/2015/9/8/chartex" xmlns:cx2="http://schemas.microsoft.com/office/drawing/2015/10/21/chartex" xmlns:cx3="http://schemas.microsoft.com/office/drawing/2016/5/9/chartex" xmlns:cx4="http://schemas.microsoft.com/office/drawing/2016/5/10/chartex" xmlns:cx5="http://schemas.microsoft.com/office/drawing/2016/5/11/chartex" xmlns:cx6="http://schemas.microsoft.com/office/drawing/2016/5/12/chartex" xmlns:cx7="http://schemas.microsoft.com/office/drawing/2016/5/13/chartex" xmlns:cx8="http://schemas.microsoft.com/office/drawing/2016/5/14/chartex" xmlns:mc="http://schemas.openxmlformats.org/markup-compatibility/2006" xmlns:aink="http://schemas.microsoft.com/office/drawing/2016/ink" xmlns:am3d="http://schemas.microsoft.com/office/drawing/2017/model3d" xmlns:o="urn:schemas-microsoft-com:office:office" xmlns:oel="http://schemas.microsoft.com/office/2019/extlst" xmlns:v="urn:schemas-microsoft-com:vml" xmlns:wp14="http://schemas.microsoft.com/office/word/2010/wordprocessingDrawing" xmlns:w10="urn:schemas-microsoft-com:office:word" xmlns:w="http://schemas.openxmlformats.org/wordprocessingml/2006/main" xmlns:w14="http://schemas.microsoft.com/office/word/2010/wordml" xmlns:w15="http://schemas.microsoft.com/office/word/2012/wordml" xmlns:w16cex="http://schemas.microsoft.com/office/word/2018/wordml/cex" xmlns:w16cid="http://schemas.microsoft.com/office/word/2016/wordml/cid" xmlns:w16="http://schemas.microsoft.com/office/word/2018/wordml" xmlns:w16sdtdh="http://schemas.microsoft.com/office/word/2020/wordml/sdtdatahash" xmlns:w16se="http://schemas.microsoft.com/office/word/2015/wordml/symex" xmlns:wpg="http://schemas.microsoft.com/office/word/2010/wordprocessingGroup" xmlns:wpi="http://schemas.microsoft.com/office/word/2010/wordprocessingInk" xmlns:wps="http://schemas.microsoft.com/office/word/2010/wordprocessingShape" xmlns:a14="http://schemas.microsoft.com/office/drawing/2010/main" val="0"/>
+                                    <a14:useLocalDpi xmlns:a14="http://schemas.microsoft.com/office/drawing/2010/main" xmlns:wps="http://schemas.microsoft.com/office/word/2010/wordprocessingShape" xmlns:wpi="http://schemas.microsoft.com/office/word/2010/wordprocessingInk" xmlns:wpg="http://schemas.microsoft.com/office/word/2010/wordprocessingGroup" xmlns:w16se="http://schemas.microsoft.com/office/word/2015/wordml/symex" xmlns:w16sdtdh="http://schemas.microsoft.com/office/word/2020/wordml/sdtdatahash" xmlns:w16="http://schemas.microsoft.com/office/word/2018/wordml" xmlns:w16cid="http://schemas.microsoft.com/office/word/2016/wordml/cid" xmlns:w16cex="http://schemas.microsoft.com/office/word/2018/wordml/cex" xmlns:w15="http://schemas.microsoft.com/office/word/2012/wordml" xmlns:w14="http://schemas.microsoft.com/office/word/2010/wordml" xmlns:w="http://schemas.openxmlformats.org/wordprocessingml/2006/main" xmlns:w10="urn:schemas-microsoft-com:office:word" xmlns:wp14="http://schemas.microsoft.com/office/word/2010/wordprocessingDrawing" xmlns:v="urn:schemas-microsoft-com:vml" xmlns:oel="http://schemas.microsoft.com/office/2019/extlst" xmlns:o="urn:schemas-microsoft-com:office:office" xmlns:am3d="http://schemas.microsoft.com/office/drawing/2017/model3d" xmlns:aink="http://schemas.microsoft.com/office/drawing/2016/ink" xmlns:mc="http://schemas.openxmlformats.org/markup-compatibility/2006" xmlns:cx8="http://schemas.microsoft.com/office/drawing/2016/5/14/chartex" xmlns:cx7="http://schemas.microsoft.com/office/drawing/2016/5/13/chartex" xmlns:cx6="http://schemas.microsoft.com/office/drawing/2016/5/12/chartex" xmlns:cx5="http://schemas.microsoft.com/office/drawing/2016/5/11/chartex" xmlns:cx4="http://schemas.microsoft.com/office/drawing/2016/5/10/chartex" xmlns:cx3="http://schemas.microsoft.com/office/drawing/2016/5/9/chartex" xmlns:cx2="http://schemas.microsoft.com/office/drawing/2015/10/21/chartex" xmlns:cx1="http://schemas.microsoft.com/office/drawing/2015/9/8/chartex" xmlns:cx="http://schemas.microsoft.com/office/drawing/2014/chartex" xmlns:wpc="http://schemas.microsoft.com/office/word/2010/wordprocessingCanvas" xmlns="" val="0"/>
                                   </a:ext>
                                 </a:extLst>
                               </a:blip>
@@ -6938,7 +7308,7 @@
                   <a:blip r:embed="rId20">
                     <a:extLst>
                       <a:ext uri="{28A0092B-C50C-407E-A947-70E740481C1C}">
-                        <a14:useLocalDpi xmlns="" xmlns:wpc="http://schemas.microsoft.com/office/word/2010/wordprocessingCanvas" xmlns:cx="http://schemas.microsoft.com/office/drawing/2014/chartex" xmlns:cx1="http://schemas.microsoft.com/office/drawing/2015/9/8/chartex" xmlns:cx2="http://schemas.microsoft.com/office/drawing/2015/10/21/chartex" xmlns:cx3="http://schemas.microsoft.com/office/drawing/2016/5/9/chartex" xmlns:cx4="http://schemas.microsoft.com/office/drawing/2016/5/10/chartex" xmlns:cx5="http://schemas.microsoft.com/office/drawing/2016/5/11/chartex" xmlns:cx6="http://schemas.microsoft.com/office/drawing/2016/5/12/chartex" xmlns:cx7="http://schemas.microsoft.com/office/drawing/2016/5/13/chartex" xmlns:cx8="http://schemas.microsoft.com/office/drawing/2016/5/14/chartex" xmlns:mc="http://schemas.openxmlformats.org/markup-compatibility/2006" xmlns:aink="http://schemas.microsoft.com/office/drawing/2016/ink" xmlns:am3d="http://schemas.microsoft.com/office/drawing/2017/model3d" xmlns:o="urn:schemas-microsoft-com:office:office" xmlns:oel="http://schemas.microsoft.com/office/2019/extlst" xmlns:v="urn:schemas-microsoft-com:vml" xmlns:wp14="http://schemas.microsoft.com/office/word/2010/wordprocessingDrawing" xmlns:w10="urn:schemas-microsoft-com:office:word" xmlns:w="http://schemas.openxmlformats.org/wordprocessingml/2006/main" xmlns:w14="http://schemas.microsoft.com/office/word/2010/wordml" xmlns:w15="http://schemas.microsoft.com/office/word/2012/wordml" xmlns:w16cex="http://schemas.microsoft.com/office/word/2018/wordml/cex" xmlns:w16cid="http://schemas.microsoft.com/office/word/2016/wordml/cid" xmlns:w16="http://schemas.microsoft.com/office/word/2018/wordml" xmlns:w16sdtdh="http://schemas.microsoft.com/office/word/2020/wordml/sdtdatahash" xmlns:w16se="http://schemas.microsoft.com/office/word/2015/wordml/symex" xmlns:wpg="http://schemas.microsoft.com/office/word/2010/wordprocessingGroup" xmlns:wpi="http://schemas.microsoft.com/office/word/2010/wordprocessingInk" xmlns:wps="http://schemas.microsoft.com/office/word/2010/wordprocessingShape" xmlns:a14="http://schemas.microsoft.com/office/drawing/2010/main" val="0"/>
+                        <a14:useLocalDpi xmlns:a14="http://schemas.microsoft.com/office/drawing/2010/main" xmlns:wps="http://schemas.microsoft.com/office/word/2010/wordprocessingShape" xmlns:wpi="http://schemas.microsoft.com/office/word/2010/wordprocessingInk" xmlns:wpg="http://schemas.microsoft.com/office/word/2010/wordprocessingGroup" xmlns:w16se="http://schemas.microsoft.com/office/word/2015/wordml/symex" xmlns:w16sdtdh="http://schemas.microsoft.com/office/word/2020/wordml/sdtdatahash" xmlns:w16="http://schemas.microsoft.com/office/word/2018/wordml" xmlns:w16cid="http://schemas.microsoft.com/office/word/2016/wordml/cid" xmlns:w16cex="http://schemas.microsoft.com/office/word/2018/wordml/cex" xmlns:w15="http://schemas.microsoft.com/office/word/2012/wordml" xmlns:w14="http://schemas.microsoft.com/office/word/2010/wordml" xmlns:w="http://schemas.openxmlformats.org/wordprocessingml/2006/main" xmlns:w10="urn:schemas-microsoft-com:office:word" xmlns:wp14="http://schemas.microsoft.com/office/word/2010/wordprocessingDrawing" xmlns:v="urn:schemas-microsoft-com:vml" xmlns:oel="http://schemas.microsoft.com/office/2019/extlst" xmlns:o="urn:schemas-microsoft-com:office:office" xmlns:am3d="http://schemas.microsoft.com/office/drawing/2017/model3d" xmlns:aink="http://schemas.microsoft.com/office/drawing/2016/ink" xmlns:mc="http://schemas.openxmlformats.org/markup-compatibility/2006" xmlns:cx8="http://schemas.microsoft.com/office/drawing/2016/5/14/chartex" xmlns:cx7="http://schemas.microsoft.com/office/drawing/2016/5/13/chartex" xmlns:cx6="http://schemas.microsoft.com/office/drawing/2016/5/12/chartex" xmlns:cx5="http://schemas.microsoft.com/office/drawing/2016/5/11/chartex" xmlns:cx4="http://schemas.microsoft.com/office/drawing/2016/5/10/chartex" xmlns:cx3="http://schemas.microsoft.com/office/drawing/2016/5/9/chartex" xmlns:cx2="http://schemas.microsoft.com/office/drawing/2015/10/21/chartex" xmlns:cx1="http://schemas.microsoft.com/office/drawing/2015/9/8/chartex" xmlns:cx="http://schemas.microsoft.com/office/drawing/2014/chartex" xmlns:wpc="http://schemas.microsoft.com/office/word/2010/wordprocessingCanvas" xmlns="" val="0"/>
                       </a:ext>
                     </a:extLst>
                   </a:blip>
@@ -7027,7 +7397,7 @@
                     <w:sz w:val="18"/>
                     <w:szCs w:val="18"/>
                   </w:rPr>
-                  <w:t>5</w:t>
+                  <w:t>10</w:t>
                 </w:r>
                 <w:r>
                   <w:rPr>
@@ -12264,7 +12634,6 @@
   <w:style w:type="character" w:default="1" w:styleId="DefaultParagraphFont">
     <w:name w:val="Default Paragraph Font"/>
     <w:uiPriority w:val="1"/>
-    <w:semiHidden/>
     <w:unhideWhenUsed/>
   </w:style>
   <w:style w:type="table" w:default="1" w:styleId="TableNormal">
@@ -12889,7 +13258,7 @@
 </file>
 
 <file path=customXml/itemProps1.xml><?xml version="1.0" encoding="utf-8"?>
-<ds:datastoreItem xmlns:ds="http://schemas.openxmlformats.org/officeDocument/2006/customXml" ds:itemID="{D8E2BD14-4FDF-4078-B00B-DB7B3F94CA66}">
+<ds:datastoreItem xmlns:ds="http://schemas.openxmlformats.org/officeDocument/2006/customXml" ds:itemID="{13AF029C-07B6-4F36-A8CD-0362A6260EC2}">
   <ds:schemaRefs>
     <ds:schemaRef ds:uri="http://schemas.openxmlformats.org/officeDocument/2006/bibliography"/>
   </ds:schemaRefs>

</xml_diff>

<commit_message>
Updating exercise document for EF Core
</commit_message>
<xml_diff>
--- a/Courses/Software-Sciences/Module-3-Databases-New/12-Connection-Between-C#-and-Database/12-Connection-Between-C#-and-Database-Exercise.docx
+++ b/Courses/Software-Sciences/Module-3-Databases-New/12-Connection-Between-C#-and-Database/12-Connection-Between-C#-and-Database-Exercise.docx
@@ -1,6 +1,6 @@
 
 <file path=word/document.xml><?xml version="1.0" encoding="utf-8"?>
-<w:document xmlns:ve="http://schemas.openxmlformats.org/markup-compatibility/2006" xmlns:o="urn:schemas-microsoft-com:office:office" xmlns:r="http://schemas.openxmlformats.org/officeDocument/2006/relationships" xmlns:m="http://schemas.openxmlformats.org/officeDocument/2006/math" xmlns:v="urn:schemas-microsoft-com:vml" xmlns:wp="http://schemas.openxmlformats.org/drawingml/2006/wordprocessingDrawing" xmlns:w10="urn:schemas-microsoft-com:office:word" xmlns:w="http://schemas.openxmlformats.org/wordprocessingml/2006/main" xmlns:wne="http://schemas.microsoft.com/office/word/2006/wordml">
+<w:document xmlns:wpc="http://schemas.microsoft.com/office/word/2010/wordprocessingCanvas" xmlns:cx="http://schemas.microsoft.com/office/drawing/2014/chartex" xmlns:cx1="http://schemas.microsoft.com/office/drawing/2015/9/8/chartex" xmlns:cx2="http://schemas.microsoft.com/office/drawing/2015/10/21/chartex" xmlns:cx3="http://schemas.microsoft.com/office/drawing/2016/5/9/chartex" xmlns:cx4="http://schemas.microsoft.com/office/drawing/2016/5/10/chartex" xmlns:cx5="http://schemas.microsoft.com/office/drawing/2016/5/11/chartex" xmlns:cx6="http://schemas.microsoft.com/office/drawing/2016/5/12/chartex" xmlns:cx7="http://schemas.microsoft.com/office/drawing/2016/5/13/chartex" xmlns:cx8="http://schemas.microsoft.com/office/drawing/2016/5/14/chartex" xmlns:mc="http://schemas.openxmlformats.org/markup-compatibility/2006" xmlns:aink="http://schemas.microsoft.com/office/drawing/2016/ink" xmlns:am3d="http://schemas.microsoft.com/office/drawing/2017/model3d" xmlns:o="urn:schemas-microsoft-com:office:office" xmlns:oel="http://schemas.microsoft.com/office/2019/extlst" xmlns:r="http://schemas.openxmlformats.org/officeDocument/2006/relationships" xmlns:m="http://schemas.openxmlformats.org/officeDocument/2006/math" xmlns:v="urn:schemas-microsoft-com:vml" xmlns:wp14="http://schemas.microsoft.com/office/word/2010/wordprocessingDrawing" xmlns:wp="http://schemas.openxmlformats.org/drawingml/2006/wordprocessingDrawing" xmlns:w10="urn:schemas-microsoft-com:office:word" xmlns:w="http://schemas.openxmlformats.org/wordprocessingml/2006/main" xmlns:w14="http://schemas.microsoft.com/office/word/2010/wordml" xmlns:w15="http://schemas.microsoft.com/office/word/2012/wordml" xmlns:w16cex="http://schemas.microsoft.com/office/word/2018/wordml/cex" xmlns:w16cid="http://schemas.microsoft.com/office/word/2016/wordml/cid" xmlns:w16="http://schemas.microsoft.com/office/word/2018/wordml" xmlns:w16sdtdh="http://schemas.microsoft.com/office/word/2020/wordml/sdtdatahash" xmlns:w16se="http://schemas.microsoft.com/office/word/2015/wordml/symex" xmlns:wpg="http://schemas.microsoft.com/office/word/2010/wordprocessingGroup" xmlns:wpi="http://schemas.microsoft.com/office/word/2010/wordprocessingInk" xmlns:wne="http://schemas.microsoft.com/office/word/2006/wordml" xmlns:wps="http://schemas.microsoft.com/office/word/2010/wordprocessingShape" mc:Ignorable="w14 w15 w16se w16cid w16 w16cex w16sdtdh wp14">
   <w:body>
     <w:p>
       <w:pPr>
@@ -45,29 +45,8 @@
         </w:numPr>
         <w:spacing w:before="80" w:after="120" w:line="240" w:lineRule="auto"/>
       </w:pPr>
-      <w:proofErr w:type="spellStart"/>
-      <w:r>
-        <w:t>Импортирайте</w:t>
-      </w:r>
-      <w:proofErr w:type="spellEnd"/>
-      <w:r>
-        <w:t xml:space="preserve"> </w:t>
-      </w:r>
-      <w:proofErr w:type="spellStart"/>
-      <w:r>
-        <w:t>базата</w:t>
-      </w:r>
-      <w:proofErr w:type="spellEnd"/>
-      <w:r>
-        <w:t xml:space="preserve"> </w:t>
-      </w:r>
-      <w:proofErr w:type="spellStart"/>
-      <w:r>
-        <w:t>данни</w:t>
-      </w:r>
-      <w:proofErr w:type="spellEnd"/>
-      <w:r>
-        <w:t xml:space="preserve"> SoftUni</w:t>
+      <w:r>
+        <w:t>Импортирайте базата данни SoftUni</w:t>
       </w:r>
     </w:p>
     <w:p>
@@ -130,7 +109,7 @@
           <w:noProof/>
         </w:rPr>
         <w:drawing>
-          <wp:inline distT="0" distB="0" distL="0" distR="0">
+          <wp:inline distT="0" distB="0" distL="0" distR="0" wp14:anchorId="1A587E33" wp14:editId="4FEE1EFA">
             <wp:extent cx="3943350" cy="2535182"/>
             <wp:effectExtent l="19050" t="19050" r="19050" b="17518"/>
             <wp:docPr id="4" name="Picture 4" descr="C:\Users\bdanc\AppData\Local\Microsoft\Windows\INetCache\Content.Word\9e7514d14850a8c05de665ebef19ea1f.png"/>
@@ -150,7 +129,7 @@
                     <a:blip r:embed="rId8" cstate="print">
                       <a:extLst>
                         <a:ext uri="{28A0092B-C50C-407E-A947-70E740481C1C}">
-                          <a14:useLocalDpi xmlns="" xmlns:wpc="http://schemas.microsoft.com/office/word/2010/wordprocessingCanvas" xmlns:cx="http://schemas.microsoft.com/office/drawing/2014/chartex" xmlns:cx1="http://schemas.microsoft.com/office/drawing/2015/9/8/chartex" xmlns:mc="http://schemas.openxmlformats.org/markup-compatibility/2006" xmlns:o="urn:schemas-microsoft-com:office:office" xmlns:v="urn:schemas-microsoft-com:vml" xmlns:wp14="http://schemas.microsoft.com/office/word/2010/wordprocessingDrawing" xmlns:w10="urn:schemas-microsoft-com:office:word" xmlns:w="http://schemas.openxmlformats.org/wordprocessingml/2006/main" xmlns:w14="http://schemas.microsoft.com/office/word/2010/wordml" xmlns:w15="http://schemas.microsoft.com/office/word/2012/wordml" xmlns:w16se="http://schemas.microsoft.com/office/word/2015/wordml/symex" xmlns:wpg="http://schemas.microsoft.com/office/word/2010/wordprocessingGroup" xmlns:wpi="http://schemas.microsoft.com/office/word/2010/wordprocessingInk" xmlns:wps="http://schemas.microsoft.com/office/word/2010/wordprocessingShape" xmlns:a14="http://schemas.microsoft.com/office/drawing/2010/main" val="0"/>
+                          <a14:useLocalDpi xmlns:a14="http://schemas.microsoft.com/office/drawing/2010/main" val="0"/>
                         </a:ext>
                       </a:extLst>
                     </a:blip>
@@ -205,90 +184,15 @@
         <w:t>DB-First</w:t>
       </w:r>
       <w:r>
-        <w:t xml:space="preserve"> ORM </w:t>
-      </w:r>
-      <w:proofErr w:type="spellStart"/>
-      <w:r>
-        <w:t>модел</w:t>
-      </w:r>
-      <w:proofErr w:type="spellEnd"/>
-      <w:r>
-        <w:t xml:space="preserve"> </w:t>
-      </w:r>
-      <w:proofErr w:type="spellStart"/>
-      <w:r>
-        <w:t>на</w:t>
-      </w:r>
-      <w:proofErr w:type="spellEnd"/>
-      <w:r>
-        <w:t xml:space="preserve"> </w:t>
-      </w:r>
-      <w:proofErr w:type="spellStart"/>
-      <w:r>
-        <w:t>база</w:t>
-      </w:r>
-      <w:proofErr w:type="spellEnd"/>
-      <w:r>
-        <w:t xml:space="preserve"> </w:t>
-      </w:r>
-      <w:proofErr w:type="spellStart"/>
-      <w:r>
-        <w:t>данни</w:t>
-      </w:r>
-      <w:proofErr w:type="spellEnd"/>
+        <w:t xml:space="preserve"> ORM модел на база данни</w:t>
+      </w:r>
     </w:p>
     <w:p>
       <w:pPr>
         <w:spacing w:line="240" w:lineRule="auto"/>
       </w:pPr>
-      <w:proofErr w:type="spellStart"/>
-      <w:proofErr w:type="gramStart"/>
-      <w:r>
-        <w:t>Моделирайте</w:t>
-      </w:r>
-      <w:proofErr w:type="spellEnd"/>
-      <w:r>
-        <w:t xml:space="preserve"> </w:t>
-      </w:r>
-      <w:proofErr w:type="spellStart"/>
-      <w:r>
-        <w:t>съществуващата</w:t>
-      </w:r>
-      <w:proofErr w:type="spellEnd"/>
-      <w:r>
-        <w:t xml:space="preserve"> </w:t>
-      </w:r>
-      <w:proofErr w:type="spellStart"/>
-      <w:r>
-        <w:t>база</w:t>
-      </w:r>
-      <w:proofErr w:type="spellEnd"/>
-      <w:r>
-        <w:t xml:space="preserve"> </w:t>
-      </w:r>
-      <w:proofErr w:type="spellStart"/>
-      <w:r>
-        <w:t>данни</w:t>
-      </w:r>
-      <w:proofErr w:type="spellEnd"/>
-      <w:r>
-        <w:t xml:space="preserve">, </w:t>
-      </w:r>
-      <w:proofErr w:type="spellStart"/>
-      <w:r>
-        <w:t>като</w:t>
-      </w:r>
-      <w:proofErr w:type="spellEnd"/>
-      <w:r>
-        <w:t xml:space="preserve"> </w:t>
-      </w:r>
-      <w:proofErr w:type="spellStart"/>
-      <w:r>
-        <w:t>използвате</w:t>
-      </w:r>
-      <w:proofErr w:type="spellEnd"/>
-      <w:r>
-        <w:t xml:space="preserve"> </w:t>
+      <w:r>
+        <w:t xml:space="preserve">Моделирайте съществуващата база данни, като използвате </w:t>
       </w:r>
       <w:r>
         <w:rPr>
@@ -300,7 +204,6 @@
       <w:r>
         <w:t xml:space="preserve"> в Entity Framework Core.</w:t>
       </w:r>
-      <w:proofErr w:type="gramEnd"/>
     </w:p>
     <w:p>
       <w:pPr>
@@ -313,7 +216,6 @@
           <w:szCs w:val="32"/>
         </w:rPr>
       </w:pPr>
-      <w:proofErr w:type="spellStart"/>
       <w:r>
         <w:rPr>
           <w:rFonts w:eastAsiaTheme="majorEastAsia" w:cstheme="majorBidi"/>
@@ -322,9 +224,8 @@
           <w:sz w:val="32"/>
           <w:szCs w:val="32"/>
         </w:rPr>
-        <w:t>Създайте</w:t>
-      </w:r>
-      <w:proofErr w:type="spellEnd"/>
+        <w:t>Създайте ново</w:t>
+      </w:r>
       <w:r>
         <w:rPr>
           <w:rFonts w:eastAsiaTheme="majorEastAsia" w:cstheme="majorBidi"/>
@@ -335,7 +236,6 @@
         </w:rPr>
         <w:t xml:space="preserve"> </w:t>
       </w:r>
-      <w:proofErr w:type="spellStart"/>
       <w:r>
         <w:rPr>
           <w:rFonts w:eastAsiaTheme="majorEastAsia" w:cstheme="majorBidi"/>
@@ -344,9 +244,8 @@
           <w:sz w:val="32"/>
           <w:szCs w:val="32"/>
         </w:rPr>
-        <w:t>ново</w:t>
-      </w:r>
-      <w:proofErr w:type="spellEnd"/>
+        <w:t>.NET Core</w:t>
+      </w:r>
       <w:r>
         <w:rPr>
           <w:rFonts w:eastAsiaTheme="majorEastAsia" w:cstheme="majorBidi"/>
@@ -365,30 +264,8 @@
           <w:sz w:val="32"/>
           <w:szCs w:val="32"/>
         </w:rPr>
-        <w:t>.NET Core</w:t>
-      </w:r>
-      <w:r>
-        <w:rPr>
-          <w:rFonts w:eastAsiaTheme="majorEastAsia" w:cstheme="majorBidi"/>
-          <w:b/>
-          <w:color w:val="8F400B"/>
-          <w:sz w:val="32"/>
-          <w:szCs w:val="32"/>
-        </w:rPr>
-        <w:t xml:space="preserve"> </w:t>
-      </w:r>
-      <w:proofErr w:type="spellStart"/>
-      <w:r>
-        <w:rPr>
-          <w:rFonts w:eastAsiaTheme="majorEastAsia" w:cstheme="majorBidi"/>
-          <w:b/>
-          <w:color w:val="8F400B"/>
-          <w:sz w:val="32"/>
-          <w:szCs w:val="32"/>
-        </w:rPr>
         <w:t>приложение</w:t>
       </w:r>
-      <w:proofErr w:type="spellEnd"/>
     </w:p>
     <w:p>
       <w:pPr>
@@ -470,7 +347,7 @@
           <w:noProof/>
         </w:rPr>
         <w:drawing>
-          <wp:inline distT="0" distB="0" distL="0" distR="0">
+          <wp:inline distT="0" distB="0" distL="0" distR="0" wp14:anchorId="7D273C5A" wp14:editId="6543393C">
             <wp:extent cx="4388026" cy="3023089"/>
             <wp:effectExtent l="19050" t="19050" r="12700" b="25400"/>
             <wp:docPr id="6" name="Picture 5" descr="C:\Users\bdanc\AppData\Local\Microsoft\Windows\INetCache\Content.Word\Package_Manager_Console_Path.png"/>
@@ -490,7 +367,7 @@
                     <a:blip r:embed="rId9" cstate="print">
                       <a:extLst>
                         <a:ext uri="{28A0092B-C50C-407E-A947-70E740481C1C}">
-                          <a14:useLocalDpi xmlns="" xmlns:wpc="http://schemas.microsoft.com/office/word/2010/wordprocessingCanvas" xmlns:cx="http://schemas.microsoft.com/office/drawing/2014/chartex" xmlns:cx1="http://schemas.microsoft.com/office/drawing/2015/9/8/chartex" xmlns:mc="http://schemas.openxmlformats.org/markup-compatibility/2006" xmlns:o="urn:schemas-microsoft-com:office:office" xmlns:v="urn:schemas-microsoft-com:vml" xmlns:wp14="http://schemas.microsoft.com/office/word/2010/wordprocessingDrawing" xmlns:w10="urn:schemas-microsoft-com:office:word" xmlns:w="http://schemas.openxmlformats.org/wordprocessingml/2006/main" xmlns:w14="http://schemas.microsoft.com/office/word/2010/wordml" xmlns:w15="http://schemas.microsoft.com/office/word/2012/wordml" xmlns:w16se="http://schemas.microsoft.com/office/word/2015/wordml/symex" xmlns:wpg="http://schemas.microsoft.com/office/word/2010/wordprocessingGroup" xmlns:wpi="http://schemas.microsoft.com/office/word/2010/wordprocessingInk" xmlns:wps="http://schemas.microsoft.com/office/word/2010/wordprocessingShape" xmlns:a14="http://schemas.microsoft.com/office/drawing/2010/main" val="0"/>
+                          <a14:useLocalDpi xmlns:a14="http://schemas.microsoft.com/office/drawing/2010/main" val="0"/>
                         </a:ext>
                       </a:extLst>
                     </a:blip>
@@ -551,7 +428,7 @@
         </w:rPr>
         <w:lastRenderedPageBreak/>
         <w:drawing>
-          <wp:inline distT="0" distB="0" distL="0" distR="0">
+          <wp:inline distT="0" distB="0" distL="0" distR="0" wp14:anchorId="5EF7AC67" wp14:editId="5E9DE40D">
             <wp:extent cx="6463659" cy="2143125"/>
             <wp:effectExtent l="19050" t="19050" r="13970" b="9525"/>
             <wp:docPr id="8" name="Picture 7" descr="C:\Users\bdanc\AppData\Local\Microsoft\Windows\INetCache\Content.Word\Package_Manager_Console.png"/>
@@ -571,7 +448,7 @@
                     <a:blip r:embed="rId10" cstate="print">
                       <a:extLst>
                         <a:ext uri="{28A0092B-C50C-407E-A947-70E740481C1C}">
-                          <a14:useLocalDpi xmlns="" xmlns:wpc="http://schemas.microsoft.com/office/word/2010/wordprocessingCanvas" xmlns:cx="http://schemas.microsoft.com/office/drawing/2014/chartex" xmlns:cx1="http://schemas.microsoft.com/office/drawing/2015/9/8/chartex" xmlns:mc="http://schemas.openxmlformats.org/markup-compatibility/2006" xmlns:o="urn:schemas-microsoft-com:office:office" xmlns:v="urn:schemas-microsoft-com:vml" xmlns:wp14="http://schemas.microsoft.com/office/word/2010/wordprocessingDrawing" xmlns:w10="urn:schemas-microsoft-com:office:word" xmlns:w="http://schemas.openxmlformats.org/wordprocessingml/2006/main" xmlns:w14="http://schemas.microsoft.com/office/word/2010/wordml" xmlns:w15="http://schemas.microsoft.com/office/word/2012/wordml" xmlns:w16se="http://schemas.microsoft.com/office/word/2015/wordml/symex" xmlns:wpg="http://schemas.microsoft.com/office/word/2010/wordprocessingGroup" xmlns:wpi="http://schemas.microsoft.com/office/word/2010/wordprocessingInk" xmlns:wps="http://schemas.microsoft.com/office/word/2010/wordprocessingShape" xmlns:a14="http://schemas.microsoft.com/office/drawing/2010/main" val="0"/>
+                          <a14:useLocalDpi xmlns:a14="http://schemas.microsoft.com/office/drawing/2010/main" val="0"/>
                         </a:ext>
                       </a:extLst>
                     </a:blip>
@@ -654,7 +531,7 @@
         <w:tblStyle w:val="TableGrid"/>
         <w:tblW w:w="0" w:type="auto"/>
         <w:tblInd w:w="126" w:type="dxa"/>
-        <w:tblLook w:val="04A0"/>
+        <w:tblLook w:val="04A0" w:firstRow="1" w:lastRow="0" w:firstColumn="1" w:lastColumn="0" w:noHBand="0" w:noVBand="1"/>
       </w:tblPr>
       <w:tblGrid>
         <w:gridCol w:w="8869"/>
@@ -814,7 +691,7 @@
         <w:tblStyle w:val="TableGrid"/>
         <w:tblW w:w="0" w:type="auto"/>
         <w:tblInd w:w="126" w:type="dxa"/>
-        <w:tblLook w:val="04A0"/>
+        <w:tblLook w:val="04A0" w:firstRow="1" w:lastRow="0" w:firstColumn="1" w:lastColumn="0" w:noHBand="0" w:noVBand="1"/>
       </w:tblPr>
       <w:tblGrid>
         <w:gridCol w:w="8869"/>
@@ -890,7 +767,7 @@
           <w:noProof/>
         </w:rPr>
         <w:drawing>
-          <wp:inline distT="0" distB="0" distL="0" distR="0">
+          <wp:inline distT="0" distB="0" distL="0" distR="0" wp14:anchorId="6A42B17E" wp14:editId="1BA028C2">
             <wp:extent cx="6411058" cy="1515062"/>
             <wp:effectExtent l="19050" t="19050" r="8890" b="28575"/>
             <wp:docPr id="42" name="Picture 42"/>
@@ -926,7 +803,7 @@
                     </a:ln>
                     <a:extLst>
                       <a:ext uri="{53640926-AAD7-44D8-BBD7-CCE9431645EC}">
-                        <a14:shadowObscured xmlns="" xmlns:wpc="http://schemas.microsoft.com/office/word/2010/wordprocessingCanvas" xmlns:cx="http://schemas.microsoft.com/office/drawing/2014/chartex" xmlns:cx1="http://schemas.microsoft.com/office/drawing/2015/9/8/chartex" xmlns:mc="http://schemas.openxmlformats.org/markup-compatibility/2006" xmlns:o="urn:schemas-microsoft-com:office:office" xmlns:v="urn:schemas-microsoft-com:vml" xmlns:wp14="http://schemas.microsoft.com/office/word/2010/wordprocessingDrawing" xmlns:w10="urn:schemas-microsoft-com:office:word" xmlns:w="http://schemas.openxmlformats.org/wordprocessingml/2006/main" xmlns:w14="http://schemas.microsoft.com/office/word/2010/wordml" xmlns:w15="http://schemas.microsoft.com/office/word/2012/wordml" xmlns:w16se="http://schemas.microsoft.com/office/word/2015/wordml/symex" xmlns:wpg="http://schemas.microsoft.com/office/word/2010/wordprocessingGroup" xmlns:wpi="http://schemas.microsoft.com/office/word/2010/wordprocessingInk" xmlns:wps="http://schemas.microsoft.com/office/word/2010/wordprocessingShape" xmlns:a14="http://schemas.microsoft.com/office/drawing/2010/main"/>
+                        <a14:shadowObscured xmlns:a14="http://schemas.microsoft.com/office/drawing/2010/main"/>
                       </a:ext>
                     </a:extLst>
                   </pic:spPr>
@@ -1180,7 +1057,7 @@
         <w:tblStyle w:val="TableGrid"/>
         <w:tblW w:w="0" w:type="auto"/>
         <w:tblInd w:w="828" w:type="dxa"/>
-        <w:tblLook w:val="04A0"/>
+        <w:tblLook w:val="04A0" w:firstRow="1" w:lastRow="0" w:firstColumn="1" w:lastColumn="0" w:noHBand="0" w:noVBand="1"/>
       </w:tblPr>
       <w:tblGrid>
         <w:gridCol w:w="8352"/>
@@ -1247,7 +1124,7 @@
         <w:tblStyle w:val="TableGrid"/>
         <w:tblW w:w="0" w:type="auto"/>
         <w:tblInd w:w="828" w:type="dxa"/>
-        <w:tblLook w:val="04A0"/>
+        <w:tblLook w:val="04A0" w:firstRow="1" w:lastRow="0" w:firstColumn="1" w:lastColumn="0" w:noHBand="0" w:noVBand="1"/>
       </w:tblPr>
       <w:tblGrid>
         <w:gridCol w:w="8370"/>
@@ -1438,7 +1315,7 @@
         <w:tblStyle w:val="TableGrid"/>
         <w:tblW w:w="0" w:type="auto"/>
         <w:tblInd w:w="828" w:type="dxa"/>
-        <w:tblLook w:val="04A0"/>
+        <w:tblLook w:val="04A0" w:firstRow="1" w:lastRow="0" w:firstColumn="1" w:lastColumn="0" w:noHBand="0" w:noVBand="1"/>
       </w:tblPr>
       <w:tblGrid>
         <w:gridCol w:w="8352"/>
@@ -1499,7 +1376,7 @@
         <w:tblStyle w:val="TableGrid"/>
         <w:tblW w:w="0" w:type="auto"/>
         <w:tblInd w:w="828" w:type="dxa"/>
-        <w:tblLook w:val="04A0"/>
+        <w:tblLook w:val="04A0" w:firstRow="1" w:lastRow="0" w:firstColumn="1" w:lastColumn="0" w:noHBand="0" w:noVBand="1"/>
       </w:tblPr>
       <w:tblGrid>
         <w:gridCol w:w="8352"/>
@@ -1545,7 +1422,7 @@
         <w:tblStyle w:val="TableGrid"/>
         <w:tblW w:w="10440" w:type="dxa"/>
         <w:tblInd w:w="108" w:type="dxa"/>
-        <w:tblLook w:val="04A0"/>
+        <w:tblLook w:val="04A0" w:firstRow="1" w:lastRow="0" w:firstColumn="1" w:lastColumn="0" w:noHBand="0" w:noVBand="1"/>
       </w:tblPr>
       <w:tblGrid>
         <w:gridCol w:w="10440"/>
@@ -1578,13 +1455,13 @@
           <w:noProof/>
         </w:rPr>
         <w:drawing>
-          <wp:inline distT="0" distB="0" distL="0" distR="0">
+          <wp:inline distT="0" distB="0" distL="0" distR="0" wp14:anchorId="6A486939" wp14:editId="76F9AC3C">
             <wp:extent cx="6657975" cy="1938373"/>
             <wp:effectExtent l="19050" t="19050" r="9525" b="24130"/>
             <wp:docPr id="39" name="Picture 5">
               <a:extLst xmlns:a="http://schemas.openxmlformats.org/drawingml/2006/main">
                 <a:ext uri="{FF2B5EF4-FFF2-40B4-BE49-F238E27FC236}">
-                  <a16:creationId xmlns="" xmlns:wpc="http://schemas.microsoft.com/office/word/2010/wordprocessingCanvas" xmlns:cx="http://schemas.microsoft.com/office/drawing/2014/chartex" xmlns:cx1="http://schemas.microsoft.com/office/drawing/2015/9/8/chartex" xmlns:mc="http://schemas.openxmlformats.org/markup-compatibility/2006" xmlns:o="urn:schemas-microsoft-com:office:office" xmlns:v="urn:schemas-microsoft-com:vml" xmlns:wp14="http://schemas.microsoft.com/office/word/2010/wordprocessingDrawing" xmlns:w10="urn:schemas-microsoft-com:office:word" xmlns:w="http://schemas.openxmlformats.org/wordprocessingml/2006/main" xmlns:w14="http://schemas.microsoft.com/office/word/2010/wordml" xmlns:w15="http://schemas.microsoft.com/office/word/2012/wordml" xmlns:w16se="http://schemas.microsoft.com/office/word/2015/wordml/symex" xmlns:wpg="http://schemas.microsoft.com/office/word/2010/wordprocessingGroup" xmlns:wpi="http://schemas.microsoft.com/office/word/2010/wordprocessingInk" xmlns:wps="http://schemas.microsoft.com/office/word/2010/wordprocessingShape" xmlns:a16="http://schemas.microsoft.com/office/drawing/2014/main" id="{7EADA717-A05B-473B-9E5D-EE9DFFCC2B04}"/>
+                  <a16:creationId xmlns:a16="http://schemas.microsoft.com/office/drawing/2014/main" id="{7EADA717-A05B-473B-9E5D-EE9DFFCC2B04}"/>
                 </a:ext>
               </a:extLst>
             </wp:docPr>
@@ -1598,7 +1475,7 @@
                     <pic:cNvPr id="6" name="Picture 5">
                       <a:extLst>
                         <a:ext uri="{FF2B5EF4-FFF2-40B4-BE49-F238E27FC236}">
-                          <a16:creationId xmlns="" xmlns:wpc="http://schemas.microsoft.com/office/word/2010/wordprocessingCanvas" xmlns:cx="http://schemas.microsoft.com/office/drawing/2014/chartex" xmlns:cx1="http://schemas.microsoft.com/office/drawing/2015/9/8/chartex" xmlns:mc="http://schemas.openxmlformats.org/markup-compatibility/2006" xmlns:o="urn:schemas-microsoft-com:office:office" xmlns:v="urn:schemas-microsoft-com:vml" xmlns:wp14="http://schemas.microsoft.com/office/word/2010/wordprocessingDrawing" xmlns:w10="urn:schemas-microsoft-com:office:word" xmlns:w="http://schemas.openxmlformats.org/wordprocessingml/2006/main" xmlns:w14="http://schemas.microsoft.com/office/word/2010/wordml" xmlns:w15="http://schemas.microsoft.com/office/word/2012/wordml" xmlns:w16se="http://schemas.microsoft.com/office/word/2015/wordml/symex" xmlns:wpg="http://schemas.microsoft.com/office/word/2010/wordprocessingGroup" xmlns:wpi="http://schemas.microsoft.com/office/word/2010/wordprocessingInk" xmlns:wps="http://schemas.microsoft.com/office/word/2010/wordprocessingShape" xmlns:a16="http://schemas.microsoft.com/office/drawing/2014/main" id="{7EADA717-A05B-473B-9E5D-EE9DFFCC2B04}"/>
+                          <a16:creationId xmlns:a16="http://schemas.microsoft.com/office/drawing/2014/main" id="{7EADA717-A05B-473B-9E5D-EE9DFFCC2B04}"/>
                         </a:ext>
                       </a:extLst>
                     </pic:cNvPr>
@@ -1712,108 +1589,8 @@
           <w:sz w:val="32"/>
           <w:szCs w:val="32"/>
         </w:rPr>
-        <w:t xml:space="preserve"> </w:t>
-      </w:r>
-      <w:proofErr w:type="spellStart"/>
-      <w:r>
-        <w:rPr>
-          <w:rFonts w:eastAsiaTheme="majorEastAsia" w:cstheme="majorBidi"/>
-          <w:b/>
-          <w:color w:val="8F400B"/>
-          <w:sz w:val="32"/>
-          <w:szCs w:val="32"/>
-        </w:rPr>
-        <w:t>на</w:t>
-      </w:r>
-      <w:proofErr w:type="spellEnd"/>
-      <w:r>
-        <w:rPr>
-          <w:rFonts w:eastAsiaTheme="majorEastAsia" w:cstheme="majorBidi"/>
-          <w:b/>
-          <w:color w:val="8F400B"/>
-          <w:sz w:val="32"/>
-          <w:szCs w:val="32"/>
-        </w:rPr>
-        <w:t xml:space="preserve"> </w:t>
-      </w:r>
-      <w:proofErr w:type="spellStart"/>
-      <w:r>
-        <w:rPr>
-          <w:rFonts w:eastAsiaTheme="majorEastAsia" w:cstheme="majorBidi"/>
-          <w:b/>
-          <w:color w:val="8F400B"/>
-          <w:sz w:val="32"/>
-          <w:szCs w:val="32"/>
-        </w:rPr>
-        <w:t>генерирания</w:t>
-      </w:r>
-      <w:proofErr w:type="spellEnd"/>
-      <w:r>
-        <w:rPr>
-          <w:rFonts w:eastAsiaTheme="majorEastAsia" w:cstheme="majorBidi"/>
-          <w:b/>
-          <w:color w:val="8F400B"/>
-          <w:sz w:val="32"/>
-          <w:szCs w:val="32"/>
-        </w:rPr>
-        <w:t xml:space="preserve"> EF </w:t>
-      </w:r>
-      <w:proofErr w:type="spellStart"/>
-      <w:r>
-        <w:rPr>
-          <w:rFonts w:eastAsiaTheme="majorEastAsia" w:cstheme="majorBidi"/>
-          <w:b/>
-          <w:color w:val="8F400B"/>
-          <w:sz w:val="32"/>
-          <w:szCs w:val="32"/>
-        </w:rPr>
-        <w:t>модел</w:t>
-      </w:r>
-      <w:proofErr w:type="spellEnd"/>
-      <w:r>
-        <w:rPr>
-          <w:rFonts w:eastAsiaTheme="majorEastAsia" w:cstheme="majorBidi"/>
-          <w:b/>
-          <w:color w:val="8F400B"/>
-          <w:sz w:val="32"/>
-          <w:szCs w:val="32"/>
-        </w:rPr>
-        <w:t xml:space="preserve"> </w:t>
-      </w:r>
-      <w:proofErr w:type="spellStart"/>
-      <w:r>
-        <w:rPr>
-          <w:rFonts w:eastAsiaTheme="majorEastAsia" w:cstheme="majorBidi"/>
-          <w:b/>
-          <w:color w:val="8F400B"/>
-          <w:sz w:val="32"/>
-          <w:szCs w:val="32"/>
-        </w:rPr>
-        <w:t>на</w:t>
-      </w:r>
-      <w:proofErr w:type="spellEnd"/>
-      <w:r>
-        <w:rPr>
-          <w:rFonts w:eastAsiaTheme="majorEastAsia" w:cstheme="majorBidi"/>
-          <w:b/>
-          <w:color w:val="8F400B"/>
-          <w:sz w:val="32"/>
-          <w:szCs w:val="32"/>
-        </w:rPr>
-        <w:t xml:space="preserve"> </w:t>
-      </w:r>
-      <w:proofErr w:type="spellStart"/>
-      <w:r>
-        <w:rPr>
-          <w:rFonts w:eastAsiaTheme="majorEastAsia" w:cstheme="majorBidi"/>
-          <w:b/>
-          <w:color w:val="8F400B"/>
-          <w:sz w:val="32"/>
-          <w:szCs w:val="32"/>
-        </w:rPr>
-        <w:t>данни</w:t>
-      </w:r>
-      <w:proofErr w:type="spellEnd"/>
+        <w:t xml:space="preserve"> на генерирания EF модел на данни</w:t>
+      </w:r>
     </w:p>
     <w:p>
       <w:pPr>
@@ -2099,7 +1876,7 @@
           <w:noProof/>
         </w:rPr>
         <w:drawing>
-          <wp:inline distT="0" distB="0" distL="0" distR="0">
+          <wp:inline distT="0" distB="0" distL="0" distR="0" wp14:anchorId="635175A7" wp14:editId="471B6B3F">
             <wp:extent cx="3990340" cy="1638271"/>
             <wp:effectExtent l="19050" t="19050" r="10160" b="19685"/>
             <wp:docPr id="9" name="Picture 8" descr="C:\Users\bdanc\AppData\Local\Microsoft\Windows\INetCache\Content.Word\rename_popup.png"/>
@@ -2119,7 +1896,7 @@
                     <a:blip r:embed="rId13" cstate="print">
                       <a:extLst>
                         <a:ext uri="{28A0092B-C50C-407E-A947-70E740481C1C}">
-                          <a14:useLocalDpi xmlns="" xmlns:wpc="http://schemas.microsoft.com/office/word/2010/wordprocessingCanvas" xmlns:cx="http://schemas.microsoft.com/office/drawing/2014/chartex" xmlns:cx1="http://schemas.microsoft.com/office/drawing/2015/9/8/chartex" xmlns:mc="http://schemas.openxmlformats.org/markup-compatibility/2006" xmlns:o="urn:schemas-microsoft-com:office:office" xmlns:v="urn:schemas-microsoft-com:vml" xmlns:wp14="http://schemas.microsoft.com/office/word/2010/wordprocessingDrawing" xmlns:w10="urn:schemas-microsoft-com:office:word" xmlns:w="http://schemas.openxmlformats.org/wordprocessingml/2006/main" xmlns:w14="http://schemas.microsoft.com/office/word/2010/wordml" xmlns:w15="http://schemas.microsoft.com/office/word/2012/wordml" xmlns:w16se="http://schemas.microsoft.com/office/word/2015/wordml/symex" xmlns:wpg="http://schemas.microsoft.com/office/word/2010/wordprocessingGroup" xmlns:wpi="http://schemas.microsoft.com/office/word/2010/wordprocessingInk" xmlns:wps="http://schemas.microsoft.com/office/word/2010/wordprocessingShape" xmlns:a14="http://schemas.microsoft.com/office/drawing/2010/main" val="0"/>
+                          <a14:useLocalDpi xmlns:a14="http://schemas.microsoft.com/office/drawing/2010/main" val="0"/>
                         </a:ext>
                       </a:extLst>
                     </a:blip>
@@ -2148,7 +1925,7 @@
                     </a:ln>
                     <a:extLst>
                       <a:ext uri="{53640926-AAD7-44D8-BBD7-CCE9431645EC}">
-                        <a14:shadowObscured xmlns="" xmlns:wpc="http://schemas.microsoft.com/office/word/2010/wordprocessingCanvas" xmlns:cx="http://schemas.microsoft.com/office/drawing/2014/chartex" xmlns:cx1="http://schemas.microsoft.com/office/drawing/2015/9/8/chartex" xmlns:mc="http://schemas.openxmlformats.org/markup-compatibility/2006" xmlns:o="urn:schemas-microsoft-com:office:office" xmlns:v="urn:schemas-microsoft-com:vml" xmlns:wp14="http://schemas.microsoft.com/office/word/2010/wordprocessingDrawing" xmlns:w10="urn:schemas-microsoft-com:office:word" xmlns:w="http://schemas.openxmlformats.org/wordprocessingml/2006/main" xmlns:w14="http://schemas.microsoft.com/office/word/2010/wordml" xmlns:w15="http://schemas.microsoft.com/office/word/2012/wordml" xmlns:w16se="http://schemas.microsoft.com/office/word/2015/wordml/symex" xmlns:wpg="http://schemas.microsoft.com/office/word/2010/wordprocessingGroup" xmlns:wpi="http://schemas.microsoft.com/office/word/2010/wordprocessingInk" xmlns:wps="http://schemas.microsoft.com/office/word/2010/wordprocessingShape" xmlns:a14="http://schemas.microsoft.com/office/drawing/2010/main"/>
+                        <a14:shadowObscured xmlns:a14="http://schemas.microsoft.com/office/drawing/2010/main"/>
                       </a:ext>
                     </a:extLst>
                   </pic:spPr>
@@ -2235,7 +2012,7 @@
         </w:rPr>
         <w:lastRenderedPageBreak/>
         <w:drawing>
-          <wp:inline distT="0" distB="0" distL="0" distR="0">
+          <wp:inline distT="0" distB="0" distL="0" distR="0" wp14:anchorId="01EE3917" wp14:editId="2B10DBBB">
             <wp:extent cx="2143125" cy="2318626"/>
             <wp:effectExtent l="19050" t="19050" r="9525" b="24765"/>
             <wp:docPr id="10" name="Picture 1"/>
@@ -2274,7 +2051,7 @@
                       <a:tailEnd type="none" w="med" len="med"/>
                       <a:extLst>
                         <a:ext uri="{C807C97D-BFC1-408E-A445-0C87EB9F89A2}">
-                          <ask:lineSketchStyleProps xmlns:wpc="http://schemas.microsoft.com/office/word/2010/wordprocessingCanvas" xmlns:cx="http://schemas.microsoft.com/office/drawing/2014/chartex" xmlns:cx1="http://schemas.microsoft.com/office/drawing/2015/9/8/chartex" xmlns:mc="http://schemas.openxmlformats.org/markup-compatibility/2006" xmlns:wp14="http://schemas.microsoft.com/office/word/2010/wordprocessingDrawing" xmlns:w14="http://schemas.microsoft.com/office/word/2010/wordml" xmlns:w15="http://schemas.microsoft.com/office/word/2012/wordml" xmlns:w16se="http://schemas.microsoft.com/office/word/2015/wordml/symex" xmlns:wpg="http://schemas.microsoft.com/office/word/2010/wordprocessingGroup" xmlns:wpi="http://schemas.microsoft.com/office/word/2010/wordprocessingInk" xmlns:wps="http://schemas.microsoft.com/office/word/2010/wordprocessingShape" xmlns:ask="http://schemas.microsoft.com/office/drawing/2018/sketchyshapes" xmlns:w16sdtdh="http://schemas.microsoft.com/office/word/2020/wordml/sdtdatahash" xmlns:w16="http://schemas.microsoft.com/office/word/2018/wordml" xmlns:w16cid="http://schemas.microsoft.com/office/word/2016/wordml/cid" xmlns:w16cex="http://schemas.microsoft.com/office/word/2018/wordml/cex" xmlns:w="http://schemas.openxmlformats.org/wordprocessingml/2006/main" xmlns:w10="urn:schemas-microsoft-com:office:word" xmlns:v="urn:schemas-microsoft-com:vml" xmlns:o="urn:schemas-microsoft-com:office:office" xmlns:am3d="http://schemas.microsoft.com/office/drawing/2017/model3d" xmlns:aink="http://schemas.microsoft.com/office/drawing/2016/ink" xmlns:cx8="http://schemas.microsoft.com/office/drawing/2016/5/14/chartex" xmlns:cx7="http://schemas.microsoft.com/office/drawing/2016/5/13/chartex" xmlns:cx6="http://schemas.microsoft.com/office/drawing/2016/5/12/chartex" xmlns:cx5="http://schemas.microsoft.com/office/drawing/2016/5/11/chartex" xmlns:cx4="http://schemas.microsoft.com/office/drawing/2016/5/10/chartex" xmlns:cx3="http://schemas.microsoft.com/office/drawing/2016/5/9/chartex" xmlns:cx2="http://schemas.microsoft.com/office/drawing/2015/10/21/chartex" xmlns="" sd="0">
+                          <ask:lineSketchStyleProps xmlns:ask="http://schemas.microsoft.com/office/drawing/2018/sketchyshapes" sd="0">
                             <a:custGeom>
                               <a:avLst/>
                               <a:gdLst/>
@@ -2290,7 +2067,7 @@
                     </a:ln>
                     <a:extLst>
                       <a:ext uri="{53640926-AAD7-44D8-BBD7-CCE9431645EC}">
-                        <a14:shadowObscured xmlns="" xmlns:wpc="http://schemas.microsoft.com/office/word/2010/wordprocessingCanvas" xmlns:cx="http://schemas.microsoft.com/office/drawing/2014/chartex" xmlns:cx1="http://schemas.microsoft.com/office/drawing/2015/9/8/chartex" xmlns:mc="http://schemas.openxmlformats.org/markup-compatibility/2006" xmlns:o="urn:schemas-microsoft-com:office:office" xmlns:v="urn:schemas-microsoft-com:vml" xmlns:wp14="http://schemas.microsoft.com/office/word/2010/wordprocessingDrawing" xmlns:w10="urn:schemas-microsoft-com:office:word" xmlns:w="http://schemas.openxmlformats.org/wordprocessingml/2006/main" xmlns:w14="http://schemas.microsoft.com/office/word/2010/wordml" xmlns:w15="http://schemas.microsoft.com/office/word/2012/wordml" xmlns:w16se="http://schemas.microsoft.com/office/word/2015/wordml/symex" xmlns:wpg="http://schemas.microsoft.com/office/word/2010/wordprocessingGroup" xmlns:wpi="http://schemas.microsoft.com/office/word/2010/wordprocessingInk" xmlns:wps="http://schemas.microsoft.com/office/word/2010/wordprocessingShape" xmlns:a14="http://schemas.microsoft.com/office/drawing/2010/main"/>
+                        <a14:shadowObscured xmlns:a14="http://schemas.microsoft.com/office/drawing/2010/main"/>
                       </a:ext>
                     </a:extLst>
                   </pic:spPr>
@@ -2417,7 +2194,7 @@
         <w:tblStyle w:val="TableGrid"/>
         <w:tblW w:w="0" w:type="auto"/>
         <w:tblInd w:w="84" w:type="dxa"/>
-        <w:tblLook w:val="04A0"/>
+        <w:tblLook w:val="04A0" w:firstRow="1" w:lastRow="0" w:firstColumn="1" w:lastColumn="0" w:noHBand="0" w:noVBand="1"/>
       </w:tblPr>
       <w:tblGrid>
         <w:gridCol w:w="3840"/>
@@ -2505,7 +2282,7 @@
         <w:tblStyle w:val="TableGrid"/>
         <w:tblW w:w="0" w:type="auto"/>
         <w:tblInd w:w="84" w:type="dxa"/>
-        <w:tblLook w:val="04A0"/>
+        <w:tblLook w:val="04A0" w:firstRow="1" w:lastRow="0" w:firstColumn="1" w:lastColumn="0" w:noHBand="0" w:noVBand="1"/>
       </w:tblPr>
       <w:tblGrid>
         <w:gridCol w:w="10567"/>
@@ -2544,21 +2321,8 @@
         <w:ind w:left="360" w:hanging="360"/>
       </w:pPr>
       <w:r>
-        <w:t xml:space="preserve">Намерете </w:t>
-      </w:r>
-      <w:proofErr w:type="spellStart"/>
-      <w:r>
-        <w:t>служители</w:t>
-      </w:r>
-      <w:proofErr w:type="spellEnd"/>
-      <w:r>
-        <w:t xml:space="preserve"> с </w:t>
-      </w:r>
-      <w:proofErr w:type="spellStart"/>
-      <w:r>
-        <w:t>длъжност</w:t>
-      </w:r>
-      <w:proofErr w:type="spellEnd"/>
+        <w:t>Намерете служители с длъжност</w:t>
+      </w:r>
     </w:p>
     <w:p>
       <w:pPr>
@@ -2723,13 +2487,13 @@
           <w:noProof/>
         </w:rPr>
         <w:drawing>
-          <wp:inline distT="0" distB="0" distL="0" distR="0">
+          <wp:inline distT="0" distB="0" distL="0" distR="0" wp14:anchorId="40CA6D80" wp14:editId="30D7ACCE">
             <wp:extent cx="2076450" cy="877929"/>
             <wp:effectExtent l="19050" t="19050" r="19050" b="17780"/>
             <wp:docPr id="11" name="Picture 10">
               <a:extLst xmlns:a="http://schemas.openxmlformats.org/drawingml/2006/main">
                 <a:ext uri="{FF2B5EF4-FFF2-40B4-BE49-F238E27FC236}">
-                  <a16:creationId xmlns="" xmlns:wpc="http://schemas.microsoft.com/office/word/2010/wordprocessingCanvas" xmlns:cx="http://schemas.microsoft.com/office/drawing/2014/chartex" xmlns:cx1="http://schemas.microsoft.com/office/drawing/2015/9/8/chartex" xmlns:mc="http://schemas.openxmlformats.org/markup-compatibility/2006" xmlns:o="urn:schemas-microsoft-com:office:office" xmlns:v="urn:schemas-microsoft-com:vml" xmlns:wp14="http://schemas.microsoft.com/office/word/2010/wordprocessingDrawing" xmlns:w10="urn:schemas-microsoft-com:office:word" xmlns:w="http://schemas.openxmlformats.org/wordprocessingml/2006/main" xmlns:w14="http://schemas.microsoft.com/office/word/2010/wordml" xmlns:w15="http://schemas.microsoft.com/office/word/2012/wordml" xmlns:w16se="http://schemas.microsoft.com/office/word/2015/wordml/symex" xmlns:wpg="http://schemas.microsoft.com/office/word/2010/wordprocessingGroup" xmlns:wpi="http://schemas.microsoft.com/office/word/2010/wordprocessingInk" xmlns:wps="http://schemas.microsoft.com/office/word/2010/wordprocessingShape" xmlns:a16="http://schemas.microsoft.com/office/drawing/2014/main" id="{B7111A12-0D45-4A72-BB22-DE923598D9E0}"/>
+                  <a16:creationId xmlns:a16="http://schemas.microsoft.com/office/drawing/2014/main" id="{B7111A12-0D45-4A72-BB22-DE923598D9E0}"/>
                 </a:ext>
               </a:extLst>
             </wp:docPr>
@@ -2743,7 +2507,7 @@
                     <pic:cNvPr id="11" name="Picture 10">
                       <a:extLst>
                         <a:ext uri="{FF2B5EF4-FFF2-40B4-BE49-F238E27FC236}">
-                          <a16:creationId xmlns="" xmlns:wpc="http://schemas.microsoft.com/office/word/2010/wordprocessingCanvas" xmlns:cx="http://schemas.microsoft.com/office/drawing/2014/chartex" xmlns:cx1="http://schemas.microsoft.com/office/drawing/2015/9/8/chartex" xmlns:mc="http://schemas.openxmlformats.org/markup-compatibility/2006" xmlns:o="urn:schemas-microsoft-com:office:office" xmlns:v="urn:schemas-microsoft-com:vml" xmlns:wp14="http://schemas.microsoft.com/office/word/2010/wordprocessingDrawing" xmlns:w10="urn:schemas-microsoft-com:office:word" xmlns:w="http://schemas.openxmlformats.org/wordprocessingml/2006/main" xmlns:w14="http://schemas.microsoft.com/office/word/2010/wordml" xmlns:w15="http://schemas.microsoft.com/office/word/2012/wordml" xmlns:w16se="http://schemas.microsoft.com/office/word/2015/wordml/symex" xmlns:wpg="http://schemas.microsoft.com/office/word/2010/wordprocessingGroup" xmlns:wpi="http://schemas.microsoft.com/office/word/2010/wordprocessingInk" xmlns:wps="http://schemas.microsoft.com/office/word/2010/wordprocessingShape" xmlns:a16="http://schemas.microsoft.com/office/drawing/2014/main" id="{B7111A12-0D45-4A72-BB22-DE923598D9E0}"/>
+                          <a16:creationId xmlns:a16="http://schemas.microsoft.com/office/drawing/2014/main" id="{B7111A12-0D45-4A72-BB22-DE923598D9E0}"/>
                         </a:ext>
                       </a:extLst>
                     </pic:cNvPr>
@@ -2839,7 +2603,7 @@
         </w:rPr>
         <w:lastRenderedPageBreak/>
         <w:drawing>
-          <wp:inline distT="0" distB="0" distL="0" distR="0">
+          <wp:inline distT="0" distB="0" distL="0" distR="0" wp14:anchorId="5D0D247D" wp14:editId="5C3DBE74">
             <wp:extent cx="5701791" cy="2993781"/>
             <wp:effectExtent l="19050" t="19050" r="13335" b="16510"/>
             <wp:docPr id="31" name="Picture 31" descr="Graphical user interface, text, application, email&#10;&#10;Description automatically generated"/>
@@ -2881,8 +2645,6 @@
           </wp:inline>
         </w:drawing>
       </w:r>
-      <w:bookmarkStart w:id="0" w:name="_GoBack"/>
-      <w:bookmarkEnd w:id="0"/>
     </w:p>
     <w:p>
       <w:pPr>
@@ -2982,7 +2744,7 @@
           <w:noProof/>
         </w:rPr>
         <w:drawing>
-          <wp:inline distT="0" distB="0" distL="0" distR="0">
+          <wp:inline distT="0" distB="0" distL="0" distR="0" wp14:anchorId="47C04953" wp14:editId="36C9BF2F">
             <wp:extent cx="5305425" cy="1651876"/>
             <wp:effectExtent l="19050" t="19050" r="9525" b="24765"/>
             <wp:docPr id="18" name="Картина 18"/>
@@ -3121,7 +2883,7 @@
           <w:noProof/>
         </w:rPr>
         <w:drawing>
-          <wp:inline distT="0" distB="0" distL="0" distR="0">
+          <wp:inline distT="0" distB="0" distL="0" distR="0" wp14:anchorId="74B8333B" wp14:editId="5992515F">
             <wp:extent cx="3933825" cy="1089062"/>
             <wp:effectExtent l="19050" t="19050" r="9525" b="15875"/>
             <wp:docPr id="28" name="Картина 28"/>
@@ -3217,13 +2979,13 @@
           <w:noProof/>
         </w:rPr>
         <w:drawing>
-          <wp:inline distT="0" distB="0" distL="0" distR="0">
+          <wp:inline distT="0" distB="0" distL="0" distR="0" wp14:anchorId="5D489BED" wp14:editId="4592BAF3">
             <wp:extent cx="2076450" cy="877929"/>
             <wp:effectExtent l="19050" t="19050" r="19050" b="17780"/>
             <wp:docPr id="40" name="Picture 10">
               <a:extLst xmlns:a="http://schemas.openxmlformats.org/drawingml/2006/main">
                 <a:ext uri="{FF2B5EF4-FFF2-40B4-BE49-F238E27FC236}">
-                  <a16:creationId xmlns="" xmlns:wpc="http://schemas.microsoft.com/office/word/2010/wordprocessingCanvas" xmlns:cx="http://schemas.microsoft.com/office/drawing/2014/chartex" xmlns:cx1="http://schemas.microsoft.com/office/drawing/2015/9/8/chartex" xmlns:mc="http://schemas.openxmlformats.org/markup-compatibility/2006" xmlns:o="urn:schemas-microsoft-com:office:office" xmlns:v="urn:schemas-microsoft-com:vml" xmlns:wp14="http://schemas.microsoft.com/office/word/2010/wordprocessingDrawing" xmlns:w10="urn:schemas-microsoft-com:office:word" xmlns:w="http://schemas.openxmlformats.org/wordprocessingml/2006/main" xmlns:w14="http://schemas.microsoft.com/office/word/2010/wordml" xmlns:w15="http://schemas.microsoft.com/office/word/2012/wordml" xmlns:w16se="http://schemas.microsoft.com/office/word/2015/wordml/symex" xmlns:wpg="http://schemas.microsoft.com/office/word/2010/wordprocessingGroup" xmlns:wpi="http://schemas.microsoft.com/office/word/2010/wordprocessingInk" xmlns:wps="http://schemas.microsoft.com/office/word/2010/wordprocessingShape" xmlns:a16="http://schemas.microsoft.com/office/drawing/2014/main" id="{B7111A12-0D45-4A72-BB22-DE923598D9E0}"/>
+                  <a16:creationId xmlns:a16="http://schemas.microsoft.com/office/drawing/2014/main" id="{B7111A12-0D45-4A72-BB22-DE923598D9E0}"/>
                 </a:ext>
               </a:extLst>
             </wp:docPr>
@@ -3237,7 +2999,7 @@
                     <pic:cNvPr id="11" name="Picture 10">
                       <a:extLst>
                         <a:ext uri="{FF2B5EF4-FFF2-40B4-BE49-F238E27FC236}">
-                          <a16:creationId xmlns="" xmlns:wpc="http://schemas.microsoft.com/office/word/2010/wordprocessingCanvas" xmlns:cx="http://schemas.microsoft.com/office/drawing/2014/chartex" xmlns:cx1="http://schemas.microsoft.com/office/drawing/2015/9/8/chartex" xmlns:mc="http://schemas.openxmlformats.org/markup-compatibility/2006" xmlns:o="urn:schemas-microsoft-com:office:office" xmlns:v="urn:schemas-microsoft-com:vml" xmlns:wp14="http://schemas.microsoft.com/office/word/2010/wordprocessingDrawing" xmlns:w10="urn:schemas-microsoft-com:office:word" xmlns:w="http://schemas.openxmlformats.org/wordprocessingml/2006/main" xmlns:w14="http://schemas.microsoft.com/office/word/2010/wordml" xmlns:w15="http://schemas.microsoft.com/office/word/2012/wordml" xmlns:w16se="http://schemas.microsoft.com/office/word/2015/wordml/symex" xmlns:wpg="http://schemas.microsoft.com/office/word/2010/wordprocessingGroup" xmlns:wpi="http://schemas.microsoft.com/office/word/2010/wordprocessingInk" xmlns:wps="http://schemas.microsoft.com/office/word/2010/wordprocessingShape" xmlns:a16="http://schemas.microsoft.com/office/drawing/2014/main" id="{B7111A12-0D45-4A72-BB22-DE923598D9E0}"/>
+                          <a16:creationId xmlns:a16="http://schemas.microsoft.com/office/drawing/2014/main" id="{B7111A12-0D45-4A72-BB22-DE923598D9E0}"/>
                         </a:ext>
                       </a:extLst>
                     </pic:cNvPr>
@@ -3317,64 +3079,43 @@
       <w:r>
         <w:rPr>
           <w:b/>
-          <w:bCs/>
-        </w:rPr>
-        <w:t>Save your files</w:t>
-      </w:r>
-      <w:r>
-        <w:t xml:space="preserve"> in Visual Studio. </w:t>
-      </w:r>
-      <w:r>
-        <w:t>Open your project’s source folder:</w:t>
+          <w:lang w:val="bg-BG"/>
+        </w:rPr>
+        <w:t>Запазете вашите файлове</w:t>
+      </w:r>
+      <w:r>
+        <w:rPr>
+          <w:lang w:val="bg-BG"/>
+        </w:rPr>
+        <w:t xml:space="preserve"> във Visual Studio. Отворете</w:t>
+      </w:r>
+      <w:r>
+        <w:rPr>
+          <w:lang w:val="bg-BG"/>
+        </w:rPr>
+        <w:t xml:space="preserve"> </w:t>
+      </w:r>
+      <w:r>
+        <w:t>source</w:t>
+      </w:r>
+      <w:r>
+        <w:rPr>
+          <w:lang w:val="bg-BG"/>
+        </w:rPr>
+        <w:t xml:space="preserve"> папката на вашия проект:</w:t>
       </w:r>
     </w:p>
     <w:p>
       <w:pPr>
         <w:spacing w:line="240" w:lineRule="auto"/>
-        <w:rPr>
-          <w:lang w:val="bg-BG"/>
-        </w:rPr>
-      </w:pPr>
-      <w:r>
-        <w:rPr>
-          <w:b/>
-          <w:lang w:val="bg-BG"/>
+      </w:pPr>
+      <w:r>
+        <w:rPr>
+          <w:noProof/>
         </w:rPr>
         <w:lastRenderedPageBreak/>
-        <w:t>Запазете вашите файлове</w:t>
-      </w:r>
-      <w:r>
-        <w:rPr>
-          <w:lang w:val="bg-BG"/>
-        </w:rPr>
-        <w:t xml:space="preserve"> във Visual Studio. Отворете</w:t>
-      </w:r>
-      <w:r>
-        <w:rPr>
-          <w:lang w:val="bg-BG"/>
-        </w:rPr>
-        <w:t xml:space="preserve"> </w:t>
-      </w:r>
-      <w:r>
-        <w:t>source</w:t>
-      </w:r>
-      <w:r>
-        <w:rPr>
-          <w:lang w:val="bg-BG"/>
-        </w:rPr>
-        <w:t xml:space="preserve"> папката на вашия проект:</w:t>
-      </w:r>
-    </w:p>
-    <w:p>
-      <w:pPr>
-        <w:spacing w:line="240" w:lineRule="auto"/>
-      </w:pPr>
-      <w:r>
-        <w:rPr>
-          <w:noProof/>
-        </w:rPr>
         <w:drawing>
-          <wp:inline distT="0" distB="0" distL="0" distR="0">
+          <wp:inline distT="0" distB="0" distL="0" distR="0" wp14:anchorId="291ACCAD" wp14:editId="042ADEDF">
             <wp:extent cx="3677198" cy="4519246"/>
             <wp:effectExtent l="0" t="0" r="0" b="0"/>
             <wp:docPr id="41" name="Picture 41" descr="Graphical user interface, application&#10;&#10;Description automatically generated"/>
@@ -3534,7 +3275,7 @@
           <w:noProof/>
         </w:rPr>
         <w:drawing>
-          <wp:inline distT="0" distB="0" distL="0" distR="0">
+          <wp:inline distT="0" distB="0" distL="0" distR="0" wp14:anchorId="7BB4B234" wp14:editId="5E2560A3">
             <wp:extent cx="1514475" cy="667396"/>
             <wp:effectExtent l="19050" t="19050" r="9525" b="18415"/>
             <wp:docPr id="12" name="Картина 2"/>
@@ -3584,7 +3325,7 @@
           <w:noProof/>
         </w:rPr>
         <w:drawing>
-          <wp:inline distT="0" distB="0" distL="0" distR="0">
+          <wp:inline distT="0" distB="0" distL="0" distR="0" wp14:anchorId="5AF92ED8" wp14:editId="2487084F">
             <wp:extent cx="2476500" cy="721006"/>
             <wp:effectExtent l="19050" t="19050" r="19050" b="22225"/>
             <wp:docPr id="13" name="Картина 3"/>
@@ -3636,46 +3377,21 @@
       </w:pPr>
       <w:r>
         <w:rPr>
-          <w:b/>
-          <w:bCs/>
-        </w:rPr>
-        <w:t>Submit</w:t>
-      </w:r>
-      <w:r>
-        <w:t xml:space="preserve"> the </w:t>
-      </w:r>
-      <w:r>
-        <w:rPr>
-          <w:noProof/>
-        </w:rPr>
-        <w:t>ZIP</w:t>
-      </w:r>
-      <w:r>
-        <w:rPr>
-          <w:noProof/>
-        </w:rPr>
-        <w:t xml:space="preserve"> </w:t>
-      </w:r>
-      <w:r>
-        <w:rPr>
-          <w:noProof/>
-        </w:rPr>
-        <w:t>archive</w:t>
-      </w:r>
-      <w:r>
-        <w:rPr>
-          <w:noProof/>
-        </w:rPr>
-        <w:t xml:space="preserve"> </w:t>
-      </w:r>
-      <w:r>
-        <w:t xml:space="preserve">file in </w:t>
-      </w:r>
-      <w:r>
-        <w:t>SoftUni j</w:t>
-      </w:r>
-      <w:r>
-        <w:t>udge:</w:t>
+          <w:lang w:val="bg-BG"/>
+        </w:rPr>
+        <w:t xml:space="preserve">Изпратете ZIP архивния файл в </w:t>
+      </w:r>
+      <w:r>
+        <w:rPr>
+          <w:b/>
+        </w:rPr>
+        <w:t>SoftUni Judge</w:t>
+      </w:r>
+      <w:r>
+        <w:rPr>
+          <w:lang w:val="bg-BG"/>
+        </w:rPr>
+        <w:t>:</w:t>
       </w:r>
     </w:p>
     <w:p>
@@ -3687,36 +3403,10 @@
       </w:pPr>
       <w:r>
         <w:rPr>
-          <w:lang w:val="bg-BG"/>
-        </w:rPr>
-        <w:t xml:space="preserve">Изпратете ZIP архивния файл в </w:t>
-      </w:r>
-      <w:r>
-        <w:rPr>
-          <w:b/>
-        </w:rPr>
-        <w:t>SoftUni Judge</w:t>
-      </w:r>
-      <w:r>
-        <w:rPr>
-          <w:lang w:val="bg-BG"/>
-        </w:rPr>
-        <w:t>:</w:t>
-      </w:r>
-    </w:p>
-    <w:p>
-      <w:pPr>
-        <w:spacing w:line="240" w:lineRule="auto"/>
-        <w:rPr>
-          <w:lang w:val="bg-BG"/>
-        </w:rPr>
-      </w:pPr>
-      <w:r>
-        <w:rPr>
           <w:noProof/>
         </w:rPr>
         <w:drawing>
-          <wp:inline distT="0" distB="0" distL="0" distR="0">
+          <wp:inline distT="0" distB="0" distL="0" distR="0" wp14:anchorId="6B56917E" wp14:editId="64C9F750">
             <wp:extent cx="6621780" cy="2162175"/>
             <wp:effectExtent l="19050" t="19050" r="26670" b="28575"/>
             <wp:docPr id="14" name="Картина 6"/>
@@ -3736,7 +3426,7 @@
                     <a:blip r:embed="rId22" cstate="print">
                       <a:extLst>
                         <a:ext uri="{28A0092B-C50C-407E-A947-70E740481C1C}">
-                          <a14:useLocalDpi xmlns="" xmlns:wpc="http://schemas.microsoft.com/office/word/2010/wordprocessingCanvas" xmlns:cx="http://schemas.microsoft.com/office/drawing/2014/chartex" xmlns:cx1="http://schemas.microsoft.com/office/drawing/2015/9/8/chartex" xmlns:mc="http://schemas.openxmlformats.org/markup-compatibility/2006" xmlns:o="urn:schemas-microsoft-com:office:office" xmlns:v="urn:schemas-microsoft-com:vml" xmlns:wp14="http://schemas.microsoft.com/office/word/2010/wordprocessingDrawing" xmlns:w10="urn:schemas-microsoft-com:office:word" xmlns:w="http://schemas.openxmlformats.org/wordprocessingml/2006/main" xmlns:w14="http://schemas.microsoft.com/office/word/2010/wordml" xmlns:w15="http://schemas.microsoft.com/office/word/2012/wordml" xmlns:w16se="http://schemas.microsoft.com/office/word/2015/wordml/symex" xmlns:wpg="http://schemas.microsoft.com/office/word/2010/wordprocessingGroup" xmlns:wpi="http://schemas.microsoft.com/office/word/2010/wordprocessingInk" xmlns:wps="http://schemas.microsoft.com/office/word/2010/wordprocessingShape" xmlns:a14="http://schemas.microsoft.com/office/drawing/2010/main" val="0"/>
+                          <a14:useLocalDpi xmlns:a14="http://schemas.microsoft.com/office/drawing/2010/main" val="0"/>
                         </a:ext>
                       </a:extLst>
                     </a:blip>
@@ -3765,7 +3455,7 @@
                     </a:ln>
                     <a:extLst>
                       <a:ext uri="{53640926-AAD7-44D8-BBD7-CCE9431645EC}">
-                        <a14:shadowObscured xmlns="" xmlns:wpc="http://schemas.microsoft.com/office/word/2010/wordprocessingCanvas" xmlns:cx="http://schemas.microsoft.com/office/drawing/2014/chartex" xmlns:cx1="http://schemas.microsoft.com/office/drawing/2015/9/8/chartex" xmlns:mc="http://schemas.openxmlformats.org/markup-compatibility/2006" xmlns:o="urn:schemas-microsoft-com:office:office" xmlns:v="urn:schemas-microsoft-com:vml" xmlns:wp14="http://schemas.microsoft.com/office/word/2010/wordprocessingDrawing" xmlns:w10="urn:schemas-microsoft-com:office:word" xmlns:w="http://schemas.openxmlformats.org/wordprocessingml/2006/main" xmlns:w14="http://schemas.microsoft.com/office/word/2010/wordml" xmlns:w15="http://schemas.microsoft.com/office/word/2012/wordml" xmlns:w16se="http://schemas.microsoft.com/office/word/2015/wordml/symex" xmlns:wpg="http://schemas.microsoft.com/office/word/2010/wordprocessingGroup" xmlns:wpi="http://schemas.microsoft.com/office/word/2010/wordprocessingInk" xmlns:wps="http://schemas.microsoft.com/office/word/2010/wordprocessingShape" xmlns:a14="http://schemas.microsoft.com/office/drawing/2010/main"/>
+                        <a14:shadowObscured xmlns:a14="http://schemas.microsoft.com/office/drawing/2010/main"/>
                       </a:ext>
                     </a:extLst>
                   </pic:spPr>
@@ -3803,7 +3493,7 @@
         </w:rPr>
         <w:lastRenderedPageBreak/>
         <w:drawing>
-          <wp:inline distT="0" distB="0" distL="0" distR="0">
+          <wp:inline distT="0" distB="0" distL="0" distR="0" wp14:anchorId="0E8B5182" wp14:editId="11C29350">
             <wp:extent cx="5055870" cy="1258759"/>
             <wp:effectExtent l="19050" t="19050" r="11430" b="17780"/>
             <wp:docPr id="15" name="Картина 10"/>
@@ -3950,7 +3640,7 @@
           <w:noProof/>
         </w:rPr>
         <w:drawing>
-          <wp:inline distT="0" distB="0" distL="0" distR="0">
+          <wp:inline distT="0" distB="0" distL="0" distR="0" wp14:anchorId="709A288B" wp14:editId="65125D72">
             <wp:extent cx="2183315" cy="523875"/>
             <wp:effectExtent l="19050" t="19050" r="26670" b="9525"/>
             <wp:docPr id="16" name="Картина 12"/>
@@ -3990,7 +3680,7 @@
                     </a:ln>
                     <a:extLst>
                       <a:ext uri="{53640926-AAD7-44D8-BBD7-CCE9431645EC}">
-                        <a14:shadowObscured xmlns="" xmlns:wpc="http://schemas.microsoft.com/office/word/2010/wordprocessingCanvas" xmlns:cx="http://schemas.microsoft.com/office/drawing/2014/chartex" xmlns:cx1="http://schemas.microsoft.com/office/drawing/2015/9/8/chartex" xmlns:mc="http://schemas.openxmlformats.org/markup-compatibility/2006" xmlns:o="urn:schemas-microsoft-com:office:office" xmlns:v="urn:schemas-microsoft-com:vml" xmlns:wp14="http://schemas.microsoft.com/office/word/2010/wordprocessingDrawing" xmlns:w10="urn:schemas-microsoft-com:office:word" xmlns:w="http://schemas.openxmlformats.org/wordprocessingml/2006/main" xmlns:w14="http://schemas.microsoft.com/office/word/2010/wordml" xmlns:w15="http://schemas.microsoft.com/office/word/2012/wordml" xmlns:w16se="http://schemas.microsoft.com/office/word/2015/wordml/symex" xmlns:wpg="http://schemas.microsoft.com/office/word/2010/wordprocessingGroup" xmlns:wpi="http://schemas.microsoft.com/office/word/2010/wordprocessingInk" xmlns:wps="http://schemas.microsoft.com/office/word/2010/wordprocessingShape" xmlns:a14="http://schemas.microsoft.com/office/drawing/2010/main"/>
+                        <a14:shadowObscured xmlns:a14="http://schemas.microsoft.com/office/drawing/2010/main"/>
                       </a:ext>
                     </a:extLst>
                   </pic:spPr>
@@ -4028,7 +3718,7 @@
           <w:noProof/>
         </w:rPr>
         <w:drawing>
-          <wp:inline distT="0" distB="0" distL="0" distR="0">
+          <wp:inline distT="0" distB="0" distL="0" distR="0" wp14:anchorId="0C97CF7C" wp14:editId="36FF7F32">
             <wp:extent cx="4717078" cy="904875"/>
             <wp:effectExtent l="19050" t="19050" r="26670" b="9525"/>
             <wp:docPr id="33" name="Картина 33"/>
@@ -4068,7 +3758,7 @@
                     </a:ln>
                     <a:extLst>
                       <a:ext uri="{53640926-AAD7-44D8-BBD7-CCE9431645EC}">
-                        <a14:shadowObscured xmlns="" xmlns:wpc="http://schemas.microsoft.com/office/word/2010/wordprocessingCanvas" xmlns:cx="http://schemas.microsoft.com/office/drawing/2014/chartex" xmlns:cx1="http://schemas.microsoft.com/office/drawing/2015/9/8/chartex" xmlns:mc="http://schemas.openxmlformats.org/markup-compatibility/2006" xmlns:o="urn:schemas-microsoft-com:office:office" xmlns:v="urn:schemas-microsoft-com:vml" xmlns:wp14="http://schemas.microsoft.com/office/word/2010/wordprocessingDrawing" xmlns:w10="urn:schemas-microsoft-com:office:word" xmlns:w="http://schemas.openxmlformats.org/wordprocessingml/2006/main" xmlns:w14="http://schemas.microsoft.com/office/word/2010/wordml" xmlns:w15="http://schemas.microsoft.com/office/word/2012/wordml" xmlns:w16se="http://schemas.microsoft.com/office/word/2015/wordml/symex" xmlns:wpg="http://schemas.microsoft.com/office/word/2010/wordprocessingGroup" xmlns:wpi="http://schemas.microsoft.com/office/word/2010/wordprocessingInk" xmlns:wps="http://schemas.microsoft.com/office/word/2010/wordprocessingShape" xmlns:a14="http://schemas.microsoft.com/office/drawing/2010/main"/>
+                        <a14:shadowObscured xmlns:a14="http://schemas.microsoft.com/office/drawing/2010/main"/>
                       </a:ext>
                     </a:extLst>
                   </pic:spPr>
@@ -4299,7 +3989,7 @@
           <w:noProof/>
         </w:rPr>
         <w:drawing>
-          <wp:inline distT="0" distB="0" distL="0" distR="0">
+          <wp:inline distT="0" distB="0" distL="0" distR="0" wp14:anchorId="02BF6F05" wp14:editId="0512BBBB">
             <wp:extent cx="4418395" cy="1381125"/>
             <wp:effectExtent l="19050" t="19050" r="20320" b="9525"/>
             <wp:docPr id="34" name="Картина 34"/>
@@ -4339,7 +4029,7 @@
                     </a:ln>
                     <a:extLst>
                       <a:ext uri="{53640926-AAD7-44D8-BBD7-CCE9431645EC}">
-                        <a14:shadowObscured xmlns="" xmlns:wpc="http://schemas.microsoft.com/office/word/2010/wordprocessingCanvas" xmlns:cx="http://schemas.microsoft.com/office/drawing/2014/chartex" xmlns:cx1="http://schemas.microsoft.com/office/drawing/2015/9/8/chartex" xmlns:mc="http://schemas.openxmlformats.org/markup-compatibility/2006" xmlns:o="urn:schemas-microsoft-com:office:office" xmlns:v="urn:schemas-microsoft-com:vml" xmlns:wp14="http://schemas.microsoft.com/office/word/2010/wordprocessingDrawing" xmlns:w10="urn:schemas-microsoft-com:office:word" xmlns:w="http://schemas.openxmlformats.org/wordprocessingml/2006/main" xmlns:w14="http://schemas.microsoft.com/office/word/2010/wordml" xmlns:w15="http://schemas.microsoft.com/office/word/2012/wordml" xmlns:w16se="http://schemas.microsoft.com/office/word/2015/wordml/symex" xmlns:wpg="http://schemas.microsoft.com/office/word/2010/wordprocessingGroup" xmlns:wpi="http://schemas.microsoft.com/office/word/2010/wordprocessingInk" xmlns:wps="http://schemas.microsoft.com/office/word/2010/wordprocessingShape" xmlns:a14="http://schemas.microsoft.com/office/drawing/2010/main"/>
+                        <a14:shadowObscured xmlns:a14="http://schemas.microsoft.com/office/drawing/2010/main"/>
                       </a:ext>
                     </a:extLst>
                   </pic:spPr>
@@ -4410,7 +4100,7 @@
           <w:noProof/>
         </w:rPr>
         <w:drawing>
-          <wp:inline distT="0" distB="0" distL="0" distR="0">
+          <wp:inline distT="0" distB="0" distL="0" distR="0" wp14:anchorId="3AB8AF28" wp14:editId="5A24612B">
             <wp:extent cx="4570692" cy="1724025"/>
             <wp:effectExtent l="19050" t="19050" r="20955" b="9525"/>
             <wp:docPr id="35" name="Картина 35"/>
@@ -4450,7 +4140,7 @@
                     </a:ln>
                     <a:extLst>
                       <a:ext uri="{53640926-AAD7-44D8-BBD7-CCE9431645EC}">
-                        <a14:shadowObscured xmlns="" xmlns:wpc="http://schemas.microsoft.com/office/word/2010/wordprocessingCanvas" xmlns:cx="http://schemas.microsoft.com/office/drawing/2014/chartex" xmlns:cx1="http://schemas.microsoft.com/office/drawing/2015/9/8/chartex" xmlns:mc="http://schemas.openxmlformats.org/markup-compatibility/2006" xmlns:o="urn:schemas-microsoft-com:office:office" xmlns:v="urn:schemas-microsoft-com:vml" xmlns:wp14="http://schemas.microsoft.com/office/word/2010/wordprocessingDrawing" xmlns:w10="urn:schemas-microsoft-com:office:word" xmlns:w="http://schemas.openxmlformats.org/wordprocessingml/2006/main" xmlns:w14="http://schemas.microsoft.com/office/word/2010/wordml" xmlns:w15="http://schemas.microsoft.com/office/word/2012/wordml" xmlns:w16se="http://schemas.microsoft.com/office/word/2015/wordml/symex" xmlns:wpg="http://schemas.microsoft.com/office/word/2010/wordprocessingGroup" xmlns:wpi="http://schemas.microsoft.com/office/word/2010/wordprocessingInk" xmlns:wps="http://schemas.microsoft.com/office/word/2010/wordprocessingShape" xmlns:a14="http://schemas.microsoft.com/office/drawing/2010/main"/>
+                        <a14:shadowObscured xmlns:a14="http://schemas.microsoft.com/office/drawing/2010/main"/>
                       </a:ext>
                     </a:extLst>
                   </pic:spPr>
@@ -4589,7 +4279,7 @@
           <w:noProof/>
         </w:rPr>
         <w:drawing>
-          <wp:inline distT="0" distB="0" distL="0" distR="0">
+          <wp:inline distT="0" distB="0" distL="0" distR="0" wp14:anchorId="40B0A2C3" wp14:editId="5360DB25">
             <wp:extent cx="3305175" cy="3841366"/>
             <wp:effectExtent l="19050" t="19050" r="9525" b="26035"/>
             <wp:docPr id="19" name="Картина 15"/>
@@ -4689,7 +4379,7 @@
           <w:noProof/>
         </w:rPr>
         <w:drawing>
-          <wp:inline distT="0" distB="0" distL="0" distR="0">
+          <wp:inline distT="0" distB="0" distL="0" distR="0" wp14:anchorId="45C3FF25" wp14:editId="0B200D14">
             <wp:extent cx="4305300" cy="376095"/>
             <wp:effectExtent l="19050" t="19050" r="19050" b="24130"/>
             <wp:docPr id="24" name="Картина 23"/>
@@ -4888,7 +4578,7 @@
           <w:noProof/>
         </w:rPr>
         <w:drawing>
-          <wp:inline distT="0" distB="0" distL="0" distR="0">
+          <wp:inline distT="0" distB="0" distL="0" distR="0" wp14:anchorId="67A27B8D" wp14:editId="5F6AAE68">
             <wp:extent cx="4886325" cy="2048650"/>
             <wp:effectExtent l="19050" t="19050" r="9525" b="27940"/>
             <wp:docPr id="36" name="Картина 36"/>
@@ -4986,7 +4676,7 @@
           <w:noProof/>
         </w:rPr>
         <w:drawing>
-          <wp:inline distT="0" distB="0" distL="0" distR="0">
+          <wp:inline distT="0" distB="0" distL="0" distR="0" wp14:anchorId="1AB1B1FC" wp14:editId="2E05E119">
             <wp:extent cx="5055870" cy="445492"/>
             <wp:effectExtent l="19050" t="19050" r="11430" b="12065"/>
             <wp:docPr id="25" name="Картина 17"/>
@@ -5025,7 +4715,7 @@
                       <a:tailEnd type="none" w="med" len="med"/>
                       <a:extLst>
                         <a:ext uri="{C807C97D-BFC1-408E-A445-0C87EB9F89A2}">
-                          <ask:lineSketchStyleProps xmlns:wpc="http://schemas.microsoft.com/office/word/2010/wordprocessingCanvas" xmlns:cx="http://schemas.microsoft.com/office/drawing/2014/chartex" xmlns:cx1="http://schemas.microsoft.com/office/drawing/2015/9/8/chartex" xmlns:mc="http://schemas.openxmlformats.org/markup-compatibility/2006" xmlns:wp14="http://schemas.microsoft.com/office/word/2010/wordprocessingDrawing" xmlns:w14="http://schemas.microsoft.com/office/word/2010/wordml" xmlns:w15="http://schemas.microsoft.com/office/word/2012/wordml" xmlns:w16se="http://schemas.microsoft.com/office/word/2015/wordml/symex" xmlns:wpg="http://schemas.microsoft.com/office/word/2010/wordprocessingGroup" xmlns:wpi="http://schemas.microsoft.com/office/word/2010/wordprocessingInk" xmlns:wps="http://schemas.microsoft.com/office/word/2010/wordprocessingShape" xmlns:ask="http://schemas.microsoft.com/office/drawing/2018/sketchyshapes" xmlns:w16sdtdh="http://schemas.microsoft.com/office/word/2020/wordml/sdtdatahash" xmlns:w16="http://schemas.microsoft.com/office/word/2018/wordml" xmlns:w16cid="http://schemas.microsoft.com/office/word/2016/wordml/cid" xmlns:w16cex="http://schemas.microsoft.com/office/word/2018/wordml/cex" xmlns:w="http://schemas.openxmlformats.org/wordprocessingml/2006/main" xmlns:w10="urn:schemas-microsoft-com:office:word" xmlns:v="urn:schemas-microsoft-com:vml" xmlns:o="urn:schemas-microsoft-com:office:office" xmlns:am3d="http://schemas.microsoft.com/office/drawing/2017/model3d" xmlns:aink="http://schemas.microsoft.com/office/drawing/2016/ink" xmlns:cx8="http://schemas.microsoft.com/office/drawing/2016/5/14/chartex" xmlns:cx7="http://schemas.microsoft.com/office/drawing/2016/5/13/chartex" xmlns:cx6="http://schemas.microsoft.com/office/drawing/2016/5/12/chartex" xmlns:cx5="http://schemas.microsoft.com/office/drawing/2016/5/11/chartex" xmlns:cx4="http://schemas.microsoft.com/office/drawing/2016/5/10/chartex" xmlns:cx3="http://schemas.microsoft.com/office/drawing/2016/5/9/chartex" xmlns:cx2="http://schemas.microsoft.com/office/drawing/2015/10/21/chartex" xmlns="" sd="0">
+                          <ask:lineSketchStyleProps xmlns:ask="http://schemas.microsoft.com/office/drawing/2018/sketchyshapes" sd="0">
                             <a:custGeom>
                               <a:avLst/>
                               <a:gdLst/>
@@ -5041,7 +4731,7 @@
                     </a:ln>
                     <a:extLst>
                       <a:ext uri="{53640926-AAD7-44D8-BBD7-CCE9431645EC}">
-                        <a14:shadowObscured xmlns="" xmlns:wpc="http://schemas.microsoft.com/office/word/2010/wordprocessingCanvas" xmlns:cx="http://schemas.microsoft.com/office/drawing/2014/chartex" xmlns:cx1="http://schemas.microsoft.com/office/drawing/2015/9/8/chartex" xmlns:mc="http://schemas.openxmlformats.org/markup-compatibility/2006" xmlns:o="urn:schemas-microsoft-com:office:office" xmlns:v="urn:schemas-microsoft-com:vml" xmlns:wp14="http://schemas.microsoft.com/office/word/2010/wordprocessingDrawing" xmlns:w10="urn:schemas-microsoft-com:office:word" xmlns:w="http://schemas.openxmlformats.org/wordprocessingml/2006/main" xmlns:w14="http://schemas.microsoft.com/office/word/2010/wordml" xmlns:w15="http://schemas.microsoft.com/office/word/2012/wordml" xmlns:w16se="http://schemas.microsoft.com/office/word/2015/wordml/symex" xmlns:wpg="http://schemas.microsoft.com/office/word/2010/wordprocessingGroup" xmlns:wpi="http://schemas.microsoft.com/office/word/2010/wordprocessingInk" xmlns:wps="http://schemas.microsoft.com/office/word/2010/wordprocessingShape" xmlns:a14="http://schemas.microsoft.com/office/drawing/2010/main"/>
+                        <a14:shadowObscured xmlns:a14="http://schemas.microsoft.com/office/drawing/2010/main"/>
                       </a:ext>
                     </a:extLst>
                   </pic:spPr>
@@ -5104,7 +4794,7 @@
           <w:noProof/>
         </w:rPr>
         <w:drawing>
-          <wp:inline distT="0" distB="0" distL="0" distR="0">
+          <wp:inline distT="0" distB="0" distL="0" distR="0" wp14:anchorId="329939AD" wp14:editId="3B46612A">
             <wp:extent cx="5177790" cy="416598"/>
             <wp:effectExtent l="19050" t="19050" r="22860" b="21590"/>
             <wp:docPr id="26" name="Картина 24"/>
@@ -5140,7 +4830,7 @@
                     </a:ln>
                     <a:extLst>
                       <a:ext uri="{53640926-AAD7-44D8-BBD7-CCE9431645EC}">
-                        <a14:shadowObscured xmlns="" xmlns:wpc="http://schemas.microsoft.com/office/word/2010/wordprocessingCanvas" xmlns:cx="http://schemas.microsoft.com/office/drawing/2014/chartex" xmlns:cx1="http://schemas.microsoft.com/office/drawing/2015/9/8/chartex" xmlns:mc="http://schemas.openxmlformats.org/markup-compatibility/2006" xmlns:o="urn:schemas-microsoft-com:office:office" xmlns:v="urn:schemas-microsoft-com:vml" xmlns:wp14="http://schemas.microsoft.com/office/word/2010/wordprocessingDrawing" xmlns:w10="urn:schemas-microsoft-com:office:word" xmlns:w="http://schemas.openxmlformats.org/wordprocessingml/2006/main" xmlns:w14="http://schemas.microsoft.com/office/word/2010/wordml" xmlns:w15="http://schemas.microsoft.com/office/word/2012/wordml" xmlns:w16se="http://schemas.microsoft.com/office/word/2015/wordml/symex" xmlns:wpg="http://schemas.microsoft.com/office/word/2010/wordprocessingGroup" xmlns:wpi="http://schemas.microsoft.com/office/word/2010/wordprocessingInk" xmlns:wps="http://schemas.microsoft.com/office/word/2010/wordprocessingShape" xmlns:a14="http://schemas.microsoft.com/office/drawing/2010/main"/>
+                        <a14:shadowObscured xmlns:a14="http://schemas.microsoft.com/office/drawing/2010/main"/>
                       </a:ext>
                     </a:extLst>
                   </pic:spPr>
@@ -5238,7 +4928,7 @@
           <w:noProof/>
         </w:rPr>
         <w:drawing>
-          <wp:inline distT="0" distB="0" distL="0" distR="0">
+          <wp:inline distT="0" distB="0" distL="0" distR="0" wp14:anchorId="160A4E65" wp14:editId="246E2CC5">
             <wp:extent cx="5459730" cy="437185"/>
             <wp:effectExtent l="19050" t="19050" r="7620" b="20320"/>
             <wp:docPr id="27" name="Картина 27"/>
@@ -5308,7 +4998,7 @@
           <w:noProof/>
         </w:rPr>
         <w:drawing>
-          <wp:inline distT="0" distB="0" distL="0" distR="0">
+          <wp:inline distT="0" distB="0" distL="0" distR="0" wp14:anchorId="31B83E42" wp14:editId="043948C4">
             <wp:extent cx="4562475" cy="1227300"/>
             <wp:effectExtent l="19050" t="19050" r="9525" b="11430"/>
             <wp:docPr id="37" name="Картина 37"/>
@@ -5416,7 +5106,7 @@
           <w:noProof/>
         </w:rPr>
         <w:drawing>
-          <wp:inline distT="0" distB="0" distL="0" distR="0">
+          <wp:inline distT="0" distB="0" distL="0" distR="0" wp14:anchorId="24A93210" wp14:editId="09F265C2">
             <wp:extent cx="6544768" cy="2959100"/>
             <wp:effectExtent l="0" t="0" r="8890" b="0"/>
             <wp:docPr id="30" name="Картина 30"/>
@@ -5629,7 +5319,7 @@
         </w:rPr>
         <w:lastRenderedPageBreak/>
         <w:drawing>
-          <wp:inline distT="0" distB="0" distL="0" distR="0">
+          <wp:inline distT="0" distB="0" distL="0" distR="0" wp14:anchorId="33368411" wp14:editId="4D7549AE">
             <wp:extent cx="4867275" cy="1831233"/>
             <wp:effectExtent l="19050" t="19050" r="9525" b="17145"/>
             <wp:docPr id="38" name="Картина 38"/>
@@ -5665,7 +5355,7 @@
                     </a:ln>
                     <a:extLst>
                       <a:ext uri="{53640926-AAD7-44D8-BBD7-CCE9431645EC}">
-                        <a14:shadowObscured xmlns="" xmlns:wpc="http://schemas.microsoft.com/office/word/2010/wordprocessingCanvas" xmlns:cx="http://schemas.microsoft.com/office/drawing/2014/chartex" xmlns:cx1="http://schemas.microsoft.com/office/drawing/2015/9/8/chartex" xmlns:mc="http://schemas.openxmlformats.org/markup-compatibility/2006" xmlns:o="urn:schemas-microsoft-com:office:office" xmlns:v="urn:schemas-microsoft-com:vml" xmlns:wp14="http://schemas.microsoft.com/office/word/2010/wordprocessingDrawing" xmlns:w10="urn:schemas-microsoft-com:office:word" xmlns:w="http://schemas.openxmlformats.org/wordprocessingml/2006/main" xmlns:w14="http://schemas.microsoft.com/office/word/2010/wordml" xmlns:w15="http://schemas.microsoft.com/office/word/2012/wordml" xmlns:w16se="http://schemas.microsoft.com/office/word/2015/wordml/symex" xmlns:wpg="http://schemas.microsoft.com/office/word/2010/wordprocessingGroup" xmlns:wpi="http://schemas.microsoft.com/office/word/2010/wordprocessingInk" xmlns:wps="http://schemas.microsoft.com/office/word/2010/wordprocessingShape" xmlns:a14="http://schemas.microsoft.com/office/drawing/2010/main"/>
+                        <a14:shadowObscured xmlns:a14="http://schemas.microsoft.com/office/drawing/2010/main"/>
                       </a:ext>
                     </a:extLst>
                   </pic:spPr>
@@ -5761,7 +5451,7 @@
           <w:noProof/>
         </w:rPr>
         <w:drawing>
-          <wp:inline distT="0" distB="0" distL="0" distR="0">
+          <wp:inline distT="0" distB="0" distL="0" distR="0" wp14:anchorId="27987952" wp14:editId="1F7301DA">
             <wp:extent cx="5459730" cy="421523"/>
             <wp:effectExtent l="19050" t="19050" r="7620" b="17145"/>
             <wp:docPr id="29" name="Картина 29"/>
@@ -5875,7 +5565,7 @@
           <w:noProof/>
         </w:rPr>
         <w:drawing>
-          <wp:inline distT="0" distB="0" distL="0" distR="0">
+          <wp:inline distT="0" distB="0" distL="0" distR="0" wp14:anchorId="1A1AD17A" wp14:editId="11E30187">
             <wp:extent cx="3495675" cy="1185719"/>
             <wp:effectExtent l="19050" t="19050" r="9525" b="14605"/>
             <wp:docPr id="32" name="Картина 32"/>
@@ -5911,7 +5601,7 @@
                     </a:ln>
                     <a:extLst>
                       <a:ext uri="{53640926-AAD7-44D8-BBD7-CCE9431645EC}">
-                        <a14:shadowObscured xmlns="" xmlns:wpc="http://schemas.microsoft.com/office/word/2010/wordprocessingCanvas" xmlns:cx="http://schemas.microsoft.com/office/drawing/2014/chartex" xmlns:cx1="http://schemas.microsoft.com/office/drawing/2015/9/8/chartex" xmlns:mc="http://schemas.openxmlformats.org/markup-compatibility/2006" xmlns:o="urn:schemas-microsoft-com:office:office" xmlns:v="urn:schemas-microsoft-com:vml" xmlns:wp14="http://schemas.microsoft.com/office/word/2010/wordprocessingDrawing" xmlns:w10="urn:schemas-microsoft-com:office:word" xmlns:w="http://schemas.openxmlformats.org/wordprocessingml/2006/main" xmlns:w14="http://schemas.microsoft.com/office/word/2010/wordml" xmlns:w15="http://schemas.microsoft.com/office/word/2012/wordml" xmlns:w16se="http://schemas.microsoft.com/office/word/2015/wordml/symex" xmlns:wpg="http://schemas.microsoft.com/office/word/2010/wordprocessingGroup" xmlns:wpi="http://schemas.microsoft.com/office/word/2010/wordprocessingInk" xmlns:wps="http://schemas.microsoft.com/office/word/2010/wordprocessingShape" xmlns:a14="http://schemas.microsoft.com/office/drawing/2010/main"/>
+                        <a14:shadowObscured xmlns:a14="http://schemas.microsoft.com/office/drawing/2010/main"/>
                       </a:ext>
                     </a:extLst>
                   </pic:spPr>
@@ -6059,7 +5749,7 @@
         <w:rPr>
           <w:noProof/>
         </w:rPr>
-        <w:pict>
+        <w:pict w14:anchorId="4CBE411A">
           <v:shapetype id="_x0000_t13" coordsize="21600,21600" o:spt="13" adj="16200,5400" path="m@0,l@0@1,0@1,0@2@0@2@0,21600,21600,10800xe">
             <v:stroke joinstyle="miter"/>
             <v:formulas>
@@ -6084,7 +5774,7 @@
           <w:noProof/>
         </w:rPr>
         <w:drawing>
-          <wp:inline distT="0" distB="0" distL="0" distR="0">
+          <wp:inline distT="0" distB="0" distL="0" distR="0" wp14:anchorId="39D470F7" wp14:editId="25FE8A80">
             <wp:extent cx="2678430" cy="2162584"/>
             <wp:effectExtent l="19050" t="19050" r="26670" b="28575"/>
             <wp:docPr id="43" name="Картина 13"/>
@@ -6104,7 +5794,7 @@
                     <a:blip r:embed="rId39" cstate="print">
                       <a:extLst>
                         <a:ext uri="{28A0092B-C50C-407E-A947-70E740481C1C}">
-                          <a14:useLocalDpi xmlns="" xmlns:wpc="http://schemas.microsoft.com/office/word/2010/wordprocessingCanvas" xmlns:cx="http://schemas.microsoft.com/office/drawing/2014/chartex" xmlns:cx1="http://schemas.microsoft.com/office/drawing/2015/9/8/chartex" xmlns:mc="http://schemas.openxmlformats.org/markup-compatibility/2006" xmlns:o="urn:schemas-microsoft-com:office:office" xmlns:v="urn:schemas-microsoft-com:vml" xmlns:wp14="http://schemas.microsoft.com/office/word/2010/wordprocessingDrawing" xmlns:w10="urn:schemas-microsoft-com:office:word" xmlns:w="http://schemas.openxmlformats.org/wordprocessingml/2006/main" xmlns:w14="http://schemas.microsoft.com/office/word/2010/wordml" xmlns:w15="http://schemas.microsoft.com/office/word/2012/wordml" xmlns:w16se="http://schemas.microsoft.com/office/word/2015/wordml/symex" xmlns:wpg="http://schemas.microsoft.com/office/word/2010/wordprocessingGroup" xmlns:wpi="http://schemas.microsoft.com/office/word/2010/wordprocessingInk" xmlns:wps="http://schemas.microsoft.com/office/word/2010/wordprocessingShape" xmlns:a14="http://schemas.microsoft.com/office/drawing/2010/main" val="0"/>
+                          <a14:useLocalDpi xmlns:a14="http://schemas.microsoft.com/office/drawing/2010/main" val="0"/>
                         </a:ext>
                       </a:extLst>
                     </a:blip>
@@ -6156,7 +5846,7 @@
           <w:noProof/>
         </w:rPr>
         <w:drawing>
-          <wp:inline distT="0" distB="0" distL="0" distR="0">
+          <wp:inline distT="0" distB="0" distL="0" distR="0" wp14:anchorId="31141104" wp14:editId="69DD88FD">
             <wp:extent cx="2233510" cy="2183130"/>
             <wp:effectExtent l="19050" t="19050" r="14605" b="26670"/>
             <wp:docPr id="44" name="Картина 20"/>
@@ -6176,7 +5866,7 @@
                     <a:blip r:embed="rId40" cstate="print">
                       <a:extLst>
                         <a:ext uri="{28A0092B-C50C-407E-A947-70E740481C1C}">
-                          <a14:useLocalDpi xmlns="" xmlns:wpc="http://schemas.microsoft.com/office/word/2010/wordprocessingCanvas" xmlns:cx="http://schemas.microsoft.com/office/drawing/2014/chartex" xmlns:cx1="http://schemas.microsoft.com/office/drawing/2015/9/8/chartex" xmlns:mc="http://schemas.openxmlformats.org/markup-compatibility/2006" xmlns:o="urn:schemas-microsoft-com:office:office" xmlns:v="urn:schemas-microsoft-com:vml" xmlns:wp14="http://schemas.microsoft.com/office/word/2010/wordprocessingDrawing" xmlns:w10="urn:schemas-microsoft-com:office:word" xmlns:w="http://schemas.openxmlformats.org/wordprocessingml/2006/main" xmlns:w14="http://schemas.microsoft.com/office/word/2010/wordml" xmlns:w15="http://schemas.microsoft.com/office/word/2012/wordml" xmlns:w16se="http://schemas.microsoft.com/office/word/2015/wordml/symex" xmlns:wpg="http://schemas.microsoft.com/office/word/2010/wordprocessingGroup" xmlns:wpi="http://schemas.microsoft.com/office/word/2010/wordprocessingInk" xmlns:wps="http://schemas.microsoft.com/office/word/2010/wordprocessingShape" xmlns:a14="http://schemas.microsoft.com/office/drawing/2010/main" val="0"/>
+                          <a14:useLocalDpi xmlns:a14="http://schemas.microsoft.com/office/drawing/2010/main" val="0"/>
                         </a:ext>
                       </a:extLst>
                     </a:blip>
@@ -6264,7 +5954,7 @@
           <w:noProof/>
         </w:rPr>
         <w:drawing>
-          <wp:inline distT="0" distB="0" distL="0" distR="0">
+          <wp:inline distT="0" distB="0" distL="0" distR="0" wp14:anchorId="72DD3723" wp14:editId="2B9922C4">
             <wp:extent cx="2678430" cy="923410"/>
             <wp:effectExtent l="19050" t="19050" r="26670" b="10160"/>
             <wp:docPr id="45" name="Картина 22"/>
@@ -6284,7 +5974,7 @@
                     <a:blip r:embed="rId41" cstate="print">
                       <a:extLst>
                         <a:ext uri="{28A0092B-C50C-407E-A947-70E740481C1C}">
-                          <a14:useLocalDpi xmlns="" xmlns:wpc="http://schemas.microsoft.com/office/word/2010/wordprocessingCanvas" xmlns:cx="http://schemas.microsoft.com/office/drawing/2014/chartex" xmlns:cx1="http://schemas.microsoft.com/office/drawing/2015/9/8/chartex" xmlns:mc="http://schemas.openxmlformats.org/markup-compatibility/2006" xmlns:o="urn:schemas-microsoft-com:office:office" xmlns:v="urn:schemas-microsoft-com:vml" xmlns:wp14="http://schemas.microsoft.com/office/word/2010/wordprocessingDrawing" xmlns:w10="urn:schemas-microsoft-com:office:word" xmlns:w="http://schemas.openxmlformats.org/wordprocessingml/2006/main" xmlns:w14="http://schemas.microsoft.com/office/word/2010/wordml" xmlns:w15="http://schemas.microsoft.com/office/word/2012/wordml" xmlns:w16se="http://schemas.microsoft.com/office/word/2015/wordml/symex" xmlns:wpg="http://schemas.microsoft.com/office/word/2010/wordprocessingGroup" xmlns:wpi="http://schemas.microsoft.com/office/word/2010/wordprocessingInk" xmlns:wps="http://schemas.microsoft.com/office/word/2010/wordprocessingShape" xmlns:a14="http://schemas.microsoft.com/office/drawing/2010/main" val="0"/>
+                          <a14:useLocalDpi xmlns:a14="http://schemas.microsoft.com/office/drawing/2010/main" val="0"/>
                         </a:ext>
                       </a:extLst>
                     </a:blip>
@@ -6421,7 +6111,7 @@
         </w:rPr>
         <w:lastRenderedPageBreak/>
         <w:drawing>
-          <wp:inline distT="0" distB="0" distL="0" distR="0">
+          <wp:inline distT="0" distB="0" distL="0" distR="0" wp14:anchorId="2CD78628" wp14:editId="634274E9">
             <wp:extent cx="4524375" cy="731971"/>
             <wp:effectExtent l="19050" t="19050" r="9525" b="11430"/>
             <wp:docPr id="46" name="Картина 26"/>
@@ -6460,7 +6150,7 @@
                       <a:tailEnd type="none" w="med" len="med"/>
                       <a:extLst>
                         <a:ext uri="{C807C97D-BFC1-408E-A445-0C87EB9F89A2}">
-                          <ask:lineSketchStyleProps xmlns:wpc="http://schemas.microsoft.com/office/word/2010/wordprocessingCanvas" xmlns:cx="http://schemas.microsoft.com/office/drawing/2014/chartex" xmlns:cx1="http://schemas.microsoft.com/office/drawing/2015/9/8/chartex" xmlns:mc="http://schemas.openxmlformats.org/markup-compatibility/2006" xmlns:wp14="http://schemas.microsoft.com/office/word/2010/wordprocessingDrawing" xmlns:w14="http://schemas.microsoft.com/office/word/2010/wordml" xmlns:w15="http://schemas.microsoft.com/office/word/2012/wordml" xmlns:w16se="http://schemas.microsoft.com/office/word/2015/wordml/symex" xmlns:wpg="http://schemas.microsoft.com/office/word/2010/wordprocessingGroup" xmlns:wpi="http://schemas.microsoft.com/office/word/2010/wordprocessingInk" xmlns:wps="http://schemas.microsoft.com/office/word/2010/wordprocessingShape" xmlns:ask="http://schemas.microsoft.com/office/drawing/2018/sketchyshapes" xmlns:w16sdtdh="http://schemas.microsoft.com/office/word/2020/wordml/sdtdatahash" xmlns:w16="http://schemas.microsoft.com/office/word/2018/wordml" xmlns:w16cid="http://schemas.microsoft.com/office/word/2016/wordml/cid" xmlns:w16cex="http://schemas.microsoft.com/office/word/2018/wordml/cex" xmlns:w="http://schemas.openxmlformats.org/wordprocessingml/2006/main" xmlns:w10="urn:schemas-microsoft-com:office:word" xmlns:v="urn:schemas-microsoft-com:vml" xmlns:o="urn:schemas-microsoft-com:office:office" xmlns:am3d="http://schemas.microsoft.com/office/drawing/2017/model3d" xmlns:aink="http://schemas.microsoft.com/office/drawing/2016/ink" xmlns:cx8="http://schemas.microsoft.com/office/drawing/2016/5/14/chartex" xmlns:cx7="http://schemas.microsoft.com/office/drawing/2016/5/13/chartex" xmlns:cx6="http://schemas.microsoft.com/office/drawing/2016/5/12/chartex" xmlns:cx5="http://schemas.microsoft.com/office/drawing/2016/5/11/chartex" xmlns:cx4="http://schemas.microsoft.com/office/drawing/2016/5/10/chartex" xmlns:cx3="http://schemas.microsoft.com/office/drawing/2016/5/9/chartex" xmlns:cx2="http://schemas.microsoft.com/office/drawing/2015/10/21/chartex" xmlns="" sd="0">
+                          <ask:lineSketchStyleProps xmlns:ask="http://schemas.microsoft.com/office/drawing/2018/sketchyshapes" sd="0">
                             <a:custGeom>
                               <a:avLst/>
                               <a:gdLst/>
@@ -6476,7 +6166,7 @@
                     </a:ln>
                     <a:extLst>
                       <a:ext uri="{53640926-AAD7-44D8-BBD7-CCE9431645EC}">
-                        <a14:shadowObscured xmlns="" xmlns:wpc="http://schemas.microsoft.com/office/word/2010/wordprocessingCanvas" xmlns:cx="http://schemas.microsoft.com/office/drawing/2014/chartex" xmlns:cx1="http://schemas.microsoft.com/office/drawing/2015/9/8/chartex" xmlns:mc="http://schemas.openxmlformats.org/markup-compatibility/2006" xmlns:o="urn:schemas-microsoft-com:office:office" xmlns:v="urn:schemas-microsoft-com:vml" xmlns:wp14="http://schemas.microsoft.com/office/word/2010/wordprocessingDrawing" xmlns:w10="urn:schemas-microsoft-com:office:word" xmlns:w="http://schemas.openxmlformats.org/wordprocessingml/2006/main" xmlns:w14="http://schemas.microsoft.com/office/word/2010/wordml" xmlns:w15="http://schemas.microsoft.com/office/word/2012/wordml" xmlns:w16se="http://schemas.microsoft.com/office/word/2015/wordml/symex" xmlns:wpg="http://schemas.microsoft.com/office/word/2010/wordprocessingGroup" xmlns:wpi="http://schemas.microsoft.com/office/word/2010/wordprocessingInk" xmlns:wps="http://schemas.microsoft.com/office/word/2010/wordprocessingShape" xmlns:a14="http://schemas.microsoft.com/office/drawing/2010/main"/>
+                        <a14:shadowObscured xmlns:a14="http://schemas.microsoft.com/office/drawing/2010/main"/>
                       </a:ext>
                     </a:extLst>
                   </pic:spPr>
@@ -6508,7 +6198,7 @@
 </file>
 
 <file path=word/endnotes.xml><?xml version="1.0" encoding="utf-8"?>
-<w:endnotes xmlns:ve="http://schemas.openxmlformats.org/markup-compatibility/2006" xmlns:o="urn:schemas-microsoft-com:office:office" xmlns:r="http://schemas.openxmlformats.org/officeDocument/2006/relationships" xmlns:m="http://schemas.openxmlformats.org/officeDocument/2006/math" xmlns:v="urn:schemas-microsoft-com:vml" xmlns:wp="http://schemas.openxmlformats.org/drawingml/2006/wordprocessingDrawing" xmlns:w10="urn:schemas-microsoft-com:office:word" xmlns:w="http://schemas.openxmlformats.org/wordprocessingml/2006/main" xmlns:wne="http://schemas.microsoft.com/office/word/2006/wordml">
+<w:endnotes xmlns:wpc="http://schemas.microsoft.com/office/word/2010/wordprocessingCanvas" xmlns:cx="http://schemas.microsoft.com/office/drawing/2014/chartex" xmlns:cx1="http://schemas.microsoft.com/office/drawing/2015/9/8/chartex" xmlns:cx2="http://schemas.microsoft.com/office/drawing/2015/10/21/chartex" xmlns:cx3="http://schemas.microsoft.com/office/drawing/2016/5/9/chartex" xmlns:cx4="http://schemas.microsoft.com/office/drawing/2016/5/10/chartex" xmlns:cx5="http://schemas.microsoft.com/office/drawing/2016/5/11/chartex" xmlns:cx6="http://schemas.microsoft.com/office/drawing/2016/5/12/chartex" xmlns:cx7="http://schemas.microsoft.com/office/drawing/2016/5/13/chartex" xmlns:cx8="http://schemas.microsoft.com/office/drawing/2016/5/14/chartex" xmlns:mc="http://schemas.openxmlformats.org/markup-compatibility/2006" xmlns:aink="http://schemas.microsoft.com/office/drawing/2016/ink" xmlns:am3d="http://schemas.microsoft.com/office/drawing/2017/model3d" xmlns:o="urn:schemas-microsoft-com:office:office" xmlns:oel="http://schemas.microsoft.com/office/2019/extlst" xmlns:r="http://schemas.openxmlformats.org/officeDocument/2006/relationships" xmlns:m="http://schemas.openxmlformats.org/officeDocument/2006/math" xmlns:v="urn:schemas-microsoft-com:vml" xmlns:wp14="http://schemas.microsoft.com/office/word/2010/wordprocessingDrawing" xmlns:wp="http://schemas.openxmlformats.org/drawingml/2006/wordprocessingDrawing" xmlns:w10="urn:schemas-microsoft-com:office:word" xmlns:w="http://schemas.openxmlformats.org/wordprocessingml/2006/main" xmlns:w14="http://schemas.microsoft.com/office/word/2010/wordml" xmlns:w15="http://schemas.microsoft.com/office/word/2012/wordml" xmlns:w16cex="http://schemas.microsoft.com/office/word/2018/wordml/cex" xmlns:w16cid="http://schemas.microsoft.com/office/word/2016/wordml/cid" xmlns:w16="http://schemas.microsoft.com/office/word/2018/wordml" xmlns:w16sdtdh="http://schemas.microsoft.com/office/word/2020/wordml/sdtdatahash" xmlns:w16se="http://schemas.microsoft.com/office/word/2015/wordml/symex" xmlns:wpg="http://schemas.microsoft.com/office/word/2010/wordprocessingGroup" xmlns:wpi="http://schemas.microsoft.com/office/word/2010/wordprocessingInk" xmlns:wne="http://schemas.microsoft.com/office/word/2006/wordml" xmlns:wps="http://schemas.microsoft.com/office/word/2010/wordprocessingShape" mc:Ignorable="w14 w15 w16se w16cid w16 w16cex w16sdtdh wp14">
   <w:endnote w:type="separator" w:id="-1">
     <w:p>
       <w:pPr>
@@ -6533,7 +6223,7 @@
 </file>
 
 <file path=word/footer1.xml><?xml version="1.0" encoding="utf-8"?>
-<w:ftr xmlns:ve="http://schemas.openxmlformats.org/markup-compatibility/2006" xmlns:o="urn:schemas-microsoft-com:office:office" xmlns:r="http://schemas.openxmlformats.org/officeDocument/2006/relationships" xmlns:m="http://schemas.openxmlformats.org/officeDocument/2006/math" xmlns:v="urn:schemas-microsoft-com:vml" xmlns:wp="http://schemas.openxmlformats.org/drawingml/2006/wordprocessingDrawing" xmlns:w10="urn:schemas-microsoft-com:office:word" xmlns:w="http://schemas.openxmlformats.org/wordprocessingml/2006/main" xmlns:wne="http://schemas.microsoft.com/office/word/2006/wordml">
+<w:ftr xmlns:wpc="http://schemas.microsoft.com/office/word/2010/wordprocessingCanvas" xmlns:cx="http://schemas.microsoft.com/office/drawing/2014/chartex" xmlns:cx1="http://schemas.microsoft.com/office/drawing/2015/9/8/chartex" xmlns:cx2="http://schemas.microsoft.com/office/drawing/2015/10/21/chartex" xmlns:cx3="http://schemas.microsoft.com/office/drawing/2016/5/9/chartex" xmlns:cx4="http://schemas.microsoft.com/office/drawing/2016/5/10/chartex" xmlns:cx5="http://schemas.microsoft.com/office/drawing/2016/5/11/chartex" xmlns:cx6="http://schemas.microsoft.com/office/drawing/2016/5/12/chartex" xmlns:cx7="http://schemas.microsoft.com/office/drawing/2016/5/13/chartex" xmlns:cx8="http://schemas.microsoft.com/office/drawing/2016/5/14/chartex" xmlns:mc="http://schemas.openxmlformats.org/markup-compatibility/2006" xmlns:aink="http://schemas.microsoft.com/office/drawing/2016/ink" xmlns:am3d="http://schemas.microsoft.com/office/drawing/2017/model3d" xmlns:o="urn:schemas-microsoft-com:office:office" xmlns:oel="http://schemas.microsoft.com/office/2019/extlst" xmlns:r="http://schemas.openxmlformats.org/officeDocument/2006/relationships" xmlns:m="http://schemas.openxmlformats.org/officeDocument/2006/math" xmlns:v="urn:schemas-microsoft-com:vml" xmlns:wp14="http://schemas.microsoft.com/office/word/2010/wordprocessingDrawing" xmlns:wp="http://schemas.openxmlformats.org/drawingml/2006/wordprocessingDrawing" xmlns:w10="urn:schemas-microsoft-com:office:word" xmlns:w="http://schemas.openxmlformats.org/wordprocessingml/2006/main" xmlns:w14="http://schemas.microsoft.com/office/word/2010/wordml" xmlns:w15="http://schemas.microsoft.com/office/word/2012/wordml" xmlns:w16cex="http://schemas.microsoft.com/office/word/2018/wordml/cex" xmlns:w16cid="http://schemas.microsoft.com/office/word/2016/wordml/cid" xmlns:w16="http://schemas.microsoft.com/office/word/2018/wordml" xmlns:w16sdtdh="http://schemas.microsoft.com/office/word/2020/wordml/sdtdatahash" xmlns:w16se="http://schemas.microsoft.com/office/word/2015/wordml/symex" xmlns:wpg="http://schemas.microsoft.com/office/word/2010/wordprocessingGroup" xmlns:wpi="http://schemas.microsoft.com/office/word/2010/wordprocessingInk" xmlns:wne="http://schemas.microsoft.com/office/word/2006/wordml" xmlns:wps="http://schemas.microsoft.com/office/word/2010/wordprocessingShape" mc:Ignorable="w14 w15 w16se w16cid w16 w16cex w16sdtdh wp14">
   <w:p>
     <w:pPr>
       <w:pStyle w:val="Footer"/>
@@ -6542,7 +6232,7 @@
       <w:rPr>
         <w:noProof/>
       </w:rPr>
-      <w:pict>
+      <w:pict w14:anchorId="470BB2D8">
         <v:shapetype id="_x0000_t202" coordsize="21600,21600" o:spt="202" path="m,l,21600r21600,l21600,xe">
           <v:stroke joinstyle="miter"/>
           <v:path gradientshapeok="t" o:connecttype="rect"/>
@@ -6575,7 +6265,7 @@
       <w:rPr>
         <w:noProof/>
       </w:rPr>
-      <w:pict>
+      <w:pict w14:anchorId="26D8DCEA">
         <v:shape id="Text Box 3" o:spid="_x0000_s1027" type="#_x0000_t202" style="position:absolute;margin-left:109pt;margin-top:7pt;width:411.4pt;height:40.45pt;z-index:251657216;visibility:visible" o:gfxdata="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" filled="f" stroked="f">
           <v:textbox inset=".5mm,1.2mm,.5mm,.5mm">
             <w:txbxContent>
@@ -6587,7 +6277,7 @@
                     <w:szCs w:val="17"/>
                   </w:rPr>
                 </w:pPr>
-                <w:bookmarkStart w:id="1" w:name="_Hlk24191091"/>
+                <w:bookmarkStart w:id="0" w:name="_Hlk24191091"/>
                 <w:r>
                   <w:rPr>
                     <w:sz w:val="17"/>
@@ -6620,21 +6310,12 @@
                   </w:rPr>
                   <w:t xml:space="preserve">. </w:t>
                 </w:r>
-                <w:proofErr w:type="gramStart"/>
                 <w:r>
                   <w:rPr>
                     <w:sz w:val="17"/>
                     <w:szCs w:val="17"/>
                   </w:rPr>
-                  <w:t>Copyrighted document.</w:t>
-                </w:r>
-                <w:proofErr w:type="gramEnd"/>
-                <w:r>
-                  <w:rPr>
-                    <w:sz w:val="17"/>
-                    <w:szCs w:val="17"/>
-                  </w:rPr>
-                  <w:t xml:space="preserve"> Unauthorized </w:t>
+                  <w:t xml:space="preserve">Copyrighted document. Unauthorized </w:t>
                 </w:r>
                 <w:r>
                   <w:rPr>
@@ -6714,7 +6395,7 @@
                   <w:t>.</w:t>
                 </w:r>
               </w:p>
-              <w:bookmarkEnd w:id="1"/>
+              <w:bookmarkEnd w:id="0"/>
               <w:p>
                 <w:pPr>
                   <w:spacing w:line="240" w:lineRule="auto"/>
@@ -6731,7 +6412,7 @@
                     <w:szCs w:val="18"/>
                   </w:rPr>
                   <w:drawing>
-                    <wp:inline distT="0" distB="0" distL="0" distR="0">
+                    <wp:inline distT="0" distB="0" distL="0" distR="0" wp14:anchorId="5D26DF9E" wp14:editId="375D9ADF">
                       <wp:extent cx="180000" cy="180000"/>
                       <wp:effectExtent l="0" t="0" r="0" b="0"/>
                       <wp:docPr id="3" name="Picture 3">
@@ -6755,7 +6436,7 @@
                               <a:blip r:embed="rId2">
                                 <a:extLst>
                                   <a:ext uri="{28A0092B-C50C-407E-A947-70E740481C1C}">
-                                    <a14:useLocalDpi xmlns:a14="http://schemas.microsoft.com/office/drawing/2010/main" xmlns:wps="http://schemas.microsoft.com/office/word/2010/wordprocessingShape" xmlns:wpi="http://schemas.microsoft.com/office/word/2010/wordprocessingInk" xmlns:wpg="http://schemas.microsoft.com/office/word/2010/wordprocessingGroup" xmlns:w16se="http://schemas.microsoft.com/office/word/2015/wordml/symex" xmlns:w16sdtdh="http://schemas.microsoft.com/office/word/2020/wordml/sdtdatahash" xmlns:w16="http://schemas.microsoft.com/office/word/2018/wordml" xmlns:w16cid="http://schemas.microsoft.com/office/word/2016/wordml/cid" xmlns:w16cex="http://schemas.microsoft.com/office/word/2018/wordml/cex" xmlns:w15="http://schemas.microsoft.com/office/word/2012/wordml" xmlns:w14="http://schemas.microsoft.com/office/word/2010/wordml" xmlns:w="http://schemas.openxmlformats.org/wordprocessingml/2006/main" xmlns:w10="urn:schemas-microsoft-com:office:word" xmlns:wp14="http://schemas.microsoft.com/office/word/2010/wordprocessingDrawing" xmlns:v="urn:schemas-microsoft-com:vml" xmlns:oel="http://schemas.microsoft.com/office/2019/extlst" xmlns:o="urn:schemas-microsoft-com:office:office" xmlns:am3d="http://schemas.microsoft.com/office/drawing/2017/model3d" xmlns:aink="http://schemas.microsoft.com/office/drawing/2016/ink" xmlns:mc="http://schemas.openxmlformats.org/markup-compatibility/2006" xmlns:cx8="http://schemas.microsoft.com/office/drawing/2016/5/14/chartex" xmlns:cx7="http://schemas.microsoft.com/office/drawing/2016/5/13/chartex" xmlns:cx6="http://schemas.microsoft.com/office/drawing/2016/5/12/chartex" xmlns:cx5="http://schemas.microsoft.com/office/drawing/2016/5/11/chartex" xmlns:cx4="http://schemas.microsoft.com/office/drawing/2016/5/10/chartex" xmlns:cx3="http://schemas.microsoft.com/office/drawing/2016/5/9/chartex" xmlns:cx2="http://schemas.microsoft.com/office/drawing/2015/10/21/chartex" xmlns:cx1="http://schemas.microsoft.com/office/drawing/2015/9/8/chartex" xmlns:cx="http://schemas.microsoft.com/office/drawing/2014/chartex" xmlns:wpc="http://schemas.microsoft.com/office/word/2010/wordprocessingCanvas" xmlns="" val="0"/>
+                                    <a14:useLocalDpi xmlns:a14="http://schemas.microsoft.com/office/drawing/2010/main" val="0"/>
                                   </a:ext>
                                 </a:extLst>
                               </a:blip>
@@ -6797,7 +6478,7 @@
                     <w:szCs w:val="18"/>
                   </w:rPr>
                   <w:drawing>
-                    <wp:inline distT="0" distB="0" distL="0" distR="0">
+                    <wp:inline distT="0" distB="0" distL="0" distR="0" wp14:anchorId="1D0B3B20" wp14:editId="52E7F37F">
                       <wp:extent cx="180000" cy="180000"/>
                       <wp:effectExtent l="0" t="0" r="0" b="0"/>
                       <wp:docPr id="2" name="Picture 2">
@@ -6821,7 +6502,7 @@
                               <a:blip r:embed="rId4">
                                 <a:extLst>
                                   <a:ext uri="{28A0092B-C50C-407E-A947-70E740481C1C}">
-                                    <a14:useLocalDpi xmlns:a14="http://schemas.microsoft.com/office/drawing/2010/main" xmlns:wps="http://schemas.microsoft.com/office/word/2010/wordprocessingShape" xmlns:wpi="http://schemas.microsoft.com/office/word/2010/wordprocessingInk" xmlns:wpg="http://schemas.microsoft.com/office/word/2010/wordprocessingGroup" xmlns:w16se="http://schemas.microsoft.com/office/word/2015/wordml/symex" xmlns:w16sdtdh="http://schemas.microsoft.com/office/word/2020/wordml/sdtdatahash" xmlns:w16="http://schemas.microsoft.com/office/word/2018/wordml" xmlns:w16cid="http://schemas.microsoft.com/office/word/2016/wordml/cid" xmlns:w16cex="http://schemas.microsoft.com/office/word/2018/wordml/cex" xmlns:w15="http://schemas.microsoft.com/office/word/2012/wordml" xmlns:w14="http://schemas.microsoft.com/office/word/2010/wordml" xmlns:w="http://schemas.openxmlformats.org/wordprocessingml/2006/main" xmlns:w10="urn:schemas-microsoft-com:office:word" xmlns:wp14="http://schemas.microsoft.com/office/word/2010/wordprocessingDrawing" xmlns:v="urn:schemas-microsoft-com:vml" xmlns:oel="http://schemas.microsoft.com/office/2019/extlst" xmlns:o="urn:schemas-microsoft-com:office:office" xmlns:am3d="http://schemas.microsoft.com/office/drawing/2017/model3d" xmlns:aink="http://schemas.microsoft.com/office/drawing/2016/ink" xmlns:mc="http://schemas.openxmlformats.org/markup-compatibility/2006" xmlns:cx8="http://schemas.microsoft.com/office/drawing/2016/5/14/chartex" xmlns:cx7="http://schemas.microsoft.com/office/drawing/2016/5/13/chartex" xmlns:cx6="http://schemas.microsoft.com/office/drawing/2016/5/12/chartex" xmlns:cx5="http://schemas.microsoft.com/office/drawing/2016/5/11/chartex" xmlns:cx4="http://schemas.microsoft.com/office/drawing/2016/5/10/chartex" xmlns:cx3="http://schemas.microsoft.com/office/drawing/2016/5/9/chartex" xmlns:cx2="http://schemas.microsoft.com/office/drawing/2015/10/21/chartex" xmlns:cx1="http://schemas.microsoft.com/office/drawing/2015/9/8/chartex" xmlns:cx="http://schemas.microsoft.com/office/drawing/2014/chartex" xmlns:wpc="http://schemas.microsoft.com/office/word/2010/wordprocessingCanvas" xmlns="" val="0"/>
+                                    <a14:useLocalDpi xmlns:a14="http://schemas.microsoft.com/office/drawing/2010/main" val="0"/>
                                   </a:ext>
                                 </a:extLst>
                               </a:blip>
@@ -6863,7 +6544,7 @@
                     <w:szCs w:val="18"/>
                   </w:rPr>
                   <w:drawing>
-                    <wp:inline distT="0" distB="0" distL="0" distR="0">
+                    <wp:inline distT="0" distB="0" distL="0" distR="0" wp14:anchorId="277523CF" wp14:editId="53EB796A">
                       <wp:extent cx="180000" cy="180000"/>
                       <wp:effectExtent l="0" t="0" r="0" b="0"/>
                       <wp:docPr id="5" name="Picture 5">
@@ -6916,7 +6597,7 @@
                     <w:szCs w:val="18"/>
                   </w:rPr>
                   <w:drawing>
-                    <wp:inline distT="0" distB="0" distL="0" distR="0">
+                    <wp:inline distT="0" distB="0" distL="0" distR="0" wp14:anchorId="0B9DC0B6" wp14:editId="3DF6BA7E">
                       <wp:extent cx="180000" cy="180000"/>
                       <wp:effectExtent l="0" t="0" r="0" b="0"/>
                       <wp:docPr id="20" name="Picture 20">
@@ -6940,10 +6621,10 @@
                               <a:blip r:embed="rId8">
                                 <a:extLst>
                                   <a:ext uri="{28A0092B-C50C-407E-A947-70E740481C1C}">
-                                    <a14:useLocalDpi xmlns:a14="http://schemas.microsoft.com/office/drawing/2010/main" xmlns:wps="http://schemas.microsoft.com/office/word/2010/wordprocessingShape" xmlns:wpi="http://schemas.microsoft.com/office/word/2010/wordprocessingInk" xmlns:wpg="http://schemas.microsoft.com/office/word/2010/wordprocessingGroup" xmlns:w16se="http://schemas.microsoft.com/office/word/2015/wordml/symex" xmlns:w16sdtdh="http://schemas.microsoft.com/office/word/2020/wordml/sdtdatahash" xmlns:w16="http://schemas.microsoft.com/office/word/2018/wordml" xmlns:w16cid="http://schemas.microsoft.com/office/word/2016/wordml/cid" xmlns:w16cex="http://schemas.microsoft.com/office/word/2018/wordml/cex" xmlns:w15="http://schemas.microsoft.com/office/word/2012/wordml" xmlns:w14="http://schemas.microsoft.com/office/word/2010/wordml" xmlns:w="http://schemas.openxmlformats.org/wordprocessingml/2006/main" xmlns:w10="urn:schemas-microsoft-com:office:word" xmlns:wp14="http://schemas.microsoft.com/office/word/2010/wordprocessingDrawing" xmlns:v="urn:schemas-microsoft-com:vml" xmlns:oel="http://schemas.microsoft.com/office/2019/extlst" xmlns:o="urn:schemas-microsoft-com:office:office" xmlns:am3d="http://schemas.microsoft.com/office/drawing/2017/model3d" xmlns:aink="http://schemas.microsoft.com/office/drawing/2016/ink" xmlns:mc="http://schemas.openxmlformats.org/markup-compatibility/2006" xmlns:cx8="http://schemas.microsoft.com/office/drawing/2016/5/14/chartex" xmlns:cx7="http://schemas.microsoft.com/office/drawing/2016/5/13/chartex" xmlns:cx6="http://schemas.microsoft.com/office/drawing/2016/5/12/chartex" xmlns:cx5="http://schemas.microsoft.com/office/drawing/2016/5/11/chartex" xmlns:cx4="http://schemas.microsoft.com/office/drawing/2016/5/10/chartex" xmlns:cx3="http://schemas.microsoft.com/office/drawing/2016/5/9/chartex" xmlns:cx2="http://schemas.microsoft.com/office/drawing/2015/10/21/chartex" xmlns:cx1="http://schemas.microsoft.com/office/drawing/2015/9/8/chartex" xmlns:cx="http://schemas.microsoft.com/office/drawing/2014/chartex" xmlns:wpc="http://schemas.microsoft.com/office/word/2010/wordprocessingCanvas" xmlns="" val="0"/>
+                                    <a14:useLocalDpi xmlns:a14="http://schemas.microsoft.com/office/drawing/2010/main" val="0"/>
                                   </a:ext>
                                   <a:ext uri="{837473B0-CC2E-450A-ABE3-18F120FF3D39}">
-                                    <a1611:picAttrSrcUrl xmlns:a1611="http://schemas.microsoft.com/office/drawing/2016/11/main" xmlns:wps="http://schemas.microsoft.com/office/word/2010/wordprocessingShape" xmlns:wpi="http://schemas.microsoft.com/office/word/2010/wordprocessingInk" xmlns:wpg="http://schemas.microsoft.com/office/word/2010/wordprocessingGroup" xmlns:w16se="http://schemas.microsoft.com/office/word/2015/wordml/symex" xmlns:w16sdtdh="http://schemas.microsoft.com/office/word/2020/wordml/sdtdatahash" xmlns:w16="http://schemas.microsoft.com/office/word/2018/wordml" xmlns:w16cid="http://schemas.microsoft.com/office/word/2016/wordml/cid" xmlns:w16cex="http://schemas.microsoft.com/office/word/2018/wordml/cex" xmlns:w15="http://schemas.microsoft.com/office/word/2012/wordml" xmlns:w14="http://schemas.microsoft.com/office/word/2010/wordml" xmlns:w="http://schemas.openxmlformats.org/wordprocessingml/2006/main" xmlns:w10="urn:schemas-microsoft-com:office:word" xmlns:wp14="http://schemas.microsoft.com/office/word/2010/wordprocessingDrawing" xmlns:v="urn:schemas-microsoft-com:vml" xmlns:oel="http://schemas.microsoft.com/office/2019/extlst" xmlns:o="urn:schemas-microsoft-com:office:office" xmlns:am3d="http://schemas.microsoft.com/office/drawing/2017/model3d" xmlns:aink="http://schemas.microsoft.com/office/drawing/2016/ink" xmlns:mc="http://schemas.openxmlformats.org/markup-compatibility/2006" xmlns:cx8="http://schemas.microsoft.com/office/drawing/2016/5/14/chartex" xmlns:cx7="http://schemas.microsoft.com/office/drawing/2016/5/13/chartex" xmlns:cx6="http://schemas.microsoft.com/office/drawing/2016/5/12/chartex" xmlns:cx5="http://schemas.microsoft.com/office/drawing/2016/5/11/chartex" xmlns:cx4="http://schemas.microsoft.com/office/drawing/2016/5/10/chartex" xmlns:cx3="http://schemas.microsoft.com/office/drawing/2016/5/9/chartex" xmlns:cx2="http://schemas.microsoft.com/office/drawing/2015/10/21/chartex" xmlns:cx1="http://schemas.microsoft.com/office/drawing/2015/9/8/chartex" xmlns:cx="http://schemas.microsoft.com/office/drawing/2014/chartex" xmlns:wpc="http://schemas.microsoft.com/office/word/2010/wordprocessingCanvas" xmlns="" r:id="rId9"/>
+                                    <a1611:picAttrSrcUrl xmlns:a1611="http://schemas.microsoft.com/office/drawing/2016/11/main" r:id="rId9"/>
                                   </a:ext>
                                 </a:extLst>
                               </a:blip>
@@ -6985,7 +6666,7 @@
                     <w:szCs w:val="18"/>
                   </w:rPr>
                   <w:drawing>
-                    <wp:inline distT="0" distB="0" distL="0" distR="0">
+                    <wp:inline distT="0" distB="0" distL="0" distR="0" wp14:anchorId="3D5D4C57" wp14:editId="3F4673E8">
                       <wp:extent cx="180000" cy="180000"/>
                       <wp:effectExtent l="0" t="0" r="0" b="0"/>
                       <wp:docPr id="7" name="Picture 7">
@@ -7038,7 +6719,7 @@
                     <w:szCs w:val="18"/>
                   </w:rPr>
                   <w:drawing>
-                    <wp:inline distT="0" distB="0" distL="0" distR="0">
+                    <wp:inline distT="0" distB="0" distL="0" distR="0" wp14:anchorId="0CD95E01" wp14:editId="09F81439">
                       <wp:extent cx="180000" cy="180000"/>
                       <wp:effectExtent l="0" t="0" r="0" b="0"/>
                       <wp:docPr id="17" name="Picture 17">
@@ -7091,7 +6772,7 @@
                     <w:szCs w:val="18"/>
                   </w:rPr>
                   <w:drawing>
-                    <wp:inline distT="0" distB="0" distL="0" distR="0">
+                    <wp:inline distT="0" distB="0" distL="0" distR="0" wp14:anchorId="0D2C899B" wp14:editId="00A7A9F2">
                       <wp:extent cx="180000" cy="180000"/>
                       <wp:effectExtent l="0" t="0" r="0" b="0"/>
                       <wp:docPr id="21" name="Picture 21">
@@ -7115,7 +6796,7 @@
                               <a:blip r:embed="rId15">
                                 <a:extLst>
                                   <a:ext uri="{28A0092B-C50C-407E-A947-70E740481C1C}">
-                                    <a14:useLocalDpi xmlns:a14="http://schemas.microsoft.com/office/drawing/2010/main" xmlns:wps="http://schemas.microsoft.com/office/word/2010/wordprocessingShape" xmlns:wpi="http://schemas.microsoft.com/office/word/2010/wordprocessingInk" xmlns:wpg="http://schemas.microsoft.com/office/word/2010/wordprocessingGroup" xmlns:w16se="http://schemas.microsoft.com/office/word/2015/wordml/symex" xmlns:w16sdtdh="http://schemas.microsoft.com/office/word/2020/wordml/sdtdatahash" xmlns:w16="http://schemas.microsoft.com/office/word/2018/wordml" xmlns:w16cid="http://schemas.microsoft.com/office/word/2016/wordml/cid" xmlns:w16cex="http://schemas.microsoft.com/office/word/2018/wordml/cex" xmlns:w15="http://schemas.microsoft.com/office/word/2012/wordml" xmlns:w14="http://schemas.microsoft.com/office/word/2010/wordml" xmlns:w="http://schemas.openxmlformats.org/wordprocessingml/2006/main" xmlns:w10="urn:schemas-microsoft-com:office:word" xmlns:wp14="http://schemas.microsoft.com/office/word/2010/wordprocessingDrawing" xmlns:v="urn:schemas-microsoft-com:vml" xmlns:oel="http://schemas.microsoft.com/office/2019/extlst" xmlns:o="urn:schemas-microsoft-com:office:office" xmlns:am3d="http://schemas.microsoft.com/office/drawing/2017/model3d" xmlns:aink="http://schemas.microsoft.com/office/drawing/2016/ink" xmlns:mc="http://schemas.openxmlformats.org/markup-compatibility/2006" xmlns:cx8="http://schemas.microsoft.com/office/drawing/2016/5/14/chartex" xmlns:cx7="http://schemas.microsoft.com/office/drawing/2016/5/13/chartex" xmlns:cx6="http://schemas.microsoft.com/office/drawing/2016/5/12/chartex" xmlns:cx5="http://schemas.microsoft.com/office/drawing/2016/5/11/chartex" xmlns:cx4="http://schemas.microsoft.com/office/drawing/2016/5/10/chartex" xmlns:cx3="http://schemas.microsoft.com/office/drawing/2016/5/9/chartex" xmlns:cx2="http://schemas.microsoft.com/office/drawing/2015/10/21/chartex" xmlns:cx1="http://schemas.microsoft.com/office/drawing/2015/9/8/chartex" xmlns:cx="http://schemas.microsoft.com/office/drawing/2014/chartex" xmlns:wpc="http://schemas.microsoft.com/office/word/2010/wordprocessingCanvas" xmlns="" val="0"/>
+                                    <a14:useLocalDpi xmlns:a14="http://schemas.microsoft.com/office/drawing/2010/main" val="0"/>
                                   </a:ext>
                                 </a:extLst>
                               </a:blip>
@@ -7136,7 +6817,7 @@
                               </a:ln>
                               <a:extLst>
                                 <a:ext uri="{53640926-AAD7-44D8-BBD7-CCE9431645EC}">
-                                  <a14:shadowObscured xmlns:a14="http://schemas.microsoft.com/office/drawing/2010/main" xmlns:wps="http://schemas.microsoft.com/office/word/2010/wordprocessingShape" xmlns:wpi="http://schemas.microsoft.com/office/word/2010/wordprocessingInk" xmlns:wpg="http://schemas.microsoft.com/office/word/2010/wordprocessingGroup" xmlns:w16se="http://schemas.microsoft.com/office/word/2015/wordml/symex" xmlns:w16sdtdh="http://schemas.microsoft.com/office/word/2020/wordml/sdtdatahash" xmlns:w16="http://schemas.microsoft.com/office/word/2018/wordml" xmlns:w16cid="http://schemas.microsoft.com/office/word/2016/wordml/cid" xmlns:w16cex="http://schemas.microsoft.com/office/word/2018/wordml/cex" xmlns:w15="http://schemas.microsoft.com/office/word/2012/wordml" xmlns:w14="http://schemas.microsoft.com/office/word/2010/wordml" xmlns:w="http://schemas.openxmlformats.org/wordprocessingml/2006/main" xmlns:w10="urn:schemas-microsoft-com:office:word" xmlns:wp14="http://schemas.microsoft.com/office/word/2010/wordprocessingDrawing" xmlns:v="urn:schemas-microsoft-com:vml" xmlns:oel="http://schemas.microsoft.com/office/2019/extlst" xmlns:o="urn:schemas-microsoft-com:office:office" xmlns:am3d="http://schemas.microsoft.com/office/drawing/2017/model3d" xmlns:aink="http://schemas.microsoft.com/office/drawing/2016/ink" xmlns:mc="http://schemas.openxmlformats.org/markup-compatibility/2006" xmlns:cx8="http://schemas.microsoft.com/office/drawing/2016/5/14/chartex" xmlns:cx7="http://schemas.microsoft.com/office/drawing/2016/5/13/chartex" xmlns:cx6="http://schemas.microsoft.com/office/drawing/2016/5/12/chartex" xmlns:cx5="http://schemas.microsoft.com/office/drawing/2016/5/11/chartex" xmlns:cx4="http://schemas.microsoft.com/office/drawing/2016/5/10/chartex" xmlns:cx3="http://schemas.microsoft.com/office/drawing/2016/5/9/chartex" xmlns:cx2="http://schemas.microsoft.com/office/drawing/2015/10/21/chartex" xmlns:cx1="http://schemas.microsoft.com/office/drawing/2015/9/8/chartex" xmlns:cx="http://schemas.microsoft.com/office/drawing/2014/chartex" xmlns:wpc="http://schemas.microsoft.com/office/word/2010/wordprocessingCanvas" xmlns=""/>
+                                  <a14:shadowObscured xmlns:a14="http://schemas.microsoft.com/office/drawing/2010/main"/>
                                 </a:ext>
                               </a:extLst>
                             </pic:spPr>
@@ -7160,7 +6841,7 @@
                     <w:szCs w:val="18"/>
                   </w:rPr>
                   <w:drawing>
-                    <wp:inline distT="0" distB="0" distL="0" distR="0">
+                    <wp:inline distT="0" distB="0" distL="0" distR="0" wp14:anchorId="3B2F69F4" wp14:editId="25008298">
                       <wp:extent cx="180000" cy="180000"/>
                       <wp:effectExtent l="0" t="0" r="0" b="0"/>
                       <wp:docPr id="22" name="Picture 22">
@@ -7184,7 +6865,7 @@
                               <a:blip r:embed="rId17">
                                 <a:extLst>
                                   <a:ext uri="{28A0092B-C50C-407E-A947-70E740481C1C}">
-                                    <a14:useLocalDpi xmlns:a14="http://schemas.microsoft.com/office/drawing/2010/main" xmlns:wps="http://schemas.microsoft.com/office/word/2010/wordprocessingShape" xmlns:wpi="http://schemas.microsoft.com/office/word/2010/wordprocessingInk" xmlns:wpg="http://schemas.microsoft.com/office/word/2010/wordprocessingGroup" xmlns:w16se="http://schemas.microsoft.com/office/word/2015/wordml/symex" xmlns:w16sdtdh="http://schemas.microsoft.com/office/word/2020/wordml/sdtdatahash" xmlns:w16="http://schemas.microsoft.com/office/word/2018/wordml" xmlns:w16cid="http://schemas.microsoft.com/office/word/2016/wordml/cid" xmlns:w16cex="http://schemas.microsoft.com/office/word/2018/wordml/cex" xmlns:w15="http://schemas.microsoft.com/office/word/2012/wordml" xmlns:w14="http://schemas.microsoft.com/office/word/2010/wordml" xmlns:w="http://schemas.openxmlformats.org/wordprocessingml/2006/main" xmlns:w10="urn:schemas-microsoft-com:office:word" xmlns:wp14="http://schemas.microsoft.com/office/word/2010/wordprocessingDrawing" xmlns:v="urn:schemas-microsoft-com:vml" xmlns:oel="http://schemas.microsoft.com/office/2019/extlst" xmlns:o="urn:schemas-microsoft-com:office:office" xmlns:am3d="http://schemas.microsoft.com/office/drawing/2017/model3d" xmlns:aink="http://schemas.microsoft.com/office/drawing/2016/ink" xmlns:mc="http://schemas.openxmlformats.org/markup-compatibility/2006" xmlns:cx8="http://schemas.microsoft.com/office/drawing/2016/5/14/chartex" xmlns:cx7="http://schemas.microsoft.com/office/drawing/2016/5/13/chartex" xmlns:cx6="http://schemas.microsoft.com/office/drawing/2016/5/12/chartex" xmlns:cx5="http://schemas.microsoft.com/office/drawing/2016/5/11/chartex" xmlns:cx4="http://schemas.microsoft.com/office/drawing/2016/5/10/chartex" xmlns:cx3="http://schemas.microsoft.com/office/drawing/2016/5/9/chartex" xmlns:cx2="http://schemas.microsoft.com/office/drawing/2015/10/21/chartex" xmlns:cx1="http://schemas.microsoft.com/office/drawing/2015/9/8/chartex" xmlns:cx="http://schemas.microsoft.com/office/drawing/2014/chartex" xmlns:wpc="http://schemas.microsoft.com/office/word/2010/wordprocessingCanvas" xmlns="" val="0"/>
+                                    <a14:useLocalDpi xmlns:a14="http://schemas.microsoft.com/office/drawing/2010/main" val="0"/>
                                   </a:ext>
                                 </a:extLst>
                               </a:blip>
@@ -7226,7 +6907,7 @@
                     <w:szCs w:val="18"/>
                   </w:rPr>
                   <w:drawing>
-                    <wp:inline distT="0" distB="0" distL="0" distR="0">
+                    <wp:inline distT="0" distB="0" distL="0" distR="0" wp14:anchorId="1F9ED511" wp14:editId="2B60AA78">
                       <wp:extent cx="180000" cy="180000"/>
                       <wp:effectExtent l="0" t="0" r="0" b="0"/>
                       <wp:docPr id="23" name="Picture 23">
@@ -7276,7 +6957,7 @@
         <w:noProof/>
       </w:rPr>
       <w:drawing>
-        <wp:anchor distT="0" distB="0" distL="114300" distR="114300" simplePos="0" relativeHeight="251694080" behindDoc="0" locked="0" layoutInCell="1" allowOverlap="1">
+        <wp:anchor distT="0" distB="0" distL="114300" distR="114300" simplePos="0" relativeHeight="251694080" behindDoc="0" locked="0" layoutInCell="1" allowOverlap="1" wp14:anchorId="689FCBAE" wp14:editId="5555C7C6">
           <wp:simplePos x="0" y="0"/>
           <wp:positionH relativeFrom="column">
             <wp:posOffset>-10795</wp:posOffset>
@@ -7308,7 +6989,7 @@
                   <a:blip r:embed="rId20">
                     <a:extLst>
                       <a:ext uri="{28A0092B-C50C-407E-A947-70E740481C1C}">
-                        <a14:useLocalDpi xmlns:a14="http://schemas.microsoft.com/office/drawing/2010/main" xmlns:wps="http://schemas.microsoft.com/office/word/2010/wordprocessingShape" xmlns:wpi="http://schemas.microsoft.com/office/word/2010/wordprocessingInk" xmlns:wpg="http://schemas.microsoft.com/office/word/2010/wordprocessingGroup" xmlns:w16se="http://schemas.microsoft.com/office/word/2015/wordml/symex" xmlns:w16sdtdh="http://schemas.microsoft.com/office/word/2020/wordml/sdtdatahash" xmlns:w16="http://schemas.microsoft.com/office/word/2018/wordml" xmlns:w16cid="http://schemas.microsoft.com/office/word/2016/wordml/cid" xmlns:w16cex="http://schemas.microsoft.com/office/word/2018/wordml/cex" xmlns:w15="http://schemas.microsoft.com/office/word/2012/wordml" xmlns:w14="http://schemas.microsoft.com/office/word/2010/wordml" xmlns:w="http://schemas.openxmlformats.org/wordprocessingml/2006/main" xmlns:w10="urn:schemas-microsoft-com:office:word" xmlns:wp14="http://schemas.microsoft.com/office/word/2010/wordprocessingDrawing" xmlns:v="urn:schemas-microsoft-com:vml" xmlns:oel="http://schemas.microsoft.com/office/2019/extlst" xmlns:o="urn:schemas-microsoft-com:office:office" xmlns:am3d="http://schemas.microsoft.com/office/drawing/2017/model3d" xmlns:aink="http://schemas.microsoft.com/office/drawing/2016/ink" xmlns:mc="http://schemas.openxmlformats.org/markup-compatibility/2006" xmlns:cx8="http://schemas.microsoft.com/office/drawing/2016/5/14/chartex" xmlns:cx7="http://schemas.microsoft.com/office/drawing/2016/5/13/chartex" xmlns:cx6="http://schemas.microsoft.com/office/drawing/2016/5/12/chartex" xmlns:cx5="http://schemas.microsoft.com/office/drawing/2016/5/11/chartex" xmlns:cx4="http://schemas.microsoft.com/office/drawing/2016/5/10/chartex" xmlns:cx3="http://schemas.microsoft.com/office/drawing/2016/5/9/chartex" xmlns:cx2="http://schemas.microsoft.com/office/drawing/2015/10/21/chartex" xmlns:cx1="http://schemas.microsoft.com/office/drawing/2015/9/8/chartex" xmlns:cx="http://schemas.microsoft.com/office/drawing/2014/chartex" xmlns:wpc="http://schemas.microsoft.com/office/word/2010/wordprocessingCanvas" xmlns="" val="0"/>
+                        <a14:useLocalDpi xmlns:a14="http://schemas.microsoft.com/office/drawing/2010/main" val="0"/>
                       </a:ext>
                     </a:extLst>
                   </a:blip>
@@ -7340,7 +7021,7 @@
       <w:rPr>
         <w:noProof/>
       </w:rPr>
-      <w:pict>
+      <w:pict w14:anchorId="56DDD08B">
         <v:line id="Straight Connector 2" o:spid="_x0000_s1026" style="position:absolute;flip:y;z-index:251622400;visibility:visible;mso-position-horizontal-relative:text;mso-position-vertical-relative:text" from="-.1pt,5.2pt" to="520.7pt,5.2pt" strokecolor="#984807" strokeweight="1pt">
           <v:stroke endcap="round"/>
         </v:line>
@@ -7350,7 +7031,7 @@
       <w:rPr>
         <w:noProof/>
       </w:rPr>
-      <w:pict>
+      <w:pict w14:anchorId="169647A1">
         <v:shape id="Text Box 1" o:spid="_x0000_s1025" type="#_x0000_t202" style="position:absolute;margin-left:444.65pt;margin-top:26.95pt;width:70.9pt;height:15.9pt;z-index:251663360;visibility:visible;mso-position-horizontal-relative:text;mso-position-vertical-relative:text;v-text-anchor:middle" o:gfxdata="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" filled="f" stroked="f" strokeweight=".5pt">
           <v:textbox inset="0,0,0,0">
             <w:txbxContent>
@@ -7434,7 +7115,7 @@
 </file>
 
 <file path=word/footnotes.xml><?xml version="1.0" encoding="utf-8"?>
-<w:footnotes xmlns:ve="http://schemas.openxmlformats.org/markup-compatibility/2006" xmlns:o="urn:schemas-microsoft-com:office:office" xmlns:r="http://schemas.openxmlformats.org/officeDocument/2006/relationships" xmlns:m="http://schemas.openxmlformats.org/officeDocument/2006/math" xmlns:v="urn:schemas-microsoft-com:vml" xmlns:wp="http://schemas.openxmlformats.org/drawingml/2006/wordprocessingDrawing" xmlns:w10="urn:schemas-microsoft-com:office:word" xmlns:w="http://schemas.openxmlformats.org/wordprocessingml/2006/main" xmlns:wne="http://schemas.microsoft.com/office/word/2006/wordml">
+<w:footnotes xmlns:wpc="http://schemas.microsoft.com/office/word/2010/wordprocessingCanvas" xmlns:cx="http://schemas.microsoft.com/office/drawing/2014/chartex" xmlns:cx1="http://schemas.microsoft.com/office/drawing/2015/9/8/chartex" xmlns:cx2="http://schemas.microsoft.com/office/drawing/2015/10/21/chartex" xmlns:cx3="http://schemas.microsoft.com/office/drawing/2016/5/9/chartex" xmlns:cx4="http://schemas.microsoft.com/office/drawing/2016/5/10/chartex" xmlns:cx5="http://schemas.microsoft.com/office/drawing/2016/5/11/chartex" xmlns:cx6="http://schemas.microsoft.com/office/drawing/2016/5/12/chartex" xmlns:cx7="http://schemas.microsoft.com/office/drawing/2016/5/13/chartex" xmlns:cx8="http://schemas.microsoft.com/office/drawing/2016/5/14/chartex" xmlns:mc="http://schemas.openxmlformats.org/markup-compatibility/2006" xmlns:aink="http://schemas.microsoft.com/office/drawing/2016/ink" xmlns:am3d="http://schemas.microsoft.com/office/drawing/2017/model3d" xmlns:o="urn:schemas-microsoft-com:office:office" xmlns:oel="http://schemas.microsoft.com/office/2019/extlst" xmlns:r="http://schemas.openxmlformats.org/officeDocument/2006/relationships" xmlns:m="http://schemas.openxmlformats.org/officeDocument/2006/math" xmlns:v="urn:schemas-microsoft-com:vml" xmlns:wp14="http://schemas.microsoft.com/office/word/2010/wordprocessingDrawing" xmlns:wp="http://schemas.openxmlformats.org/drawingml/2006/wordprocessingDrawing" xmlns:w10="urn:schemas-microsoft-com:office:word" xmlns:w="http://schemas.openxmlformats.org/wordprocessingml/2006/main" xmlns:w14="http://schemas.microsoft.com/office/word/2010/wordml" xmlns:w15="http://schemas.microsoft.com/office/word/2012/wordml" xmlns:w16cex="http://schemas.microsoft.com/office/word/2018/wordml/cex" xmlns:w16cid="http://schemas.microsoft.com/office/word/2016/wordml/cid" xmlns:w16="http://schemas.microsoft.com/office/word/2018/wordml" xmlns:w16sdtdh="http://schemas.microsoft.com/office/word/2020/wordml/sdtdatahash" xmlns:w16se="http://schemas.microsoft.com/office/word/2015/wordml/symex" xmlns:wpg="http://schemas.microsoft.com/office/word/2010/wordprocessingGroup" xmlns:wpi="http://schemas.microsoft.com/office/word/2010/wordprocessingInk" xmlns:wne="http://schemas.microsoft.com/office/word/2006/wordml" xmlns:wps="http://schemas.microsoft.com/office/word/2010/wordprocessingShape" mc:Ignorable="w14 w15 w16se w16cid w16 w16cex w16sdtdh wp14">
   <w:footnote w:type="separator" w:id="-1">
     <w:p>
       <w:pPr>
@@ -7459,7 +7140,7 @@
 </file>
 
 <file path=word/header1.xml><?xml version="1.0" encoding="utf-8"?>
-<w:hdr xmlns:ve="http://schemas.openxmlformats.org/markup-compatibility/2006" xmlns:o="urn:schemas-microsoft-com:office:office" xmlns:r="http://schemas.openxmlformats.org/officeDocument/2006/relationships" xmlns:m="http://schemas.openxmlformats.org/officeDocument/2006/math" xmlns:v="urn:schemas-microsoft-com:vml" xmlns:wp="http://schemas.openxmlformats.org/drawingml/2006/wordprocessingDrawing" xmlns:w10="urn:schemas-microsoft-com:office:word" xmlns:w="http://schemas.openxmlformats.org/wordprocessingml/2006/main" xmlns:wne="http://schemas.microsoft.com/office/word/2006/wordml">
+<w:hdr xmlns:wpc="http://schemas.microsoft.com/office/word/2010/wordprocessingCanvas" xmlns:cx="http://schemas.microsoft.com/office/drawing/2014/chartex" xmlns:cx1="http://schemas.microsoft.com/office/drawing/2015/9/8/chartex" xmlns:cx2="http://schemas.microsoft.com/office/drawing/2015/10/21/chartex" xmlns:cx3="http://schemas.microsoft.com/office/drawing/2016/5/9/chartex" xmlns:cx4="http://schemas.microsoft.com/office/drawing/2016/5/10/chartex" xmlns:cx5="http://schemas.microsoft.com/office/drawing/2016/5/11/chartex" xmlns:cx6="http://schemas.microsoft.com/office/drawing/2016/5/12/chartex" xmlns:cx7="http://schemas.microsoft.com/office/drawing/2016/5/13/chartex" xmlns:cx8="http://schemas.microsoft.com/office/drawing/2016/5/14/chartex" xmlns:mc="http://schemas.openxmlformats.org/markup-compatibility/2006" xmlns:aink="http://schemas.microsoft.com/office/drawing/2016/ink" xmlns:am3d="http://schemas.microsoft.com/office/drawing/2017/model3d" xmlns:o="urn:schemas-microsoft-com:office:office" xmlns:oel="http://schemas.microsoft.com/office/2019/extlst" xmlns:r="http://schemas.openxmlformats.org/officeDocument/2006/relationships" xmlns:m="http://schemas.openxmlformats.org/officeDocument/2006/math" xmlns:v="urn:schemas-microsoft-com:vml" xmlns:wp14="http://schemas.microsoft.com/office/word/2010/wordprocessingDrawing" xmlns:wp="http://schemas.openxmlformats.org/drawingml/2006/wordprocessingDrawing" xmlns:w10="urn:schemas-microsoft-com:office:word" xmlns:w="http://schemas.openxmlformats.org/wordprocessingml/2006/main" xmlns:w14="http://schemas.microsoft.com/office/word/2010/wordml" xmlns:w15="http://schemas.microsoft.com/office/word/2012/wordml" xmlns:w16cex="http://schemas.microsoft.com/office/word/2018/wordml/cex" xmlns:w16cid="http://schemas.microsoft.com/office/word/2016/wordml/cid" xmlns:w16="http://schemas.microsoft.com/office/word/2018/wordml" xmlns:w16sdtdh="http://schemas.microsoft.com/office/word/2020/wordml/sdtdatahash" xmlns:w16se="http://schemas.microsoft.com/office/word/2015/wordml/symex" xmlns:wpg="http://schemas.microsoft.com/office/word/2010/wordprocessingGroup" xmlns:wpi="http://schemas.microsoft.com/office/word/2010/wordprocessingInk" xmlns:wne="http://schemas.microsoft.com/office/word/2006/wordml" xmlns:wps="http://schemas.microsoft.com/office/word/2010/wordprocessingShape" mc:Ignorable="w14 w15 w16se w16cid w16 w16cex w16sdtdh wp14">
   <w:p>
     <w:pPr>
       <w:pStyle w:val="Header"/>
@@ -7470,8 +7151,8 @@
 </file>
 
 <file path=word/numbering.xml><?xml version="1.0" encoding="utf-8"?>
-<w:numbering xmlns:ve="http://schemas.openxmlformats.org/markup-compatibility/2006" xmlns:o="urn:schemas-microsoft-com:office:office" xmlns:r="http://schemas.openxmlformats.org/officeDocument/2006/relationships" xmlns:m="http://schemas.openxmlformats.org/officeDocument/2006/math" xmlns:v="urn:schemas-microsoft-com:vml" xmlns:wp="http://schemas.openxmlformats.org/drawingml/2006/wordprocessingDrawing" xmlns:w10="urn:schemas-microsoft-com:office:word" xmlns:w="http://schemas.openxmlformats.org/wordprocessingml/2006/main" xmlns:wne="http://schemas.microsoft.com/office/word/2006/wordml">
-  <w:abstractNum w:abstractNumId="0">
+<w:numbering xmlns:wpc="http://schemas.microsoft.com/office/word/2010/wordprocessingCanvas" xmlns:cx="http://schemas.microsoft.com/office/drawing/2014/chartex" xmlns:cx1="http://schemas.microsoft.com/office/drawing/2015/9/8/chartex" xmlns:cx2="http://schemas.microsoft.com/office/drawing/2015/10/21/chartex" xmlns:cx3="http://schemas.microsoft.com/office/drawing/2016/5/9/chartex" xmlns:cx4="http://schemas.microsoft.com/office/drawing/2016/5/10/chartex" xmlns:cx5="http://schemas.microsoft.com/office/drawing/2016/5/11/chartex" xmlns:cx6="http://schemas.microsoft.com/office/drawing/2016/5/12/chartex" xmlns:cx7="http://schemas.microsoft.com/office/drawing/2016/5/13/chartex" xmlns:cx8="http://schemas.microsoft.com/office/drawing/2016/5/14/chartex" xmlns:mc="http://schemas.openxmlformats.org/markup-compatibility/2006" xmlns:aink="http://schemas.microsoft.com/office/drawing/2016/ink" xmlns:am3d="http://schemas.microsoft.com/office/drawing/2017/model3d" xmlns:o="urn:schemas-microsoft-com:office:office" xmlns:oel="http://schemas.microsoft.com/office/2019/extlst" xmlns:r="http://schemas.openxmlformats.org/officeDocument/2006/relationships" xmlns:m="http://schemas.openxmlformats.org/officeDocument/2006/math" xmlns:v="urn:schemas-microsoft-com:vml" xmlns:wp14="http://schemas.microsoft.com/office/word/2010/wordprocessingDrawing" xmlns:wp="http://schemas.openxmlformats.org/drawingml/2006/wordprocessingDrawing" xmlns:w10="urn:schemas-microsoft-com:office:word" xmlns:w="http://schemas.openxmlformats.org/wordprocessingml/2006/main" xmlns:w14="http://schemas.microsoft.com/office/word/2010/wordml" xmlns:w15="http://schemas.microsoft.com/office/word/2012/wordml" xmlns:w16cex="http://schemas.microsoft.com/office/word/2018/wordml/cex" xmlns:w16cid="http://schemas.microsoft.com/office/word/2016/wordml/cid" xmlns:w16="http://schemas.microsoft.com/office/word/2018/wordml" xmlns:w16sdtdh="http://schemas.microsoft.com/office/word/2020/wordml/sdtdatahash" xmlns:w16se="http://schemas.microsoft.com/office/word/2015/wordml/symex" xmlns:wpg="http://schemas.microsoft.com/office/word/2010/wordprocessingGroup" xmlns:wpi="http://schemas.microsoft.com/office/word/2010/wordprocessingInk" xmlns:wne="http://schemas.microsoft.com/office/word/2006/wordml" xmlns:wps="http://schemas.microsoft.com/office/word/2010/wordprocessingShape" mc:Ignorable="w14 w15 w16se w16cid w16 w16cex w16sdtdh wp14">
+  <w:abstractNum w:abstractNumId="0" w15:restartNumberingAfterBreak="0">
     <w:nsid w:val="04E60920"/>
     <w:multiLevelType w:val="hybridMultilevel"/>
     <w:tmpl w:val="9DB0F662"/>
@@ -7584,7 +7265,7 @@
       </w:rPr>
     </w:lvl>
   </w:abstractNum>
-  <w:abstractNum w:abstractNumId="1">
+  <w:abstractNum w:abstractNumId="1" w15:restartNumberingAfterBreak="0">
     <w:nsid w:val="0BCB1966"/>
     <w:multiLevelType w:val="hybridMultilevel"/>
     <w:tmpl w:val="288856D8"/>
@@ -7697,7 +7378,7 @@
       </w:rPr>
     </w:lvl>
   </w:abstractNum>
-  <w:abstractNum w:abstractNumId="2">
+  <w:abstractNum w:abstractNumId="2" w15:restartNumberingAfterBreak="0">
     <w:nsid w:val="0D150978"/>
     <w:multiLevelType w:val="hybridMultilevel"/>
     <w:tmpl w:val="184A0ED8"/>
@@ -7789,7 +7470,7 @@
       </w:pPr>
     </w:lvl>
   </w:abstractNum>
-  <w:abstractNum w:abstractNumId="3">
+  <w:abstractNum w:abstractNumId="3" w15:restartNumberingAfterBreak="0">
     <w:nsid w:val="12D46FE6"/>
     <w:multiLevelType w:val="hybridMultilevel"/>
     <w:tmpl w:val="2E189FDA"/>
@@ -7902,7 +7583,7 @@
       </w:rPr>
     </w:lvl>
   </w:abstractNum>
-  <w:abstractNum w:abstractNumId="4">
+  <w:abstractNum w:abstractNumId="4" w15:restartNumberingAfterBreak="0">
     <w:nsid w:val="13A00DEC"/>
     <w:multiLevelType w:val="hybridMultilevel"/>
     <w:tmpl w:val="716257E8"/>
@@ -7992,7 +7673,7 @@
       </w:pPr>
     </w:lvl>
   </w:abstractNum>
-  <w:abstractNum w:abstractNumId="5">
+  <w:abstractNum w:abstractNumId="5" w15:restartNumberingAfterBreak="0">
     <w:nsid w:val="145E7E61"/>
     <w:multiLevelType w:val="hybridMultilevel"/>
     <w:tmpl w:val="3AD6A486"/>
@@ -8105,7 +7786,7 @@
       </w:rPr>
     </w:lvl>
   </w:abstractNum>
-  <w:abstractNum w:abstractNumId="6">
+  <w:abstractNum w:abstractNumId="6" w15:restartNumberingAfterBreak="0">
     <w:nsid w:val="194513D8"/>
     <w:multiLevelType w:val="hybridMultilevel"/>
     <w:tmpl w:val="02F0278C"/>
@@ -8218,7 +7899,7 @@
       </w:rPr>
     </w:lvl>
   </w:abstractNum>
-  <w:abstractNum w:abstractNumId="7">
+  <w:abstractNum w:abstractNumId="7" w15:restartNumberingAfterBreak="0">
     <w:nsid w:val="19FC108B"/>
     <w:multiLevelType w:val="hybridMultilevel"/>
     <w:tmpl w:val="5AE21E18"/>
@@ -8331,7 +8012,7 @@
       </w:rPr>
     </w:lvl>
   </w:abstractNum>
-  <w:abstractNum w:abstractNumId="8">
+  <w:abstractNum w:abstractNumId="8" w15:restartNumberingAfterBreak="0">
     <w:nsid w:val="1D3C450D"/>
     <w:multiLevelType w:val="hybridMultilevel"/>
     <w:tmpl w:val="0732809A"/>
@@ -8420,7 +8101,7 @@
       </w:pPr>
     </w:lvl>
   </w:abstractNum>
-  <w:abstractNum w:abstractNumId="9">
+  <w:abstractNum w:abstractNumId="9" w15:restartNumberingAfterBreak="0">
     <w:nsid w:val="1DAD2515"/>
     <w:multiLevelType w:val="hybridMultilevel"/>
     <w:tmpl w:val="9C1E9A04"/>
@@ -8533,7 +8214,7 @@
       </w:rPr>
     </w:lvl>
   </w:abstractNum>
-  <w:abstractNum w:abstractNumId="10">
+  <w:abstractNum w:abstractNumId="10" w15:restartNumberingAfterBreak="0">
     <w:nsid w:val="22CD3F94"/>
     <w:multiLevelType w:val="hybridMultilevel"/>
     <w:tmpl w:val="A044FDFA"/>
@@ -8619,7 +8300,7 @@
       </w:pPr>
     </w:lvl>
   </w:abstractNum>
-  <w:abstractNum w:abstractNumId="11">
+  <w:abstractNum w:abstractNumId="11" w15:restartNumberingAfterBreak="0">
     <w:nsid w:val="23536430"/>
     <w:multiLevelType w:val="hybridMultilevel"/>
     <w:tmpl w:val="88CCA070"/>
@@ -8732,7 +8413,7 @@
       </w:rPr>
     </w:lvl>
   </w:abstractNum>
-  <w:abstractNum w:abstractNumId="12">
+  <w:abstractNum w:abstractNumId="12" w15:restartNumberingAfterBreak="0">
     <w:nsid w:val="23C737F5"/>
     <w:multiLevelType w:val="hybridMultilevel"/>
     <w:tmpl w:val="13202166"/>
@@ -8821,7 +8502,7 @@
       </w:pPr>
     </w:lvl>
   </w:abstractNum>
-  <w:abstractNum w:abstractNumId="13">
+  <w:abstractNum w:abstractNumId="13" w15:restartNumberingAfterBreak="0">
     <w:nsid w:val="253348C0"/>
     <w:multiLevelType w:val="hybridMultilevel"/>
     <w:tmpl w:val="5CC6AF8A"/>
@@ -8909,7 +8590,7 @@
       </w:pPr>
     </w:lvl>
   </w:abstractNum>
-  <w:abstractNum w:abstractNumId="14">
+  <w:abstractNum w:abstractNumId="14" w15:restartNumberingAfterBreak="0">
     <w:nsid w:val="26413526"/>
     <w:multiLevelType w:val="hybridMultilevel"/>
     <w:tmpl w:val="A1B4F3F4"/>
@@ -8995,7 +8676,7 @@
       </w:pPr>
     </w:lvl>
   </w:abstractNum>
-  <w:abstractNum w:abstractNumId="15">
+  <w:abstractNum w:abstractNumId="15" w15:restartNumberingAfterBreak="0">
     <w:nsid w:val="264860D5"/>
     <w:multiLevelType w:val="hybridMultilevel"/>
     <w:tmpl w:val="1F1CB5CE"/>
@@ -9084,7 +8765,7 @@
       </w:pPr>
     </w:lvl>
   </w:abstractNum>
-  <w:abstractNum w:abstractNumId="16">
+  <w:abstractNum w:abstractNumId="16" w15:restartNumberingAfterBreak="0">
     <w:nsid w:val="268274C7"/>
     <w:multiLevelType w:val="hybridMultilevel"/>
     <w:tmpl w:val="0732809A"/>
@@ -9173,7 +8854,7 @@
       </w:pPr>
     </w:lvl>
   </w:abstractNum>
-  <w:abstractNum w:abstractNumId="17">
+  <w:abstractNum w:abstractNumId="17" w15:restartNumberingAfterBreak="0">
     <w:nsid w:val="27202F17"/>
     <w:multiLevelType w:val="multilevel"/>
     <w:tmpl w:val="78CEF8E8"/>
@@ -9294,7 +8975,7 @@
       </w:rPr>
     </w:lvl>
   </w:abstractNum>
-  <w:abstractNum w:abstractNumId="18">
+  <w:abstractNum w:abstractNumId="18" w15:restartNumberingAfterBreak="0">
     <w:nsid w:val="2C5B53B7"/>
     <w:multiLevelType w:val="hybridMultilevel"/>
     <w:tmpl w:val="98BE5D62"/>
@@ -9389,7 +9070,7 @@
       </w:pPr>
     </w:lvl>
   </w:abstractNum>
-  <w:abstractNum w:abstractNumId="19">
+  <w:abstractNum w:abstractNumId="19" w15:restartNumberingAfterBreak="0">
     <w:nsid w:val="326B7ADF"/>
     <w:multiLevelType w:val="hybridMultilevel"/>
     <w:tmpl w:val="243464B4"/>
@@ -9484,7 +9165,7 @@
       </w:pPr>
     </w:lvl>
   </w:abstractNum>
-  <w:abstractNum w:abstractNumId="20">
+  <w:abstractNum w:abstractNumId="20" w15:restartNumberingAfterBreak="0">
     <w:nsid w:val="36F1759A"/>
     <w:multiLevelType w:val="hybridMultilevel"/>
     <w:tmpl w:val="AC4C80EA"/>
@@ -9597,7 +9278,7 @@
       </w:rPr>
     </w:lvl>
   </w:abstractNum>
-  <w:abstractNum w:abstractNumId="21">
+  <w:abstractNum w:abstractNumId="21" w15:restartNumberingAfterBreak="0">
     <w:nsid w:val="385C6CB3"/>
     <w:multiLevelType w:val="hybridMultilevel"/>
     <w:tmpl w:val="C1C67C5C"/>
@@ -9710,7 +9391,7 @@
       </w:rPr>
     </w:lvl>
   </w:abstractNum>
-  <w:abstractNum w:abstractNumId="22">
+  <w:abstractNum w:abstractNumId="22" w15:restartNumberingAfterBreak="0">
     <w:nsid w:val="40B63A43"/>
     <w:multiLevelType w:val="hybridMultilevel"/>
     <w:tmpl w:val="4D9EFB84"/>
@@ -9805,7 +9486,7 @@
       </w:pPr>
     </w:lvl>
   </w:abstractNum>
-  <w:abstractNum w:abstractNumId="23">
+  <w:abstractNum w:abstractNumId="23" w15:restartNumberingAfterBreak="0">
     <w:nsid w:val="447D32A9"/>
     <w:multiLevelType w:val="hybridMultilevel"/>
     <w:tmpl w:val="20EA0534"/>
@@ -9894,7 +9575,7 @@
       </w:pPr>
     </w:lvl>
   </w:abstractNum>
-  <w:abstractNum w:abstractNumId="24">
+  <w:abstractNum w:abstractNumId="24" w15:restartNumberingAfterBreak="0">
     <w:nsid w:val="44BC2519"/>
     <w:multiLevelType w:val="hybridMultilevel"/>
     <w:tmpl w:val="EEB2B3B6"/>
@@ -9983,7 +9664,7 @@
       </w:pPr>
     </w:lvl>
   </w:abstractNum>
-  <w:abstractNum w:abstractNumId="25">
+  <w:abstractNum w:abstractNumId="25" w15:restartNumberingAfterBreak="0">
     <w:nsid w:val="4D796141"/>
     <w:multiLevelType w:val="hybridMultilevel"/>
     <w:tmpl w:val="91D04A66"/>
@@ -10096,7 +9777,7 @@
       </w:rPr>
     </w:lvl>
   </w:abstractNum>
-  <w:abstractNum w:abstractNumId="26">
+  <w:abstractNum w:abstractNumId="26" w15:restartNumberingAfterBreak="0">
     <w:nsid w:val="4F5B2890"/>
     <w:multiLevelType w:val="hybridMultilevel"/>
     <w:tmpl w:val="9FAE4850"/>
@@ -10209,7 +9890,7 @@
       </w:rPr>
     </w:lvl>
   </w:abstractNum>
-  <w:abstractNum w:abstractNumId="27">
+  <w:abstractNum w:abstractNumId="27" w15:restartNumberingAfterBreak="0">
     <w:nsid w:val="50F62E8C"/>
     <w:multiLevelType w:val="hybridMultilevel"/>
     <w:tmpl w:val="E78C85C0"/>
@@ -10322,7 +10003,7 @@
       </w:rPr>
     </w:lvl>
   </w:abstractNum>
-  <w:abstractNum w:abstractNumId="28">
+  <w:abstractNum w:abstractNumId="28" w15:restartNumberingAfterBreak="0">
     <w:nsid w:val="548256CA"/>
     <w:multiLevelType w:val="hybridMultilevel"/>
     <w:tmpl w:val="A9B4CFA4"/>
@@ -10435,7 +10116,7 @@
       </w:rPr>
     </w:lvl>
   </w:abstractNum>
-  <w:abstractNum w:abstractNumId="29">
+  <w:abstractNum w:abstractNumId="29" w15:restartNumberingAfterBreak="0">
     <w:nsid w:val="5507266E"/>
     <w:multiLevelType w:val="hybridMultilevel"/>
     <w:tmpl w:val="22522E3A"/>
@@ -10548,7 +10229,7 @@
       </w:rPr>
     </w:lvl>
   </w:abstractNum>
-  <w:abstractNum w:abstractNumId="30">
+  <w:abstractNum w:abstractNumId="30" w15:restartNumberingAfterBreak="0">
     <w:nsid w:val="55990837"/>
     <w:multiLevelType w:val="hybridMultilevel"/>
     <w:tmpl w:val="960254F8"/>
@@ -10661,7 +10342,7 @@
       </w:rPr>
     </w:lvl>
   </w:abstractNum>
-  <w:abstractNum w:abstractNumId="31">
+  <w:abstractNum w:abstractNumId="31" w15:restartNumberingAfterBreak="0">
     <w:nsid w:val="55BC60FF"/>
     <w:multiLevelType w:val="hybridMultilevel"/>
     <w:tmpl w:val="C1FC87D6"/>
@@ -10750,7 +10431,7 @@
       </w:pPr>
     </w:lvl>
   </w:abstractNum>
-  <w:abstractNum w:abstractNumId="32">
+  <w:abstractNum w:abstractNumId="32" w15:restartNumberingAfterBreak="0">
     <w:nsid w:val="57C310E2"/>
     <w:multiLevelType w:val="hybridMultilevel"/>
     <w:tmpl w:val="5338E12A"/>
@@ -10840,7 +10521,7 @@
       </w:pPr>
     </w:lvl>
   </w:abstractNum>
-  <w:abstractNum w:abstractNumId="33">
+  <w:abstractNum w:abstractNumId="33" w15:restartNumberingAfterBreak="0">
     <w:nsid w:val="57FD43D1"/>
     <w:multiLevelType w:val="hybridMultilevel"/>
     <w:tmpl w:val="A36A9E3E"/>
@@ -10928,7 +10609,7 @@
       </w:pPr>
     </w:lvl>
   </w:abstractNum>
-  <w:abstractNum w:abstractNumId="34">
+  <w:abstractNum w:abstractNumId="34" w15:restartNumberingAfterBreak="0">
     <w:nsid w:val="5E7757B2"/>
     <w:multiLevelType w:val="multilevel"/>
     <w:tmpl w:val="0E203B02"/>
@@ -11014,7 +10695,7 @@
       </w:pPr>
     </w:lvl>
   </w:abstractNum>
-  <w:abstractNum w:abstractNumId="35">
+  <w:abstractNum w:abstractNumId="35" w15:restartNumberingAfterBreak="0">
     <w:nsid w:val="5F9A715F"/>
     <w:multiLevelType w:val="hybridMultilevel"/>
     <w:tmpl w:val="4B26630C"/>
@@ -11127,7 +10808,7 @@
       </w:rPr>
     </w:lvl>
   </w:abstractNum>
-  <w:abstractNum w:abstractNumId="36">
+  <w:abstractNum w:abstractNumId="36" w15:restartNumberingAfterBreak="0">
     <w:nsid w:val="609D235C"/>
     <w:multiLevelType w:val="hybridMultilevel"/>
     <w:tmpl w:val="848696AC"/>
@@ -11240,7 +10921,7 @@
       </w:rPr>
     </w:lvl>
   </w:abstractNum>
-  <w:abstractNum w:abstractNumId="37">
+  <w:abstractNum w:abstractNumId="37" w15:restartNumberingAfterBreak="0">
     <w:nsid w:val="60FC6BB4"/>
     <w:multiLevelType w:val="hybridMultilevel"/>
     <w:tmpl w:val="671E692E"/>
@@ -11353,7 +11034,7 @@
       </w:rPr>
     </w:lvl>
   </w:abstractNum>
-  <w:abstractNum w:abstractNumId="38">
+  <w:abstractNum w:abstractNumId="38" w15:restartNumberingAfterBreak="0">
     <w:nsid w:val="61E276C2"/>
     <w:multiLevelType w:val="hybridMultilevel"/>
     <w:tmpl w:val="615432B0"/>
@@ -11466,7 +11147,7 @@
       </w:rPr>
     </w:lvl>
   </w:abstractNum>
-  <w:abstractNum w:abstractNumId="39">
+  <w:abstractNum w:abstractNumId="39" w15:restartNumberingAfterBreak="0">
     <w:nsid w:val="636274E2"/>
     <w:multiLevelType w:val="hybridMultilevel"/>
     <w:tmpl w:val="0732809A"/>
@@ -11555,7 +11236,7 @@
       </w:pPr>
     </w:lvl>
   </w:abstractNum>
-  <w:abstractNum w:abstractNumId="40">
+  <w:abstractNum w:abstractNumId="40" w15:restartNumberingAfterBreak="0">
     <w:nsid w:val="6B944EC9"/>
     <w:multiLevelType w:val="hybridMultilevel"/>
     <w:tmpl w:val="8076D1AC"/>
@@ -11668,7 +11349,7 @@
       </w:rPr>
     </w:lvl>
   </w:abstractNum>
-  <w:abstractNum w:abstractNumId="41">
+  <w:abstractNum w:abstractNumId="41" w15:restartNumberingAfterBreak="0">
     <w:nsid w:val="6EBD0C51"/>
     <w:multiLevelType w:val="hybridMultilevel"/>
     <w:tmpl w:val="5C28EE1A"/>
@@ -11781,7 +11462,7 @@
       </w:rPr>
     </w:lvl>
   </w:abstractNum>
-  <w:abstractNum w:abstractNumId="42">
+  <w:abstractNum w:abstractNumId="42" w15:restartNumberingAfterBreak="0">
     <w:nsid w:val="75F22415"/>
     <w:multiLevelType w:val="hybridMultilevel"/>
     <w:tmpl w:val="DB2EF382"/>
@@ -11867,7 +11548,7 @@
       </w:pPr>
     </w:lvl>
   </w:abstractNum>
-  <w:abstractNum w:abstractNumId="43">
+  <w:abstractNum w:abstractNumId="43" w15:restartNumberingAfterBreak="0">
     <w:nsid w:val="766D73FB"/>
     <w:multiLevelType w:val="hybridMultilevel"/>
     <w:tmpl w:val="646AC9A6"/>
@@ -11956,7 +11637,7 @@
       </w:pPr>
     </w:lvl>
   </w:abstractNum>
-  <w:abstractNum w:abstractNumId="44">
+  <w:abstractNum w:abstractNumId="44" w15:restartNumberingAfterBreak="0">
     <w:nsid w:val="771A7929"/>
     <w:multiLevelType w:val="hybridMultilevel"/>
     <w:tmpl w:val="B5EA489E"/>
@@ -12069,7 +11750,7 @@
       </w:rPr>
     </w:lvl>
   </w:abstractNum>
-  <w:abstractNum w:abstractNumId="45">
+  <w:abstractNum w:abstractNumId="45" w15:restartNumberingAfterBreak="0">
     <w:nsid w:val="7A0155B4"/>
     <w:multiLevelType w:val="hybridMultilevel"/>
     <w:tmpl w:val="581A57DA"/>
@@ -12182,34 +11863,34 @@
       </w:rPr>
     </w:lvl>
   </w:abstractNum>
-  <w:num w:numId="1">
+  <w:num w:numId="1" w16cid:durableId="913006281">
     <w:abstractNumId w:val="0"/>
   </w:num>
-  <w:num w:numId="2">
+  <w:num w:numId="2" w16cid:durableId="767779012">
     <w:abstractNumId w:val="45"/>
   </w:num>
-  <w:num w:numId="3">
+  <w:num w:numId="3" w16cid:durableId="333604464">
     <w:abstractNumId w:val="10"/>
   </w:num>
-  <w:num w:numId="4">
+  <w:num w:numId="4" w16cid:durableId="861556178">
     <w:abstractNumId w:val="29"/>
   </w:num>
-  <w:num w:numId="5">
+  <w:num w:numId="5" w16cid:durableId="1736468662">
     <w:abstractNumId w:val="30"/>
   </w:num>
-  <w:num w:numId="6">
+  <w:num w:numId="6" w16cid:durableId="1341010714">
     <w:abstractNumId w:val="35"/>
   </w:num>
-  <w:num w:numId="7">
+  <w:num w:numId="7" w16cid:durableId="1976329745">
     <w:abstractNumId w:val="3"/>
   </w:num>
-  <w:num w:numId="8">
+  <w:num w:numId="8" w16cid:durableId="1274702694">
     <w:abstractNumId w:val="9"/>
   </w:num>
-  <w:num w:numId="9">
+  <w:num w:numId="9" w16cid:durableId="322128168">
     <w:abstractNumId w:val="26"/>
   </w:num>
-  <w:num w:numId="10">
+  <w:num w:numId="10" w16cid:durableId="171995216">
     <w:abstractNumId w:val="14"/>
     <w:lvlOverride w:ilvl="0">
       <w:startOverride w:val="1"/>
@@ -12239,119 +11920,119 @@
       <w:startOverride w:val="1"/>
     </w:lvlOverride>
   </w:num>
-  <w:num w:numId="11">
+  <w:num w:numId="11" w16cid:durableId="1721781589">
     <w:abstractNumId w:val="4"/>
   </w:num>
-  <w:num w:numId="12">
+  <w:num w:numId="12" w16cid:durableId="781218982">
     <w:abstractNumId w:val="21"/>
   </w:num>
-  <w:num w:numId="13">
+  <w:num w:numId="13" w16cid:durableId="1064260977">
     <w:abstractNumId w:val="1"/>
   </w:num>
-  <w:num w:numId="14">
+  <w:num w:numId="14" w16cid:durableId="1280599761">
     <w:abstractNumId w:val="34"/>
   </w:num>
-  <w:num w:numId="15">
+  <w:num w:numId="15" w16cid:durableId="1175454697">
     <w:abstractNumId w:val="11"/>
   </w:num>
-  <w:num w:numId="16">
+  <w:num w:numId="16" w16cid:durableId="733702195">
     <w:abstractNumId w:val="40"/>
   </w:num>
-  <w:num w:numId="17">
+  <w:num w:numId="17" w16cid:durableId="512573248">
     <w:abstractNumId w:val="27"/>
   </w:num>
-  <w:num w:numId="18">
+  <w:num w:numId="18" w16cid:durableId="250510655">
     <w:abstractNumId w:val="44"/>
   </w:num>
-  <w:num w:numId="19">
+  <w:num w:numId="19" w16cid:durableId="1453524113">
     <w:abstractNumId w:val="36"/>
   </w:num>
-  <w:num w:numId="20">
+  <w:num w:numId="20" w16cid:durableId="1029526621">
     <w:abstractNumId w:val="20"/>
   </w:num>
-  <w:num w:numId="21">
+  <w:num w:numId="21" w16cid:durableId="887256511">
     <w:abstractNumId w:val="33"/>
   </w:num>
-  <w:num w:numId="22">
+  <w:num w:numId="22" w16cid:durableId="1098990302">
     <w:abstractNumId w:val="13"/>
   </w:num>
-  <w:num w:numId="23">
+  <w:num w:numId="23" w16cid:durableId="1670907401">
     <w:abstractNumId w:val="16"/>
   </w:num>
-  <w:num w:numId="24">
+  <w:num w:numId="24" w16cid:durableId="1842355120">
     <w:abstractNumId w:val="2"/>
   </w:num>
-  <w:num w:numId="25">
+  <w:num w:numId="25" w16cid:durableId="1333607656">
     <w:abstractNumId w:val="8"/>
   </w:num>
-  <w:num w:numId="26">
+  <w:num w:numId="26" w16cid:durableId="1743481175">
     <w:abstractNumId w:val="18"/>
   </w:num>
-  <w:num w:numId="27">
+  <w:num w:numId="27" w16cid:durableId="493107062">
     <w:abstractNumId w:val="39"/>
   </w:num>
-  <w:num w:numId="28">
+  <w:num w:numId="28" w16cid:durableId="172455008">
     <w:abstractNumId w:val="19"/>
   </w:num>
-  <w:num w:numId="29">
+  <w:num w:numId="29" w16cid:durableId="1278296455">
     <w:abstractNumId w:val="43"/>
   </w:num>
-  <w:num w:numId="30">
+  <w:num w:numId="30" w16cid:durableId="647975033">
     <w:abstractNumId w:val="22"/>
   </w:num>
-  <w:num w:numId="31">
+  <w:num w:numId="31" w16cid:durableId="1934585654">
     <w:abstractNumId w:val="12"/>
   </w:num>
-  <w:num w:numId="32">
+  <w:num w:numId="32" w16cid:durableId="1230923493">
     <w:abstractNumId w:val="37"/>
   </w:num>
-  <w:num w:numId="33">
+  <w:num w:numId="33" w16cid:durableId="811606189">
     <w:abstractNumId w:val="41"/>
   </w:num>
-  <w:num w:numId="34">
+  <w:num w:numId="34" w16cid:durableId="1984193501">
     <w:abstractNumId w:val="25"/>
   </w:num>
-  <w:num w:numId="35">
+  <w:num w:numId="35" w16cid:durableId="498161010">
     <w:abstractNumId w:val="42"/>
   </w:num>
-  <w:num w:numId="36">
+  <w:num w:numId="36" w16cid:durableId="410932358">
     <w:abstractNumId w:val="7"/>
   </w:num>
-  <w:num w:numId="37">
+  <w:num w:numId="37" w16cid:durableId="1872372645">
     <w:abstractNumId w:val="24"/>
   </w:num>
-  <w:num w:numId="38">
+  <w:num w:numId="38" w16cid:durableId="1527718604">
     <w:abstractNumId w:val="15"/>
   </w:num>
-  <w:num w:numId="39">
+  <w:num w:numId="39" w16cid:durableId="1502424141">
     <w:abstractNumId w:val="31"/>
   </w:num>
-  <w:num w:numId="40">
+  <w:num w:numId="40" w16cid:durableId="25984341">
     <w:abstractNumId w:val="17"/>
   </w:num>
-  <w:num w:numId="41">
+  <w:num w:numId="41" w16cid:durableId="537860128">
     <w:abstractNumId w:val="5"/>
   </w:num>
-  <w:num w:numId="42">
+  <w:num w:numId="42" w16cid:durableId="1814715376">
     <w:abstractNumId w:val="6"/>
   </w:num>
-  <w:num w:numId="43">
+  <w:num w:numId="43" w16cid:durableId="144512658">
     <w:abstractNumId w:val="23"/>
   </w:num>
-  <w:num w:numId="44">
+  <w:num w:numId="44" w16cid:durableId="180820372">
     <w:abstractNumId w:val="28"/>
   </w:num>
-  <w:num w:numId="45">
+  <w:num w:numId="45" w16cid:durableId="706414502">
     <w:abstractNumId w:val="32"/>
   </w:num>
-  <w:num w:numId="46">
+  <w:num w:numId="46" w16cid:durableId="268897660">
     <w:abstractNumId w:val="38"/>
   </w:num>
 </w:numbering>
 </file>
 
 <file path=word/styles.xml><?xml version="1.0" encoding="utf-8"?>
-<w:styles xmlns:r="http://schemas.openxmlformats.org/officeDocument/2006/relationships" xmlns:w="http://schemas.openxmlformats.org/wordprocessingml/2006/main">
+<w:styles xmlns:mc="http://schemas.openxmlformats.org/markup-compatibility/2006" xmlns:r="http://schemas.openxmlformats.org/officeDocument/2006/relationships" xmlns:w="http://schemas.openxmlformats.org/wordprocessingml/2006/main" xmlns:w14="http://schemas.microsoft.com/office/word/2010/wordml" xmlns:w15="http://schemas.microsoft.com/office/word/2012/wordml" xmlns:w16cex="http://schemas.microsoft.com/office/word/2018/wordml/cex" xmlns:w16cid="http://schemas.microsoft.com/office/word/2016/wordml/cid" xmlns:w16="http://schemas.microsoft.com/office/word/2018/wordml" xmlns:w16sdtdh="http://schemas.microsoft.com/office/word/2020/wordml/sdtdatahash" xmlns:w16se="http://schemas.microsoft.com/office/word/2015/wordml/symex" mc:Ignorable="w14 w15 w16se w16cid w16 w16cex w16sdtdh">
   <w:docDefaults>
     <w:rPrDefault>
       <w:rPr>
@@ -12367,144 +12048,383 @@
       </w:pPr>
     </w:pPrDefault>
   </w:docDefaults>
-  <w:latentStyles w:defLockedState="0" w:defUIPriority="99" w:defSemiHidden="1" w:defUnhideWhenUsed="1" w:defQFormat="0" w:count="267">
-    <w:lsdException w:name="Normal" w:semiHidden="0" w:uiPriority="0" w:unhideWhenUsed="0" w:qFormat="1"/>
-    <w:lsdException w:name="heading 1" w:semiHidden="0" w:uiPriority="9" w:unhideWhenUsed="0" w:qFormat="1"/>
-    <w:lsdException w:name="heading 2" w:uiPriority="9" w:qFormat="1"/>
-    <w:lsdException w:name="heading 3" w:uiPriority="9" w:qFormat="1"/>
-    <w:lsdException w:name="heading 4" w:uiPriority="9" w:qFormat="1"/>
-    <w:lsdException w:name="heading 5" w:uiPriority="9" w:qFormat="1"/>
-    <w:lsdException w:name="heading 6" w:uiPriority="9" w:qFormat="1"/>
-    <w:lsdException w:name="heading 7" w:uiPriority="9" w:qFormat="1"/>
-    <w:lsdException w:name="heading 8" w:uiPriority="9" w:qFormat="1"/>
-    <w:lsdException w:name="heading 9" w:uiPriority="9" w:qFormat="1"/>
-    <w:lsdException w:name="toc 1" w:uiPriority="39"/>
-    <w:lsdException w:name="toc 2" w:uiPriority="39"/>
-    <w:lsdException w:name="toc 3" w:uiPriority="39"/>
-    <w:lsdException w:name="toc 4" w:uiPriority="39"/>
-    <w:lsdException w:name="toc 5" w:uiPriority="39"/>
-    <w:lsdException w:name="toc 6" w:uiPriority="39"/>
-    <w:lsdException w:name="toc 7" w:uiPriority="39"/>
-    <w:lsdException w:name="toc 8" w:uiPriority="39"/>
-    <w:lsdException w:name="toc 9" w:uiPriority="39"/>
-    <w:lsdException w:name="caption" w:uiPriority="35" w:qFormat="1"/>
-    <w:lsdException w:name="Title" w:semiHidden="0" w:uiPriority="10" w:unhideWhenUsed="0"/>
-    <w:lsdException w:name="Default Paragraph Font" w:uiPriority="1"/>
-    <w:lsdException w:name="Subtitle" w:semiHidden="0" w:uiPriority="11" w:unhideWhenUsed="0"/>
-    <w:lsdException w:name="Strong" w:semiHidden="0" w:uiPriority="22" w:unhideWhenUsed="0" w:qFormat="1"/>
-    <w:lsdException w:name="Emphasis" w:semiHidden="0" w:uiPriority="20" w:unhideWhenUsed="0"/>
-    <w:lsdException w:name="Table Grid" w:semiHidden="0" w:uiPriority="59" w:unhideWhenUsed="0"/>
-    <w:lsdException w:name="Placeholder Text" w:unhideWhenUsed="0"/>
-    <w:lsdException w:name="No Spacing" w:semiHidden="0" w:uiPriority="1" w:unhideWhenUsed="0"/>
-    <w:lsdException w:name="Light Shading" w:semiHidden="0" w:uiPriority="60" w:unhideWhenUsed="0"/>
-    <w:lsdException w:name="Light List" w:semiHidden="0" w:uiPriority="61" w:unhideWhenUsed="0"/>
-    <w:lsdException w:name="Light Grid" w:semiHidden="0" w:uiPriority="62" w:unhideWhenUsed="0"/>
-    <w:lsdException w:name="Medium Shading 1" w:semiHidden="0" w:uiPriority="63" w:unhideWhenUsed="0"/>
-    <w:lsdException w:name="Medium Shading 2" w:semiHidden="0" w:uiPriority="64" w:unhideWhenUsed="0"/>
-    <w:lsdException w:name="Medium List 1" w:semiHidden="0" w:uiPriority="65" w:unhideWhenUsed="0"/>
-    <w:lsdException w:name="Medium List 2" w:semiHidden="0" w:uiPriority="66" w:unhideWhenUsed="0"/>
-    <w:lsdException w:name="Medium Grid 1" w:semiHidden="0" w:uiPriority="67" w:unhideWhenUsed="0"/>
-    <w:lsdException w:name="Medium Grid 2" w:semiHidden="0" w:uiPriority="68" w:unhideWhenUsed="0"/>
-    <w:lsdException w:name="Medium Grid 3" w:semiHidden="0" w:uiPriority="69" w:unhideWhenUsed="0"/>
-    <w:lsdException w:name="Dark List" w:semiHidden="0" w:uiPriority="70" w:unhideWhenUsed="0"/>
-    <w:lsdException w:name="Colorful Shading" w:semiHidden="0" w:uiPriority="71" w:unhideWhenUsed="0"/>
-    <w:lsdException w:name="Colorful List" w:semiHidden="0" w:uiPriority="72" w:unhideWhenUsed="0"/>
-    <w:lsdException w:name="Colorful Grid" w:semiHidden="0" w:uiPriority="73" w:unhideWhenUsed="0"/>
-    <w:lsdException w:name="Light Shading Accent 1" w:semiHidden="0" w:uiPriority="60" w:unhideWhenUsed="0"/>
-    <w:lsdException w:name="Light List Accent 1" w:semiHidden="0" w:uiPriority="61" w:unhideWhenUsed="0"/>
-    <w:lsdException w:name="Light Grid Accent 1" w:semiHidden="0" w:uiPriority="62" w:unhideWhenUsed="0"/>
-    <w:lsdException w:name="Medium Shading 1 Accent 1" w:semiHidden="0" w:uiPriority="63" w:unhideWhenUsed="0"/>
-    <w:lsdException w:name="Medium Shading 2 Accent 1" w:semiHidden="0" w:uiPriority="64" w:unhideWhenUsed="0"/>
-    <w:lsdException w:name="Medium List 1 Accent 1" w:semiHidden="0" w:uiPriority="65" w:unhideWhenUsed="0"/>
-    <w:lsdException w:name="Revision" w:unhideWhenUsed="0"/>
-    <w:lsdException w:name="List Paragraph" w:semiHidden="0" w:uiPriority="34" w:unhideWhenUsed="0" w:qFormat="1"/>
-    <w:lsdException w:name="Quote" w:semiHidden="0" w:uiPriority="29" w:unhideWhenUsed="0"/>
-    <w:lsdException w:name="Intense Quote" w:semiHidden="0" w:uiPriority="30" w:unhideWhenUsed="0"/>
-    <w:lsdException w:name="Medium List 2 Accent 1" w:semiHidden="0" w:uiPriority="66" w:unhideWhenUsed="0"/>
-    <w:lsdException w:name="Medium Grid 1 Accent 1" w:semiHidden="0" w:uiPriority="67" w:unhideWhenUsed="0"/>
-    <w:lsdException w:name="Medium Grid 2 Accent 1" w:semiHidden="0" w:uiPriority="68" w:unhideWhenUsed="0"/>
-    <w:lsdException w:name="Medium Grid 3 Accent 1" w:semiHidden="0" w:uiPriority="69" w:unhideWhenUsed="0"/>
-    <w:lsdException w:name="Dark List Accent 1" w:semiHidden="0" w:uiPriority="70" w:unhideWhenUsed="0"/>
-    <w:lsdException w:name="Colorful Shading Accent 1" w:semiHidden="0" w:uiPriority="71" w:unhideWhenUsed="0"/>
-    <w:lsdException w:name="Colorful List Accent 1" w:semiHidden="0" w:uiPriority="72" w:unhideWhenUsed="0"/>
-    <w:lsdException w:name="Colorful Grid Accent 1" w:semiHidden="0" w:uiPriority="73" w:unhideWhenUsed="0"/>
-    <w:lsdException w:name="Light Shading Accent 2" w:semiHidden="0" w:uiPriority="60" w:unhideWhenUsed="0"/>
-    <w:lsdException w:name="Light List Accent 2" w:semiHidden="0" w:uiPriority="61" w:unhideWhenUsed="0"/>
-    <w:lsdException w:name="Light Grid Accent 2" w:semiHidden="0" w:uiPriority="62" w:unhideWhenUsed="0"/>
-    <w:lsdException w:name="Medium Shading 1 Accent 2" w:semiHidden="0" w:uiPriority="63" w:unhideWhenUsed="0"/>
-    <w:lsdException w:name="Medium Shading 2 Accent 2" w:semiHidden="0" w:uiPriority="64" w:unhideWhenUsed="0"/>
-    <w:lsdException w:name="Medium List 1 Accent 2" w:semiHidden="0" w:uiPriority="65" w:unhideWhenUsed="0"/>
-    <w:lsdException w:name="Medium List 2 Accent 2" w:semiHidden="0" w:uiPriority="66" w:unhideWhenUsed="0"/>
-    <w:lsdException w:name="Medium Grid 1 Accent 2" w:semiHidden="0" w:uiPriority="67" w:unhideWhenUsed="0"/>
-    <w:lsdException w:name="Medium Grid 2 Accent 2" w:semiHidden="0" w:uiPriority="68" w:unhideWhenUsed="0"/>
-    <w:lsdException w:name="Medium Grid 3 Accent 2" w:semiHidden="0" w:uiPriority="69" w:unhideWhenUsed="0"/>
-    <w:lsdException w:name="Dark List Accent 2" w:semiHidden="0" w:uiPriority="70" w:unhideWhenUsed="0"/>
-    <w:lsdException w:name="Colorful Shading Accent 2" w:semiHidden="0" w:uiPriority="71" w:unhideWhenUsed="0"/>
-    <w:lsdException w:name="Colorful List Accent 2" w:semiHidden="0" w:uiPriority="72" w:unhideWhenUsed="0"/>
-    <w:lsdException w:name="Colorful Grid Accent 2" w:semiHidden="0" w:uiPriority="73" w:unhideWhenUsed="0"/>
-    <w:lsdException w:name="Light Shading Accent 3" w:semiHidden="0" w:uiPriority="60" w:unhideWhenUsed="0"/>
-    <w:lsdException w:name="Light List Accent 3" w:semiHidden="0" w:uiPriority="61" w:unhideWhenUsed="0"/>
-    <w:lsdException w:name="Light Grid Accent 3" w:semiHidden="0" w:uiPriority="62" w:unhideWhenUsed="0"/>
-    <w:lsdException w:name="Medium Shading 1 Accent 3" w:semiHidden="0" w:uiPriority="63" w:unhideWhenUsed="0"/>
-    <w:lsdException w:name="Medium Shading 2 Accent 3" w:semiHidden="0" w:uiPriority="64" w:unhideWhenUsed="0"/>
-    <w:lsdException w:name="Medium List 1 Accent 3" w:semiHidden="0" w:uiPriority="65" w:unhideWhenUsed="0"/>
-    <w:lsdException w:name="Medium List 2 Accent 3" w:semiHidden="0" w:uiPriority="66" w:unhideWhenUsed="0"/>
-    <w:lsdException w:name="Medium Grid 1 Accent 3" w:semiHidden="0" w:uiPriority="67" w:unhideWhenUsed="0"/>
-    <w:lsdException w:name="Medium Grid 2 Accent 3" w:semiHidden="0" w:uiPriority="68" w:unhideWhenUsed="0"/>
-    <w:lsdException w:name="Medium Grid 3 Accent 3" w:semiHidden="0" w:uiPriority="69" w:unhideWhenUsed="0"/>
-    <w:lsdException w:name="Dark List Accent 3" w:semiHidden="0" w:uiPriority="70" w:unhideWhenUsed="0"/>
-    <w:lsdException w:name="Colorful Shading Accent 3" w:semiHidden="0" w:uiPriority="71" w:unhideWhenUsed="0"/>
-    <w:lsdException w:name="Colorful List Accent 3" w:semiHidden="0" w:uiPriority="72" w:unhideWhenUsed="0"/>
-    <w:lsdException w:name="Colorful Grid Accent 3" w:semiHidden="0" w:uiPriority="73" w:unhideWhenUsed="0"/>
-    <w:lsdException w:name="Light Shading Accent 4" w:semiHidden="0" w:uiPriority="60" w:unhideWhenUsed="0"/>
-    <w:lsdException w:name="Light List Accent 4" w:semiHidden="0" w:uiPriority="61" w:unhideWhenUsed="0"/>
-    <w:lsdException w:name="Light Grid Accent 4" w:semiHidden="0" w:uiPriority="62" w:unhideWhenUsed="0"/>
-    <w:lsdException w:name="Medium Shading 1 Accent 4" w:semiHidden="0" w:uiPriority="63" w:unhideWhenUsed="0"/>
-    <w:lsdException w:name="Medium Shading 2 Accent 4" w:semiHidden="0" w:uiPriority="64" w:unhideWhenUsed="0"/>
-    <w:lsdException w:name="Medium List 1 Accent 4" w:semiHidden="0" w:uiPriority="65" w:unhideWhenUsed="0"/>
-    <w:lsdException w:name="Medium List 2 Accent 4" w:semiHidden="0" w:uiPriority="66" w:unhideWhenUsed="0"/>
-    <w:lsdException w:name="Medium Grid 1 Accent 4" w:semiHidden="0" w:uiPriority="67" w:unhideWhenUsed="0"/>
-    <w:lsdException w:name="Medium Grid 2 Accent 4" w:semiHidden="0" w:uiPriority="68" w:unhideWhenUsed="0"/>
-    <w:lsdException w:name="Medium Grid 3 Accent 4" w:semiHidden="0" w:uiPriority="69" w:unhideWhenUsed="0"/>
-    <w:lsdException w:name="Dark List Accent 4" w:semiHidden="0" w:uiPriority="70" w:unhideWhenUsed="0"/>
-    <w:lsdException w:name="Colorful Shading Accent 4" w:semiHidden="0" w:uiPriority="71" w:unhideWhenUsed="0"/>
-    <w:lsdException w:name="Colorful List Accent 4" w:semiHidden="0" w:uiPriority="72" w:unhideWhenUsed="0"/>
-    <w:lsdException w:name="Colorful Grid Accent 4" w:semiHidden="0" w:uiPriority="73" w:unhideWhenUsed="0"/>
-    <w:lsdException w:name="Light Shading Accent 5" w:semiHidden="0" w:uiPriority="60" w:unhideWhenUsed="0"/>
-    <w:lsdException w:name="Light List Accent 5" w:semiHidden="0" w:uiPriority="61" w:unhideWhenUsed="0"/>
-    <w:lsdException w:name="Light Grid Accent 5" w:semiHidden="0" w:uiPriority="62" w:unhideWhenUsed="0"/>
-    <w:lsdException w:name="Medium Shading 1 Accent 5" w:semiHidden="0" w:uiPriority="63" w:unhideWhenUsed="0"/>
-    <w:lsdException w:name="Medium Shading 2 Accent 5" w:semiHidden="0" w:uiPriority="64" w:unhideWhenUsed="0"/>
-    <w:lsdException w:name="Medium List 1 Accent 5" w:semiHidden="0" w:uiPriority="65" w:unhideWhenUsed="0"/>
-    <w:lsdException w:name="Medium List 2 Accent 5" w:semiHidden="0" w:uiPriority="66" w:unhideWhenUsed="0"/>
-    <w:lsdException w:name="Medium Grid 1 Accent 5" w:semiHidden="0" w:uiPriority="67" w:unhideWhenUsed="0"/>
-    <w:lsdException w:name="Medium Grid 2 Accent 5" w:semiHidden="0" w:uiPriority="68" w:unhideWhenUsed="0"/>
-    <w:lsdException w:name="Medium Grid 3 Accent 5" w:semiHidden="0" w:uiPriority="69" w:unhideWhenUsed="0"/>
-    <w:lsdException w:name="Dark List Accent 5" w:semiHidden="0" w:uiPriority="70" w:unhideWhenUsed="0"/>
-    <w:lsdException w:name="Colorful Shading Accent 5" w:semiHidden="0" w:uiPriority="71" w:unhideWhenUsed="0"/>
-    <w:lsdException w:name="Colorful List Accent 5" w:semiHidden="0" w:uiPriority="72" w:unhideWhenUsed="0"/>
-    <w:lsdException w:name="Colorful Grid Accent 5" w:semiHidden="0" w:uiPriority="73" w:unhideWhenUsed="0"/>
-    <w:lsdException w:name="Light Shading Accent 6" w:semiHidden="0" w:uiPriority="60" w:unhideWhenUsed="0"/>
-    <w:lsdException w:name="Light List Accent 6" w:semiHidden="0" w:uiPriority="61" w:unhideWhenUsed="0"/>
-    <w:lsdException w:name="Light Grid Accent 6" w:semiHidden="0" w:uiPriority="62" w:unhideWhenUsed="0"/>
-    <w:lsdException w:name="Medium Shading 1 Accent 6" w:semiHidden="0" w:uiPriority="63" w:unhideWhenUsed="0"/>
-    <w:lsdException w:name="Medium Shading 2 Accent 6" w:semiHidden="0" w:uiPriority="64" w:unhideWhenUsed="0"/>
-    <w:lsdException w:name="Medium List 1 Accent 6" w:semiHidden="0" w:uiPriority="65" w:unhideWhenUsed="0"/>
-    <w:lsdException w:name="Medium List 2 Accent 6" w:semiHidden="0" w:uiPriority="66" w:unhideWhenUsed="0"/>
-    <w:lsdException w:name="Medium Grid 1 Accent 6" w:semiHidden="0" w:uiPriority="67" w:unhideWhenUsed="0"/>
-    <w:lsdException w:name="Medium Grid 2 Accent 6" w:semiHidden="0" w:uiPriority="68" w:unhideWhenUsed="0"/>
-    <w:lsdException w:name="Medium Grid 3 Accent 6" w:semiHidden="0" w:uiPriority="69" w:unhideWhenUsed="0"/>
-    <w:lsdException w:name="Dark List Accent 6" w:semiHidden="0" w:uiPriority="70" w:unhideWhenUsed="0"/>
-    <w:lsdException w:name="Colorful Shading Accent 6" w:semiHidden="0" w:uiPriority="71" w:unhideWhenUsed="0"/>
-    <w:lsdException w:name="Colorful List Accent 6" w:semiHidden="0" w:uiPriority="72" w:unhideWhenUsed="0"/>
-    <w:lsdException w:name="Colorful Grid Accent 6" w:semiHidden="0" w:uiPriority="73" w:unhideWhenUsed="0"/>
-    <w:lsdException w:name="Subtle Emphasis" w:semiHidden="0" w:uiPriority="19" w:unhideWhenUsed="0"/>
-    <w:lsdException w:name="Intense Emphasis" w:semiHidden="0" w:uiPriority="21" w:unhideWhenUsed="0"/>
-    <w:lsdException w:name="Subtle Reference" w:semiHidden="0" w:uiPriority="31" w:unhideWhenUsed="0"/>
-    <w:lsdException w:name="Intense Reference" w:semiHidden="0" w:uiPriority="32" w:unhideWhenUsed="0"/>
-    <w:lsdException w:name="Book Title" w:semiHidden="0" w:uiPriority="33" w:unhideWhenUsed="0"/>
-    <w:lsdException w:name="Bibliography" w:uiPriority="37"/>
-    <w:lsdException w:name="TOC Heading" w:uiPriority="39" w:qFormat="1"/>
+  <w:latentStyles w:defLockedState="0" w:defUIPriority="99" w:defSemiHidden="0" w:defUnhideWhenUsed="0" w:defQFormat="0" w:count="376">
+    <w:lsdException w:name="Normal" w:uiPriority="0" w:qFormat="1"/>
+    <w:lsdException w:name="heading 1" w:uiPriority="9" w:qFormat="1"/>
+    <w:lsdException w:name="heading 2" w:semiHidden="1" w:uiPriority="9" w:unhideWhenUsed="1" w:qFormat="1"/>
+    <w:lsdException w:name="heading 3" w:semiHidden="1" w:uiPriority="9" w:unhideWhenUsed="1" w:qFormat="1"/>
+    <w:lsdException w:name="heading 4" w:semiHidden="1" w:uiPriority="9" w:unhideWhenUsed="1" w:qFormat="1"/>
+    <w:lsdException w:name="heading 5" w:semiHidden="1" w:uiPriority="9" w:unhideWhenUsed="1" w:qFormat="1"/>
+    <w:lsdException w:name="heading 6" w:semiHidden="1" w:uiPriority="9" w:unhideWhenUsed="1" w:qFormat="1"/>
+    <w:lsdException w:name="heading 7" w:semiHidden="1" w:uiPriority="9" w:unhideWhenUsed="1" w:qFormat="1"/>
+    <w:lsdException w:name="heading 8" w:semiHidden="1" w:uiPriority="9" w:unhideWhenUsed="1" w:qFormat="1"/>
+    <w:lsdException w:name="heading 9" w:semiHidden="1" w:uiPriority="9" w:unhideWhenUsed="1" w:qFormat="1"/>
+    <w:lsdException w:name="index 1" w:semiHidden="1" w:unhideWhenUsed="1"/>
+    <w:lsdException w:name="index 2" w:semiHidden="1" w:unhideWhenUsed="1"/>
+    <w:lsdException w:name="index 3" w:semiHidden="1" w:unhideWhenUsed="1"/>
+    <w:lsdException w:name="index 4" w:semiHidden="1" w:unhideWhenUsed="1"/>
+    <w:lsdException w:name="index 5" w:semiHidden="1" w:unhideWhenUsed="1"/>
+    <w:lsdException w:name="index 6" w:semiHidden="1" w:unhideWhenUsed="1"/>
+    <w:lsdException w:name="index 7" w:semiHidden="1" w:unhideWhenUsed="1"/>
+    <w:lsdException w:name="index 8" w:semiHidden="1" w:unhideWhenUsed="1"/>
+    <w:lsdException w:name="index 9" w:semiHidden="1" w:unhideWhenUsed="1"/>
+    <w:lsdException w:name="toc 1" w:semiHidden="1" w:uiPriority="39" w:unhideWhenUsed="1"/>
+    <w:lsdException w:name="toc 2" w:semiHidden="1" w:uiPriority="39" w:unhideWhenUsed="1"/>
+    <w:lsdException w:name="toc 3" w:semiHidden="1" w:uiPriority="39" w:unhideWhenUsed="1"/>
+    <w:lsdException w:name="toc 4" w:semiHidden="1" w:uiPriority="39" w:unhideWhenUsed="1"/>
+    <w:lsdException w:name="toc 5" w:semiHidden="1" w:uiPriority="39" w:unhideWhenUsed="1"/>
+    <w:lsdException w:name="toc 6" w:semiHidden="1" w:uiPriority="39" w:unhideWhenUsed="1"/>
+    <w:lsdException w:name="toc 7" w:semiHidden="1" w:uiPriority="39" w:unhideWhenUsed="1"/>
+    <w:lsdException w:name="toc 8" w:semiHidden="1" w:uiPriority="39" w:unhideWhenUsed="1"/>
+    <w:lsdException w:name="toc 9" w:semiHidden="1" w:uiPriority="39" w:unhideWhenUsed="1"/>
+    <w:lsdException w:name="Normal Indent" w:semiHidden="1" w:unhideWhenUsed="1"/>
+    <w:lsdException w:name="footnote text" w:semiHidden="1" w:unhideWhenUsed="1"/>
+    <w:lsdException w:name="annotation text" w:semiHidden="1" w:unhideWhenUsed="1"/>
+    <w:lsdException w:name="header" w:semiHidden="1" w:unhideWhenUsed="1"/>
+    <w:lsdException w:name="footer" w:semiHidden="1" w:unhideWhenUsed="1"/>
+    <w:lsdException w:name="index heading" w:semiHidden="1" w:unhideWhenUsed="1"/>
+    <w:lsdException w:name="caption" w:semiHidden="1" w:uiPriority="35" w:unhideWhenUsed="1" w:qFormat="1"/>
+    <w:lsdException w:name="table of figures" w:semiHidden="1" w:unhideWhenUsed="1"/>
+    <w:lsdException w:name="envelope address" w:semiHidden="1" w:unhideWhenUsed="1"/>
+    <w:lsdException w:name="envelope return" w:semiHidden="1" w:unhideWhenUsed="1"/>
+    <w:lsdException w:name="footnote reference" w:semiHidden="1" w:unhideWhenUsed="1"/>
+    <w:lsdException w:name="annotation reference" w:semiHidden="1" w:unhideWhenUsed="1"/>
+    <w:lsdException w:name="line number" w:semiHidden="1" w:unhideWhenUsed="1"/>
+    <w:lsdException w:name="page number" w:semiHidden="1" w:unhideWhenUsed="1"/>
+    <w:lsdException w:name="endnote reference" w:semiHidden="1" w:unhideWhenUsed="1"/>
+    <w:lsdException w:name="endnote text" w:semiHidden="1" w:unhideWhenUsed="1"/>
+    <w:lsdException w:name="table of authorities" w:semiHidden="1" w:unhideWhenUsed="1"/>
+    <w:lsdException w:name="macro" w:semiHidden="1" w:unhideWhenUsed="1"/>
+    <w:lsdException w:name="toa heading" w:semiHidden="1" w:unhideWhenUsed="1"/>
+    <w:lsdException w:name="List" w:semiHidden="1" w:unhideWhenUsed="1"/>
+    <w:lsdException w:name="List Bullet" w:semiHidden="1" w:unhideWhenUsed="1"/>
+    <w:lsdException w:name="List Number" w:semiHidden="1" w:unhideWhenUsed="1"/>
+    <w:lsdException w:name="List 2" w:semiHidden="1" w:unhideWhenUsed="1"/>
+    <w:lsdException w:name="List 3" w:semiHidden="1" w:unhideWhenUsed="1"/>
+    <w:lsdException w:name="List 4" w:semiHidden="1" w:unhideWhenUsed="1"/>
+    <w:lsdException w:name="List 5" w:semiHidden="1" w:unhideWhenUsed="1"/>
+    <w:lsdException w:name="List Bullet 2" w:semiHidden="1" w:unhideWhenUsed="1"/>
+    <w:lsdException w:name="List Bullet 3" w:semiHidden="1" w:unhideWhenUsed="1"/>
+    <w:lsdException w:name="List Bullet 4" w:semiHidden="1" w:unhideWhenUsed="1"/>
+    <w:lsdException w:name="List Bullet 5" w:semiHidden="1" w:unhideWhenUsed="1"/>
+    <w:lsdException w:name="List Number 2" w:semiHidden="1" w:unhideWhenUsed="1"/>
+    <w:lsdException w:name="List Number 3" w:semiHidden="1" w:unhideWhenUsed="1"/>
+    <w:lsdException w:name="List Number 4" w:semiHidden="1" w:unhideWhenUsed="1"/>
+    <w:lsdException w:name="List Number 5" w:semiHidden="1" w:unhideWhenUsed="1"/>
+    <w:lsdException w:name="Title" w:uiPriority="10"/>
+    <w:lsdException w:name="Closing" w:semiHidden="1" w:unhideWhenUsed="1"/>
+    <w:lsdException w:name="Signature" w:semiHidden="1" w:unhideWhenUsed="1"/>
+    <w:lsdException w:name="Default Paragraph Font" w:semiHidden="1" w:uiPriority="1" w:unhideWhenUsed="1"/>
+    <w:lsdException w:name="Body Text" w:semiHidden="1" w:unhideWhenUsed="1"/>
+    <w:lsdException w:name="Body Text Indent" w:semiHidden="1" w:unhideWhenUsed="1"/>
+    <w:lsdException w:name="List Continue" w:semiHidden="1" w:unhideWhenUsed="1"/>
+    <w:lsdException w:name="List Continue 2" w:semiHidden="1" w:unhideWhenUsed="1"/>
+    <w:lsdException w:name="List Continue 3" w:semiHidden="1" w:unhideWhenUsed="1"/>
+    <w:lsdException w:name="List Continue 4" w:semiHidden="1" w:unhideWhenUsed="1"/>
+    <w:lsdException w:name="List Continue 5" w:semiHidden="1" w:unhideWhenUsed="1"/>
+    <w:lsdException w:name="Message Header" w:semiHidden="1" w:unhideWhenUsed="1"/>
+    <w:lsdException w:name="Subtitle" w:uiPriority="11"/>
+    <w:lsdException w:name="Salutation" w:semiHidden="1" w:unhideWhenUsed="1"/>
+    <w:lsdException w:name="Date" w:semiHidden="1" w:unhideWhenUsed="1"/>
+    <w:lsdException w:name="Body Text First Indent" w:semiHidden="1" w:unhideWhenUsed="1"/>
+    <w:lsdException w:name="Body Text First Indent 2" w:semiHidden="1" w:unhideWhenUsed="1"/>
+    <w:lsdException w:name="Note Heading" w:semiHidden="1" w:unhideWhenUsed="1"/>
+    <w:lsdException w:name="Body Text 2" w:semiHidden="1" w:unhideWhenUsed="1"/>
+    <w:lsdException w:name="Body Text 3" w:semiHidden="1" w:unhideWhenUsed="1"/>
+    <w:lsdException w:name="Body Text Indent 2" w:semiHidden="1" w:unhideWhenUsed="1"/>
+    <w:lsdException w:name="Body Text Indent 3" w:semiHidden="1" w:unhideWhenUsed="1"/>
+    <w:lsdException w:name="Block Text" w:semiHidden="1" w:unhideWhenUsed="1"/>
+    <w:lsdException w:name="Hyperlink" w:semiHidden="1" w:unhideWhenUsed="1"/>
+    <w:lsdException w:name="FollowedHyperlink" w:semiHidden="1" w:unhideWhenUsed="1"/>
+    <w:lsdException w:name="Strong" w:uiPriority="22" w:qFormat="1"/>
+    <w:lsdException w:name="Emphasis" w:uiPriority="20"/>
+    <w:lsdException w:name="Document Map" w:semiHidden="1" w:unhideWhenUsed="1"/>
+    <w:lsdException w:name="Plain Text" w:semiHidden="1" w:unhideWhenUsed="1"/>
+    <w:lsdException w:name="E-mail Signature" w:semiHidden="1" w:unhideWhenUsed="1"/>
+    <w:lsdException w:name="HTML Top of Form" w:semiHidden="1" w:unhideWhenUsed="1"/>
+    <w:lsdException w:name="HTML Bottom of Form" w:semiHidden="1" w:unhideWhenUsed="1"/>
+    <w:lsdException w:name="Normal (Web)" w:semiHidden="1" w:unhideWhenUsed="1"/>
+    <w:lsdException w:name="HTML Acronym" w:semiHidden="1" w:unhideWhenUsed="1"/>
+    <w:lsdException w:name="HTML Address" w:semiHidden="1" w:unhideWhenUsed="1"/>
+    <w:lsdException w:name="HTML Cite" w:semiHidden="1" w:unhideWhenUsed="1"/>
+    <w:lsdException w:name="HTML Code" w:semiHidden="1" w:unhideWhenUsed="1"/>
+    <w:lsdException w:name="HTML Definition" w:semiHidden="1" w:unhideWhenUsed="1"/>
+    <w:lsdException w:name="HTML Keyboard" w:semiHidden="1" w:unhideWhenUsed="1"/>
+    <w:lsdException w:name="HTML Preformatted" w:semiHidden="1" w:unhideWhenUsed="1"/>
+    <w:lsdException w:name="HTML Sample" w:semiHidden="1" w:unhideWhenUsed="1"/>
+    <w:lsdException w:name="HTML Typewriter" w:semiHidden="1" w:unhideWhenUsed="1"/>
+    <w:lsdException w:name="HTML Variable" w:semiHidden="1" w:unhideWhenUsed="1"/>
+    <w:lsdException w:name="Normal Table" w:semiHidden="1" w:unhideWhenUsed="1"/>
+    <w:lsdException w:name="annotation subject" w:semiHidden="1" w:unhideWhenUsed="1"/>
+    <w:lsdException w:name="No List" w:semiHidden="1" w:unhideWhenUsed="1"/>
+    <w:lsdException w:name="Outline List 1" w:semiHidden="1" w:unhideWhenUsed="1"/>
+    <w:lsdException w:name="Outline List 2" w:semiHidden="1" w:unhideWhenUsed="1"/>
+    <w:lsdException w:name="Outline List 3" w:semiHidden="1" w:unhideWhenUsed="1"/>
+    <w:lsdException w:name="Table Simple 1" w:semiHidden="1" w:unhideWhenUsed="1"/>
+    <w:lsdException w:name="Table Simple 2" w:semiHidden="1" w:unhideWhenUsed="1"/>
+    <w:lsdException w:name="Table Simple 3" w:semiHidden="1" w:unhideWhenUsed="1"/>
+    <w:lsdException w:name="Table Classic 1" w:semiHidden="1" w:unhideWhenUsed="1"/>
+    <w:lsdException w:name="Table Classic 2" w:semiHidden="1" w:unhideWhenUsed="1"/>
+    <w:lsdException w:name="Table Classic 3" w:semiHidden="1" w:unhideWhenUsed="1"/>
+    <w:lsdException w:name="Table Classic 4" w:semiHidden="1" w:unhideWhenUsed="1"/>
+    <w:lsdException w:name="Table Colorful 1" w:semiHidden="1" w:unhideWhenUsed="1"/>
+    <w:lsdException w:name="Table Colorful 2" w:semiHidden="1" w:unhideWhenUsed="1"/>
+    <w:lsdException w:name="Table Colorful 3" w:semiHidden="1" w:unhideWhenUsed="1"/>
+    <w:lsdException w:name="Table Columns 1" w:semiHidden="1" w:unhideWhenUsed="1"/>
+    <w:lsdException w:name="Table Columns 2" w:semiHidden="1" w:unhideWhenUsed="1"/>
+    <w:lsdException w:name="Table Columns 3" w:semiHidden="1" w:unhideWhenUsed="1"/>
+    <w:lsdException w:name="Table Columns 4" w:semiHidden="1" w:unhideWhenUsed="1"/>
+    <w:lsdException w:name="Table Columns 5" w:semiHidden="1" w:unhideWhenUsed="1"/>
+    <w:lsdException w:name="Table Grid 1" w:semiHidden="1" w:unhideWhenUsed="1"/>
+    <w:lsdException w:name="Table Grid 2" w:semiHidden="1" w:unhideWhenUsed="1"/>
+    <w:lsdException w:name="Table Grid 3" w:semiHidden="1" w:unhideWhenUsed="1"/>
+    <w:lsdException w:name="Table Grid 4" w:semiHidden="1" w:unhideWhenUsed="1"/>
+    <w:lsdException w:name="Table Grid 5" w:semiHidden="1" w:unhideWhenUsed="1"/>
+    <w:lsdException w:name="Table Grid 6" w:semiHidden="1" w:unhideWhenUsed="1"/>
+    <w:lsdException w:name="Table Grid 7" w:semiHidden="1" w:unhideWhenUsed="1"/>
+    <w:lsdException w:name="Table Grid 8" w:semiHidden="1" w:unhideWhenUsed="1"/>
+    <w:lsdException w:name="Table List 1" w:semiHidden="1" w:unhideWhenUsed="1"/>
+    <w:lsdException w:name="Table List 2" w:semiHidden="1" w:unhideWhenUsed="1"/>
+    <w:lsdException w:name="Table List 3" w:semiHidden="1" w:unhideWhenUsed="1"/>
+    <w:lsdException w:name="Table List 4" w:semiHidden="1" w:unhideWhenUsed="1"/>
+    <w:lsdException w:name="Table List 5" w:semiHidden="1" w:unhideWhenUsed="1"/>
+    <w:lsdException w:name="Table List 6" w:semiHidden="1" w:unhideWhenUsed="1"/>
+    <w:lsdException w:name="Table List 7" w:semiHidden="1" w:unhideWhenUsed="1"/>
+    <w:lsdException w:name="Table List 8" w:semiHidden="1" w:unhideWhenUsed="1"/>
+    <w:lsdException w:name="Table 3D effects 1" w:semiHidden="1" w:unhideWhenUsed="1"/>
+    <w:lsdException w:name="Table 3D effects 2" w:semiHidden="1" w:unhideWhenUsed="1"/>
+    <w:lsdException w:name="Table 3D effects 3" w:semiHidden="1" w:unhideWhenUsed="1"/>
+    <w:lsdException w:name="Table Contemporary" w:semiHidden="1" w:unhideWhenUsed="1"/>
+    <w:lsdException w:name="Table Elegant" w:semiHidden="1" w:unhideWhenUsed="1"/>
+    <w:lsdException w:name="Table Professional" w:semiHidden="1" w:unhideWhenUsed="1"/>
+    <w:lsdException w:name="Table Subtle 1" w:semiHidden="1" w:unhideWhenUsed="1"/>
+    <w:lsdException w:name="Table Subtle 2" w:semiHidden="1" w:unhideWhenUsed="1"/>
+    <w:lsdException w:name="Table Web 1" w:semiHidden="1" w:unhideWhenUsed="1"/>
+    <w:lsdException w:name="Table Web 2" w:semiHidden="1" w:unhideWhenUsed="1"/>
+    <w:lsdException w:name="Table Web 3" w:semiHidden="1" w:unhideWhenUsed="1"/>
+    <w:lsdException w:name="Balloon Text" w:semiHidden="1" w:unhideWhenUsed="1"/>
+    <w:lsdException w:name="Table Grid" w:uiPriority="59"/>
+    <w:lsdException w:name="Table Theme" w:semiHidden="1" w:unhideWhenUsed="1"/>
+    <w:lsdException w:name="Placeholder Text" w:semiHidden="1"/>
+    <w:lsdException w:name="No Spacing" w:uiPriority="1"/>
+    <w:lsdException w:name="Light Shading" w:uiPriority="60"/>
+    <w:lsdException w:name="Light List" w:uiPriority="61"/>
+    <w:lsdException w:name="Light Grid" w:uiPriority="62"/>
+    <w:lsdException w:name="Medium Shading 1" w:uiPriority="63"/>
+    <w:lsdException w:name="Medium Shading 2" w:uiPriority="64"/>
+    <w:lsdException w:name="Medium List 1" w:uiPriority="65"/>
+    <w:lsdException w:name="Medium List 2" w:uiPriority="66"/>
+    <w:lsdException w:name="Medium Grid 1" w:uiPriority="67"/>
+    <w:lsdException w:name="Medium Grid 2" w:uiPriority="68"/>
+    <w:lsdException w:name="Medium Grid 3" w:uiPriority="69"/>
+    <w:lsdException w:name="Dark List" w:uiPriority="70"/>
+    <w:lsdException w:name="Colorful Shading" w:uiPriority="71"/>
+    <w:lsdException w:name="Colorful List" w:uiPriority="72"/>
+    <w:lsdException w:name="Colorful Grid" w:uiPriority="73"/>
+    <w:lsdException w:name="Light Shading Accent 1" w:uiPriority="60"/>
+    <w:lsdException w:name="Light List Accent 1" w:uiPriority="61"/>
+    <w:lsdException w:name="Light Grid Accent 1" w:uiPriority="62"/>
+    <w:lsdException w:name="Medium Shading 1 Accent 1" w:uiPriority="63"/>
+    <w:lsdException w:name="Medium Shading 2 Accent 1" w:uiPriority="64"/>
+    <w:lsdException w:name="Medium List 1 Accent 1" w:uiPriority="65"/>
+    <w:lsdException w:name="Revision" w:semiHidden="1"/>
+    <w:lsdException w:name="List Paragraph" w:uiPriority="34" w:qFormat="1"/>
+    <w:lsdException w:name="Quote" w:uiPriority="29"/>
+    <w:lsdException w:name="Intense Quote" w:uiPriority="30"/>
+    <w:lsdException w:name="Medium List 2 Accent 1" w:uiPriority="66"/>
+    <w:lsdException w:name="Medium Grid 1 Accent 1" w:uiPriority="67"/>
+    <w:lsdException w:name="Medium Grid 2 Accent 1" w:uiPriority="68"/>
+    <w:lsdException w:name="Medium Grid 3 Accent 1" w:uiPriority="69"/>
+    <w:lsdException w:name="Dark List Accent 1" w:uiPriority="70"/>
+    <w:lsdException w:name="Colorful Shading Accent 1" w:uiPriority="71"/>
+    <w:lsdException w:name="Colorful List Accent 1" w:uiPriority="72"/>
+    <w:lsdException w:name="Colorful Grid Accent 1" w:uiPriority="73"/>
+    <w:lsdException w:name="Light Shading Accent 2" w:uiPriority="60"/>
+    <w:lsdException w:name="Light List Accent 2" w:uiPriority="61"/>
+    <w:lsdException w:name="Light Grid Accent 2" w:uiPriority="62"/>
+    <w:lsdException w:name="Medium Shading 1 Accent 2" w:uiPriority="63"/>
+    <w:lsdException w:name="Medium Shading 2 Accent 2" w:uiPriority="64"/>
+    <w:lsdException w:name="Medium List 1 Accent 2" w:uiPriority="65"/>
+    <w:lsdException w:name="Medium List 2 Accent 2" w:uiPriority="66"/>
+    <w:lsdException w:name="Medium Grid 1 Accent 2" w:uiPriority="67"/>
+    <w:lsdException w:name="Medium Grid 2 Accent 2" w:uiPriority="68"/>
+    <w:lsdException w:name="Medium Grid 3 Accent 2" w:uiPriority="69"/>
+    <w:lsdException w:name="Dark List Accent 2" w:uiPriority="70"/>
+    <w:lsdException w:name="Colorful Shading Accent 2" w:uiPriority="71"/>
+    <w:lsdException w:name="Colorful List Accent 2" w:uiPriority="72"/>
+    <w:lsdException w:name="Colorful Grid Accent 2" w:uiPriority="73"/>
+    <w:lsdException w:name="Light Shading Accent 3" w:uiPriority="60"/>
+    <w:lsdException w:name="Light List Accent 3" w:uiPriority="61"/>
+    <w:lsdException w:name="Light Grid Accent 3" w:uiPriority="62"/>
+    <w:lsdException w:name="Medium Shading 1 Accent 3" w:uiPriority="63"/>
+    <w:lsdException w:name="Medium Shading 2 Accent 3" w:uiPriority="64"/>
+    <w:lsdException w:name="Medium List 1 Accent 3" w:uiPriority="65"/>
+    <w:lsdException w:name="Medium List 2 Accent 3" w:uiPriority="66"/>
+    <w:lsdException w:name="Medium Grid 1 Accent 3" w:uiPriority="67"/>
+    <w:lsdException w:name="Medium Grid 2 Accent 3" w:uiPriority="68"/>
+    <w:lsdException w:name="Medium Grid 3 Accent 3" w:uiPriority="69"/>
+    <w:lsdException w:name="Dark List Accent 3" w:uiPriority="70"/>
+    <w:lsdException w:name="Colorful Shading Accent 3" w:uiPriority="71"/>
+    <w:lsdException w:name="Colorful List Accent 3" w:uiPriority="72"/>
+    <w:lsdException w:name="Colorful Grid Accent 3" w:uiPriority="73"/>
+    <w:lsdException w:name="Light Shading Accent 4" w:uiPriority="60"/>
+    <w:lsdException w:name="Light List Accent 4" w:uiPriority="61"/>
+    <w:lsdException w:name="Light Grid Accent 4" w:uiPriority="62"/>
+    <w:lsdException w:name="Medium Shading 1 Accent 4" w:uiPriority="63"/>
+    <w:lsdException w:name="Medium Shading 2 Accent 4" w:uiPriority="64"/>
+    <w:lsdException w:name="Medium List 1 Accent 4" w:uiPriority="65"/>
+    <w:lsdException w:name="Medium List 2 Accent 4" w:uiPriority="66"/>
+    <w:lsdException w:name="Medium Grid 1 Accent 4" w:uiPriority="67"/>
+    <w:lsdException w:name="Medium Grid 2 Accent 4" w:uiPriority="68"/>
+    <w:lsdException w:name="Medium Grid 3 Accent 4" w:uiPriority="69"/>
+    <w:lsdException w:name="Dark List Accent 4" w:uiPriority="70"/>
+    <w:lsdException w:name="Colorful Shading Accent 4" w:uiPriority="71"/>
+    <w:lsdException w:name="Colorful List Accent 4" w:uiPriority="72"/>
+    <w:lsdException w:name="Colorful Grid Accent 4" w:uiPriority="73"/>
+    <w:lsdException w:name="Light Shading Accent 5" w:uiPriority="60"/>
+    <w:lsdException w:name="Light List Accent 5" w:uiPriority="61"/>
+    <w:lsdException w:name="Light Grid Accent 5" w:uiPriority="62"/>
+    <w:lsdException w:name="Medium Shading 1 Accent 5" w:uiPriority="63"/>
+    <w:lsdException w:name="Medium Shading 2 Accent 5" w:uiPriority="64"/>
+    <w:lsdException w:name="Medium List 1 Accent 5" w:uiPriority="65"/>
+    <w:lsdException w:name="Medium List 2 Accent 5" w:uiPriority="66"/>
+    <w:lsdException w:name="Medium Grid 1 Accent 5" w:uiPriority="67"/>
+    <w:lsdException w:name="Medium Grid 2 Accent 5" w:uiPriority="68"/>
+    <w:lsdException w:name="Medium Grid 3 Accent 5" w:uiPriority="69"/>
+    <w:lsdException w:name="Dark List Accent 5" w:uiPriority="70"/>
+    <w:lsdException w:name="Colorful Shading Accent 5" w:uiPriority="71"/>
+    <w:lsdException w:name="Colorful List Accent 5" w:uiPriority="72"/>
+    <w:lsdException w:name="Colorful Grid Accent 5" w:uiPriority="73"/>
+    <w:lsdException w:name="Light Shading Accent 6" w:uiPriority="60"/>
+    <w:lsdException w:name="Light List Accent 6" w:uiPriority="61"/>
+    <w:lsdException w:name="Light Grid Accent 6" w:uiPriority="62"/>
+    <w:lsdException w:name="Medium Shading 1 Accent 6" w:uiPriority="63"/>
+    <w:lsdException w:name="Medium Shading 2 Accent 6" w:uiPriority="64"/>
+    <w:lsdException w:name="Medium List 1 Accent 6" w:uiPriority="65"/>
+    <w:lsdException w:name="Medium List 2 Accent 6" w:uiPriority="66"/>
+    <w:lsdException w:name="Medium Grid 1 Accent 6" w:uiPriority="67"/>
+    <w:lsdException w:name="Medium Grid 2 Accent 6" w:uiPriority="68"/>
+    <w:lsdException w:name="Medium Grid 3 Accent 6" w:uiPriority="69"/>
+    <w:lsdException w:name="Dark List Accent 6" w:uiPriority="70"/>
+    <w:lsdException w:name="Colorful Shading Accent 6" w:uiPriority="71"/>
+    <w:lsdException w:name="Colorful List Accent 6" w:uiPriority="72"/>
+    <w:lsdException w:name="Colorful Grid Accent 6" w:uiPriority="73"/>
+    <w:lsdException w:name="Subtle Emphasis" w:uiPriority="19"/>
+    <w:lsdException w:name="Intense Emphasis" w:uiPriority="21"/>
+    <w:lsdException w:name="Subtle Reference" w:uiPriority="31"/>
+    <w:lsdException w:name="Intense Reference" w:uiPriority="32"/>
+    <w:lsdException w:name="Book Title" w:uiPriority="33"/>
+    <w:lsdException w:name="Bibliography" w:semiHidden="1" w:uiPriority="37" w:unhideWhenUsed="1"/>
+    <w:lsdException w:name="TOC Heading" w:semiHidden="1" w:uiPriority="39" w:unhideWhenUsed="1" w:qFormat="1"/>
+    <w:lsdException w:name="Plain Table 1" w:uiPriority="41"/>
+    <w:lsdException w:name="Plain Table 2" w:uiPriority="42"/>
+    <w:lsdException w:name="Plain Table 3" w:uiPriority="43"/>
+    <w:lsdException w:name="Plain Table 4" w:uiPriority="44"/>
+    <w:lsdException w:name="Plain Table 5" w:uiPriority="45"/>
+    <w:lsdException w:name="Grid Table Light" w:uiPriority="40"/>
+    <w:lsdException w:name="Grid Table 1 Light" w:uiPriority="46"/>
+    <w:lsdException w:name="Grid Table 2" w:uiPriority="47"/>
+    <w:lsdException w:name="Grid Table 3" w:uiPriority="48"/>
+    <w:lsdException w:name="Grid Table 4" w:uiPriority="49"/>
+    <w:lsdException w:name="Grid Table 5 Dark" w:uiPriority="50"/>
+    <w:lsdException w:name="Grid Table 6 Colorful" w:uiPriority="51"/>
+    <w:lsdException w:name="Grid Table 7 Colorful" w:uiPriority="52"/>
+    <w:lsdException w:name="Grid Table 1 Light Accent 1" w:uiPriority="46"/>
+    <w:lsdException w:name="Grid Table 2 Accent 1" w:uiPriority="47"/>
+    <w:lsdException w:name="Grid Table 3 Accent 1" w:uiPriority="48"/>
+    <w:lsdException w:name="Grid Table 4 Accent 1" w:uiPriority="49"/>
+    <w:lsdException w:name="Grid Table 5 Dark Accent 1" w:uiPriority="50"/>
+    <w:lsdException w:name="Grid Table 6 Colorful Accent 1" w:uiPriority="51"/>
+    <w:lsdException w:name="Grid Table 7 Colorful Accent 1" w:uiPriority="52"/>
+    <w:lsdException w:name="Grid Table 1 Light Accent 2" w:uiPriority="46"/>
+    <w:lsdException w:name="Grid Table 2 Accent 2" w:uiPriority="47"/>
+    <w:lsdException w:name="Grid Table 3 Accent 2" w:uiPriority="48"/>
+    <w:lsdException w:name="Grid Table 4 Accent 2" w:uiPriority="49"/>
+    <w:lsdException w:name="Grid Table 5 Dark Accent 2" w:uiPriority="50"/>
+    <w:lsdException w:name="Grid Table 6 Colorful Accent 2" w:uiPriority="51"/>
+    <w:lsdException w:name="Grid Table 7 Colorful Accent 2" w:uiPriority="52"/>
+    <w:lsdException w:name="Grid Table 1 Light Accent 3" w:uiPriority="46"/>
+    <w:lsdException w:name="Grid Table 2 Accent 3" w:uiPriority="47"/>
+    <w:lsdException w:name="Grid Table 3 Accent 3" w:uiPriority="48"/>
+    <w:lsdException w:name="Grid Table 4 Accent 3" w:uiPriority="49"/>
+    <w:lsdException w:name="Grid Table 5 Dark Accent 3" w:uiPriority="50"/>
+    <w:lsdException w:name="Grid Table 6 Colorful Accent 3" w:uiPriority="51"/>
+    <w:lsdException w:name="Grid Table 7 Colorful Accent 3" w:uiPriority="52"/>
+    <w:lsdException w:name="Grid Table 1 Light Accent 4" w:uiPriority="46"/>
+    <w:lsdException w:name="Grid Table 2 Accent 4" w:uiPriority="47"/>
+    <w:lsdException w:name="Grid Table 3 Accent 4" w:uiPriority="48"/>
+    <w:lsdException w:name="Grid Table 4 Accent 4" w:uiPriority="49"/>
+    <w:lsdException w:name="Grid Table 5 Dark Accent 4" w:uiPriority="50"/>
+    <w:lsdException w:name="Grid Table 6 Colorful Accent 4" w:uiPriority="51"/>
+    <w:lsdException w:name="Grid Table 7 Colorful Accent 4" w:uiPriority="52"/>
+    <w:lsdException w:name="Grid Table 1 Light Accent 5" w:uiPriority="46"/>
+    <w:lsdException w:name="Grid Table 2 Accent 5" w:uiPriority="47"/>
+    <w:lsdException w:name="Grid Table 3 Accent 5" w:uiPriority="48"/>
+    <w:lsdException w:name="Grid Table 4 Accent 5" w:uiPriority="49"/>
+    <w:lsdException w:name="Grid Table 5 Dark Accent 5" w:uiPriority="50"/>
+    <w:lsdException w:name="Grid Table 6 Colorful Accent 5" w:uiPriority="51"/>
+    <w:lsdException w:name="Grid Table 7 Colorful Accent 5" w:uiPriority="52"/>
+    <w:lsdException w:name="Grid Table 1 Light Accent 6" w:uiPriority="46"/>
+    <w:lsdException w:name="Grid Table 2 Accent 6" w:uiPriority="47"/>
+    <w:lsdException w:name="Grid Table 3 Accent 6" w:uiPriority="48"/>
+    <w:lsdException w:name="Grid Table 4 Accent 6" w:uiPriority="49"/>
+    <w:lsdException w:name="Grid Table 5 Dark Accent 6" w:uiPriority="50"/>
+    <w:lsdException w:name="Grid Table 6 Colorful Accent 6" w:uiPriority="51"/>
+    <w:lsdException w:name="Grid Table 7 Colorful Accent 6" w:uiPriority="52"/>
+    <w:lsdException w:name="List Table 1 Light" w:uiPriority="46"/>
+    <w:lsdException w:name="List Table 2" w:uiPriority="47"/>
+    <w:lsdException w:name="List Table 3" w:uiPriority="48"/>
+    <w:lsdException w:name="List Table 4" w:uiPriority="49"/>
+    <w:lsdException w:name="List Table 5 Dark" w:uiPriority="50"/>
+    <w:lsdException w:name="List Table 6 Colorful" w:uiPriority="51"/>
+    <w:lsdException w:name="List Table 7 Colorful" w:uiPriority="52"/>
+    <w:lsdException w:name="List Table 1 Light Accent 1" w:uiPriority="46"/>
+    <w:lsdException w:name="List Table 2 Accent 1" w:uiPriority="47"/>
+    <w:lsdException w:name="List Table 3 Accent 1" w:uiPriority="48"/>
+    <w:lsdException w:name="List Table 4 Accent 1" w:uiPriority="49"/>
+    <w:lsdException w:name="List Table 5 Dark Accent 1" w:uiPriority="50"/>
+    <w:lsdException w:name="List Table 6 Colorful Accent 1" w:uiPriority="51"/>
+    <w:lsdException w:name="List Table 7 Colorful Accent 1" w:uiPriority="52"/>
+    <w:lsdException w:name="List Table 1 Light Accent 2" w:uiPriority="46"/>
+    <w:lsdException w:name="List Table 2 Accent 2" w:uiPriority="47"/>
+    <w:lsdException w:name="List Table 3 Accent 2" w:uiPriority="48"/>
+    <w:lsdException w:name="List Table 4 Accent 2" w:uiPriority="49"/>
+    <w:lsdException w:name="List Table 5 Dark Accent 2" w:uiPriority="50"/>
+    <w:lsdException w:name="List Table 6 Colorful Accent 2" w:uiPriority="51"/>
+    <w:lsdException w:name="List Table 7 Colorful Accent 2" w:uiPriority="52"/>
+    <w:lsdException w:name="List Table 1 Light Accent 3" w:uiPriority="46"/>
+    <w:lsdException w:name="List Table 2 Accent 3" w:uiPriority="47"/>
+    <w:lsdException w:name="List Table 3 Accent 3" w:uiPriority="48"/>
+    <w:lsdException w:name="List Table 4 Accent 3" w:uiPriority="49"/>
+    <w:lsdException w:name="List Table 5 Dark Accent 3" w:uiPriority="50"/>
+    <w:lsdException w:name="List Table 6 Colorful Accent 3" w:uiPriority="51"/>
+    <w:lsdException w:name="List Table 7 Colorful Accent 3" w:uiPriority="52"/>
+    <w:lsdException w:name="List Table 1 Light Accent 4" w:uiPriority="46"/>
+    <w:lsdException w:name="List Table 2 Accent 4" w:uiPriority="47"/>
+    <w:lsdException w:name="List Table 3 Accent 4" w:uiPriority="48"/>
+    <w:lsdException w:name="List Table 4 Accent 4" w:uiPriority="49"/>
+    <w:lsdException w:name="List Table 5 Dark Accent 4" w:uiPriority="50"/>
+    <w:lsdException w:name="List Table 6 Colorful Accent 4" w:uiPriority="51"/>
+    <w:lsdException w:name="List Table 7 Colorful Accent 4" w:uiPriority="52"/>
+    <w:lsdException w:name="List Table 1 Light Accent 5" w:uiPriority="46"/>
+    <w:lsdException w:name="List Table 2 Accent 5" w:uiPriority="47"/>
+    <w:lsdException w:name="List Table 3 Accent 5" w:uiPriority="48"/>
+    <w:lsdException w:name="List Table 4 Accent 5" w:uiPriority="49"/>
+    <w:lsdException w:name="List Table 5 Dark Accent 5" w:uiPriority="50"/>
+    <w:lsdException w:name="List Table 6 Colorful Accent 5" w:uiPriority="51"/>
+    <w:lsdException w:name="List Table 7 Colorful Accent 5" w:uiPriority="52"/>
+    <w:lsdException w:name="List Table 1 Light Accent 6" w:uiPriority="46"/>
+    <w:lsdException w:name="List Table 2 Accent 6" w:uiPriority="47"/>
+    <w:lsdException w:name="List Table 3 Accent 6" w:uiPriority="48"/>
+    <w:lsdException w:name="List Table 4 Accent 6" w:uiPriority="49"/>
+    <w:lsdException w:name="List Table 5 Dark Accent 6" w:uiPriority="50"/>
+    <w:lsdException w:name="List Table 6 Colorful Accent 6" w:uiPriority="51"/>
+    <w:lsdException w:name="List Table 7 Colorful Accent 6" w:uiPriority="52"/>
+    <w:lsdException w:name="Mention" w:semiHidden="1" w:unhideWhenUsed="1"/>
+    <w:lsdException w:name="Smart Hyperlink" w:semiHidden="1" w:unhideWhenUsed="1"/>
+    <w:lsdException w:name="Hashtag" w:semiHidden="1" w:unhideWhenUsed="1"/>
+    <w:lsdException w:name="Unresolved Mention" w:semiHidden="1" w:unhideWhenUsed="1"/>
+    <w:lsdException w:name="Smart Link" w:semiHidden="1" w:unhideWhenUsed="1"/>
   </w:latentStyles>
   <w:style w:type="paragraph" w:default="1" w:styleId="Normal">
     <w:name w:val="Normal"/>
@@ -12634,6 +12554,7 @@
   <w:style w:type="character" w:default="1" w:styleId="DefaultParagraphFont">
     <w:name w:val="Default Paragraph Font"/>
     <w:uiPriority w:val="1"/>
+    <w:semiHidden/>
     <w:unhideWhenUsed/>
   </w:style>
   <w:style w:type="table" w:default="1" w:styleId="TableNormal">
@@ -12641,7 +12562,6 @@
     <w:uiPriority w:val="99"/>
     <w:semiHidden/>
     <w:unhideWhenUsed/>
-    <w:qFormat/>
     <w:tblPr>
       <w:tblInd w:w="0" w:type="dxa"/>
       <w:tblCellMar>
@@ -12899,7 +12819,6 @@
       <w:spacing w:after="0" w:line="240" w:lineRule="auto"/>
     </w:pPr>
     <w:tblPr>
-      <w:tblInd w:w="0" w:type="dxa"/>
       <w:tblBorders>
         <w:top w:val="single" w:sz="4" w:space="0" w:color="auto"/>
         <w:left w:val="single" w:sz="4" w:space="0" w:color="auto"/>
@@ -12908,12 +12827,6 @@
         <w:insideH w:val="single" w:sz="4" w:space="0" w:color="auto"/>
         <w:insideV w:val="single" w:sz="4" w:space="0" w:color="auto"/>
       </w:tblBorders>
-      <w:tblCellMar>
-        <w:top w:w="0" w:type="dxa"/>
-        <w:left w:w="108" w:type="dxa"/>
-        <w:bottom w:w="0" w:type="dxa"/>
-        <w:right w:w="108" w:type="dxa"/>
-      </w:tblCellMar>
     </w:tblPr>
   </w:style>
   <w:style w:type="character" w:customStyle="1" w:styleId="tgc">

</xml_diff>